<commit_message>
practice10 of chapter3 finished
</commit_message>
<xml_diff>
--- a/线性代数应该这样学课后习题.docx
+++ b/线性代数应该这样学课后习题.docx
@@ -7917,20 +7917,7 @@
           <w:sz w:val="24"/>
           <w:szCs w:val="24"/>
         </w:rPr>
-        <w:t>⊂</w:t>
-      </w:r>
-      <w:r>
-        <w:rPr>
-          <w:b/>
-          <w:bCs/>
-          <w:caps w:val="false"/>
-          <w:smallCaps w:val="false"/>
-          <w:color w:val="FF0000"/>
-          <w:spacing w:val="75"/>
-          <w:sz w:val="24"/>
-          <w:szCs w:val="24"/>
-        </w:rPr>
-        <w:t>B</w:t>
+        <w:t>⊂B</w:t>
       </w:r>
       <w:r>
         <w:rPr>
@@ -8259,6 +8246,4542 @@
           <w:lang w:val="en-US" w:eastAsia="zh-CN" w:bidi="ar-SA"/>
         </w:rPr>
         <w:t>。</w:t>
+      </w:r>
+    </w:p>
+    <w:p>
+      <w:pPr>
+        <w:pStyle w:val="PreformattedText"/>
+        <w:widowControl w:val="false"/>
+        <w:suppressAutoHyphens w:val="true"/>
+        <w:bidi w:val="0"/>
+        <w:jc w:val="both"/>
+        <w:rPr>
+          <w:color w:val="auto"/>
+        </w:rPr>
+      </w:pPr>
+      <w:r>
+        <w:rPr>
+          <w:rFonts w:eastAsia="" w:cs="等线" w:ascii="等线" w:hAnsi="等线"/>
+          <w:b/>
+          <w:bCs/>
+          <w:caps w:val="false"/>
+          <w:smallCaps w:val="false"/>
+          <w:color w:val="auto"/>
+          <w:spacing w:val="75"/>
+          <w:kern w:val="2"/>
+          <w:position w:val="0"/>
+          <w:sz w:val="24"/>
+          <w:sz w:val="24"/>
+          <w:szCs w:val="24"/>
+          <w:vertAlign w:val="baseline"/>
+          <w:lang w:val="en-US" w:eastAsia="zh-CN" w:bidi="ar-SA"/>
+        </w:rPr>
+        <w:t xml:space="preserve">9. </w:t>
+      </w:r>
+      <w:r>
+        <w:rPr>
+          <w:rFonts w:ascii="等线" w:hAnsi="等线" w:cs="等线" w:eastAsia=""/>
+          <w:b/>
+          <w:bCs/>
+          <w:caps w:val="false"/>
+          <w:smallCaps w:val="false"/>
+          <w:color w:val="auto"/>
+          <w:spacing w:val="75"/>
+          <w:kern w:val="2"/>
+          <w:position w:val="0"/>
+          <w:sz w:val="24"/>
+          <w:sz w:val="24"/>
+          <w:szCs w:val="24"/>
+          <w:vertAlign w:val="baseline"/>
+          <w:lang w:val="en-US" w:eastAsia="zh-CN" w:bidi="ar-SA"/>
+        </w:rPr>
+        <w:t>证：由题设可知，</w:t>
+      </w:r>
+      <w:r>
+        <w:rPr>
+          <w:rFonts w:eastAsia="" w:cs="等线" w:ascii="等线" w:hAnsi="等线"/>
+          <w:b/>
+          <w:bCs/>
+          <w:caps w:val="false"/>
+          <w:smallCaps w:val="false"/>
+          <w:color w:val="auto"/>
+          <w:spacing w:val="75"/>
+          <w:kern w:val="2"/>
+          <w:position w:val="0"/>
+          <w:sz w:val="24"/>
+          <w:sz w:val="24"/>
+          <w:szCs w:val="24"/>
+          <w:vertAlign w:val="baseline"/>
+          <w:lang w:val="en-US" w:eastAsia="zh-CN" w:bidi="ar-SA"/>
+        </w:rPr>
+        <w:t>((5,1,0,0),(0,0,7,1))</w:t>
+      </w:r>
+      <w:r>
+        <w:rPr>
+          <w:rFonts w:ascii="等线" w:hAnsi="等线" w:cs="等线" w:eastAsia=""/>
+          <w:b/>
+          <w:bCs/>
+          <w:caps w:val="false"/>
+          <w:smallCaps w:val="false"/>
+          <w:color w:val="auto"/>
+          <w:spacing w:val="75"/>
+          <w:kern w:val="2"/>
+          <w:position w:val="0"/>
+          <w:sz w:val="24"/>
+          <w:sz w:val="24"/>
+          <w:szCs w:val="24"/>
+          <w:vertAlign w:val="baseline"/>
+          <w:lang w:val="en-US" w:eastAsia="zh-CN" w:bidi="ar-SA"/>
+        </w:rPr>
+        <w:t>是</w:t>
+      </w:r>
+      <w:r>
+        <w:rPr>
+          <w:rFonts w:eastAsia="" w:cs="等线" w:ascii="等线" w:hAnsi="等线"/>
+          <w:b/>
+          <w:bCs/>
+          <w:caps w:val="false"/>
+          <w:smallCaps w:val="false"/>
+          <w:color w:val="auto"/>
+          <w:spacing w:val="75"/>
+          <w:kern w:val="2"/>
+          <w:position w:val="0"/>
+          <w:sz w:val="24"/>
+          <w:sz w:val="24"/>
+          <w:szCs w:val="24"/>
+          <w:vertAlign w:val="baseline"/>
+          <w:lang w:val="en-US" w:eastAsia="zh-CN" w:bidi="ar-SA"/>
+        </w:rPr>
+        <w:t>nullT</w:t>
+      </w:r>
+      <w:r>
+        <w:rPr>
+          <w:rFonts w:ascii="等线" w:hAnsi="等线" w:cs="等线" w:eastAsia=""/>
+          <w:b/>
+          <w:bCs/>
+          <w:caps w:val="false"/>
+          <w:smallCaps w:val="false"/>
+          <w:color w:val="auto"/>
+          <w:spacing w:val="75"/>
+          <w:kern w:val="2"/>
+          <w:position w:val="0"/>
+          <w:sz w:val="24"/>
+          <w:sz w:val="24"/>
+          <w:szCs w:val="24"/>
+          <w:vertAlign w:val="baseline"/>
+          <w:lang w:val="en-US" w:eastAsia="zh-CN" w:bidi="ar-SA"/>
+        </w:rPr>
+        <w:t>的一个基</w:t>
+      </w:r>
+      <w:r>
+        <w:rPr>
+          <w:rFonts w:eastAsia="" w:cs="等线" w:ascii="等线" w:hAnsi="等线"/>
+          <w:b/>
+          <w:bCs/>
+          <w:caps w:val="false"/>
+          <w:smallCaps w:val="false"/>
+          <w:color w:val="auto"/>
+          <w:spacing w:val="75"/>
+          <w:kern w:val="2"/>
+          <w:position w:val="0"/>
+          <w:sz w:val="24"/>
+          <w:sz w:val="24"/>
+          <w:szCs w:val="24"/>
+          <w:vertAlign w:val="baseline"/>
+          <w:lang w:val="en-US" w:eastAsia="zh-CN" w:bidi="ar-SA"/>
+        </w:rPr>
+        <w:t>,</w:t>
+      </w:r>
+      <w:r>
+        <w:rPr>
+          <w:rFonts w:ascii="等线" w:hAnsi="等线" w:cs="等线" w:eastAsia=""/>
+          <w:b/>
+          <w:bCs/>
+          <w:caps w:val="false"/>
+          <w:smallCaps w:val="false"/>
+          <w:color w:val="auto"/>
+          <w:spacing w:val="75"/>
+          <w:kern w:val="2"/>
+          <w:position w:val="0"/>
+          <w:sz w:val="24"/>
+          <w:sz w:val="24"/>
+          <w:szCs w:val="24"/>
+          <w:vertAlign w:val="baseline"/>
+          <w:lang w:val="en-US" w:eastAsia="zh-CN" w:bidi="ar-SA"/>
+        </w:rPr>
+        <w:t>因为对于</w:t>
+      </w:r>
+      <w:r>
+        <w:rPr>
+          <w:rFonts w:eastAsia="" w:cs="等线" w:ascii="等线" w:hAnsi="等线"/>
+          <w:b/>
+          <w:bCs/>
+          <w:caps w:val="false"/>
+          <w:smallCaps w:val="false"/>
+          <w:color w:val="auto"/>
+          <w:spacing w:val="75"/>
+          <w:kern w:val="2"/>
+          <w:position w:val="0"/>
+          <w:sz w:val="24"/>
+          <w:sz w:val="24"/>
+          <w:szCs w:val="24"/>
+          <w:vertAlign w:val="baseline"/>
+          <w:lang w:val="en-US" w:eastAsia="zh-CN" w:bidi="ar-SA"/>
+        </w:rPr>
+        <w:t>(x</w:t>
+      </w:r>
+      <w:r>
+        <w:rPr>
+          <w:rFonts w:eastAsia="" w:cs="等线" w:ascii="等线" w:hAnsi="等线"/>
+          <w:b/>
+          <w:bCs/>
+          <w:caps w:val="false"/>
+          <w:smallCaps w:val="false"/>
+          <w:color w:val="auto"/>
+          <w:spacing w:val="75"/>
+          <w:kern w:val="2"/>
+          <w:sz w:val="24"/>
+          <w:szCs w:val="24"/>
+          <w:vertAlign w:val="subscript"/>
+          <w:lang w:val="en-US" w:eastAsia="zh-CN" w:bidi="ar-SA"/>
+        </w:rPr>
+        <w:t>1</w:t>
+      </w:r>
+      <w:r>
+        <w:rPr>
+          <w:rFonts w:eastAsia="" w:cs="等线" w:ascii="等线" w:hAnsi="等线"/>
+          <w:b/>
+          <w:bCs/>
+          <w:caps w:val="false"/>
+          <w:smallCaps w:val="false"/>
+          <w:color w:val="auto"/>
+          <w:spacing w:val="75"/>
+          <w:kern w:val="2"/>
+          <w:position w:val="0"/>
+          <w:sz w:val="24"/>
+          <w:sz w:val="24"/>
+          <w:szCs w:val="24"/>
+          <w:vertAlign w:val="baseline"/>
+          <w:lang w:val="en-US" w:eastAsia="zh-CN" w:bidi="ar-SA"/>
+        </w:rPr>
+        <w:t>,x</w:t>
+      </w:r>
+      <w:r>
+        <w:rPr>
+          <w:rFonts w:eastAsia="" w:cs="等线" w:ascii="等线" w:hAnsi="等线"/>
+          <w:b/>
+          <w:bCs/>
+          <w:caps w:val="false"/>
+          <w:smallCaps w:val="false"/>
+          <w:color w:val="auto"/>
+          <w:spacing w:val="75"/>
+          <w:kern w:val="2"/>
+          <w:sz w:val="24"/>
+          <w:szCs w:val="24"/>
+          <w:vertAlign w:val="subscript"/>
+          <w:lang w:val="en-US" w:eastAsia="zh-CN" w:bidi="ar-SA"/>
+        </w:rPr>
+        <w:t>2</w:t>
+      </w:r>
+      <w:r>
+        <w:rPr>
+          <w:rFonts w:eastAsia="" w:cs="等线" w:ascii="等线" w:hAnsi="等线"/>
+          <w:b/>
+          <w:bCs/>
+          <w:caps w:val="false"/>
+          <w:smallCaps w:val="false"/>
+          <w:color w:val="auto"/>
+          <w:spacing w:val="75"/>
+          <w:kern w:val="2"/>
+          <w:position w:val="0"/>
+          <w:sz w:val="24"/>
+          <w:sz w:val="24"/>
+          <w:szCs w:val="24"/>
+          <w:vertAlign w:val="baseline"/>
+          <w:lang w:val="en-US" w:eastAsia="zh-CN" w:bidi="ar-SA"/>
+        </w:rPr>
+        <w:t>,x</w:t>
+      </w:r>
+      <w:r>
+        <w:rPr>
+          <w:rFonts w:eastAsia="" w:cs="等线" w:ascii="等线" w:hAnsi="等线"/>
+          <w:b/>
+          <w:bCs/>
+          <w:caps w:val="false"/>
+          <w:smallCaps w:val="false"/>
+          <w:color w:val="auto"/>
+          <w:spacing w:val="75"/>
+          <w:kern w:val="2"/>
+          <w:sz w:val="24"/>
+          <w:szCs w:val="24"/>
+          <w:vertAlign w:val="subscript"/>
+          <w:lang w:val="en-US" w:eastAsia="zh-CN" w:bidi="ar-SA"/>
+        </w:rPr>
+        <w:t>3</w:t>
+      </w:r>
+      <w:r>
+        <w:rPr>
+          <w:rFonts w:eastAsia="" w:cs="等线" w:ascii="等线" w:hAnsi="等线"/>
+          <w:b/>
+          <w:bCs/>
+          <w:caps w:val="false"/>
+          <w:smallCaps w:val="false"/>
+          <w:color w:val="auto"/>
+          <w:spacing w:val="75"/>
+          <w:kern w:val="2"/>
+          <w:position w:val="0"/>
+          <w:sz w:val="24"/>
+          <w:sz w:val="24"/>
+          <w:szCs w:val="24"/>
+          <w:vertAlign w:val="baseline"/>
+          <w:lang w:val="en-US" w:eastAsia="zh-CN" w:bidi="ar-SA"/>
+        </w:rPr>
+        <w:t>,x</w:t>
+      </w:r>
+      <w:r>
+        <w:rPr>
+          <w:rFonts w:eastAsia="" w:cs="等线" w:ascii="等线" w:hAnsi="等线"/>
+          <w:b/>
+          <w:bCs/>
+          <w:caps w:val="false"/>
+          <w:smallCaps w:val="false"/>
+          <w:color w:val="auto"/>
+          <w:spacing w:val="75"/>
+          <w:kern w:val="2"/>
+          <w:sz w:val="24"/>
+          <w:szCs w:val="24"/>
+          <w:vertAlign w:val="subscript"/>
+          <w:lang w:val="en-US" w:eastAsia="zh-CN" w:bidi="ar-SA"/>
+        </w:rPr>
+        <w:t>4</w:t>
+      </w:r>
+      <w:r>
+        <w:rPr>
+          <w:rFonts w:eastAsia="" w:cs="等线" w:ascii="等线" w:hAnsi="等线"/>
+          <w:b/>
+          <w:bCs/>
+          <w:caps w:val="false"/>
+          <w:smallCaps w:val="false"/>
+          <w:color w:val="auto"/>
+          <w:spacing w:val="75"/>
+          <w:kern w:val="2"/>
+          <w:position w:val="0"/>
+          <w:sz w:val="24"/>
+          <w:sz w:val="24"/>
+          <w:szCs w:val="24"/>
+          <w:vertAlign w:val="baseline"/>
+          <w:lang w:val="en-US" w:eastAsia="zh-CN" w:bidi="ar-SA"/>
+        </w:rPr>
+        <w:t>)</w:t>
+      </w:r>
+      <w:r>
+        <w:rPr>
+          <w:rFonts w:eastAsia="" w:cs="等线" w:ascii="等线" w:hAnsi="等线" w:asciiTheme="minorHAnsi" w:cstheme="minorBidi" w:eastAsiaTheme="minorEastAsia" w:hAnsiTheme="minorHAnsi"/>
+          <w:b/>
+          <w:bCs/>
+          <w:caps w:val="false"/>
+          <w:smallCaps w:val="false"/>
+          <w:color w:val="auto"/>
+          <w:spacing w:val="75"/>
+          <w:kern w:val="2"/>
+          <w:position w:val="0"/>
+          <w:sz w:val="24"/>
+          <w:sz w:val="24"/>
+          <w:szCs w:val="24"/>
+          <w:vertAlign w:val="baseline"/>
+          <w:lang w:val="en-US" w:eastAsia="zh-CN" w:bidi="ar-SA"/>
+        </w:rPr>
+        <w:t>∈nullT,</w:t>
+      </w:r>
+      <w:r>
+        <w:rPr>
+          <w:rFonts w:ascii="等线" w:hAnsi="等线" w:cs="等线" w:eastAsia="" w:asciiTheme="minorHAnsi" w:cstheme="minorBidi" w:eastAsiaTheme="minorEastAsia" w:hAnsiTheme="minorHAnsi"/>
+          <w:b/>
+          <w:bCs/>
+          <w:caps w:val="false"/>
+          <w:smallCaps w:val="false"/>
+          <w:color w:val="auto"/>
+          <w:spacing w:val="75"/>
+          <w:kern w:val="2"/>
+          <w:position w:val="0"/>
+          <w:sz w:val="24"/>
+          <w:sz w:val="24"/>
+          <w:szCs w:val="24"/>
+          <w:vertAlign w:val="baseline"/>
+          <w:lang w:val="en-US" w:eastAsia="zh-CN" w:bidi="ar-SA"/>
+        </w:rPr>
+        <w:t>可以重写为</w:t>
+      </w:r>
+      <w:r>
+        <w:rPr>
+          <w:rFonts w:eastAsia="" w:cs="等线" w:ascii="等线" w:hAnsi="等线"/>
+          <w:b/>
+          <w:bCs/>
+          <w:caps w:val="false"/>
+          <w:smallCaps w:val="false"/>
+          <w:color w:val="auto"/>
+          <w:spacing w:val="75"/>
+          <w:kern w:val="2"/>
+          <w:position w:val="0"/>
+          <w:sz w:val="24"/>
+          <w:sz w:val="24"/>
+          <w:szCs w:val="24"/>
+          <w:vertAlign w:val="baseline"/>
+          <w:lang w:val="en-US" w:eastAsia="zh-CN" w:bidi="ar-SA"/>
+        </w:rPr>
+        <w:t>(5x</w:t>
+      </w:r>
+      <w:r>
+        <w:rPr>
+          <w:rFonts w:eastAsia="" w:cs="等线" w:ascii="等线" w:hAnsi="等线"/>
+          <w:b/>
+          <w:bCs/>
+          <w:caps w:val="false"/>
+          <w:smallCaps w:val="false"/>
+          <w:color w:val="auto"/>
+          <w:spacing w:val="75"/>
+          <w:kern w:val="2"/>
+          <w:sz w:val="24"/>
+          <w:szCs w:val="24"/>
+          <w:vertAlign w:val="subscript"/>
+          <w:lang w:val="en-US" w:eastAsia="zh-CN" w:bidi="ar-SA"/>
+        </w:rPr>
+        <w:t>2</w:t>
+      </w:r>
+      <w:r>
+        <w:rPr>
+          <w:rFonts w:eastAsia="" w:cs="等线" w:ascii="等线" w:hAnsi="等线"/>
+          <w:b/>
+          <w:bCs/>
+          <w:caps w:val="false"/>
+          <w:smallCaps w:val="false"/>
+          <w:color w:val="auto"/>
+          <w:spacing w:val="75"/>
+          <w:kern w:val="2"/>
+          <w:position w:val="0"/>
+          <w:sz w:val="24"/>
+          <w:sz w:val="24"/>
+          <w:szCs w:val="24"/>
+          <w:vertAlign w:val="baseline"/>
+          <w:lang w:val="en-US" w:eastAsia="zh-CN" w:bidi="ar-SA"/>
+        </w:rPr>
+        <w:t>,x</w:t>
+      </w:r>
+      <w:r>
+        <w:rPr>
+          <w:rFonts w:eastAsia="" w:cs="等线" w:ascii="等线" w:hAnsi="等线"/>
+          <w:b/>
+          <w:bCs/>
+          <w:caps w:val="false"/>
+          <w:smallCaps w:val="false"/>
+          <w:color w:val="auto"/>
+          <w:spacing w:val="75"/>
+          <w:kern w:val="2"/>
+          <w:sz w:val="24"/>
+          <w:szCs w:val="24"/>
+          <w:vertAlign w:val="subscript"/>
+          <w:lang w:val="en-US" w:eastAsia="zh-CN" w:bidi="ar-SA"/>
+        </w:rPr>
+        <w:t>2</w:t>
+      </w:r>
+      <w:r>
+        <w:rPr>
+          <w:rFonts w:eastAsia="" w:cs="等线" w:ascii="等线" w:hAnsi="等线"/>
+          <w:b/>
+          <w:bCs/>
+          <w:caps w:val="false"/>
+          <w:smallCaps w:val="false"/>
+          <w:color w:val="auto"/>
+          <w:spacing w:val="75"/>
+          <w:kern w:val="2"/>
+          <w:position w:val="0"/>
+          <w:sz w:val="24"/>
+          <w:sz w:val="24"/>
+          <w:szCs w:val="24"/>
+          <w:vertAlign w:val="baseline"/>
+          <w:lang w:val="en-US" w:eastAsia="zh-CN" w:bidi="ar-SA"/>
+        </w:rPr>
+        <w:t>,7x</w:t>
+      </w:r>
+      <w:r>
+        <w:rPr>
+          <w:rFonts w:eastAsia="" w:cs="等线" w:ascii="等线" w:hAnsi="等线"/>
+          <w:b/>
+          <w:bCs/>
+          <w:caps w:val="false"/>
+          <w:smallCaps w:val="false"/>
+          <w:color w:val="auto"/>
+          <w:spacing w:val="75"/>
+          <w:kern w:val="2"/>
+          <w:sz w:val="24"/>
+          <w:szCs w:val="24"/>
+          <w:vertAlign w:val="subscript"/>
+          <w:lang w:val="en-US" w:eastAsia="zh-CN" w:bidi="ar-SA"/>
+        </w:rPr>
+        <w:t>4</w:t>
+      </w:r>
+      <w:r>
+        <w:rPr>
+          <w:rFonts w:eastAsia="" w:cs="等线" w:ascii="等线" w:hAnsi="等线"/>
+          <w:b/>
+          <w:bCs/>
+          <w:caps w:val="false"/>
+          <w:smallCaps w:val="false"/>
+          <w:color w:val="auto"/>
+          <w:spacing w:val="75"/>
+          <w:kern w:val="2"/>
+          <w:position w:val="0"/>
+          <w:sz w:val="24"/>
+          <w:sz w:val="24"/>
+          <w:szCs w:val="24"/>
+          <w:vertAlign w:val="baseline"/>
+          <w:lang w:val="en-US" w:eastAsia="zh-CN" w:bidi="ar-SA"/>
+        </w:rPr>
+        <w:t>,x</w:t>
+      </w:r>
+      <w:r>
+        <w:rPr>
+          <w:rFonts w:eastAsia="" w:cs="等线" w:ascii="等线" w:hAnsi="等线"/>
+          <w:b/>
+          <w:bCs/>
+          <w:caps w:val="false"/>
+          <w:smallCaps w:val="false"/>
+          <w:color w:val="auto"/>
+          <w:spacing w:val="75"/>
+          <w:kern w:val="2"/>
+          <w:sz w:val="24"/>
+          <w:szCs w:val="24"/>
+          <w:vertAlign w:val="subscript"/>
+          <w:lang w:val="en-US" w:eastAsia="zh-CN" w:bidi="ar-SA"/>
+        </w:rPr>
+        <w:t>4</w:t>
+      </w:r>
+      <w:r>
+        <w:rPr>
+          <w:rFonts w:eastAsia="" w:cs="等线" w:ascii="等线" w:hAnsi="等线"/>
+          <w:b/>
+          <w:bCs/>
+          <w:caps w:val="false"/>
+          <w:smallCaps w:val="false"/>
+          <w:color w:val="auto"/>
+          <w:spacing w:val="75"/>
+          <w:kern w:val="2"/>
+          <w:position w:val="0"/>
+          <w:sz w:val="24"/>
+          <w:sz w:val="24"/>
+          <w:szCs w:val="24"/>
+          <w:vertAlign w:val="baseline"/>
+          <w:lang w:val="en-US" w:eastAsia="zh-CN" w:bidi="ar-SA"/>
+        </w:rPr>
+        <w:t>)=x</w:t>
+      </w:r>
+      <w:r>
+        <w:rPr>
+          <w:rFonts w:eastAsia="" w:cs="等线" w:ascii="等线" w:hAnsi="等线"/>
+          <w:b/>
+          <w:bCs/>
+          <w:caps w:val="false"/>
+          <w:smallCaps w:val="false"/>
+          <w:color w:val="auto"/>
+          <w:spacing w:val="75"/>
+          <w:kern w:val="2"/>
+          <w:sz w:val="24"/>
+          <w:szCs w:val="24"/>
+          <w:vertAlign w:val="subscript"/>
+          <w:lang w:val="en-US" w:eastAsia="zh-CN" w:bidi="ar-SA"/>
+        </w:rPr>
+        <w:t>2</w:t>
+      </w:r>
+      <w:r>
+        <w:rPr>
+          <w:rFonts w:eastAsia="" w:cs="等线" w:ascii="等线" w:hAnsi="等线"/>
+          <w:b/>
+          <w:bCs/>
+          <w:caps w:val="false"/>
+          <w:smallCaps w:val="false"/>
+          <w:color w:val="auto"/>
+          <w:spacing w:val="75"/>
+          <w:kern w:val="2"/>
+          <w:position w:val="0"/>
+          <w:sz w:val="24"/>
+          <w:sz w:val="24"/>
+          <w:szCs w:val="24"/>
+          <w:vertAlign w:val="baseline"/>
+          <w:lang w:val="en-US" w:eastAsia="zh-CN" w:bidi="ar-SA"/>
+        </w:rPr>
+        <w:t>(5,1,0,0)+x</w:t>
+      </w:r>
+      <w:r>
+        <w:rPr>
+          <w:rFonts w:eastAsia="" w:cs="等线" w:ascii="等线" w:hAnsi="等线"/>
+          <w:b/>
+          <w:bCs/>
+          <w:caps w:val="false"/>
+          <w:smallCaps w:val="false"/>
+          <w:color w:val="auto"/>
+          <w:spacing w:val="75"/>
+          <w:kern w:val="2"/>
+          <w:sz w:val="24"/>
+          <w:szCs w:val="24"/>
+          <w:vertAlign w:val="subscript"/>
+          <w:lang w:val="en-US" w:eastAsia="zh-CN" w:bidi="ar-SA"/>
+        </w:rPr>
+        <w:t>4</w:t>
+      </w:r>
+      <w:r>
+        <w:rPr>
+          <w:rFonts w:eastAsia="" w:cs="等线" w:ascii="等线" w:hAnsi="等线"/>
+          <w:b/>
+          <w:bCs/>
+          <w:caps w:val="false"/>
+          <w:smallCaps w:val="false"/>
+          <w:color w:val="auto"/>
+          <w:spacing w:val="75"/>
+          <w:kern w:val="2"/>
+          <w:position w:val="0"/>
+          <w:sz w:val="24"/>
+          <w:sz w:val="24"/>
+          <w:szCs w:val="24"/>
+          <w:vertAlign w:val="baseline"/>
+          <w:lang w:val="en-US" w:eastAsia="zh-CN" w:bidi="ar-SA"/>
+        </w:rPr>
+        <w:t>(0,0,7,1),</w:t>
+      </w:r>
+      <w:r>
+        <w:rPr>
+          <w:rFonts w:ascii="等线" w:hAnsi="等线" w:cs="等线" w:eastAsia=""/>
+          <w:b/>
+          <w:bCs/>
+          <w:caps w:val="false"/>
+          <w:smallCaps w:val="false"/>
+          <w:color w:val="auto"/>
+          <w:spacing w:val="75"/>
+          <w:kern w:val="2"/>
+          <w:position w:val="0"/>
+          <w:sz w:val="24"/>
+          <w:sz w:val="24"/>
+          <w:szCs w:val="24"/>
+          <w:vertAlign w:val="baseline"/>
+          <w:lang w:val="en-US" w:eastAsia="zh-CN" w:bidi="ar-SA"/>
+        </w:rPr>
+        <w:t xml:space="preserve">其中 </w:t>
+      </w:r>
+      <w:r>
+        <w:rPr>
+          <w:rFonts w:eastAsia="" w:cs="等线" w:ascii="等线" w:hAnsi="等线"/>
+          <w:b/>
+          <w:bCs/>
+          <w:caps w:val="false"/>
+          <w:smallCaps w:val="false"/>
+          <w:color w:val="auto"/>
+          <w:spacing w:val="75"/>
+          <w:kern w:val="2"/>
+          <w:position w:val="0"/>
+          <w:sz w:val="24"/>
+          <w:sz w:val="24"/>
+          <w:szCs w:val="24"/>
+          <w:vertAlign w:val="baseline"/>
+          <w:lang w:val="en-US" w:eastAsia="zh-CN" w:bidi="ar-SA"/>
+        </w:rPr>
+        <w:t>x</w:t>
+      </w:r>
+      <w:r>
+        <w:rPr>
+          <w:rFonts w:eastAsia="" w:cs="等线" w:ascii="等线" w:hAnsi="等线"/>
+          <w:b/>
+          <w:bCs/>
+          <w:caps w:val="false"/>
+          <w:smallCaps w:val="false"/>
+          <w:color w:val="auto"/>
+          <w:spacing w:val="75"/>
+          <w:kern w:val="2"/>
+          <w:sz w:val="24"/>
+          <w:szCs w:val="24"/>
+          <w:vertAlign w:val="subscript"/>
+          <w:lang w:val="en-US" w:eastAsia="zh-CN" w:bidi="ar-SA"/>
+        </w:rPr>
+        <w:t>2</w:t>
+      </w:r>
+      <w:r>
+        <w:rPr>
+          <w:rFonts w:eastAsia="" w:cs="等线" w:ascii="等线" w:hAnsi="等线"/>
+          <w:b/>
+          <w:bCs/>
+          <w:caps w:val="false"/>
+          <w:smallCaps w:val="false"/>
+          <w:color w:val="auto"/>
+          <w:spacing w:val="75"/>
+          <w:kern w:val="2"/>
+          <w:position w:val="0"/>
+          <w:sz w:val="24"/>
+          <w:sz w:val="24"/>
+          <w:szCs w:val="24"/>
+          <w:vertAlign w:val="baseline"/>
+          <w:lang w:val="en-US" w:eastAsia="zh-CN" w:bidi="ar-SA"/>
+        </w:rPr>
+        <w:t>,x</w:t>
+      </w:r>
+      <w:r>
+        <w:rPr>
+          <w:rFonts w:eastAsia="" w:cs="等线" w:ascii="等线" w:hAnsi="等线"/>
+          <w:b/>
+          <w:bCs/>
+          <w:caps w:val="false"/>
+          <w:smallCaps w:val="false"/>
+          <w:color w:val="auto"/>
+          <w:spacing w:val="75"/>
+          <w:kern w:val="2"/>
+          <w:sz w:val="24"/>
+          <w:szCs w:val="24"/>
+          <w:vertAlign w:val="subscript"/>
+          <w:lang w:val="en-US" w:eastAsia="zh-CN" w:bidi="ar-SA"/>
+        </w:rPr>
+        <w:t>4</w:t>
+      </w:r>
+      <w:r>
+        <w:rPr>
+          <w:rFonts w:eastAsia="" w:cs="等线" w:ascii="等线" w:hAnsi="等线" w:asciiTheme="minorHAnsi" w:cstheme="minorBidi" w:eastAsiaTheme="minorEastAsia" w:hAnsiTheme="minorHAnsi"/>
+          <w:b/>
+          <w:bCs/>
+          <w:caps w:val="false"/>
+          <w:smallCaps w:val="false"/>
+          <w:color w:val="auto"/>
+          <w:spacing w:val="75"/>
+          <w:kern w:val="2"/>
+          <w:position w:val="0"/>
+          <w:sz w:val="24"/>
+          <w:sz w:val="24"/>
+          <w:szCs w:val="24"/>
+          <w:vertAlign w:val="baseline"/>
+          <w:lang w:val="en-US" w:eastAsia="zh-CN" w:bidi="ar-SA"/>
+        </w:rPr>
+        <w:t>∈F</w:t>
+      </w:r>
+      <w:r>
+        <w:rPr>
+          <w:rFonts w:ascii="等线" w:hAnsi="等线" w:cs="等线" w:eastAsia="" w:asciiTheme="minorHAnsi" w:cstheme="minorBidi" w:eastAsiaTheme="minorEastAsia" w:hAnsiTheme="minorHAnsi"/>
+          <w:b/>
+          <w:bCs/>
+          <w:caps w:val="false"/>
+          <w:smallCaps w:val="false"/>
+          <w:color w:val="auto"/>
+          <w:spacing w:val="75"/>
+          <w:kern w:val="2"/>
+          <w:position w:val="0"/>
+          <w:sz w:val="24"/>
+          <w:sz w:val="24"/>
+          <w:szCs w:val="24"/>
+          <w:vertAlign w:val="baseline"/>
+          <w:lang w:val="en-US" w:eastAsia="zh-CN" w:bidi="ar-SA"/>
+        </w:rPr>
+        <w:t>，即</w:t>
+      </w:r>
+      <w:r>
+        <w:rPr>
+          <w:rFonts w:eastAsia="" w:cs="等线" w:ascii="等线" w:hAnsi="等线"/>
+          <w:b/>
+          <w:bCs/>
+          <w:caps w:val="false"/>
+          <w:smallCaps w:val="false"/>
+          <w:color w:val="auto"/>
+          <w:spacing w:val="75"/>
+          <w:kern w:val="2"/>
+          <w:position w:val="0"/>
+          <w:sz w:val="24"/>
+          <w:sz w:val="24"/>
+          <w:szCs w:val="24"/>
+          <w:vertAlign w:val="baseline"/>
+          <w:lang w:val="en-US" w:eastAsia="zh-CN" w:bidi="ar-SA"/>
+        </w:rPr>
+        <w:t>((5,1,0,0),(0,0,7,1))</w:t>
+      </w:r>
+      <w:r>
+        <w:rPr>
+          <w:rFonts w:ascii="等线" w:hAnsi="等线" w:cs="等线" w:eastAsia=""/>
+          <w:b/>
+          <w:bCs/>
+          <w:caps w:val="false"/>
+          <w:smallCaps w:val="false"/>
+          <w:color w:val="auto"/>
+          <w:spacing w:val="75"/>
+          <w:kern w:val="2"/>
+          <w:position w:val="0"/>
+          <w:sz w:val="24"/>
+          <w:sz w:val="24"/>
+          <w:szCs w:val="24"/>
+          <w:vertAlign w:val="baseline"/>
+          <w:lang w:val="en-US" w:eastAsia="zh-CN" w:bidi="ar-SA"/>
+        </w:rPr>
+        <w:t>可以张成</w:t>
+      </w:r>
+      <w:r>
+        <w:rPr>
+          <w:rFonts w:eastAsia="" w:cs="等线" w:ascii="等线" w:hAnsi="等线"/>
+          <w:b/>
+          <w:bCs/>
+          <w:caps w:val="false"/>
+          <w:smallCaps w:val="false"/>
+          <w:color w:val="auto"/>
+          <w:spacing w:val="75"/>
+          <w:kern w:val="2"/>
+          <w:position w:val="0"/>
+          <w:sz w:val="24"/>
+          <w:sz w:val="24"/>
+          <w:szCs w:val="24"/>
+          <w:vertAlign w:val="baseline"/>
+          <w:lang w:val="en-US" w:eastAsia="zh-CN" w:bidi="ar-SA"/>
+        </w:rPr>
+        <w:t>null</w:t>
+      </w:r>
+      <w:r>
+        <w:rPr>
+          <w:rFonts w:eastAsia="" w:cs="等线" w:ascii="等线" w:hAnsi="等线"/>
+          <w:b/>
+          <w:bCs/>
+          <w:caps w:val="false"/>
+          <w:smallCaps w:val="false"/>
+          <w:color w:val="auto"/>
+          <w:spacing w:val="75"/>
+          <w:kern w:val="2"/>
+          <w:position w:val="0"/>
+          <w:sz w:val="24"/>
+          <w:sz w:val="24"/>
+          <w:szCs w:val="24"/>
+          <w:vertAlign w:val="baseline"/>
+          <w:lang w:val="en-US" w:eastAsia="zh-CN" w:bidi="ar-SA"/>
+        </w:rPr>
+        <w:t>T</w:t>
+      </w:r>
+      <w:r>
+        <w:rPr>
+          <w:rFonts w:ascii="等线" w:hAnsi="等线" w:cs="等线" w:eastAsia=""/>
+          <w:b/>
+          <w:bCs/>
+          <w:caps w:val="false"/>
+          <w:smallCaps w:val="false"/>
+          <w:color w:val="auto"/>
+          <w:spacing w:val="75"/>
+          <w:kern w:val="2"/>
+          <w:position w:val="0"/>
+          <w:sz w:val="24"/>
+          <w:sz w:val="24"/>
+          <w:szCs w:val="24"/>
+          <w:vertAlign w:val="baseline"/>
+          <w:lang w:val="en-US" w:eastAsia="zh-CN" w:bidi="ar-SA"/>
+        </w:rPr>
+        <w:t>；令</w:t>
+      </w:r>
+      <w:r>
+        <w:rPr>
+          <w:rFonts w:eastAsia="" w:cs="等线" w:ascii="等线" w:hAnsi="等线"/>
+          <w:b/>
+          <w:bCs/>
+          <w:caps w:val="false"/>
+          <w:smallCaps w:val="false"/>
+          <w:color w:val="auto"/>
+          <w:spacing w:val="75"/>
+          <w:kern w:val="2"/>
+          <w:position w:val="0"/>
+          <w:sz w:val="24"/>
+          <w:sz w:val="24"/>
+          <w:szCs w:val="24"/>
+          <w:vertAlign w:val="baseline"/>
+          <w:lang w:val="en-US" w:eastAsia="zh-CN" w:bidi="ar-SA"/>
+        </w:rPr>
+        <w:t>x</w:t>
+      </w:r>
+      <w:r>
+        <w:rPr>
+          <w:rFonts w:eastAsia="" w:cs="等线" w:ascii="等线" w:hAnsi="等线"/>
+          <w:b/>
+          <w:bCs/>
+          <w:caps w:val="false"/>
+          <w:smallCaps w:val="false"/>
+          <w:color w:val="auto"/>
+          <w:spacing w:val="75"/>
+          <w:kern w:val="2"/>
+          <w:sz w:val="24"/>
+          <w:szCs w:val="24"/>
+          <w:vertAlign w:val="subscript"/>
+          <w:lang w:val="en-US" w:eastAsia="zh-CN" w:bidi="ar-SA"/>
+        </w:rPr>
+        <w:t>2</w:t>
+      </w:r>
+      <w:r>
+        <w:rPr>
+          <w:rFonts w:eastAsia="" w:cs="等线" w:ascii="等线" w:hAnsi="等线"/>
+          <w:b/>
+          <w:bCs/>
+          <w:caps w:val="false"/>
+          <w:smallCaps w:val="false"/>
+          <w:color w:val="auto"/>
+          <w:spacing w:val="75"/>
+          <w:kern w:val="2"/>
+          <w:position w:val="0"/>
+          <w:sz w:val="24"/>
+          <w:sz w:val="24"/>
+          <w:szCs w:val="24"/>
+          <w:vertAlign w:val="baseline"/>
+          <w:lang w:val="en-US" w:eastAsia="zh-CN" w:bidi="ar-SA"/>
+        </w:rPr>
+        <w:t>(5,1,0,0)+x</w:t>
+      </w:r>
+      <w:r>
+        <w:rPr>
+          <w:rFonts w:eastAsia="" w:cs="等线" w:ascii="等线" w:hAnsi="等线"/>
+          <w:b/>
+          <w:bCs/>
+          <w:caps w:val="false"/>
+          <w:smallCaps w:val="false"/>
+          <w:color w:val="auto"/>
+          <w:spacing w:val="75"/>
+          <w:kern w:val="2"/>
+          <w:sz w:val="24"/>
+          <w:szCs w:val="24"/>
+          <w:vertAlign w:val="subscript"/>
+          <w:lang w:val="en-US" w:eastAsia="zh-CN" w:bidi="ar-SA"/>
+        </w:rPr>
+        <w:t>4</w:t>
+      </w:r>
+      <w:r>
+        <w:rPr>
+          <w:rFonts w:eastAsia="" w:cs="等线" w:ascii="等线" w:hAnsi="等线"/>
+          <w:b/>
+          <w:bCs/>
+          <w:caps w:val="false"/>
+          <w:smallCaps w:val="false"/>
+          <w:color w:val="auto"/>
+          <w:spacing w:val="75"/>
+          <w:kern w:val="2"/>
+          <w:position w:val="0"/>
+          <w:sz w:val="24"/>
+          <w:sz w:val="24"/>
+          <w:szCs w:val="24"/>
+          <w:vertAlign w:val="baseline"/>
+          <w:lang w:val="en-US" w:eastAsia="zh-CN" w:bidi="ar-SA"/>
+        </w:rPr>
+        <w:t>(0,0,7,1)=(0,0,0,0),</w:t>
+      </w:r>
+      <w:r>
+        <w:rPr>
+          <w:rFonts w:ascii="等线" w:hAnsi="等线" w:cs="等线" w:eastAsia=""/>
+          <w:b/>
+          <w:bCs/>
+          <w:caps w:val="false"/>
+          <w:smallCaps w:val="false"/>
+          <w:color w:val="auto"/>
+          <w:spacing w:val="75"/>
+          <w:kern w:val="2"/>
+          <w:position w:val="0"/>
+          <w:sz w:val="24"/>
+          <w:sz w:val="24"/>
+          <w:szCs w:val="24"/>
+          <w:vertAlign w:val="baseline"/>
+          <w:lang w:val="en-US" w:eastAsia="zh-CN" w:bidi="ar-SA"/>
+        </w:rPr>
+        <w:t>则可改写成</w:t>
+      </w:r>
+    </w:p>
+    <w:p>
+      <w:pPr>
+        <w:pStyle w:val="PreformattedText"/>
+        <w:widowControl w:val="false"/>
+        <w:suppressAutoHyphens w:val="true"/>
+        <w:bidi w:val="0"/>
+        <w:jc w:val="both"/>
+        <w:rPr>
+          <w:color w:val="auto"/>
+        </w:rPr>
+      </w:pPr>
+      <w:r>
+        <w:rPr>
+          <w:rFonts w:eastAsia="" w:cs="等线" w:ascii="等线" w:hAnsi="等线"/>
+          <w:b/>
+          <w:bCs/>
+          <w:caps w:val="false"/>
+          <w:smallCaps w:val="false"/>
+          <w:color w:val="auto"/>
+          <w:spacing w:val="75"/>
+          <w:kern w:val="2"/>
+          <w:position w:val="0"/>
+          <w:sz w:val="24"/>
+          <w:sz w:val="24"/>
+          <w:szCs w:val="24"/>
+          <w:vertAlign w:val="baseline"/>
+          <w:lang w:val="en-US" w:eastAsia="zh-CN" w:bidi="ar-SA"/>
+        </w:rPr>
+        <w:tab/>
+        <w:tab/>
+        <w:tab/>
+        <w:tab/>
+        <w:t>{5x</w:t>
+      </w:r>
+      <w:r>
+        <w:rPr>
+          <w:rFonts w:eastAsia="" w:cs="等线" w:ascii="等线" w:hAnsi="等线"/>
+          <w:b/>
+          <w:bCs/>
+          <w:caps w:val="false"/>
+          <w:smallCaps w:val="false"/>
+          <w:color w:val="auto"/>
+          <w:spacing w:val="75"/>
+          <w:kern w:val="2"/>
+          <w:sz w:val="24"/>
+          <w:szCs w:val="24"/>
+          <w:vertAlign w:val="subscript"/>
+          <w:lang w:val="en-US" w:eastAsia="zh-CN" w:bidi="ar-SA"/>
+        </w:rPr>
+        <w:t>2</w:t>
+      </w:r>
+      <w:r>
+        <w:rPr>
+          <w:rFonts w:eastAsia="" w:cs="等线" w:ascii="等线" w:hAnsi="等线"/>
+          <w:b/>
+          <w:bCs/>
+          <w:caps w:val="false"/>
+          <w:smallCaps w:val="false"/>
+          <w:color w:val="auto"/>
+          <w:spacing w:val="75"/>
+          <w:kern w:val="2"/>
+          <w:position w:val="0"/>
+          <w:sz w:val="24"/>
+          <w:sz w:val="24"/>
+          <w:szCs w:val="24"/>
+          <w:vertAlign w:val="baseline"/>
+          <w:lang w:val="en-US" w:eastAsia="zh-CN" w:bidi="ar-SA"/>
+        </w:rPr>
+        <w:t>=0</w:t>
+      </w:r>
+    </w:p>
+    <w:p>
+      <w:pPr>
+        <w:pStyle w:val="PreformattedText"/>
+        <w:widowControl w:val="false"/>
+        <w:suppressAutoHyphens w:val="true"/>
+        <w:bidi w:val="0"/>
+        <w:jc w:val="both"/>
+        <w:rPr>
+          <w:color w:val="auto"/>
+        </w:rPr>
+      </w:pPr>
+      <w:r>
+        <w:rPr>
+          <w:rFonts w:eastAsia="" w:cs="等线" w:ascii="等线" w:hAnsi="等线"/>
+          <w:b/>
+          <w:bCs/>
+          <w:caps w:val="false"/>
+          <w:smallCaps w:val="false"/>
+          <w:color w:val="auto"/>
+          <w:spacing w:val="75"/>
+          <w:kern w:val="2"/>
+          <w:position w:val="0"/>
+          <w:sz w:val="24"/>
+          <w:sz w:val="24"/>
+          <w:szCs w:val="24"/>
+          <w:vertAlign w:val="baseline"/>
+          <w:lang w:val="en-US" w:eastAsia="zh-CN" w:bidi="ar-SA"/>
+        </w:rPr>
+        <w:tab/>
+        <w:tab/>
+        <w:tab/>
+        <w:tab/>
+        <w:t>{x</w:t>
+      </w:r>
+      <w:r>
+        <w:rPr>
+          <w:rFonts w:eastAsia="" w:cs="等线" w:ascii="等线" w:hAnsi="等线"/>
+          <w:b/>
+          <w:bCs/>
+          <w:caps w:val="false"/>
+          <w:smallCaps w:val="false"/>
+          <w:color w:val="auto"/>
+          <w:spacing w:val="75"/>
+          <w:kern w:val="2"/>
+          <w:sz w:val="24"/>
+          <w:szCs w:val="24"/>
+          <w:vertAlign w:val="subscript"/>
+          <w:lang w:val="en-US" w:eastAsia="zh-CN" w:bidi="ar-SA"/>
+        </w:rPr>
+        <w:t>2</w:t>
+      </w:r>
+      <w:r>
+        <w:rPr>
+          <w:rFonts w:eastAsia="" w:cs="等线" w:ascii="等线" w:hAnsi="等线"/>
+          <w:b/>
+          <w:bCs/>
+          <w:caps w:val="false"/>
+          <w:smallCaps w:val="false"/>
+          <w:color w:val="auto"/>
+          <w:spacing w:val="75"/>
+          <w:kern w:val="2"/>
+          <w:position w:val="0"/>
+          <w:sz w:val="24"/>
+          <w:sz w:val="24"/>
+          <w:szCs w:val="24"/>
+          <w:vertAlign w:val="baseline"/>
+          <w:lang w:val="en-US" w:eastAsia="zh-CN" w:bidi="ar-SA"/>
+        </w:rPr>
+        <w:t>=0</w:t>
+      </w:r>
+    </w:p>
+    <w:p>
+      <w:pPr>
+        <w:pStyle w:val="PreformattedText"/>
+        <w:widowControl w:val="false"/>
+        <w:suppressAutoHyphens w:val="true"/>
+        <w:bidi w:val="0"/>
+        <w:jc w:val="both"/>
+        <w:rPr>
+          <w:color w:val="auto"/>
+        </w:rPr>
+      </w:pPr>
+      <w:r>
+        <w:rPr>
+          <w:rFonts w:eastAsia="" w:cs="等线" w:ascii="等线" w:hAnsi="等线"/>
+          <w:b/>
+          <w:bCs/>
+          <w:caps w:val="false"/>
+          <w:smallCaps w:val="false"/>
+          <w:color w:val="auto"/>
+          <w:spacing w:val="75"/>
+          <w:kern w:val="2"/>
+          <w:position w:val="0"/>
+          <w:sz w:val="24"/>
+          <w:sz w:val="24"/>
+          <w:szCs w:val="24"/>
+          <w:vertAlign w:val="baseline"/>
+          <w:lang w:val="en-US" w:eastAsia="zh-CN" w:bidi="ar-SA"/>
+        </w:rPr>
+        <w:tab/>
+        <w:tab/>
+        <w:tab/>
+        <w:tab/>
+        <w:t>{7x</w:t>
+      </w:r>
+      <w:r>
+        <w:rPr>
+          <w:rFonts w:eastAsia="" w:cs="等线" w:ascii="等线" w:hAnsi="等线"/>
+          <w:b/>
+          <w:bCs/>
+          <w:caps w:val="false"/>
+          <w:smallCaps w:val="false"/>
+          <w:color w:val="auto"/>
+          <w:spacing w:val="75"/>
+          <w:kern w:val="2"/>
+          <w:sz w:val="24"/>
+          <w:szCs w:val="24"/>
+          <w:vertAlign w:val="subscript"/>
+          <w:lang w:val="en-US" w:eastAsia="zh-CN" w:bidi="ar-SA"/>
+        </w:rPr>
+        <w:t>4</w:t>
+      </w:r>
+      <w:r>
+        <w:rPr>
+          <w:rFonts w:eastAsia="" w:cs="等线" w:ascii="等线" w:hAnsi="等线"/>
+          <w:b/>
+          <w:bCs/>
+          <w:caps w:val="false"/>
+          <w:smallCaps w:val="false"/>
+          <w:color w:val="auto"/>
+          <w:spacing w:val="75"/>
+          <w:kern w:val="2"/>
+          <w:position w:val="0"/>
+          <w:sz w:val="24"/>
+          <w:sz w:val="24"/>
+          <w:szCs w:val="24"/>
+          <w:vertAlign w:val="baseline"/>
+          <w:lang w:val="en-US" w:eastAsia="zh-CN" w:bidi="ar-SA"/>
+        </w:rPr>
+        <w:t>=0</w:t>
+      </w:r>
+    </w:p>
+    <w:p>
+      <w:pPr>
+        <w:pStyle w:val="PreformattedText"/>
+        <w:widowControl w:val="false"/>
+        <w:suppressAutoHyphens w:val="true"/>
+        <w:bidi w:val="0"/>
+        <w:jc w:val="both"/>
+        <w:rPr>
+          <w:color w:val="auto"/>
+        </w:rPr>
+      </w:pPr>
+      <w:r>
+        <w:rPr>
+          <w:rFonts w:eastAsia="" w:cs="等线" w:ascii="等线" w:hAnsi="等线"/>
+          <w:b/>
+          <w:bCs/>
+          <w:caps w:val="false"/>
+          <w:smallCaps w:val="false"/>
+          <w:color w:val="auto"/>
+          <w:spacing w:val="75"/>
+          <w:kern w:val="2"/>
+          <w:position w:val="0"/>
+          <w:sz w:val="24"/>
+          <w:sz w:val="24"/>
+          <w:szCs w:val="24"/>
+          <w:vertAlign w:val="baseline"/>
+          <w:lang w:val="en-US" w:eastAsia="zh-CN" w:bidi="ar-SA"/>
+        </w:rPr>
+        <w:tab/>
+        <w:tab/>
+        <w:tab/>
+        <w:tab/>
+        <w:t>{x</w:t>
+      </w:r>
+      <w:r>
+        <w:rPr>
+          <w:rFonts w:eastAsia="" w:cs="等线" w:ascii="等线" w:hAnsi="等线"/>
+          <w:b/>
+          <w:bCs/>
+          <w:caps w:val="false"/>
+          <w:smallCaps w:val="false"/>
+          <w:color w:val="auto"/>
+          <w:spacing w:val="75"/>
+          <w:kern w:val="2"/>
+          <w:sz w:val="24"/>
+          <w:szCs w:val="24"/>
+          <w:vertAlign w:val="subscript"/>
+          <w:lang w:val="en-US" w:eastAsia="zh-CN" w:bidi="ar-SA"/>
+        </w:rPr>
+        <w:t>4</w:t>
+      </w:r>
+      <w:r>
+        <w:rPr>
+          <w:rFonts w:eastAsia="" w:cs="等线" w:ascii="等线" w:hAnsi="等线"/>
+          <w:b/>
+          <w:bCs/>
+          <w:caps w:val="false"/>
+          <w:smallCaps w:val="false"/>
+          <w:color w:val="auto"/>
+          <w:spacing w:val="75"/>
+          <w:kern w:val="2"/>
+          <w:position w:val="0"/>
+          <w:sz w:val="24"/>
+          <w:sz w:val="24"/>
+          <w:szCs w:val="24"/>
+          <w:vertAlign w:val="baseline"/>
+          <w:lang w:val="en-US" w:eastAsia="zh-CN" w:bidi="ar-SA"/>
+        </w:rPr>
+        <w:t>=0</w:t>
+      </w:r>
+    </w:p>
+    <w:p>
+      <w:pPr>
+        <w:pStyle w:val="PreformattedText"/>
+        <w:widowControl w:val="false"/>
+        <w:suppressAutoHyphens w:val="true"/>
+        <w:bidi w:val="0"/>
+        <w:jc w:val="both"/>
+        <w:rPr>
+          <w:color w:val="auto"/>
+        </w:rPr>
+      </w:pPr>
+      <w:r>
+        <w:rPr>
+          <w:rFonts w:ascii="等线" w:hAnsi="等线" w:cs="等线" w:eastAsia=""/>
+          <w:b/>
+          <w:bCs/>
+          <w:caps w:val="false"/>
+          <w:smallCaps w:val="false"/>
+          <w:color w:val="auto"/>
+          <w:spacing w:val="75"/>
+          <w:kern w:val="2"/>
+          <w:position w:val="0"/>
+          <w:sz w:val="24"/>
+          <w:sz w:val="24"/>
+          <w:szCs w:val="24"/>
+          <w:vertAlign w:val="baseline"/>
+          <w:lang w:val="en-US" w:eastAsia="zh-CN" w:bidi="ar-SA"/>
+        </w:rPr>
+        <w:t>由上式可知，</w:t>
+      </w:r>
+      <w:r>
+        <w:rPr>
+          <w:rFonts w:eastAsia="" w:cs="等线" w:ascii="等线" w:hAnsi="等线"/>
+          <w:b/>
+          <w:bCs/>
+          <w:caps w:val="false"/>
+          <w:smallCaps w:val="false"/>
+          <w:color w:val="auto"/>
+          <w:spacing w:val="75"/>
+          <w:kern w:val="2"/>
+          <w:position w:val="0"/>
+          <w:sz w:val="24"/>
+          <w:sz w:val="24"/>
+          <w:szCs w:val="24"/>
+          <w:vertAlign w:val="baseline"/>
+          <w:lang w:val="en-US" w:eastAsia="zh-CN" w:bidi="ar-SA"/>
+        </w:rPr>
+        <w:t>x</w:t>
+      </w:r>
+      <w:r>
+        <w:rPr>
+          <w:rFonts w:eastAsia="" w:cs="等线" w:ascii="等线" w:hAnsi="等线"/>
+          <w:b/>
+          <w:bCs/>
+          <w:caps w:val="false"/>
+          <w:smallCaps w:val="false"/>
+          <w:color w:val="auto"/>
+          <w:spacing w:val="75"/>
+          <w:kern w:val="2"/>
+          <w:sz w:val="24"/>
+          <w:szCs w:val="24"/>
+          <w:vertAlign w:val="subscript"/>
+          <w:lang w:val="en-US" w:eastAsia="zh-CN" w:bidi="ar-SA"/>
+        </w:rPr>
+        <w:t>2</w:t>
+      </w:r>
+      <w:r>
+        <w:rPr>
+          <w:rFonts w:eastAsia="" w:cs="等线" w:ascii="等线" w:hAnsi="等线"/>
+          <w:b/>
+          <w:bCs/>
+          <w:caps w:val="false"/>
+          <w:smallCaps w:val="false"/>
+          <w:color w:val="auto"/>
+          <w:spacing w:val="75"/>
+          <w:kern w:val="2"/>
+          <w:position w:val="0"/>
+          <w:sz w:val="24"/>
+          <w:sz w:val="24"/>
+          <w:szCs w:val="24"/>
+          <w:vertAlign w:val="baseline"/>
+          <w:lang w:val="en-US" w:eastAsia="zh-CN" w:bidi="ar-SA"/>
+        </w:rPr>
+        <w:t>=0,x</w:t>
+      </w:r>
+      <w:r>
+        <w:rPr>
+          <w:rFonts w:eastAsia="" w:cs="等线" w:ascii="等线" w:hAnsi="等线"/>
+          <w:b/>
+          <w:bCs/>
+          <w:caps w:val="false"/>
+          <w:smallCaps w:val="false"/>
+          <w:color w:val="auto"/>
+          <w:spacing w:val="75"/>
+          <w:kern w:val="2"/>
+          <w:sz w:val="24"/>
+          <w:szCs w:val="24"/>
+          <w:vertAlign w:val="subscript"/>
+          <w:lang w:val="en-US" w:eastAsia="zh-CN" w:bidi="ar-SA"/>
+        </w:rPr>
+        <w:t>4</w:t>
+      </w:r>
+      <w:r>
+        <w:rPr>
+          <w:rFonts w:eastAsia="" w:cs="等线" w:ascii="等线" w:hAnsi="等线"/>
+          <w:b/>
+          <w:bCs/>
+          <w:caps w:val="false"/>
+          <w:smallCaps w:val="false"/>
+          <w:color w:val="auto"/>
+          <w:spacing w:val="75"/>
+          <w:kern w:val="2"/>
+          <w:position w:val="0"/>
+          <w:sz w:val="24"/>
+          <w:sz w:val="24"/>
+          <w:szCs w:val="24"/>
+          <w:vertAlign w:val="baseline"/>
+          <w:lang w:val="en-US" w:eastAsia="zh-CN" w:bidi="ar-SA"/>
+        </w:rPr>
+        <w:t>=0,</w:t>
+      </w:r>
+      <w:r>
+        <w:rPr>
+          <w:rFonts w:ascii="等线" w:hAnsi="等线" w:cs="等线" w:eastAsia=""/>
+          <w:b/>
+          <w:bCs/>
+          <w:caps w:val="false"/>
+          <w:smallCaps w:val="false"/>
+          <w:color w:val="auto"/>
+          <w:spacing w:val="75"/>
+          <w:kern w:val="2"/>
+          <w:position w:val="0"/>
+          <w:sz w:val="24"/>
+          <w:sz w:val="24"/>
+          <w:szCs w:val="24"/>
+          <w:vertAlign w:val="baseline"/>
+          <w:lang w:val="en-US" w:eastAsia="zh-CN" w:bidi="ar-SA"/>
+        </w:rPr>
+        <w:t>即</w:t>
+      </w:r>
+      <w:r>
+        <w:rPr>
+          <w:rFonts w:eastAsia="" w:cs="等线" w:ascii="等线" w:hAnsi="等线"/>
+          <w:b/>
+          <w:bCs/>
+          <w:caps w:val="false"/>
+          <w:smallCaps w:val="false"/>
+          <w:color w:val="auto"/>
+          <w:spacing w:val="75"/>
+          <w:kern w:val="2"/>
+          <w:position w:val="0"/>
+          <w:sz w:val="24"/>
+          <w:sz w:val="24"/>
+          <w:szCs w:val="24"/>
+          <w:vertAlign w:val="baseline"/>
+          <w:lang w:val="en-US" w:eastAsia="zh-CN" w:bidi="ar-SA"/>
+        </w:rPr>
+        <w:t>((5,1,0,0),(0,0,7,1))</w:t>
+      </w:r>
+      <w:r>
+        <w:rPr>
+          <w:rFonts w:ascii="等线" w:hAnsi="等线" w:cs="等线" w:eastAsia=""/>
+          <w:b/>
+          <w:bCs/>
+          <w:caps w:val="false"/>
+          <w:smallCaps w:val="false"/>
+          <w:color w:val="auto"/>
+          <w:spacing w:val="75"/>
+          <w:kern w:val="2"/>
+          <w:position w:val="0"/>
+          <w:sz w:val="24"/>
+          <w:sz w:val="24"/>
+          <w:szCs w:val="24"/>
+          <w:vertAlign w:val="baseline"/>
+          <w:lang w:val="en-US" w:eastAsia="zh-CN" w:bidi="ar-SA"/>
+        </w:rPr>
+        <w:t>是线性无关向量组</w:t>
+      </w:r>
+      <w:r>
+        <w:rPr>
+          <w:rFonts w:ascii="等线" w:hAnsi="等线" w:cs="等线" w:eastAsia=""/>
+          <w:b/>
+          <w:bCs/>
+          <w:caps w:val="false"/>
+          <w:smallCaps w:val="false"/>
+          <w:color w:val="auto"/>
+          <w:spacing w:val="75"/>
+          <w:kern w:val="2"/>
+          <w:position w:val="0"/>
+          <w:sz w:val="24"/>
+          <w:sz w:val="24"/>
+          <w:szCs w:val="24"/>
+          <w:vertAlign w:val="baseline"/>
+          <w:lang w:val="en-US" w:eastAsia="zh-CN" w:bidi="ar-SA"/>
+        </w:rPr>
+        <w:t>，所以</w:t>
+      </w:r>
+      <w:r>
+        <w:rPr>
+          <w:rFonts w:eastAsia="" w:cs="等线" w:ascii="等线" w:hAnsi="等线"/>
+          <w:b/>
+          <w:bCs/>
+          <w:caps w:val="false"/>
+          <w:smallCaps w:val="false"/>
+          <w:color w:val="auto"/>
+          <w:spacing w:val="75"/>
+          <w:kern w:val="2"/>
+          <w:position w:val="0"/>
+          <w:sz w:val="24"/>
+          <w:sz w:val="24"/>
+          <w:szCs w:val="24"/>
+          <w:vertAlign w:val="baseline"/>
+          <w:lang w:val="en-US" w:eastAsia="zh-CN" w:bidi="ar-SA"/>
+        </w:rPr>
+        <w:t>((5,1,0,0),(0,0,7,1))</w:t>
+      </w:r>
+      <w:r>
+        <w:rPr>
+          <w:rFonts w:ascii="等线" w:hAnsi="等线" w:cs="等线" w:eastAsia=""/>
+          <w:b/>
+          <w:bCs/>
+          <w:caps w:val="false"/>
+          <w:smallCaps w:val="false"/>
+          <w:color w:val="auto"/>
+          <w:spacing w:val="75"/>
+          <w:kern w:val="2"/>
+          <w:position w:val="0"/>
+          <w:sz w:val="24"/>
+          <w:sz w:val="24"/>
+          <w:szCs w:val="24"/>
+          <w:vertAlign w:val="baseline"/>
+          <w:lang w:val="en-US" w:eastAsia="zh-CN" w:bidi="ar-SA"/>
+        </w:rPr>
+        <w:t>是</w:t>
+      </w:r>
+      <w:r>
+        <w:rPr>
+          <w:rFonts w:eastAsia="" w:cs="等线" w:ascii="等线" w:hAnsi="等线"/>
+          <w:b/>
+          <w:bCs/>
+          <w:caps w:val="false"/>
+          <w:smallCaps w:val="false"/>
+          <w:color w:val="auto"/>
+          <w:spacing w:val="75"/>
+          <w:kern w:val="2"/>
+          <w:position w:val="0"/>
+          <w:sz w:val="24"/>
+          <w:sz w:val="24"/>
+          <w:szCs w:val="24"/>
+          <w:vertAlign w:val="baseline"/>
+          <w:lang w:val="en-US" w:eastAsia="zh-CN" w:bidi="ar-SA"/>
+        </w:rPr>
+        <w:t>nullT</w:t>
+      </w:r>
+      <w:r>
+        <w:rPr>
+          <w:rFonts w:ascii="等线" w:hAnsi="等线" w:cs="等线" w:eastAsia=""/>
+          <w:b/>
+          <w:bCs/>
+          <w:caps w:val="false"/>
+          <w:smallCaps w:val="false"/>
+          <w:color w:val="auto"/>
+          <w:spacing w:val="75"/>
+          <w:kern w:val="2"/>
+          <w:position w:val="0"/>
+          <w:sz w:val="24"/>
+          <w:sz w:val="24"/>
+          <w:szCs w:val="24"/>
+          <w:vertAlign w:val="baseline"/>
+          <w:lang w:val="en-US" w:eastAsia="zh-CN" w:bidi="ar-SA"/>
+        </w:rPr>
+        <w:t>的一个基</w:t>
+      </w:r>
+      <w:r>
+        <w:rPr>
+          <w:rFonts w:eastAsia="" w:cs="等线" w:ascii="等线" w:hAnsi="等线"/>
+          <w:b/>
+          <w:bCs/>
+          <w:caps w:val="false"/>
+          <w:smallCaps w:val="false"/>
+          <w:color w:val="auto"/>
+          <w:spacing w:val="75"/>
+          <w:kern w:val="2"/>
+          <w:position w:val="0"/>
+          <w:sz w:val="24"/>
+          <w:sz w:val="24"/>
+          <w:szCs w:val="24"/>
+          <w:vertAlign w:val="baseline"/>
+          <w:lang w:val="en-US" w:eastAsia="zh-CN" w:bidi="ar-SA"/>
+        </w:rPr>
+        <w:t>,</w:t>
+      </w:r>
+      <w:r>
+        <w:rPr>
+          <w:rFonts w:ascii="等线" w:hAnsi="等线" w:cs="等线" w:eastAsia=""/>
+          <w:b/>
+          <w:bCs/>
+          <w:caps w:val="false"/>
+          <w:smallCaps w:val="false"/>
+          <w:color w:val="auto"/>
+          <w:spacing w:val="75"/>
+          <w:kern w:val="2"/>
+          <w:position w:val="0"/>
+          <w:sz w:val="24"/>
+          <w:sz w:val="24"/>
+          <w:szCs w:val="24"/>
+          <w:vertAlign w:val="baseline"/>
+          <w:lang w:val="en-US" w:eastAsia="zh-CN" w:bidi="ar-SA"/>
+        </w:rPr>
+        <w:t>所以</w:t>
+      </w:r>
+      <w:r>
+        <w:rPr>
+          <w:rFonts w:eastAsia="" w:cs="等线" w:ascii="等线" w:hAnsi="等线"/>
+          <w:b/>
+          <w:bCs/>
+          <w:caps w:val="false"/>
+          <w:smallCaps w:val="false"/>
+          <w:color w:val="auto"/>
+          <w:spacing w:val="75"/>
+          <w:kern w:val="2"/>
+          <w:position w:val="0"/>
+          <w:sz w:val="24"/>
+          <w:sz w:val="24"/>
+          <w:szCs w:val="24"/>
+          <w:vertAlign w:val="baseline"/>
+          <w:lang w:val="en-US" w:eastAsia="zh-CN" w:bidi="ar-SA"/>
+        </w:rPr>
+        <w:t>dimnullT=2</w:t>
+      </w:r>
+      <w:r>
+        <w:rPr>
+          <w:rFonts w:ascii="等线" w:hAnsi="等线" w:cs="等线" w:eastAsia=""/>
+          <w:b/>
+          <w:bCs/>
+          <w:caps w:val="false"/>
+          <w:smallCaps w:val="false"/>
+          <w:color w:val="auto"/>
+          <w:spacing w:val="75"/>
+          <w:kern w:val="2"/>
+          <w:position w:val="0"/>
+          <w:sz w:val="24"/>
+          <w:sz w:val="24"/>
+          <w:szCs w:val="24"/>
+          <w:vertAlign w:val="baseline"/>
+          <w:lang w:val="en-US" w:eastAsia="zh-CN" w:bidi="ar-SA"/>
+        </w:rPr>
+        <w:t>；由</w:t>
+      </w:r>
+      <w:r>
+        <w:rPr>
+          <w:rFonts w:eastAsia="" w:cs="等线" w:ascii="等线" w:hAnsi="等线"/>
+          <w:b/>
+          <w:bCs/>
+          <w:caps w:val="false"/>
+          <w:smallCaps w:val="false"/>
+          <w:color w:val="auto"/>
+          <w:spacing w:val="75"/>
+          <w:kern w:val="2"/>
+          <w:position w:val="0"/>
+          <w:sz w:val="24"/>
+          <w:sz w:val="24"/>
+          <w:szCs w:val="24"/>
+          <w:vertAlign w:val="baseline"/>
+          <w:lang w:val="en-US" w:eastAsia="zh-CN" w:bidi="ar-SA"/>
+        </w:rPr>
+        <w:t>dimV=dimnullT+dimrangeT</w:t>
+      </w:r>
+      <w:r>
+        <w:rPr>
+          <w:rFonts w:ascii="等线" w:hAnsi="等线" w:cs="等线" w:eastAsia=""/>
+          <w:b/>
+          <w:bCs/>
+          <w:caps w:val="false"/>
+          <w:smallCaps w:val="false"/>
+          <w:color w:val="auto"/>
+          <w:spacing w:val="75"/>
+          <w:kern w:val="2"/>
+          <w:position w:val="0"/>
+          <w:sz w:val="24"/>
+          <w:sz w:val="24"/>
+          <w:szCs w:val="24"/>
+          <w:vertAlign w:val="baseline"/>
+          <w:lang w:val="en-US" w:eastAsia="zh-CN" w:bidi="ar-SA"/>
+        </w:rPr>
+        <w:t>得</w:t>
+      </w:r>
+      <w:r>
+        <w:rPr>
+          <w:rFonts w:eastAsia="" w:cs="等线" w:ascii="等线" w:hAnsi="等线"/>
+          <w:b/>
+          <w:bCs/>
+          <w:caps w:val="false"/>
+          <w:smallCaps w:val="false"/>
+          <w:color w:val="auto"/>
+          <w:spacing w:val="75"/>
+          <w:kern w:val="2"/>
+          <w:position w:val="0"/>
+          <w:sz w:val="24"/>
+          <w:sz w:val="24"/>
+          <w:szCs w:val="24"/>
+          <w:vertAlign w:val="baseline"/>
+          <w:lang w:val="en-US" w:eastAsia="zh-CN" w:bidi="ar-SA"/>
+        </w:rPr>
+        <w:t>dimrangeT=dimF</w:t>
+      </w:r>
+      <w:r>
+        <w:rPr>
+          <w:rFonts w:eastAsia="" w:cs="等线" w:ascii="等线" w:hAnsi="等线"/>
+          <w:b/>
+          <w:bCs/>
+          <w:caps w:val="false"/>
+          <w:smallCaps w:val="false"/>
+          <w:color w:val="auto"/>
+          <w:spacing w:val="75"/>
+          <w:kern w:val="2"/>
+          <w:sz w:val="24"/>
+          <w:szCs w:val="24"/>
+          <w:vertAlign w:val="superscript"/>
+          <w:lang w:val="en-US" w:eastAsia="zh-CN" w:bidi="ar-SA"/>
+        </w:rPr>
+        <w:t>4</w:t>
+      </w:r>
+      <w:r>
+        <w:rPr>
+          <w:rFonts w:eastAsia="" w:cs="等线" w:ascii="等线" w:hAnsi="等线"/>
+          <w:b/>
+          <w:bCs/>
+          <w:caps w:val="false"/>
+          <w:smallCaps w:val="false"/>
+          <w:color w:val="auto"/>
+          <w:spacing w:val="75"/>
+          <w:kern w:val="2"/>
+          <w:position w:val="0"/>
+          <w:sz w:val="24"/>
+          <w:sz w:val="24"/>
+          <w:szCs w:val="24"/>
+          <w:vertAlign w:val="baseline"/>
+          <w:lang w:val="en-US" w:eastAsia="zh-CN" w:bidi="ar-SA"/>
+        </w:rPr>
+        <w:t>-dimnullT=2;</w:t>
+      </w:r>
+      <w:r>
+        <w:rPr>
+          <w:rFonts w:ascii="等线" w:hAnsi="等线" w:cs="等线" w:eastAsia=""/>
+          <w:b/>
+          <w:bCs/>
+          <w:caps w:val="false"/>
+          <w:smallCaps w:val="false"/>
+          <w:color w:val="auto"/>
+          <w:spacing w:val="75"/>
+          <w:kern w:val="2"/>
+          <w:position w:val="0"/>
+          <w:sz w:val="24"/>
+          <w:sz w:val="24"/>
+          <w:szCs w:val="24"/>
+          <w:vertAlign w:val="baseline"/>
+          <w:lang w:val="en-US" w:eastAsia="zh-CN" w:bidi="ar-SA"/>
+        </w:rPr>
+        <w:t>由</w:t>
+      </w:r>
+      <w:r>
+        <w:rPr>
+          <w:rFonts w:eastAsia="" w:cs="等线" w:ascii="等线" w:hAnsi="等线"/>
+          <w:b/>
+          <w:bCs/>
+          <w:caps w:val="false"/>
+          <w:smallCaps w:val="false"/>
+          <w:color w:val="auto"/>
+          <w:spacing w:val="75"/>
+          <w:kern w:val="2"/>
+          <w:position w:val="0"/>
+          <w:sz w:val="24"/>
+          <w:sz w:val="24"/>
+          <w:szCs w:val="24"/>
+          <w:vertAlign w:val="baseline"/>
+          <w:lang w:val="en-US" w:eastAsia="zh-CN" w:bidi="ar-SA"/>
+        </w:rPr>
+        <w:t>F</w:t>
+      </w:r>
+      <w:r>
+        <w:rPr>
+          <w:rFonts w:eastAsia="" w:cs="等线" w:ascii="等线" w:hAnsi="等线"/>
+          <w:b/>
+          <w:bCs/>
+          <w:caps w:val="false"/>
+          <w:smallCaps w:val="false"/>
+          <w:color w:val="auto"/>
+          <w:spacing w:val="75"/>
+          <w:kern w:val="2"/>
+          <w:sz w:val="24"/>
+          <w:szCs w:val="24"/>
+          <w:vertAlign w:val="superscript"/>
+          <w:lang w:val="en-US" w:eastAsia="zh-CN" w:bidi="ar-SA"/>
+        </w:rPr>
+        <w:t>n</w:t>
+      </w:r>
+      <w:r>
+        <w:rPr>
+          <w:rFonts w:ascii="等线" w:hAnsi="等线" w:cs="等线" w:eastAsia=""/>
+          <w:b/>
+          <w:bCs/>
+          <w:caps w:val="false"/>
+          <w:smallCaps w:val="false"/>
+          <w:color w:val="auto"/>
+          <w:spacing w:val="75"/>
+          <w:kern w:val="2"/>
+          <w:position w:val="0"/>
+          <w:sz w:val="24"/>
+          <w:sz w:val="24"/>
+          <w:szCs w:val="24"/>
+          <w:vertAlign w:val="baseline"/>
+          <w:lang w:val="en-US" w:eastAsia="zh-CN" w:bidi="ar-SA"/>
+        </w:rPr>
+        <w:t>到</w:t>
+      </w:r>
+      <w:r>
+        <w:rPr>
+          <w:rFonts w:eastAsia="" w:cs="等线" w:ascii="等线" w:hAnsi="等线"/>
+          <w:b/>
+          <w:bCs/>
+          <w:caps w:val="false"/>
+          <w:smallCaps w:val="false"/>
+          <w:color w:val="auto"/>
+          <w:spacing w:val="75"/>
+          <w:kern w:val="2"/>
+          <w:position w:val="0"/>
+          <w:sz w:val="24"/>
+          <w:sz w:val="24"/>
+          <w:szCs w:val="24"/>
+          <w:vertAlign w:val="baseline"/>
+          <w:lang w:val="en-US" w:eastAsia="zh-CN" w:bidi="ar-SA"/>
+        </w:rPr>
+        <w:t>F</w:t>
+      </w:r>
+      <w:r>
+        <w:rPr>
+          <w:rFonts w:eastAsia="" w:cs="等线" w:ascii="等线" w:hAnsi="等线"/>
+          <w:b/>
+          <w:bCs/>
+          <w:caps w:val="false"/>
+          <w:smallCaps w:val="false"/>
+          <w:color w:val="auto"/>
+          <w:spacing w:val="75"/>
+          <w:kern w:val="2"/>
+          <w:sz w:val="24"/>
+          <w:szCs w:val="24"/>
+          <w:vertAlign w:val="superscript"/>
+          <w:lang w:val="en-US" w:eastAsia="zh-CN" w:bidi="ar-SA"/>
+        </w:rPr>
+        <w:t>m</w:t>
+      </w:r>
+      <w:r>
+        <w:rPr>
+          <w:rFonts w:ascii="等线" w:hAnsi="等线" w:cs="等线" w:eastAsia=""/>
+          <w:b/>
+          <w:bCs/>
+          <w:caps w:val="false"/>
+          <w:smallCaps w:val="false"/>
+          <w:color w:val="auto"/>
+          <w:spacing w:val="75"/>
+          <w:kern w:val="2"/>
+          <w:position w:val="0"/>
+          <w:sz w:val="24"/>
+          <w:sz w:val="24"/>
+          <w:szCs w:val="24"/>
+          <w:vertAlign w:val="baseline"/>
+          <w:lang w:val="en-US" w:eastAsia="zh-CN" w:bidi="ar-SA"/>
+        </w:rPr>
+        <w:t>的线性映射的定义，</w:t>
+      </w:r>
+      <w:r>
+        <w:rPr>
+          <w:rFonts w:eastAsia="" w:cs="等线" w:ascii="等线" w:hAnsi="等线"/>
+          <w:b/>
+          <w:bCs/>
+          <w:caps w:val="false"/>
+          <w:smallCaps w:val="false"/>
+          <w:color w:val="auto"/>
+          <w:spacing w:val="75"/>
+          <w:kern w:val="2"/>
+          <w:position w:val="0"/>
+          <w:sz w:val="24"/>
+          <w:sz w:val="24"/>
+          <w:szCs w:val="24"/>
+          <w:vertAlign w:val="baseline"/>
+          <w:lang w:val="en-US" w:eastAsia="zh-CN" w:bidi="ar-SA"/>
+        </w:rPr>
+        <w:t>rangeT</w:t>
+      </w:r>
+      <w:r>
+        <w:rPr>
+          <w:rFonts w:ascii="等线" w:hAnsi="等线" w:cs="等线" w:eastAsia=""/>
+          <w:b/>
+          <w:bCs/>
+          <w:caps w:val="false"/>
+          <w:smallCaps w:val="false"/>
+          <w:color w:val="auto"/>
+          <w:spacing w:val="75"/>
+          <w:kern w:val="2"/>
+          <w:position w:val="0"/>
+          <w:sz w:val="24"/>
+          <w:sz w:val="24"/>
+          <w:szCs w:val="24"/>
+          <w:vertAlign w:val="baseline"/>
+          <w:lang w:val="en-US" w:eastAsia="zh-CN" w:bidi="ar-SA"/>
+        </w:rPr>
+        <w:t>是定义在</w:t>
+      </w:r>
+      <w:r>
+        <w:rPr>
+          <w:rFonts w:eastAsia="" w:cs="等线" w:ascii="等线" w:hAnsi="等线"/>
+          <w:b/>
+          <w:bCs/>
+          <w:caps w:val="false"/>
+          <w:smallCaps w:val="false"/>
+          <w:color w:val="auto"/>
+          <w:spacing w:val="75"/>
+          <w:kern w:val="2"/>
+          <w:position w:val="0"/>
+          <w:sz w:val="24"/>
+          <w:sz w:val="24"/>
+          <w:szCs w:val="24"/>
+          <w:vertAlign w:val="baseline"/>
+          <w:lang w:val="en-US" w:eastAsia="zh-CN" w:bidi="ar-SA"/>
+        </w:rPr>
+        <w:t>F</w:t>
+      </w:r>
+      <w:r>
+        <w:rPr>
+          <w:rFonts w:ascii="等线" w:hAnsi="等线" w:cs="等线" w:eastAsia=""/>
+          <w:b/>
+          <w:bCs/>
+          <w:caps w:val="false"/>
+          <w:smallCaps w:val="false"/>
+          <w:color w:val="auto"/>
+          <w:spacing w:val="75"/>
+          <w:kern w:val="2"/>
+          <w:position w:val="0"/>
+          <w:sz w:val="24"/>
+          <w:sz w:val="24"/>
+          <w:szCs w:val="24"/>
+          <w:vertAlign w:val="baseline"/>
+          <w:lang w:val="en-US" w:eastAsia="zh-CN" w:bidi="ar-SA"/>
+        </w:rPr>
+        <w:t>上的向量空间，所以</w:t>
+      </w:r>
+      <w:r>
+        <w:rPr>
+          <w:rFonts w:eastAsia="" w:cs="等线" w:ascii="等线" w:hAnsi="等线"/>
+          <w:b/>
+          <w:bCs/>
+          <w:caps w:val="false"/>
+          <w:smallCaps w:val="false"/>
+          <w:color w:val="auto"/>
+          <w:spacing w:val="75"/>
+          <w:kern w:val="2"/>
+          <w:position w:val="0"/>
+          <w:sz w:val="24"/>
+          <w:sz w:val="24"/>
+          <w:szCs w:val="24"/>
+          <w:vertAlign w:val="baseline"/>
+          <w:lang w:val="en-US" w:eastAsia="zh-CN" w:bidi="ar-SA"/>
+        </w:rPr>
+        <w:t>rangeT=F</w:t>
+      </w:r>
+      <w:r>
+        <w:rPr>
+          <w:rFonts w:eastAsia="" w:cs="等线" w:ascii="等线" w:hAnsi="等线"/>
+          <w:b/>
+          <w:bCs/>
+          <w:caps w:val="false"/>
+          <w:smallCaps w:val="false"/>
+          <w:color w:val="auto"/>
+          <w:spacing w:val="75"/>
+          <w:kern w:val="2"/>
+          <w:sz w:val="24"/>
+          <w:szCs w:val="24"/>
+          <w:vertAlign w:val="superscript"/>
+          <w:lang w:val="en-US" w:eastAsia="zh-CN" w:bidi="ar-SA"/>
+        </w:rPr>
+        <w:t>2</w:t>
+      </w:r>
+      <w:r>
+        <w:rPr>
+          <w:rFonts w:ascii="等线" w:hAnsi="等线" w:cs="等线" w:eastAsia=""/>
+          <w:b/>
+          <w:bCs/>
+          <w:caps w:val="false"/>
+          <w:smallCaps w:val="false"/>
+          <w:color w:val="auto"/>
+          <w:spacing w:val="75"/>
+          <w:kern w:val="2"/>
+          <w:position w:val="0"/>
+          <w:sz w:val="24"/>
+          <w:sz w:val="24"/>
+          <w:szCs w:val="24"/>
+          <w:vertAlign w:val="baseline"/>
+          <w:lang w:val="en-US" w:eastAsia="zh-CN" w:bidi="ar-SA"/>
+        </w:rPr>
+        <w:t>，所以</w:t>
+      </w:r>
+      <w:r>
+        <w:rPr>
+          <w:rFonts w:eastAsia="" w:cs="等线" w:ascii="等线" w:hAnsi="等线"/>
+          <w:b/>
+          <w:bCs/>
+          <w:caps w:val="false"/>
+          <w:smallCaps w:val="false"/>
+          <w:color w:val="auto"/>
+          <w:spacing w:val="75"/>
+          <w:kern w:val="2"/>
+          <w:position w:val="0"/>
+          <w:sz w:val="24"/>
+          <w:sz w:val="24"/>
+          <w:szCs w:val="24"/>
+          <w:vertAlign w:val="baseline"/>
+          <w:lang w:val="en-US" w:eastAsia="zh-CN" w:bidi="ar-SA"/>
+        </w:rPr>
+        <w:t>T</w:t>
+      </w:r>
+      <w:r>
+        <w:rPr>
+          <w:rFonts w:ascii="等线" w:hAnsi="等线" w:cs="等线" w:eastAsia=""/>
+          <w:b/>
+          <w:bCs/>
+          <w:caps w:val="false"/>
+          <w:smallCaps w:val="false"/>
+          <w:color w:val="auto"/>
+          <w:spacing w:val="75"/>
+          <w:kern w:val="2"/>
+          <w:position w:val="0"/>
+          <w:sz w:val="24"/>
+          <w:sz w:val="24"/>
+          <w:szCs w:val="24"/>
+          <w:vertAlign w:val="baseline"/>
+          <w:lang w:val="en-US" w:eastAsia="zh-CN" w:bidi="ar-SA"/>
+        </w:rPr>
+        <w:t>是满的。（</w:t>
+      </w:r>
+      <w:r>
+        <w:rPr>
+          <w:rFonts w:ascii="等线" w:hAnsi="等线" w:cs="等线" w:eastAsia=""/>
+          <w:b/>
+          <w:bCs/>
+          <w:caps w:val="false"/>
+          <w:smallCaps w:val="false"/>
+          <w:color w:val="C9211E"/>
+          <w:spacing w:val="75"/>
+          <w:kern w:val="2"/>
+          <w:position w:val="0"/>
+          <w:sz w:val="24"/>
+          <w:sz w:val="24"/>
+          <w:szCs w:val="24"/>
+          <w:vertAlign w:val="baseline"/>
+          <w:lang w:val="en-US" w:eastAsia="zh-CN" w:bidi="ar-SA"/>
+        </w:rPr>
+        <w:t>有点懵，后面要搞清楚，</w:t>
+      </w:r>
+      <w:r>
+        <w:rPr>
+          <w:rFonts w:eastAsia="" w:cs="等线" w:ascii="等线" w:hAnsi="等线"/>
+          <w:b/>
+          <w:bCs/>
+          <w:caps w:val="false"/>
+          <w:smallCaps w:val="false"/>
+          <w:color w:val="C9211E"/>
+          <w:spacing w:val="75"/>
+          <w:kern w:val="2"/>
+          <w:position w:val="0"/>
+          <w:sz w:val="24"/>
+          <w:sz w:val="24"/>
+          <w:szCs w:val="24"/>
+          <w:vertAlign w:val="baseline"/>
+          <w:lang w:val="en-US" w:eastAsia="zh-CN" w:bidi="ar-SA"/>
+        </w:rPr>
+        <w:t>dimrangeT=2</w:t>
+      </w:r>
+      <w:r>
+        <w:rPr>
+          <w:rFonts w:ascii="等线" w:hAnsi="等线" w:cs="等线" w:eastAsia=""/>
+          <w:b/>
+          <w:bCs/>
+          <w:caps w:val="false"/>
+          <w:smallCaps w:val="false"/>
+          <w:color w:val="C9211E"/>
+          <w:spacing w:val="75"/>
+          <w:kern w:val="2"/>
+          <w:position w:val="0"/>
+          <w:sz w:val="24"/>
+          <w:sz w:val="24"/>
+          <w:szCs w:val="24"/>
+          <w:vertAlign w:val="baseline"/>
+          <w:lang w:val="en-US" w:eastAsia="zh-CN" w:bidi="ar-SA"/>
+        </w:rPr>
+        <w:t>就代表</w:t>
+      </w:r>
+      <w:r>
+        <w:rPr>
+          <w:rFonts w:eastAsia="" w:cs="等线" w:ascii="等线" w:hAnsi="等线"/>
+          <w:b/>
+          <w:bCs/>
+          <w:caps w:val="false"/>
+          <w:smallCaps w:val="false"/>
+          <w:color w:val="C9211E"/>
+          <w:spacing w:val="75"/>
+          <w:kern w:val="2"/>
+          <w:position w:val="0"/>
+          <w:sz w:val="24"/>
+          <w:sz w:val="24"/>
+          <w:szCs w:val="24"/>
+          <w:vertAlign w:val="baseline"/>
+          <w:lang w:val="en-US" w:eastAsia="zh-CN" w:bidi="ar-SA"/>
+        </w:rPr>
+        <w:t>rangeT=F</w:t>
+      </w:r>
+      <w:r>
+        <w:rPr>
+          <w:rFonts w:eastAsia="" w:cs="等线" w:ascii="等线" w:hAnsi="等线"/>
+          <w:b/>
+          <w:bCs/>
+          <w:caps w:val="false"/>
+          <w:smallCaps w:val="false"/>
+          <w:color w:val="C9211E"/>
+          <w:spacing w:val="75"/>
+          <w:kern w:val="2"/>
+          <w:sz w:val="24"/>
+          <w:szCs w:val="24"/>
+          <w:vertAlign w:val="superscript"/>
+          <w:lang w:val="en-US" w:eastAsia="zh-CN" w:bidi="ar-SA"/>
+        </w:rPr>
+        <w:t>2</w:t>
+      </w:r>
+      <w:r>
+        <w:rPr>
+          <w:rFonts w:eastAsia="" w:cs="等线" w:ascii="等线" w:hAnsi="等线"/>
+          <w:b/>
+          <w:bCs/>
+          <w:caps w:val="false"/>
+          <w:smallCaps w:val="false"/>
+          <w:color w:val="C9211E"/>
+          <w:spacing w:val="75"/>
+          <w:kern w:val="2"/>
+          <w:position w:val="0"/>
+          <w:sz w:val="24"/>
+          <w:sz w:val="24"/>
+          <w:szCs w:val="24"/>
+          <w:vertAlign w:val="baseline"/>
+          <w:lang w:val="en-US" w:eastAsia="zh-CN" w:bidi="ar-SA"/>
+        </w:rPr>
+        <w:t>?</w:t>
+      </w:r>
+      <w:r>
+        <w:rPr>
+          <w:rFonts w:ascii="等线" w:hAnsi="等线" w:cs="等线" w:eastAsia=""/>
+          <w:b/>
+          <w:bCs/>
+          <w:caps w:val="false"/>
+          <w:smallCaps w:val="false"/>
+          <w:color w:val="auto"/>
+          <w:spacing w:val="75"/>
+          <w:kern w:val="2"/>
+          <w:position w:val="0"/>
+          <w:sz w:val="24"/>
+          <w:sz w:val="24"/>
+          <w:szCs w:val="24"/>
+          <w:vertAlign w:val="baseline"/>
+          <w:lang w:val="en-US" w:eastAsia="zh-CN" w:bidi="ar-SA"/>
+        </w:rPr>
+        <w:t>）。</w:t>
+      </w:r>
+    </w:p>
+    <w:p>
+      <w:pPr>
+        <w:pStyle w:val="PreformattedText"/>
+        <w:widowControl w:val="false"/>
+        <w:suppressAutoHyphens w:val="true"/>
+        <w:bidi w:val="0"/>
+        <w:jc w:val="both"/>
+        <w:rPr>
+          <w:color w:val="auto"/>
+        </w:rPr>
+      </w:pPr>
+      <w:r>
+        <w:rPr>
+          <w:rFonts w:eastAsia="" w:cs="等线" w:ascii="等线" w:hAnsi="等线"/>
+          <w:b/>
+          <w:bCs/>
+          <w:caps w:val="false"/>
+          <w:smallCaps w:val="false"/>
+          <w:color w:val="auto"/>
+          <w:spacing w:val="75"/>
+          <w:kern w:val="2"/>
+          <w:position w:val="0"/>
+          <w:sz w:val="24"/>
+          <w:sz w:val="24"/>
+          <w:szCs w:val="24"/>
+          <w:vertAlign w:val="baseline"/>
+          <w:lang w:val="en-US" w:eastAsia="zh-CN" w:bidi="ar-SA"/>
+        </w:rPr>
+        <w:t xml:space="preserve">10. </w:t>
+      </w:r>
+      <w:r>
+        <w:rPr>
+          <w:rFonts w:ascii="等线" w:hAnsi="等线" w:cs="等线" w:eastAsia=""/>
+          <w:b/>
+          <w:bCs/>
+          <w:caps w:val="false"/>
+          <w:smallCaps w:val="false"/>
+          <w:color w:val="auto"/>
+          <w:spacing w:val="75"/>
+          <w:kern w:val="2"/>
+          <w:position w:val="0"/>
+          <w:sz w:val="24"/>
+          <w:sz w:val="24"/>
+          <w:szCs w:val="24"/>
+          <w:vertAlign w:val="baseline"/>
+          <w:lang w:val="en-US" w:eastAsia="zh-CN" w:bidi="ar-SA"/>
+        </w:rPr>
+        <w:t>证：假设</w:t>
+      </w:r>
+      <w:r>
+        <w:rPr>
+          <w:rFonts w:eastAsia="" w:cs="等线" w:ascii="等线" w:hAnsi="等线"/>
+          <w:b/>
+          <w:bCs/>
+          <w:caps w:val="false"/>
+          <w:smallCaps w:val="false"/>
+          <w:color w:val="auto"/>
+          <w:spacing w:val="75"/>
+          <w:kern w:val="2"/>
+          <w:position w:val="0"/>
+          <w:sz w:val="24"/>
+          <w:sz w:val="24"/>
+          <w:szCs w:val="24"/>
+          <w:vertAlign w:val="baseline"/>
+          <w:lang w:val="en-US" w:eastAsia="zh-CN" w:bidi="ar-SA"/>
+        </w:rPr>
+        <w:t>T</w:t>
+      </w:r>
+      <w:r>
+        <w:rPr>
+          <w:rFonts w:eastAsia="" w:cs="等线" w:ascii="等线" w:hAnsi="等线" w:asciiTheme="minorHAnsi" w:cstheme="minorBidi" w:eastAsiaTheme="minorEastAsia" w:hAnsiTheme="minorHAnsi"/>
+          <w:b/>
+          <w:bCs/>
+          <w:caps w:val="false"/>
+          <w:smallCaps w:val="false"/>
+          <w:color w:val="auto"/>
+          <w:spacing w:val="75"/>
+          <w:kern w:val="2"/>
+          <w:position w:val="0"/>
+          <w:sz w:val="24"/>
+          <w:sz w:val="24"/>
+          <w:szCs w:val="24"/>
+          <w:vertAlign w:val="baseline"/>
+          <w:lang w:val="en-US" w:eastAsia="zh-CN" w:bidi="ar-SA"/>
+        </w:rPr>
+        <w:t>∈L(F</w:t>
+      </w:r>
+      <w:r>
+        <w:rPr>
+          <w:rFonts w:eastAsia="" w:cs="等线" w:ascii="等线" w:hAnsi="等线" w:asciiTheme="minorHAnsi" w:cstheme="minorBidi" w:eastAsiaTheme="minorEastAsia" w:hAnsiTheme="minorHAnsi"/>
+          <w:b/>
+          <w:bCs/>
+          <w:caps w:val="false"/>
+          <w:smallCaps w:val="false"/>
+          <w:color w:val="auto"/>
+          <w:spacing w:val="75"/>
+          <w:kern w:val="2"/>
+          <w:sz w:val="24"/>
+          <w:szCs w:val="24"/>
+          <w:vertAlign w:val="superscript"/>
+          <w:lang w:val="en-US" w:eastAsia="zh-CN" w:bidi="ar-SA"/>
+        </w:rPr>
+        <w:t>5</w:t>
+      </w:r>
+      <w:r>
+        <w:rPr>
+          <w:rFonts w:eastAsia="" w:cs="等线" w:ascii="等线" w:hAnsi="等线" w:asciiTheme="minorHAnsi" w:cstheme="minorBidi" w:eastAsiaTheme="minorEastAsia" w:hAnsiTheme="minorHAnsi"/>
+          <w:b/>
+          <w:bCs/>
+          <w:caps w:val="false"/>
+          <w:smallCaps w:val="false"/>
+          <w:color w:val="auto"/>
+          <w:spacing w:val="75"/>
+          <w:kern w:val="2"/>
+          <w:position w:val="0"/>
+          <w:sz w:val="24"/>
+          <w:sz w:val="24"/>
+          <w:szCs w:val="24"/>
+          <w:vertAlign w:val="baseline"/>
+          <w:lang w:val="en-US" w:eastAsia="zh-CN" w:bidi="ar-SA"/>
+        </w:rPr>
+        <w:t>,F</w:t>
+      </w:r>
+      <w:r>
+        <w:rPr>
+          <w:rFonts w:eastAsia="" w:cs="等线" w:ascii="等线" w:hAnsi="等线" w:asciiTheme="minorHAnsi" w:cstheme="minorBidi" w:eastAsiaTheme="minorEastAsia" w:hAnsiTheme="minorHAnsi"/>
+          <w:b/>
+          <w:bCs/>
+          <w:caps w:val="false"/>
+          <w:smallCaps w:val="false"/>
+          <w:color w:val="auto"/>
+          <w:spacing w:val="75"/>
+          <w:kern w:val="2"/>
+          <w:sz w:val="24"/>
+          <w:szCs w:val="24"/>
+          <w:vertAlign w:val="superscript"/>
+          <w:lang w:val="en-US" w:eastAsia="zh-CN" w:bidi="ar-SA"/>
+        </w:rPr>
+        <w:t>2</w:t>
+      </w:r>
+      <w:r>
+        <w:rPr>
+          <w:rFonts w:eastAsia="" w:cs="等线" w:ascii="等线" w:hAnsi="等线" w:asciiTheme="minorHAnsi" w:cstheme="minorBidi" w:eastAsiaTheme="minorEastAsia" w:hAnsiTheme="minorHAnsi"/>
+          <w:b/>
+          <w:bCs/>
+          <w:caps w:val="false"/>
+          <w:smallCaps w:val="false"/>
+          <w:color w:val="auto"/>
+          <w:spacing w:val="75"/>
+          <w:kern w:val="2"/>
+          <w:position w:val="0"/>
+          <w:sz w:val="24"/>
+          <w:sz w:val="24"/>
+          <w:szCs w:val="24"/>
+          <w:vertAlign w:val="baseline"/>
+          <w:lang w:val="en-US" w:eastAsia="zh-CN" w:bidi="ar-SA"/>
+        </w:rPr>
+        <w:t xml:space="preserve">), </w:t>
+      </w:r>
+      <w:r>
+        <w:rPr>
+          <w:rFonts w:ascii="等线" w:hAnsi="等线" w:cs="等线" w:eastAsia="" w:asciiTheme="minorHAnsi" w:cstheme="minorBidi" w:eastAsiaTheme="minorEastAsia" w:hAnsiTheme="minorHAnsi"/>
+          <w:b/>
+          <w:bCs/>
+          <w:caps w:val="false"/>
+          <w:smallCaps w:val="false"/>
+          <w:color w:val="auto"/>
+          <w:spacing w:val="75"/>
+          <w:kern w:val="2"/>
+          <w:position w:val="0"/>
+          <w:sz w:val="24"/>
+          <w:sz w:val="24"/>
+          <w:szCs w:val="24"/>
+          <w:vertAlign w:val="baseline"/>
+          <w:lang w:val="en-US" w:eastAsia="zh-CN" w:bidi="ar-SA"/>
+        </w:rPr>
+        <w:t>向量空间</w:t>
+      </w:r>
+      <w:r>
+        <w:rPr>
+          <w:rFonts w:eastAsia="" w:cs="等线" w:ascii="等线" w:hAnsi="等线" w:asciiTheme="minorHAnsi" w:cstheme="minorBidi" w:eastAsiaTheme="minorEastAsia" w:hAnsiTheme="minorHAnsi"/>
+          <w:b/>
+          <w:bCs/>
+          <w:caps w:val="false"/>
+          <w:smallCaps w:val="false"/>
+          <w:color w:val="auto"/>
+          <w:spacing w:val="75"/>
+          <w:kern w:val="2"/>
+          <w:position w:val="0"/>
+          <w:sz w:val="24"/>
+          <w:sz w:val="24"/>
+          <w:szCs w:val="24"/>
+          <w:vertAlign w:val="baseline"/>
+          <w:lang w:val="en-US" w:eastAsia="zh-CN" w:bidi="ar-SA"/>
+        </w:rPr>
+        <w:t>{(x</w:t>
+      </w:r>
+      <w:r>
+        <w:rPr>
+          <w:rFonts w:eastAsia="" w:cs="等线" w:ascii="等线" w:hAnsi="等线" w:asciiTheme="minorHAnsi" w:cstheme="minorBidi" w:eastAsiaTheme="minorEastAsia" w:hAnsiTheme="minorHAnsi"/>
+          <w:b/>
+          <w:bCs/>
+          <w:caps w:val="false"/>
+          <w:smallCaps w:val="false"/>
+          <w:color w:val="auto"/>
+          <w:spacing w:val="75"/>
+          <w:kern w:val="2"/>
+          <w:sz w:val="24"/>
+          <w:szCs w:val="24"/>
+          <w:vertAlign w:val="subscript"/>
+          <w:lang w:val="en-US" w:eastAsia="zh-CN" w:bidi="ar-SA"/>
+        </w:rPr>
+        <w:t>1</w:t>
+      </w:r>
+      <w:r>
+        <w:rPr>
+          <w:rFonts w:eastAsia="" w:cs="等线" w:ascii="等线" w:hAnsi="等线" w:asciiTheme="minorHAnsi" w:cstheme="minorBidi" w:eastAsiaTheme="minorEastAsia" w:hAnsiTheme="minorHAnsi"/>
+          <w:b/>
+          <w:bCs/>
+          <w:caps w:val="false"/>
+          <w:smallCaps w:val="false"/>
+          <w:color w:val="auto"/>
+          <w:spacing w:val="75"/>
+          <w:kern w:val="2"/>
+          <w:position w:val="0"/>
+          <w:sz w:val="24"/>
+          <w:sz w:val="24"/>
+          <w:szCs w:val="24"/>
+          <w:vertAlign w:val="baseline"/>
+          <w:lang w:val="en-US" w:eastAsia="zh-CN" w:bidi="ar-SA"/>
+        </w:rPr>
+        <w:t>,x</w:t>
+      </w:r>
+      <w:r>
+        <w:rPr>
+          <w:rFonts w:eastAsia="" w:cs="等线" w:ascii="等线" w:hAnsi="等线" w:asciiTheme="minorHAnsi" w:cstheme="minorBidi" w:eastAsiaTheme="minorEastAsia" w:hAnsiTheme="minorHAnsi"/>
+          <w:b/>
+          <w:bCs/>
+          <w:caps w:val="false"/>
+          <w:smallCaps w:val="false"/>
+          <w:color w:val="auto"/>
+          <w:spacing w:val="75"/>
+          <w:kern w:val="2"/>
+          <w:sz w:val="24"/>
+          <w:szCs w:val="24"/>
+          <w:vertAlign w:val="subscript"/>
+          <w:lang w:val="en-US" w:eastAsia="zh-CN" w:bidi="ar-SA"/>
+        </w:rPr>
+        <w:t>2</w:t>
+      </w:r>
+      <w:r>
+        <w:rPr>
+          <w:rFonts w:eastAsia="" w:cs="等线" w:ascii="等线" w:hAnsi="等线" w:asciiTheme="minorHAnsi" w:cstheme="minorBidi" w:eastAsiaTheme="minorEastAsia" w:hAnsiTheme="minorHAnsi"/>
+          <w:b/>
+          <w:bCs/>
+          <w:caps w:val="false"/>
+          <w:smallCaps w:val="false"/>
+          <w:color w:val="auto"/>
+          <w:spacing w:val="75"/>
+          <w:kern w:val="2"/>
+          <w:position w:val="0"/>
+          <w:sz w:val="24"/>
+          <w:sz w:val="24"/>
+          <w:szCs w:val="24"/>
+          <w:vertAlign w:val="baseline"/>
+          <w:lang w:val="en-US" w:eastAsia="zh-CN" w:bidi="ar-SA"/>
+        </w:rPr>
+        <w:t>,x</w:t>
+      </w:r>
+      <w:r>
+        <w:rPr>
+          <w:rFonts w:eastAsia="" w:cs="等线" w:ascii="等线" w:hAnsi="等线" w:asciiTheme="minorHAnsi" w:cstheme="minorBidi" w:eastAsiaTheme="minorEastAsia" w:hAnsiTheme="minorHAnsi"/>
+          <w:b/>
+          <w:bCs/>
+          <w:caps w:val="false"/>
+          <w:smallCaps w:val="false"/>
+          <w:color w:val="auto"/>
+          <w:spacing w:val="75"/>
+          <w:kern w:val="2"/>
+          <w:sz w:val="24"/>
+          <w:szCs w:val="24"/>
+          <w:vertAlign w:val="subscript"/>
+          <w:lang w:val="en-US" w:eastAsia="zh-CN" w:bidi="ar-SA"/>
+        </w:rPr>
+        <w:t>3</w:t>
+      </w:r>
+      <w:r>
+        <w:rPr>
+          <w:rFonts w:eastAsia="" w:cs="等线" w:ascii="等线" w:hAnsi="等线" w:asciiTheme="minorHAnsi" w:cstheme="minorBidi" w:eastAsiaTheme="minorEastAsia" w:hAnsiTheme="minorHAnsi"/>
+          <w:b/>
+          <w:bCs/>
+          <w:caps w:val="false"/>
+          <w:smallCaps w:val="false"/>
+          <w:color w:val="auto"/>
+          <w:spacing w:val="75"/>
+          <w:kern w:val="2"/>
+          <w:position w:val="0"/>
+          <w:sz w:val="24"/>
+          <w:sz w:val="24"/>
+          <w:szCs w:val="24"/>
+          <w:vertAlign w:val="baseline"/>
+          <w:lang w:val="en-US" w:eastAsia="zh-CN" w:bidi="ar-SA"/>
+        </w:rPr>
+        <w:t>,x</w:t>
+      </w:r>
+      <w:r>
+        <w:rPr>
+          <w:rFonts w:eastAsia="" w:cs="等线" w:ascii="等线" w:hAnsi="等线" w:asciiTheme="minorHAnsi" w:cstheme="minorBidi" w:eastAsiaTheme="minorEastAsia" w:hAnsiTheme="minorHAnsi"/>
+          <w:b/>
+          <w:bCs/>
+          <w:caps w:val="false"/>
+          <w:smallCaps w:val="false"/>
+          <w:color w:val="auto"/>
+          <w:spacing w:val="75"/>
+          <w:kern w:val="2"/>
+          <w:sz w:val="24"/>
+          <w:szCs w:val="24"/>
+          <w:vertAlign w:val="subscript"/>
+          <w:lang w:val="en-US" w:eastAsia="zh-CN" w:bidi="ar-SA"/>
+        </w:rPr>
+        <w:t>4</w:t>
+      </w:r>
+      <w:r>
+        <w:rPr>
+          <w:rFonts w:eastAsia="" w:cs="等线" w:ascii="等线" w:hAnsi="等线" w:asciiTheme="minorHAnsi" w:cstheme="minorBidi" w:eastAsiaTheme="minorEastAsia" w:hAnsiTheme="minorHAnsi"/>
+          <w:b/>
+          <w:bCs/>
+          <w:caps w:val="false"/>
+          <w:smallCaps w:val="false"/>
+          <w:color w:val="auto"/>
+          <w:spacing w:val="75"/>
+          <w:kern w:val="2"/>
+          <w:position w:val="0"/>
+          <w:sz w:val="24"/>
+          <w:sz w:val="24"/>
+          <w:szCs w:val="24"/>
+          <w:vertAlign w:val="baseline"/>
+          <w:lang w:val="en-US" w:eastAsia="zh-CN" w:bidi="ar-SA"/>
+        </w:rPr>
+        <w:t>,x</w:t>
+      </w:r>
+      <w:r>
+        <w:rPr>
+          <w:rFonts w:eastAsia="" w:cs="等线" w:ascii="等线" w:hAnsi="等线" w:asciiTheme="minorHAnsi" w:cstheme="minorBidi" w:eastAsiaTheme="minorEastAsia" w:hAnsiTheme="minorHAnsi"/>
+          <w:b/>
+          <w:bCs/>
+          <w:caps w:val="false"/>
+          <w:smallCaps w:val="false"/>
+          <w:color w:val="auto"/>
+          <w:spacing w:val="75"/>
+          <w:kern w:val="2"/>
+          <w:sz w:val="24"/>
+          <w:szCs w:val="24"/>
+          <w:vertAlign w:val="subscript"/>
+          <w:lang w:val="en-US" w:eastAsia="zh-CN" w:bidi="ar-SA"/>
+        </w:rPr>
+        <w:t>5</w:t>
+      </w:r>
+      <w:r>
+        <w:rPr>
+          <w:rFonts w:eastAsia="" w:cs="等线" w:ascii="等线" w:hAnsi="等线" w:asciiTheme="minorHAnsi" w:cstheme="minorBidi" w:eastAsiaTheme="minorEastAsia" w:hAnsiTheme="minorHAnsi"/>
+          <w:b/>
+          <w:bCs/>
+          <w:caps w:val="false"/>
+          <w:smallCaps w:val="false"/>
+          <w:color w:val="auto"/>
+          <w:spacing w:val="75"/>
+          <w:kern w:val="2"/>
+          <w:position w:val="0"/>
+          <w:sz w:val="24"/>
+          <w:sz w:val="24"/>
+          <w:szCs w:val="24"/>
+          <w:vertAlign w:val="baseline"/>
+          <w:lang w:val="en-US" w:eastAsia="zh-CN" w:bidi="ar-SA"/>
+        </w:rPr>
+        <w:t>)∈F</w:t>
+      </w:r>
+      <w:r>
+        <w:rPr>
+          <w:rFonts w:eastAsia="" w:cs="等线" w:ascii="等线" w:hAnsi="等线" w:asciiTheme="minorHAnsi" w:cstheme="minorBidi" w:eastAsiaTheme="minorEastAsia" w:hAnsiTheme="minorHAnsi"/>
+          <w:b/>
+          <w:bCs/>
+          <w:caps w:val="false"/>
+          <w:smallCaps w:val="false"/>
+          <w:color w:val="auto"/>
+          <w:spacing w:val="75"/>
+          <w:kern w:val="2"/>
+          <w:sz w:val="24"/>
+          <w:szCs w:val="24"/>
+          <w:vertAlign w:val="superscript"/>
+          <w:lang w:val="en-US" w:eastAsia="zh-CN" w:bidi="ar-SA"/>
+        </w:rPr>
+        <w:t>5</w:t>
+      </w:r>
+      <w:r>
+        <w:rPr>
+          <w:rFonts w:eastAsia="" w:cs="等线" w:ascii="等线" w:hAnsi="等线" w:asciiTheme="minorHAnsi" w:cstheme="minorBidi" w:eastAsiaTheme="minorEastAsia" w:hAnsiTheme="minorHAnsi"/>
+          <w:b/>
+          <w:bCs/>
+          <w:caps w:val="false"/>
+          <w:smallCaps w:val="false"/>
+          <w:color w:val="auto"/>
+          <w:spacing w:val="75"/>
+          <w:kern w:val="2"/>
+          <w:position w:val="0"/>
+          <w:sz w:val="24"/>
+          <w:sz w:val="24"/>
+          <w:szCs w:val="24"/>
+          <w:vertAlign w:val="baseline"/>
+          <w:lang w:val="en-US" w:eastAsia="zh-CN" w:bidi="ar-SA"/>
+        </w:rPr>
+        <w:t>:x</w:t>
+      </w:r>
+      <w:r>
+        <w:rPr>
+          <w:rFonts w:eastAsia="" w:cs="等线" w:ascii="等线" w:hAnsi="等线" w:asciiTheme="minorHAnsi" w:cstheme="minorBidi" w:eastAsiaTheme="minorEastAsia" w:hAnsiTheme="minorHAnsi"/>
+          <w:b/>
+          <w:bCs/>
+          <w:caps w:val="false"/>
+          <w:smallCaps w:val="false"/>
+          <w:color w:val="auto"/>
+          <w:spacing w:val="75"/>
+          <w:kern w:val="2"/>
+          <w:sz w:val="24"/>
+          <w:szCs w:val="24"/>
+          <w:vertAlign w:val="subscript"/>
+          <w:lang w:val="en-US" w:eastAsia="zh-CN" w:bidi="ar-SA"/>
+        </w:rPr>
+        <w:t>1</w:t>
+      </w:r>
+      <w:r>
+        <w:rPr>
+          <w:rFonts w:eastAsia="" w:cs="等线" w:ascii="等线" w:hAnsi="等线" w:asciiTheme="minorHAnsi" w:cstheme="minorBidi" w:eastAsiaTheme="minorEastAsia" w:hAnsiTheme="minorHAnsi"/>
+          <w:b/>
+          <w:bCs/>
+          <w:caps w:val="false"/>
+          <w:smallCaps w:val="false"/>
+          <w:color w:val="auto"/>
+          <w:spacing w:val="75"/>
+          <w:kern w:val="2"/>
+          <w:position w:val="0"/>
+          <w:sz w:val="24"/>
+          <w:sz w:val="24"/>
+          <w:szCs w:val="24"/>
+          <w:vertAlign w:val="baseline"/>
+          <w:lang w:val="en-US" w:eastAsia="zh-CN" w:bidi="ar-SA"/>
+        </w:rPr>
+        <w:t>=3x</w:t>
+      </w:r>
+      <w:r>
+        <w:rPr>
+          <w:rFonts w:eastAsia="" w:cs="等线" w:ascii="等线" w:hAnsi="等线" w:asciiTheme="minorHAnsi" w:cstheme="minorBidi" w:eastAsiaTheme="minorEastAsia" w:hAnsiTheme="minorHAnsi"/>
+          <w:b/>
+          <w:bCs/>
+          <w:caps w:val="false"/>
+          <w:smallCaps w:val="false"/>
+          <w:color w:val="auto"/>
+          <w:spacing w:val="75"/>
+          <w:kern w:val="2"/>
+          <w:sz w:val="24"/>
+          <w:szCs w:val="24"/>
+          <w:vertAlign w:val="subscript"/>
+          <w:lang w:val="en-US" w:eastAsia="zh-CN" w:bidi="ar-SA"/>
+        </w:rPr>
+        <w:t>2</w:t>
+      </w:r>
+      <w:r>
+        <w:rPr>
+          <w:rFonts w:ascii="等线" w:hAnsi="等线" w:cs="等线" w:eastAsia="" w:asciiTheme="minorHAnsi" w:cstheme="minorBidi" w:eastAsiaTheme="minorEastAsia" w:hAnsiTheme="minorHAnsi"/>
+          <w:b/>
+          <w:bCs/>
+          <w:caps w:val="false"/>
+          <w:smallCaps w:val="false"/>
+          <w:color w:val="auto"/>
+          <w:spacing w:val="75"/>
+          <w:kern w:val="2"/>
+          <w:position w:val="0"/>
+          <w:sz w:val="24"/>
+          <w:sz w:val="24"/>
+          <w:szCs w:val="24"/>
+          <w:vertAlign w:val="baseline"/>
+          <w:lang w:val="en-US" w:eastAsia="zh-CN" w:bidi="ar-SA"/>
+        </w:rPr>
+        <w:t>且</w:t>
+      </w:r>
+      <w:r>
+        <w:rPr>
+          <w:rFonts w:eastAsia="" w:cs="等线" w:ascii="等线" w:hAnsi="等线" w:asciiTheme="minorHAnsi" w:cstheme="minorBidi" w:eastAsiaTheme="minorEastAsia" w:hAnsiTheme="minorHAnsi"/>
+          <w:b/>
+          <w:bCs/>
+          <w:caps w:val="false"/>
+          <w:smallCaps w:val="false"/>
+          <w:color w:val="auto"/>
+          <w:spacing w:val="75"/>
+          <w:kern w:val="2"/>
+          <w:position w:val="0"/>
+          <w:sz w:val="24"/>
+          <w:sz w:val="24"/>
+          <w:szCs w:val="24"/>
+          <w:vertAlign w:val="baseline"/>
+          <w:lang w:val="en-US" w:eastAsia="zh-CN" w:bidi="ar-SA"/>
+        </w:rPr>
+        <w:t>x</w:t>
+      </w:r>
+      <w:r>
+        <w:rPr>
+          <w:rFonts w:eastAsia="" w:cs="等线" w:ascii="等线" w:hAnsi="等线" w:asciiTheme="minorHAnsi" w:cstheme="minorBidi" w:eastAsiaTheme="minorEastAsia" w:hAnsiTheme="minorHAnsi"/>
+          <w:b/>
+          <w:bCs/>
+          <w:caps w:val="false"/>
+          <w:smallCaps w:val="false"/>
+          <w:color w:val="auto"/>
+          <w:spacing w:val="75"/>
+          <w:kern w:val="2"/>
+          <w:sz w:val="24"/>
+          <w:szCs w:val="24"/>
+          <w:vertAlign w:val="subscript"/>
+          <w:lang w:val="en-US" w:eastAsia="zh-CN" w:bidi="ar-SA"/>
+        </w:rPr>
+        <w:t>3</w:t>
+      </w:r>
+      <w:r>
+        <w:rPr>
+          <w:rFonts w:eastAsia="" w:cs="等线" w:ascii="等线" w:hAnsi="等线" w:asciiTheme="minorHAnsi" w:cstheme="minorBidi" w:eastAsiaTheme="minorEastAsia" w:hAnsiTheme="minorHAnsi"/>
+          <w:b/>
+          <w:bCs/>
+          <w:caps w:val="false"/>
+          <w:smallCaps w:val="false"/>
+          <w:color w:val="auto"/>
+          <w:spacing w:val="75"/>
+          <w:kern w:val="2"/>
+          <w:position w:val="0"/>
+          <w:sz w:val="24"/>
+          <w:sz w:val="24"/>
+          <w:szCs w:val="24"/>
+          <w:vertAlign w:val="baseline"/>
+          <w:lang w:val="en-US" w:eastAsia="zh-CN" w:bidi="ar-SA"/>
+        </w:rPr>
+        <w:t>=x</w:t>
+      </w:r>
+      <w:r>
+        <w:rPr>
+          <w:rFonts w:eastAsia="" w:cs="等线" w:ascii="等线" w:hAnsi="等线" w:asciiTheme="minorHAnsi" w:cstheme="minorBidi" w:eastAsiaTheme="minorEastAsia" w:hAnsiTheme="minorHAnsi"/>
+          <w:b/>
+          <w:bCs/>
+          <w:caps w:val="false"/>
+          <w:smallCaps w:val="false"/>
+          <w:color w:val="auto"/>
+          <w:spacing w:val="75"/>
+          <w:kern w:val="2"/>
+          <w:sz w:val="24"/>
+          <w:szCs w:val="24"/>
+          <w:vertAlign w:val="subscript"/>
+          <w:lang w:val="en-US" w:eastAsia="zh-CN" w:bidi="ar-SA"/>
+        </w:rPr>
+        <w:t>4</w:t>
+      </w:r>
+      <w:r>
+        <w:rPr>
+          <w:rFonts w:eastAsia="" w:cs="等线" w:ascii="等线" w:hAnsi="等线" w:asciiTheme="minorHAnsi" w:cstheme="minorBidi" w:eastAsiaTheme="minorEastAsia" w:hAnsiTheme="minorHAnsi"/>
+          <w:b/>
+          <w:bCs/>
+          <w:caps w:val="false"/>
+          <w:smallCaps w:val="false"/>
+          <w:color w:val="auto"/>
+          <w:spacing w:val="75"/>
+          <w:kern w:val="2"/>
+          <w:position w:val="0"/>
+          <w:sz w:val="24"/>
+          <w:sz w:val="24"/>
+          <w:szCs w:val="24"/>
+          <w:vertAlign w:val="baseline"/>
+          <w:lang w:val="en-US" w:eastAsia="zh-CN" w:bidi="ar-SA"/>
+        </w:rPr>
+        <w:t>=x</w:t>
+      </w:r>
+      <w:r>
+        <w:rPr>
+          <w:rFonts w:eastAsia="" w:cs="等线" w:ascii="等线" w:hAnsi="等线" w:asciiTheme="minorHAnsi" w:cstheme="minorBidi" w:eastAsiaTheme="minorEastAsia" w:hAnsiTheme="minorHAnsi"/>
+          <w:b/>
+          <w:bCs/>
+          <w:caps w:val="false"/>
+          <w:smallCaps w:val="false"/>
+          <w:color w:val="auto"/>
+          <w:spacing w:val="75"/>
+          <w:kern w:val="2"/>
+          <w:sz w:val="24"/>
+          <w:szCs w:val="24"/>
+          <w:vertAlign w:val="subscript"/>
+          <w:lang w:val="en-US" w:eastAsia="zh-CN" w:bidi="ar-SA"/>
+        </w:rPr>
+        <w:t>5</w:t>
+      </w:r>
+      <w:r>
+        <w:rPr>
+          <w:rFonts w:eastAsia="" w:cs="等线" w:ascii="等线" w:hAnsi="等线" w:asciiTheme="minorHAnsi" w:cstheme="minorBidi" w:eastAsiaTheme="minorEastAsia" w:hAnsiTheme="minorHAnsi"/>
+          <w:b/>
+          <w:bCs/>
+          <w:caps w:val="false"/>
+          <w:smallCaps w:val="false"/>
+          <w:color w:val="auto"/>
+          <w:spacing w:val="75"/>
+          <w:kern w:val="2"/>
+          <w:position w:val="0"/>
+          <w:sz w:val="24"/>
+          <w:sz w:val="24"/>
+          <w:szCs w:val="24"/>
+          <w:vertAlign w:val="baseline"/>
+          <w:lang w:val="en-US" w:eastAsia="zh-CN" w:bidi="ar-SA"/>
+        </w:rPr>
+        <w:t>}</w:t>
+      </w:r>
+      <w:r>
+        <w:rPr>
+          <w:rFonts w:ascii="等线" w:hAnsi="等线" w:cs="等线" w:eastAsia="" w:asciiTheme="minorHAnsi" w:cstheme="minorBidi" w:eastAsiaTheme="minorEastAsia" w:hAnsiTheme="minorHAnsi"/>
+          <w:b/>
+          <w:bCs/>
+          <w:caps w:val="false"/>
+          <w:smallCaps w:val="false"/>
+          <w:color w:val="auto"/>
+          <w:spacing w:val="75"/>
+          <w:kern w:val="2"/>
+          <w:position w:val="0"/>
+          <w:sz w:val="24"/>
+          <w:sz w:val="24"/>
+          <w:szCs w:val="24"/>
+          <w:vertAlign w:val="baseline"/>
+          <w:lang w:val="en-US" w:eastAsia="zh-CN" w:bidi="ar-SA"/>
+        </w:rPr>
+        <w:t>是</w:t>
+      </w:r>
+      <w:r>
+        <w:rPr>
+          <w:rFonts w:eastAsia="" w:cs="等线" w:ascii="等线" w:hAnsi="等线" w:asciiTheme="minorHAnsi" w:cstheme="minorBidi" w:eastAsiaTheme="minorEastAsia" w:hAnsiTheme="minorHAnsi"/>
+          <w:b/>
+          <w:bCs/>
+          <w:caps w:val="false"/>
+          <w:smallCaps w:val="false"/>
+          <w:color w:val="auto"/>
+          <w:spacing w:val="75"/>
+          <w:kern w:val="2"/>
+          <w:position w:val="0"/>
+          <w:sz w:val="24"/>
+          <w:sz w:val="24"/>
+          <w:szCs w:val="24"/>
+          <w:vertAlign w:val="baseline"/>
+          <w:lang w:val="en-US" w:eastAsia="zh-CN" w:bidi="ar-SA"/>
+        </w:rPr>
+        <w:t>T</w:t>
+      </w:r>
+      <w:r>
+        <w:rPr>
+          <w:rFonts w:ascii="等线" w:hAnsi="等线" w:cs="等线" w:eastAsia="" w:asciiTheme="minorHAnsi" w:cstheme="minorBidi" w:eastAsiaTheme="minorEastAsia" w:hAnsiTheme="minorHAnsi"/>
+          <w:b/>
+          <w:bCs/>
+          <w:caps w:val="false"/>
+          <w:smallCaps w:val="false"/>
+          <w:color w:val="auto"/>
+          <w:spacing w:val="75"/>
+          <w:kern w:val="2"/>
+          <w:position w:val="0"/>
+          <w:sz w:val="24"/>
+          <w:sz w:val="24"/>
+          <w:szCs w:val="24"/>
+          <w:vertAlign w:val="baseline"/>
+          <w:lang w:val="en-US" w:eastAsia="zh-CN" w:bidi="ar-SA"/>
+        </w:rPr>
+        <w:t>的零空间，</w:t>
+      </w:r>
+      <w:r>
+        <w:rPr>
+          <w:rFonts w:eastAsia="" w:cs="等线" w:ascii="等线" w:hAnsi="等线" w:asciiTheme="minorHAnsi" w:cstheme="minorBidi" w:eastAsiaTheme="minorEastAsia" w:hAnsiTheme="minorHAnsi"/>
+          <w:b/>
+          <w:bCs/>
+          <w:caps w:val="false"/>
+          <w:smallCaps w:val="false"/>
+          <w:color w:val="auto"/>
+          <w:spacing w:val="75"/>
+          <w:kern w:val="2"/>
+          <w:position w:val="0"/>
+          <w:sz w:val="24"/>
+          <w:sz w:val="24"/>
+          <w:szCs w:val="24"/>
+          <w:vertAlign w:val="baseline"/>
+          <w:lang w:val="en-US" w:eastAsia="zh-CN" w:bidi="ar-SA"/>
+        </w:rPr>
+        <w:t>(x</w:t>
+      </w:r>
+      <w:r>
+        <w:rPr>
+          <w:rFonts w:eastAsia="" w:cs="等线" w:ascii="等线" w:hAnsi="等线" w:asciiTheme="minorHAnsi" w:cstheme="minorBidi" w:eastAsiaTheme="minorEastAsia" w:hAnsiTheme="minorHAnsi"/>
+          <w:b/>
+          <w:bCs/>
+          <w:caps w:val="false"/>
+          <w:smallCaps w:val="false"/>
+          <w:color w:val="auto"/>
+          <w:spacing w:val="75"/>
+          <w:kern w:val="2"/>
+          <w:sz w:val="24"/>
+          <w:szCs w:val="24"/>
+          <w:vertAlign w:val="subscript"/>
+          <w:lang w:val="en-US" w:eastAsia="zh-CN" w:bidi="ar-SA"/>
+        </w:rPr>
+        <w:t>1</w:t>
+      </w:r>
+      <w:r>
+        <w:rPr>
+          <w:rFonts w:eastAsia="" w:cs="等线" w:ascii="等线" w:hAnsi="等线" w:asciiTheme="minorHAnsi" w:cstheme="minorBidi" w:eastAsiaTheme="minorEastAsia" w:hAnsiTheme="minorHAnsi"/>
+          <w:b/>
+          <w:bCs/>
+          <w:caps w:val="false"/>
+          <w:smallCaps w:val="false"/>
+          <w:color w:val="auto"/>
+          <w:spacing w:val="75"/>
+          <w:kern w:val="2"/>
+          <w:position w:val="0"/>
+          <w:sz w:val="24"/>
+          <w:sz w:val="24"/>
+          <w:szCs w:val="24"/>
+          <w:vertAlign w:val="baseline"/>
+          <w:lang w:val="en-US" w:eastAsia="zh-CN" w:bidi="ar-SA"/>
+        </w:rPr>
+        <w:t>,x</w:t>
+      </w:r>
+      <w:r>
+        <w:rPr>
+          <w:rFonts w:eastAsia="" w:cs="等线" w:ascii="等线" w:hAnsi="等线" w:asciiTheme="minorHAnsi" w:cstheme="minorBidi" w:eastAsiaTheme="minorEastAsia" w:hAnsiTheme="minorHAnsi"/>
+          <w:b/>
+          <w:bCs/>
+          <w:caps w:val="false"/>
+          <w:smallCaps w:val="false"/>
+          <w:color w:val="auto"/>
+          <w:spacing w:val="75"/>
+          <w:kern w:val="2"/>
+          <w:sz w:val="24"/>
+          <w:szCs w:val="24"/>
+          <w:vertAlign w:val="subscript"/>
+          <w:lang w:val="en-US" w:eastAsia="zh-CN" w:bidi="ar-SA"/>
+        </w:rPr>
+        <w:t>2</w:t>
+      </w:r>
+      <w:r>
+        <w:rPr>
+          <w:rFonts w:eastAsia="" w:cs="等线" w:ascii="等线" w:hAnsi="等线" w:asciiTheme="minorHAnsi" w:cstheme="minorBidi" w:eastAsiaTheme="minorEastAsia" w:hAnsiTheme="minorHAnsi"/>
+          <w:b/>
+          <w:bCs/>
+          <w:caps w:val="false"/>
+          <w:smallCaps w:val="false"/>
+          <w:color w:val="auto"/>
+          <w:spacing w:val="75"/>
+          <w:kern w:val="2"/>
+          <w:position w:val="0"/>
+          <w:sz w:val="24"/>
+          <w:sz w:val="24"/>
+          <w:szCs w:val="24"/>
+          <w:vertAlign w:val="baseline"/>
+          <w:lang w:val="en-US" w:eastAsia="zh-CN" w:bidi="ar-SA"/>
+        </w:rPr>
+        <w:t>,x</w:t>
+      </w:r>
+      <w:r>
+        <w:rPr>
+          <w:rFonts w:eastAsia="" w:cs="等线" w:ascii="等线" w:hAnsi="等线" w:asciiTheme="minorHAnsi" w:cstheme="minorBidi" w:eastAsiaTheme="minorEastAsia" w:hAnsiTheme="minorHAnsi"/>
+          <w:b/>
+          <w:bCs/>
+          <w:caps w:val="false"/>
+          <w:smallCaps w:val="false"/>
+          <w:color w:val="auto"/>
+          <w:spacing w:val="75"/>
+          <w:kern w:val="2"/>
+          <w:sz w:val="24"/>
+          <w:szCs w:val="24"/>
+          <w:vertAlign w:val="subscript"/>
+          <w:lang w:val="en-US" w:eastAsia="zh-CN" w:bidi="ar-SA"/>
+        </w:rPr>
+        <w:t>3</w:t>
+      </w:r>
+      <w:r>
+        <w:rPr>
+          <w:rFonts w:eastAsia="" w:cs="等线" w:ascii="等线" w:hAnsi="等线" w:asciiTheme="minorHAnsi" w:cstheme="minorBidi" w:eastAsiaTheme="minorEastAsia" w:hAnsiTheme="minorHAnsi"/>
+          <w:b/>
+          <w:bCs/>
+          <w:caps w:val="false"/>
+          <w:smallCaps w:val="false"/>
+          <w:color w:val="auto"/>
+          <w:spacing w:val="75"/>
+          <w:kern w:val="2"/>
+          <w:position w:val="0"/>
+          <w:sz w:val="24"/>
+          <w:sz w:val="24"/>
+          <w:szCs w:val="24"/>
+          <w:vertAlign w:val="baseline"/>
+          <w:lang w:val="en-US" w:eastAsia="zh-CN" w:bidi="ar-SA"/>
+        </w:rPr>
+        <w:t>,x</w:t>
+      </w:r>
+      <w:r>
+        <w:rPr>
+          <w:rFonts w:eastAsia="" w:cs="等线" w:ascii="等线" w:hAnsi="等线" w:asciiTheme="minorHAnsi" w:cstheme="minorBidi" w:eastAsiaTheme="minorEastAsia" w:hAnsiTheme="minorHAnsi"/>
+          <w:b/>
+          <w:bCs/>
+          <w:caps w:val="false"/>
+          <w:smallCaps w:val="false"/>
+          <w:color w:val="auto"/>
+          <w:spacing w:val="75"/>
+          <w:kern w:val="2"/>
+          <w:sz w:val="24"/>
+          <w:szCs w:val="24"/>
+          <w:vertAlign w:val="subscript"/>
+          <w:lang w:val="en-US" w:eastAsia="zh-CN" w:bidi="ar-SA"/>
+        </w:rPr>
+        <w:t>4</w:t>
+      </w:r>
+      <w:r>
+        <w:rPr>
+          <w:rFonts w:eastAsia="" w:cs="等线" w:ascii="等线" w:hAnsi="等线" w:asciiTheme="minorHAnsi" w:cstheme="minorBidi" w:eastAsiaTheme="minorEastAsia" w:hAnsiTheme="minorHAnsi"/>
+          <w:b/>
+          <w:bCs/>
+          <w:caps w:val="false"/>
+          <w:smallCaps w:val="false"/>
+          <w:color w:val="auto"/>
+          <w:spacing w:val="75"/>
+          <w:kern w:val="2"/>
+          <w:position w:val="0"/>
+          <w:sz w:val="24"/>
+          <w:sz w:val="24"/>
+          <w:szCs w:val="24"/>
+          <w:vertAlign w:val="baseline"/>
+          <w:lang w:val="en-US" w:eastAsia="zh-CN" w:bidi="ar-SA"/>
+        </w:rPr>
+        <w:t>,x</w:t>
+      </w:r>
+      <w:r>
+        <w:rPr>
+          <w:rFonts w:eastAsia="" w:cs="等线" w:ascii="等线" w:hAnsi="等线" w:asciiTheme="minorHAnsi" w:cstheme="minorBidi" w:eastAsiaTheme="minorEastAsia" w:hAnsiTheme="minorHAnsi"/>
+          <w:b/>
+          <w:bCs/>
+          <w:caps w:val="false"/>
+          <w:smallCaps w:val="false"/>
+          <w:color w:val="auto"/>
+          <w:spacing w:val="75"/>
+          <w:kern w:val="2"/>
+          <w:sz w:val="24"/>
+          <w:szCs w:val="24"/>
+          <w:vertAlign w:val="subscript"/>
+          <w:lang w:val="en-US" w:eastAsia="zh-CN" w:bidi="ar-SA"/>
+        </w:rPr>
+        <w:t>5</w:t>
+      </w:r>
+      <w:r>
+        <w:rPr>
+          <w:rFonts w:eastAsia="" w:cs="等线" w:ascii="等线" w:hAnsi="等线" w:asciiTheme="minorHAnsi" w:cstheme="minorBidi" w:eastAsiaTheme="minorEastAsia" w:hAnsiTheme="minorHAnsi"/>
+          <w:b/>
+          <w:bCs/>
+          <w:caps w:val="false"/>
+          <w:smallCaps w:val="false"/>
+          <w:color w:val="auto"/>
+          <w:spacing w:val="75"/>
+          <w:kern w:val="2"/>
+          <w:position w:val="0"/>
+          <w:sz w:val="24"/>
+          <w:sz w:val="24"/>
+          <w:szCs w:val="24"/>
+          <w:vertAlign w:val="baseline"/>
+          <w:lang w:val="en-US" w:eastAsia="zh-CN" w:bidi="ar-SA"/>
+        </w:rPr>
+        <w:t>)=(3x</w:t>
+      </w:r>
+      <w:r>
+        <w:rPr>
+          <w:rFonts w:eastAsia="" w:cs="等线" w:ascii="等线" w:hAnsi="等线" w:asciiTheme="minorHAnsi" w:cstheme="minorBidi" w:eastAsiaTheme="minorEastAsia" w:hAnsiTheme="minorHAnsi"/>
+          <w:b/>
+          <w:bCs/>
+          <w:caps w:val="false"/>
+          <w:smallCaps w:val="false"/>
+          <w:color w:val="auto"/>
+          <w:spacing w:val="75"/>
+          <w:kern w:val="2"/>
+          <w:sz w:val="24"/>
+          <w:szCs w:val="24"/>
+          <w:vertAlign w:val="subscript"/>
+          <w:lang w:val="en-US" w:eastAsia="zh-CN" w:bidi="ar-SA"/>
+        </w:rPr>
+        <w:t>2</w:t>
+      </w:r>
+      <w:r>
+        <w:rPr>
+          <w:rFonts w:eastAsia="" w:cs="等线" w:ascii="等线" w:hAnsi="等线" w:asciiTheme="minorHAnsi" w:cstheme="minorBidi" w:eastAsiaTheme="minorEastAsia" w:hAnsiTheme="minorHAnsi"/>
+          <w:b/>
+          <w:bCs/>
+          <w:caps w:val="false"/>
+          <w:smallCaps w:val="false"/>
+          <w:color w:val="auto"/>
+          <w:spacing w:val="75"/>
+          <w:kern w:val="2"/>
+          <w:position w:val="0"/>
+          <w:sz w:val="24"/>
+          <w:sz w:val="24"/>
+          <w:szCs w:val="24"/>
+          <w:vertAlign w:val="baseline"/>
+          <w:lang w:val="en-US" w:eastAsia="zh-CN" w:bidi="ar-SA"/>
+        </w:rPr>
+        <w:t>,x</w:t>
+      </w:r>
+      <w:r>
+        <w:rPr>
+          <w:rFonts w:eastAsia="" w:cs="等线" w:ascii="等线" w:hAnsi="等线" w:asciiTheme="minorHAnsi" w:cstheme="minorBidi" w:eastAsiaTheme="minorEastAsia" w:hAnsiTheme="minorHAnsi"/>
+          <w:b/>
+          <w:bCs/>
+          <w:caps w:val="false"/>
+          <w:smallCaps w:val="false"/>
+          <w:color w:val="auto"/>
+          <w:spacing w:val="75"/>
+          <w:kern w:val="2"/>
+          <w:sz w:val="24"/>
+          <w:szCs w:val="24"/>
+          <w:vertAlign w:val="subscript"/>
+          <w:lang w:val="en-US" w:eastAsia="zh-CN" w:bidi="ar-SA"/>
+        </w:rPr>
+        <w:t>2</w:t>
+      </w:r>
+      <w:r>
+        <w:rPr>
+          <w:rFonts w:eastAsia="" w:cs="等线" w:ascii="等线" w:hAnsi="等线" w:asciiTheme="minorHAnsi" w:cstheme="minorBidi" w:eastAsiaTheme="minorEastAsia" w:hAnsiTheme="minorHAnsi"/>
+          <w:b/>
+          <w:bCs/>
+          <w:caps w:val="false"/>
+          <w:smallCaps w:val="false"/>
+          <w:color w:val="auto"/>
+          <w:spacing w:val="75"/>
+          <w:kern w:val="2"/>
+          <w:position w:val="0"/>
+          <w:sz w:val="24"/>
+          <w:sz w:val="24"/>
+          <w:szCs w:val="24"/>
+          <w:vertAlign w:val="baseline"/>
+          <w:lang w:val="en-US" w:eastAsia="zh-CN" w:bidi="ar-SA"/>
+        </w:rPr>
+        <w:t>,x</w:t>
+      </w:r>
+      <w:r>
+        <w:rPr>
+          <w:rFonts w:eastAsia="" w:cs="等线" w:ascii="等线" w:hAnsi="等线" w:asciiTheme="minorHAnsi" w:cstheme="minorBidi" w:eastAsiaTheme="minorEastAsia" w:hAnsiTheme="minorHAnsi"/>
+          <w:b/>
+          <w:bCs/>
+          <w:caps w:val="false"/>
+          <w:smallCaps w:val="false"/>
+          <w:color w:val="auto"/>
+          <w:spacing w:val="75"/>
+          <w:kern w:val="2"/>
+          <w:sz w:val="24"/>
+          <w:szCs w:val="24"/>
+          <w:vertAlign w:val="subscript"/>
+          <w:lang w:val="en-US" w:eastAsia="zh-CN" w:bidi="ar-SA"/>
+        </w:rPr>
+        <w:t>3</w:t>
+      </w:r>
+      <w:r>
+        <w:rPr>
+          <w:rFonts w:eastAsia="" w:cs="等线" w:ascii="等线" w:hAnsi="等线" w:asciiTheme="minorHAnsi" w:cstheme="minorBidi" w:eastAsiaTheme="minorEastAsia" w:hAnsiTheme="minorHAnsi"/>
+          <w:b/>
+          <w:bCs/>
+          <w:caps w:val="false"/>
+          <w:smallCaps w:val="false"/>
+          <w:color w:val="auto"/>
+          <w:spacing w:val="75"/>
+          <w:kern w:val="2"/>
+          <w:position w:val="0"/>
+          <w:sz w:val="24"/>
+          <w:sz w:val="24"/>
+          <w:szCs w:val="24"/>
+          <w:vertAlign w:val="baseline"/>
+          <w:lang w:val="en-US" w:eastAsia="zh-CN" w:bidi="ar-SA"/>
+        </w:rPr>
+        <w:t>,x</w:t>
+      </w:r>
+      <w:r>
+        <w:rPr>
+          <w:rFonts w:eastAsia="" w:cs="等线" w:ascii="等线" w:hAnsi="等线" w:asciiTheme="minorHAnsi" w:cstheme="minorBidi" w:eastAsiaTheme="minorEastAsia" w:hAnsiTheme="minorHAnsi"/>
+          <w:b/>
+          <w:bCs/>
+          <w:caps w:val="false"/>
+          <w:smallCaps w:val="false"/>
+          <w:color w:val="auto"/>
+          <w:spacing w:val="75"/>
+          <w:kern w:val="2"/>
+          <w:sz w:val="24"/>
+          <w:szCs w:val="24"/>
+          <w:vertAlign w:val="subscript"/>
+          <w:lang w:val="en-US" w:eastAsia="zh-CN" w:bidi="ar-SA"/>
+        </w:rPr>
+        <w:t>3</w:t>
+      </w:r>
+      <w:r>
+        <w:rPr>
+          <w:rFonts w:eastAsia="" w:cs="等线" w:ascii="等线" w:hAnsi="等线" w:asciiTheme="minorHAnsi" w:cstheme="minorBidi" w:eastAsiaTheme="minorEastAsia" w:hAnsiTheme="minorHAnsi"/>
+          <w:b/>
+          <w:bCs/>
+          <w:caps w:val="false"/>
+          <w:smallCaps w:val="false"/>
+          <w:color w:val="auto"/>
+          <w:spacing w:val="75"/>
+          <w:kern w:val="2"/>
+          <w:position w:val="0"/>
+          <w:sz w:val="24"/>
+          <w:sz w:val="24"/>
+          <w:szCs w:val="24"/>
+          <w:vertAlign w:val="baseline"/>
+          <w:lang w:val="en-US" w:eastAsia="zh-CN" w:bidi="ar-SA"/>
+        </w:rPr>
+        <w:t>,x</w:t>
+      </w:r>
+      <w:r>
+        <w:rPr>
+          <w:rFonts w:eastAsia="" w:cs="等线" w:ascii="等线" w:hAnsi="等线" w:asciiTheme="minorHAnsi" w:cstheme="minorBidi" w:eastAsiaTheme="minorEastAsia" w:hAnsiTheme="minorHAnsi"/>
+          <w:b/>
+          <w:bCs/>
+          <w:caps w:val="false"/>
+          <w:smallCaps w:val="false"/>
+          <w:color w:val="auto"/>
+          <w:spacing w:val="75"/>
+          <w:kern w:val="2"/>
+          <w:sz w:val="24"/>
+          <w:szCs w:val="24"/>
+          <w:vertAlign w:val="subscript"/>
+          <w:lang w:val="en-US" w:eastAsia="zh-CN" w:bidi="ar-SA"/>
+        </w:rPr>
+        <w:t>3</w:t>
+      </w:r>
+      <w:r>
+        <w:rPr>
+          <w:rFonts w:eastAsia="" w:cs="等线" w:ascii="等线" w:hAnsi="等线" w:asciiTheme="minorHAnsi" w:cstheme="minorBidi" w:eastAsiaTheme="minorEastAsia" w:hAnsiTheme="minorHAnsi"/>
+          <w:b/>
+          <w:bCs/>
+          <w:caps w:val="false"/>
+          <w:smallCaps w:val="false"/>
+          <w:color w:val="auto"/>
+          <w:spacing w:val="75"/>
+          <w:kern w:val="2"/>
+          <w:position w:val="0"/>
+          <w:sz w:val="24"/>
+          <w:sz w:val="24"/>
+          <w:szCs w:val="24"/>
+          <w:vertAlign w:val="baseline"/>
+          <w:lang w:val="en-US" w:eastAsia="zh-CN" w:bidi="ar-SA"/>
+        </w:rPr>
+        <w:t>)=x</w:t>
+      </w:r>
+      <w:r>
+        <w:rPr>
+          <w:rFonts w:eastAsia="" w:cs="等线" w:ascii="等线" w:hAnsi="等线" w:asciiTheme="minorHAnsi" w:cstheme="minorBidi" w:eastAsiaTheme="minorEastAsia" w:hAnsiTheme="minorHAnsi"/>
+          <w:b/>
+          <w:bCs/>
+          <w:caps w:val="false"/>
+          <w:smallCaps w:val="false"/>
+          <w:color w:val="auto"/>
+          <w:spacing w:val="75"/>
+          <w:kern w:val="2"/>
+          <w:sz w:val="24"/>
+          <w:szCs w:val="24"/>
+          <w:vertAlign w:val="subscript"/>
+          <w:lang w:val="en-US" w:eastAsia="zh-CN" w:bidi="ar-SA"/>
+        </w:rPr>
+        <w:t>2</w:t>
+      </w:r>
+      <w:r>
+        <w:rPr>
+          <w:rFonts w:eastAsia="" w:cs="等线" w:ascii="等线" w:hAnsi="等线" w:asciiTheme="minorHAnsi" w:cstheme="minorBidi" w:eastAsiaTheme="minorEastAsia" w:hAnsiTheme="minorHAnsi"/>
+          <w:b/>
+          <w:bCs/>
+          <w:caps w:val="false"/>
+          <w:smallCaps w:val="false"/>
+          <w:color w:val="auto"/>
+          <w:spacing w:val="75"/>
+          <w:kern w:val="2"/>
+          <w:position w:val="0"/>
+          <w:sz w:val="24"/>
+          <w:sz w:val="24"/>
+          <w:szCs w:val="24"/>
+          <w:vertAlign w:val="baseline"/>
+          <w:lang w:val="en-US" w:eastAsia="zh-CN" w:bidi="ar-SA"/>
+        </w:rPr>
+        <w:t>(3,1,0,0,0)+x</w:t>
+      </w:r>
+      <w:r>
+        <w:rPr>
+          <w:rFonts w:eastAsia="" w:cs="等线" w:ascii="等线" w:hAnsi="等线" w:asciiTheme="minorHAnsi" w:cstheme="minorBidi" w:eastAsiaTheme="minorEastAsia" w:hAnsiTheme="minorHAnsi"/>
+          <w:b/>
+          <w:bCs/>
+          <w:caps w:val="false"/>
+          <w:smallCaps w:val="false"/>
+          <w:color w:val="auto"/>
+          <w:spacing w:val="75"/>
+          <w:kern w:val="2"/>
+          <w:sz w:val="24"/>
+          <w:szCs w:val="24"/>
+          <w:vertAlign w:val="subscript"/>
+          <w:lang w:val="en-US" w:eastAsia="zh-CN" w:bidi="ar-SA"/>
+        </w:rPr>
+        <w:t>3</w:t>
+      </w:r>
+      <w:r>
+        <w:rPr>
+          <w:rFonts w:eastAsia="" w:cs="等线" w:ascii="等线" w:hAnsi="等线" w:asciiTheme="minorHAnsi" w:cstheme="minorBidi" w:eastAsiaTheme="minorEastAsia" w:hAnsiTheme="minorHAnsi"/>
+          <w:b/>
+          <w:bCs/>
+          <w:caps w:val="false"/>
+          <w:smallCaps w:val="false"/>
+          <w:color w:val="auto"/>
+          <w:spacing w:val="75"/>
+          <w:kern w:val="2"/>
+          <w:position w:val="0"/>
+          <w:sz w:val="24"/>
+          <w:sz w:val="24"/>
+          <w:szCs w:val="24"/>
+          <w:vertAlign w:val="baseline"/>
+          <w:lang w:val="en-US" w:eastAsia="zh-CN" w:bidi="ar-SA"/>
+        </w:rPr>
+        <w:t xml:space="preserve">(0,0,1,1,1), </w:t>
+      </w:r>
+      <w:r>
+        <w:rPr>
+          <w:rFonts w:ascii="等线" w:hAnsi="等线" w:cs="等线" w:eastAsia="" w:asciiTheme="minorHAnsi" w:cstheme="minorBidi" w:eastAsiaTheme="minorEastAsia" w:hAnsiTheme="minorHAnsi"/>
+          <w:b/>
+          <w:bCs/>
+          <w:caps w:val="false"/>
+          <w:smallCaps w:val="false"/>
+          <w:color w:val="auto"/>
+          <w:spacing w:val="75"/>
+          <w:kern w:val="2"/>
+          <w:position w:val="0"/>
+          <w:sz w:val="24"/>
+          <w:sz w:val="24"/>
+          <w:szCs w:val="24"/>
+          <w:vertAlign w:val="baseline"/>
+          <w:lang w:val="en-US" w:eastAsia="zh-CN" w:bidi="ar-SA"/>
+        </w:rPr>
+        <w:t xml:space="preserve">因为 </w:t>
+      </w:r>
+      <w:r>
+        <w:rPr>
+          <w:rFonts w:eastAsia="" w:cs="等线" w:ascii="等线" w:hAnsi="等线" w:asciiTheme="minorHAnsi" w:cstheme="minorBidi" w:eastAsiaTheme="minorEastAsia" w:hAnsiTheme="minorHAnsi"/>
+          <w:b/>
+          <w:bCs/>
+          <w:caps w:val="false"/>
+          <w:smallCaps w:val="false"/>
+          <w:color w:val="auto"/>
+          <w:spacing w:val="75"/>
+          <w:kern w:val="2"/>
+          <w:position w:val="0"/>
+          <w:sz w:val="24"/>
+          <w:sz w:val="24"/>
+          <w:szCs w:val="24"/>
+          <w:vertAlign w:val="baseline"/>
+          <w:lang w:val="en-US" w:eastAsia="zh-CN" w:bidi="ar-SA"/>
+        </w:rPr>
+        <w:t>x</w:t>
+      </w:r>
+      <w:r>
+        <w:rPr>
+          <w:rFonts w:eastAsia="" w:cs="等线" w:ascii="等线" w:hAnsi="等线" w:asciiTheme="minorHAnsi" w:cstheme="minorBidi" w:eastAsiaTheme="minorEastAsia" w:hAnsiTheme="minorHAnsi"/>
+          <w:b/>
+          <w:bCs/>
+          <w:caps w:val="false"/>
+          <w:smallCaps w:val="false"/>
+          <w:color w:val="auto"/>
+          <w:spacing w:val="75"/>
+          <w:kern w:val="2"/>
+          <w:sz w:val="24"/>
+          <w:szCs w:val="24"/>
+          <w:vertAlign w:val="subscript"/>
+          <w:lang w:val="en-US" w:eastAsia="zh-CN" w:bidi="ar-SA"/>
+        </w:rPr>
+        <w:t>1</w:t>
+      </w:r>
+      <w:r>
+        <w:rPr>
+          <w:rFonts w:eastAsia="" w:cs="等线" w:ascii="等线" w:hAnsi="等线" w:asciiTheme="minorHAnsi" w:cstheme="minorBidi" w:eastAsiaTheme="minorEastAsia" w:hAnsiTheme="minorHAnsi"/>
+          <w:b/>
+          <w:bCs/>
+          <w:caps w:val="false"/>
+          <w:smallCaps w:val="false"/>
+          <w:color w:val="auto"/>
+          <w:spacing w:val="75"/>
+          <w:kern w:val="2"/>
+          <w:position w:val="0"/>
+          <w:sz w:val="24"/>
+          <w:sz w:val="24"/>
+          <w:szCs w:val="24"/>
+          <w:vertAlign w:val="baseline"/>
+          <w:lang w:val="en-US" w:eastAsia="zh-CN" w:bidi="ar-SA"/>
+        </w:rPr>
+        <w:t>,x</w:t>
+      </w:r>
+      <w:r>
+        <w:rPr>
+          <w:rFonts w:eastAsia="" w:cs="等线" w:ascii="等线" w:hAnsi="等线" w:asciiTheme="minorHAnsi" w:cstheme="minorBidi" w:eastAsiaTheme="minorEastAsia" w:hAnsiTheme="minorHAnsi"/>
+          <w:b/>
+          <w:bCs/>
+          <w:caps w:val="false"/>
+          <w:smallCaps w:val="false"/>
+          <w:color w:val="auto"/>
+          <w:spacing w:val="75"/>
+          <w:kern w:val="2"/>
+          <w:sz w:val="24"/>
+          <w:szCs w:val="24"/>
+          <w:vertAlign w:val="subscript"/>
+          <w:lang w:val="en-US" w:eastAsia="zh-CN" w:bidi="ar-SA"/>
+        </w:rPr>
+        <w:t>2</w:t>
+      </w:r>
+      <w:r>
+        <w:rPr>
+          <w:rFonts w:eastAsia="" w:cs="等线" w:ascii="等线" w:hAnsi="等线" w:asciiTheme="minorHAnsi" w:cstheme="minorBidi" w:eastAsiaTheme="minorEastAsia" w:hAnsiTheme="minorHAnsi"/>
+          <w:b/>
+          <w:bCs/>
+          <w:caps w:val="false"/>
+          <w:smallCaps w:val="false"/>
+          <w:color w:val="auto"/>
+          <w:spacing w:val="75"/>
+          <w:kern w:val="2"/>
+          <w:position w:val="0"/>
+          <w:sz w:val="24"/>
+          <w:sz w:val="24"/>
+          <w:szCs w:val="24"/>
+          <w:vertAlign w:val="baseline"/>
+          <w:lang w:val="en-US" w:eastAsia="zh-CN" w:bidi="ar-SA"/>
+        </w:rPr>
+        <w:t>,x</w:t>
+      </w:r>
+      <w:r>
+        <w:rPr>
+          <w:rFonts w:eastAsia="" w:cs="等线" w:ascii="等线" w:hAnsi="等线" w:asciiTheme="minorHAnsi" w:cstheme="minorBidi" w:eastAsiaTheme="minorEastAsia" w:hAnsiTheme="minorHAnsi"/>
+          <w:b/>
+          <w:bCs/>
+          <w:caps w:val="false"/>
+          <w:smallCaps w:val="false"/>
+          <w:color w:val="auto"/>
+          <w:spacing w:val="75"/>
+          <w:kern w:val="2"/>
+          <w:sz w:val="24"/>
+          <w:szCs w:val="24"/>
+          <w:vertAlign w:val="subscript"/>
+          <w:lang w:val="en-US" w:eastAsia="zh-CN" w:bidi="ar-SA"/>
+        </w:rPr>
+        <w:t>3</w:t>
+      </w:r>
+      <w:r>
+        <w:rPr>
+          <w:rFonts w:eastAsia="" w:cs="等线" w:ascii="等线" w:hAnsi="等线" w:asciiTheme="minorHAnsi" w:cstheme="minorBidi" w:eastAsiaTheme="minorEastAsia" w:hAnsiTheme="minorHAnsi"/>
+          <w:b/>
+          <w:bCs/>
+          <w:caps w:val="false"/>
+          <w:smallCaps w:val="false"/>
+          <w:color w:val="auto"/>
+          <w:spacing w:val="75"/>
+          <w:kern w:val="2"/>
+          <w:position w:val="0"/>
+          <w:sz w:val="24"/>
+          <w:sz w:val="24"/>
+          <w:szCs w:val="24"/>
+          <w:vertAlign w:val="baseline"/>
+          <w:lang w:val="en-US" w:eastAsia="zh-CN" w:bidi="ar-SA"/>
+        </w:rPr>
+        <w:t>,x</w:t>
+      </w:r>
+      <w:r>
+        <w:rPr>
+          <w:rFonts w:eastAsia="" w:cs="等线" w:ascii="等线" w:hAnsi="等线" w:asciiTheme="minorHAnsi" w:cstheme="minorBidi" w:eastAsiaTheme="minorEastAsia" w:hAnsiTheme="minorHAnsi"/>
+          <w:b/>
+          <w:bCs/>
+          <w:caps w:val="false"/>
+          <w:smallCaps w:val="false"/>
+          <w:color w:val="auto"/>
+          <w:spacing w:val="75"/>
+          <w:kern w:val="2"/>
+          <w:sz w:val="24"/>
+          <w:szCs w:val="24"/>
+          <w:vertAlign w:val="subscript"/>
+          <w:lang w:val="en-US" w:eastAsia="zh-CN" w:bidi="ar-SA"/>
+        </w:rPr>
+        <w:t>4</w:t>
+      </w:r>
+      <w:r>
+        <w:rPr>
+          <w:rFonts w:eastAsia="" w:cs="等线" w:ascii="等线" w:hAnsi="等线" w:asciiTheme="minorHAnsi" w:cstheme="minorBidi" w:eastAsiaTheme="minorEastAsia" w:hAnsiTheme="minorHAnsi"/>
+          <w:b/>
+          <w:bCs/>
+          <w:caps w:val="false"/>
+          <w:smallCaps w:val="false"/>
+          <w:color w:val="auto"/>
+          <w:spacing w:val="75"/>
+          <w:kern w:val="2"/>
+          <w:position w:val="0"/>
+          <w:sz w:val="24"/>
+          <w:sz w:val="24"/>
+          <w:szCs w:val="24"/>
+          <w:vertAlign w:val="baseline"/>
+          <w:lang w:val="en-US" w:eastAsia="zh-CN" w:bidi="ar-SA"/>
+        </w:rPr>
+        <w:t>,x</w:t>
+      </w:r>
+      <w:r>
+        <w:rPr>
+          <w:rFonts w:eastAsia="" w:cs="等线" w:ascii="等线" w:hAnsi="等线" w:asciiTheme="minorHAnsi" w:cstheme="minorBidi" w:eastAsiaTheme="minorEastAsia" w:hAnsiTheme="minorHAnsi"/>
+          <w:b/>
+          <w:bCs/>
+          <w:caps w:val="false"/>
+          <w:smallCaps w:val="false"/>
+          <w:color w:val="auto"/>
+          <w:spacing w:val="75"/>
+          <w:kern w:val="2"/>
+          <w:sz w:val="24"/>
+          <w:szCs w:val="24"/>
+          <w:vertAlign w:val="subscript"/>
+          <w:lang w:val="en-US" w:eastAsia="zh-CN" w:bidi="ar-SA"/>
+        </w:rPr>
+        <w:t xml:space="preserve">5 </w:t>
+      </w:r>
+      <w:r>
+        <w:rPr>
+          <w:rFonts w:ascii="等线" w:hAnsi="等线" w:cs="等线" w:eastAsia="" w:asciiTheme="minorHAnsi" w:cstheme="minorBidi" w:eastAsiaTheme="minorEastAsia" w:hAnsiTheme="minorHAnsi"/>
+          <w:b/>
+          <w:bCs/>
+          <w:caps w:val="false"/>
+          <w:smallCaps w:val="false"/>
+          <w:color w:val="auto"/>
+          <w:spacing w:val="75"/>
+          <w:kern w:val="2"/>
+          <w:position w:val="0"/>
+          <w:sz w:val="24"/>
+          <w:sz w:val="24"/>
+          <w:szCs w:val="24"/>
+          <w:vertAlign w:val="baseline"/>
+          <w:lang w:val="en-US" w:eastAsia="zh-CN" w:bidi="ar-SA"/>
+        </w:rPr>
+        <w:t>是任意的且</w:t>
+      </w:r>
+      <w:r>
+        <w:rPr>
+          <w:rFonts w:eastAsia="" w:cs="等线" w:ascii="等线" w:hAnsi="等线" w:asciiTheme="minorHAnsi" w:cstheme="minorBidi" w:eastAsiaTheme="minorEastAsia" w:hAnsiTheme="minorHAnsi"/>
+          <w:b/>
+          <w:bCs/>
+          <w:caps w:val="false"/>
+          <w:smallCaps w:val="false"/>
+          <w:color w:val="auto"/>
+          <w:spacing w:val="75"/>
+          <w:kern w:val="2"/>
+          <w:position w:val="0"/>
+          <w:sz w:val="24"/>
+          <w:sz w:val="24"/>
+          <w:szCs w:val="24"/>
+          <w:vertAlign w:val="baseline"/>
+          <w:lang w:val="en-US" w:eastAsia="zh-CN" w:bidi="ar-SA"/>
+        </w:rPr>
+        <w:t>x</w:t>
+      </w:r>
+      <w:r>
+        <w:rPr>
+          <w:rFonts w:eastAsia="" w:cs="等线" w:ascii="等线" w:hAnsi="等线" w:asciiTheme="minorHAnsi" w:cstheme="minorBidi" w:eastAsiaTheme="minorEastAsia" w:hAnsiTheme="minorHAnsi"/>
+          <w:b/>
+          <w:bCs/>
+          <w:caps w:val="false"/>
+          <w:smallCaps w:val="false"/>
+          <w:color w:val="auto"/>
+          <w:spacing w:val="75"/>
+          <w:kern w:val="2"/>
+          <w:sz w:val="24"/>
+          <w:szCs w:val="24"/>
+          <w:vertAlign w:val="subscript"/>
+          <w:lang w:val="en-US" w:eastAsia="zh-CN" w:bidi="ar-SA"/>
+        </w:rPr>
+        <w:t>1</w:t>
+      </w:r>
+      <w:r>
+        <w:rPr>
+          <w:rFonts w:eastAsia="" w:cs="等线" w:ascii="等线" w:hAnsi="等线" w:asciiTheme="minorHAnsi" w:cstheme="minorBidi" w:eastAsiaTheme="minorEastAsia" w:hAnsiTheme="minorHAnsi"/>
+          <w:b/>
+          <w:bCs/>
+          <w:caps w:val="false"/>
+          <w:smallCaps w:val="false"/>
+          <w:color w:val="auto"/>
+          <w:spacing w:val="75"/>
+          <w:kern w:val="2"/>
+          <w:position w:val="0"/>
+          <w:sz w:val="24"/>
+          <w:sz w:val="24"/>
+          <w:szCs w:val="24"/>
+          <w:vertAlign w:val="baseline"/>
+          <w:lang w:val="en-US" w:eastAsia="zh-CN" w:bidi="ar-SA"/>
+        </w:rPr>
+        <w:t>,x</w:t>
+      </w:r>
+      <w:r>
+        <w:rPr>
+          <w:rFonts w:eastAsia="" w:cs="等线" w:ascii="等线" w:hAnsi="等线" w:asciiTheme="minorHAnsi" w:cstheme="minorBidi" w:eastAsiaTheme="minorEastAsia" w:hAnsiTheme="minorHAnsi"/>
+          <w:b/>
+          <w:bCs/>
+          <w:caps w:val="false"/>
+          <w:smallCaps w:val="false"/>
+          <w:color w:val="auto"/>
+          <w:spacing w:val="75"/>
+          <w:kern w:val="2"/>
+          <w:sz w:val="24"/>
+          <w:szCs w:val="24"/>
+          <w:vertAlign w:val="subscript"/>
+          <w:lang w:val="en-US" w:eastAsia="zh-CN" w:bidi="ar-SA"/>
+        </w:rPr>
+        <w:t>2</w:t>
+      </w:r>
+      <w:r>
+        <w:rPr>
+          <w:rFonts w:eastAsia="" w:cs="等线" w:ascii="等线" w:hAnsi="等线" w:asciiTheme="minorHAnsi" w:cstheme="minorBidi" w:eastAsiaTheme="minorEastAsia" w:hAnsiTheme="minorHAnsi"/>
+          <w:b/>
+          <w:bCs/>
+          <w:caps w:val="false"/>
+          <w:smallCaps w:val="false"/>
+          <w:color w:val="auto"/>
+          <w:spacing w:val="75"/>
+          <w:kern w:val="2"/>
+          <w:position w:val="0"/>
+          <w:sz w:val="24"/>
+          <w:sz w:val="24"/>
+          <w:szCs w:val="24"/>
+          <w:vertAlign w:val="baseline"/>
+          <w:lang w:val="en-US" w:eastAsia="zh-CN" w:bidi="ar-SA"/>
+        </w:rPr>
+        <w:t>,x</w:t>
+      </w:r>
+      <w:r>
+        <w:rPr>
+          <w:rFonts w:eastAsia="" w:cs="等线" w:ascii="等线" w:hAnsi="等线" w:asciiTheme="minorHAnsi" w:cstheme="minorBidi" w:eastAsiaTheme="minorEastAsia" w:hAnsiTheme="minorHAnsi"/>
+          <w:b/>
+          <w:bCs/>
+          <w:caps w:val="false"/>
+          <w:smallCaps w:val="false"/>
+          <w:color w:val="auto"/>
+          <w:spacing w:val="75"/>
+          <w:kern w:val="2"/>
+          <w:sz w:val="24"/>
+          <w:szCs w:val="24"/>
+          <w:vertAlign w:val="subscript"/>
+          <w:lang w:val="en-US" w:eastAsia="zh-CN" w:bidi="ar-SA"/>
+        </w:rPr>
+        <w:t>3</w:t>
+      </w:r>
+      <w:r>
+        <w:rPr>
+          <w:rFonts w:eastAsia="" w:cs="等线" w:ascii="等线" w:hAnsi="等线" w:asciiTheme="minorHAnsi" w:cstheme="minorBidi" w:eastAsiaTheme="minorEastAsia" w:hAnsiTheme="minorHAnsi"/>
+          <w:b/>
+          <w:bCs/>
+          <w:caps w:val="false"/>
+          <w:smallCaps w:val="false"/>
+          <w:color w:val="auto"/>
+          <w:spacing w:val="75"/>
+          <w:kern w:val="2"/>
+          <w:position w:val="0"/>
+          <w:sz w:val="24"/>
+          <w:sz w:val="24"/>
+          <w:szCs w:val="24"/>
+          <w:vertAlign w:val="baseline"/>
+          <w:lang w:val="en-US" w:eastAsia="zh-CN" w:bidi="ar-SA"/>
+        </w:rPr>
+        <w:t>,x</w:t>
+      </w:r>
+      <w:r>
+        <w:rPr>
+          <w:rFonts w:eastAsia="" w:cs="等线" w:ascii="等线" w:hAnsi="等线" w:asciiTheme="minorHAnsi" w:cstheme="minorBidi" w:eastAsiaTheme="minorEastAsia" w:hAnsiTheme="minorHAnsi"/>
+          <w:b/>
+          <w:bCs/>
+          <w:caps w:val="false"/>
+          <w:smallCaps w:val="false"/>
+          <w:color w:val="auto"/>
+          <w:spacing w:val="75"/>
+          <w:kern w:val="2"/>
+          <w:sz w:val="24"/>
+          <w:szCs w:val="24"/>
+          <w:vertAlign w:val="subscript"/>
+          <w:lang w:val="en-US" w:eastAsia="zh-CN" w:bidi="ar-SA"/>
+        </w:rPr>
+        <w:t>4</w:t>
+      </w:r>
+      <w:r>
+        <w:rPr>
+          <w:rFonts w:eastAsia="" w:cs="等线" w:ascii="等线" w:hAnsi="等线" w:asciiTheme="minorHAnsi" w:cstheme="minorBidi" w:eastAsiaTheme="minorEastAsia" w:hAnsiTheme="minorHAnsi"/>
+          <w:b/>
+          <w:bCs/>
+          <w:caps w:val="false"/>
+          <w:smallCaps w:val="false"/>
+          <w:color w:val="auto"/>
+          <w:spacing w:val="75"/>
+          <w:kern w:val="2"/>
+          <w:position w:val="0"/>
+          <w:sz w:val="24"/>
+          <w:sz w:val="24"/>
+          <w:szCs w:val="24"/>
+          <w:vertAlign w:val="baseline"/>
+          <w:lang w:val="en-US" w:eastAsia="zh-CN" w:bidi="ar-SA"/>
+        </w:rPr>
+        <w:t>,x</w:t>
+      </w:r>
+      <w:r>
+        <w:rPr>
+          <w:rFonts w:eastAsia="" w:cs="等线" w:ascii="等线" w:hAnsi="等线" w:asciiTheme="minorHAnsi" w:cstheme="minorBidi" w:eastAsiaTheme="minorEastAsia" w:hAnsiTheme="minorHAnsi"/>
+          <w:b/>
+          <w:bCs/>
+          <w:caps w:val="false"/>
+          <w:smallCaps w:val="false"/>
+          <w:color w:val="auto"/>
+          <w:spacing w:val="75"/>
+          <w:kern w:val="2"/>
+          <w:sz w:val="24"/>
+          <w:szCs w:val="24"/>
+          <w:vertAlign w:val="subscript"/>
+          <w:lang w:val="en-US" w:eastAsia="zh-CN" w:bidi="ar-SA"/>
+        </w:rPr>
+        <w:t xml:space="preserve">5 </w:t>
+      </w:r>
+      <w:r>
+        <w:rPr>
+          <w:rFonts w:eastAsia="" w:cs="等线" w:ascii="等线" w:hAnsi="等线" w:asciiTheme="minorHAnsi" w:cstheme="minorBidi" w:eastAsiaTheme="minorEastAsia" w:hAnsiTheme="minorHAnsi"/>
+          <w:b/>
+          <w:bCs/>
+          <w:caps w:val="false"/>
+          <w:smallCaps w:val="false"/>
+          <w:color w:val="auto"/>
+          <w:spacing w:val="75"/>
+          <w:kern w:val="2"/>
+          <w:position w:val="0"/>
+          <w:sz w:val="24"/>
+          <w:sz w:val="24"/>
+          <w:szCs w:val="24"/>
+          <w:vertAlign w:val="baseline"/>
+          <w:lang w:val="en-US" w:eastAsia="zh-CN" w:bidi="ar-SA"/>
+        </w:rPr>
+        <w:t>∈F</w:t>
+      </w:r>
+      <w:r>
+        <w:rPr>
+          <w:rFonts w:ascii="等线" w:hAnsi="等线" w:cs="等线" w:eastAsia="" w:asciiTheme="minorHAnsi" w:cstheme="minorBidi" w:eastAsiaTheme="minorEastAsia" w:hAnsiTheme="minorHAnsi"/>
+          <w:b/>
+          <w:bCs/>
+          <w:caps w:val="false"/>
+          <w:smallCaps w:val="false"/>
+          <w:color w:val="auto"/>
+          <w:spacing w:val="75"/>
+          <w:kern w:val="2"/>
+          <w:position w:val="0"/>
+          <w:sz w:val="24"/>
+          <w:sz w:val="24"/>
+          <w:szCs w:val="24"/>
+          <w:vertAlign w:val="baseline"/>
+          <w:lang w:val="en-US" w:eastAsia="zh-CN" w:bidi="ar-SA"/>
+        </w:rPr>
+        <w:t>，所以</w:t>
+      </w:r>
+      <w:r>
+        <w:rPr>
+          <w:rFonts w:eastAsia="" w:cs="等线" w:ascii="等线" w:hAnsi="等线" w:asciiTheme="minorHAnsi" w:cstheme="minorBidi" w:eastAsiaTheme="minorEastAsia" w:hAnsiTheme="minorHAnsi"/>
+          <w:b/>
+          <w:bCs/>
+          <w:caps w:val="false"/>
+          <w:smallCaps w:val="false"/>
+          <w:color w:val="auto"/>
+          <w:spacing w:val="75"/>
+          <w:kern w:val="2"/>
+          <w:position w:val="0"/>
+          <w:sz w:val="24"/>
+          <w:sz w:val="24"/>
+          <w:szCs w:val="24"/>
+          <w:vertAlign w:val="baseline"/>
+          <w:lang w:val="en-US" w:eastAsia="zh-CN" w:bidi="ar-SA"/>
+        </w:rPr>
+        <w:t>((3,1,0,0,0),(0,0,1,1,1))</w:t>
+      </w:r>
+      <w:r>
+        <w:rPr>
+          <w:rFonts w:ascii="等线" w:hAnsi="等线" w:cs="等线" w:eastAsia="" w:asciiTheme="minorHAnsi" w:cstheme="minorBidi" w:eastAsiaTheme="minorEastAsia" w:hAnsiTheme="minorHAnsi"/>
+          <w:b/>
+          <w:bCs/>
+          <w:caps w:val="false"/>
+          <w:smallCaps w:val="false"/>
+          <w:color w:val="auto"/>
+          <w:spacing w:val="75"/>
+          <w:kern w:val="2"/>
+          <w:position w:val="0"/>
+          <w:sz w:val="24"/>
+          <w:sz w:val="24"/>
+          <w:szCs w:val="24"/>
+          <w:vertAlign w:val="baseline"/>
+          <w:lang w:val="en-US" w:eastAsia="zh-CN" w:bidi="ar-SA"/>
+        </w:rPr>
+        <w:t>是</w:t>
+      </w:r>
+      <w:r>
+        <w:rPr>
+          <w:rFonts w:eastAsia="" w:cs="等线" w:ascii="等线" w:hAnsi="等线" w:asciiTheme="minorHAnsi" w:cstheme="minorBidi" w:eastAsiaTheme="minorEastAsia" w:hAnsiTheme="minorHAnsi"/>
+          <w:b/>
+          <w:bCs/>
+          <w:caps w:val="false"/>
+          <w:smallCaps w:val="false"/>
+          <w:color w:val="auto"/>
+          <w:spacing w:val="75"/>
+          <w:kern w:val="2"/>
+          <w:position w:val="0"/>
+          <w:sz w:val="24"/>
+          <w:sz w:val="24"/>
+          <w:szCs w:val="24"/>
+          <w:vertAlign w:val="baseline"/>
+          <w:lang w:val="en-US" w:eastAsia="zh-CN" w:bidi="ar-SA"/>
+        </w:rPr>
+        <w:t>nullT</w:t>
+      </w:r>
+      <w:r>
+        <w:rPr>
+          <w:rFonts w:ascii="等线" w:hAnsi="等线" w:cs="等线" w:eastAsia="" w:asciiTheme="minorHAnsi" w:cstheme="minorBidi" w:eastAsiaTheme="minorEastAsia" w:hAnsiTheme="minorHAnsi"/>
+          <w:b/>
+          <w:bCs/>
+          <w:caps w:val="false"/>
+          <w:smallCaps w:val="false"/>
+          <w:color w:val="auto"/>
+          <w:spacing w:val="75"/>
+          <w:kern w:val="2"/>
+          <w:position w:val="0"/>
+          <w:sz w:val="24"/>
+          <w:sz w:val="24"/>
+          <w:szCs w:val="24"/>
+          <w:vertAlign w:val="baseline"/>
+          <w:lang w:val="en-US" w:eastAsia="zh-CN" w:bidi="ar-SA"/>
+        </w:rPr>
+        <w:t>的一个基，即</w:t>
+      </w:r>
+      <w:r>
+        <w:rPr>
+          <w:rFonts w:eastAsia="" w:cs="等线" w:ascii="等线" w:hAnsi="等线" w:asciiTheme="minorHAnsi" w:cstheme="minorBidi" w:eastAsiaTheme="minorEastAsia" w:hAnsiTheme="minorHAnsi"/>
+          <w:b/>
+          <w:bCs/>
+          <w:caps w:val="false"/>
+          <w:smallCaps w:val="false"/>
+          <w:color w:val="auto"/>
+          <w:spacing w:val="75"/>
+          <w:kern w:val="2"/>
+          <w:position w:val="0"/>
+          <w:sz w:val="24"/>
+          <w:sz w:val="24"/>
+          <w:szCs w:val="24"/>
+          <w:vertAlign w:val="baseline"/>
+          <w:lang w:val="en-US" w:eastAsia="zh-CN" w:bidi="ar-SA"/>
+        </w:rPr>
+        <w:t>dimnullT=2;</w:t>
+      </w:r>
+      <w:r>
+        <w:rPr>
+          <w:rFonts w:ascii="等线" w:hAnsi="等线" w:cs="等线" w:eastAsia="" w:asciiTheme="minorHAnsi" w:cstheme="minorBidi" w:eastAsiaTheme="minorEastAsia" w:hAnsiTheme="minorHAnsi"/>
+          <w:b/>
+          <w:bCs/>
+          <w:caps w:val="false"/>
+          <w:smallCaps w:val="false"/>
+          <w:color w:val="auto"/>
+          <w:spacing w:val="75"/>
+          <w:kern w:val="2"/>
+          <w:position w:val="0"/>
+          <w:sz w:val="24"/>
+          <w:sz w:val="24"/>
+          <w:szCs w:val="24"/>
+          <w:vertAlign w:val="baseline"/>
+          <w:lang w:val="en-US" w:eastAsia="zh-CN" w:bidi="ar-SA"/>
+        </w:rPr>
+        <w:t>由</w:t>
+      </w:r>
+      <w:r>
+        <w:rPr>
+          <w:rFonts w:eastAsia="" w:cs="等线" w:ascii="等线" w:hAnsi="等线" w:asciiTheme="minorHAnsi" w:cstheme="minorBidi" w:eastAsiaTheme="minorEastAsia" w:hAnsiTheme="minorHAnsi"/>
+          <w:b/>
+          <w:bCs/>
+          <w:caps w:val="false"/>
+          <w:smallCaps w:val="false"/>
+          <w:color w:val="auto"/>
+          <w:spacing w:val="75"/>
+          <w:kern w:val="2"/>
+          <w:position w:val="0"/>
+          <w:sz w:val="24"/>
+          <w:sz w:val="24"/>
+          <w:szCs w:val="24"/>
+          <w:vertAlign w:val="baseline"/>
+          <w:lang w:val="en-US" w:eastAsia="zh-CN" w:bidi="ar-SA"/>
+        </w:rPr>
+        <w:t>dimV=dimnullT+dimrangeT</w:t>
+      </w:r>
+      <w:r>
+        <w:rPr>
+          <w:rFonts w:ascii="等线" w:hAnsi="等线" w:cs="等线" w:eastAsia="" w:asciiTheme="minorHAnsi" w:cstheme="minorBidi" w:eastAsiaTheme="minorEastAsia" w:hAnsiTheme="minorHAnsi"/>
+          <w:b/>
+          <w:bCs/>
+          <w:caps w:val="false"/>
+          <w:smallCaps w:val="false"/>
+          <w:color w:val="auto"/>
+          <w:spacing w:val="75"/>
+          <w:kern w:val="2"/>
+          <w:position w:val="0"/>
+          <w:sz w:val="24"/>
+          <w:sz w:val="24"/>
+          <w:szCs w:val="24"/>
+          <w:vertAlign w:val="baseline"/>
+          <w:lang w:val="en-US" w:eastAsia="zh-CN" w:bidi="ar-SA"/>
+        </w:rPr>
+        <w:t>可知</w:t>
+      </w:r>
+      <w:r>
+        <w:rPr>
+          <w:rFonts w:eastAsia="" w:cs="等线" w:ascii="等线" w:hAnsi="等线" w:asciiTheme="minorHAnsi" w:cstheme="minorBidi" w:eastAsiaTheme="minorEastAsia" w:hAnsiTheme="minorHAnsi"/>
+          <w:b/>
+          <w:bCs/>
+          <w:caps w:val="false"/>
+          <w:smallCaps w:val="false"/>
+          <w:color w:val="auto"/>
+          <w:spacing w:val="75"/>
+          <w:kern w:val="2"/>
+          <w:position w:val="0"/>
+          <w:sz w:val="24"/>
+          <w:sz w:val="24"/>
+          <w:szCs w:val="24"/>
+          <w:vertAlign w:val="baseline"/>
+          <w:lang w:val="en-US" w:eastAsia="zh-CN" w:bidi="ar-SA"/>
+        </w:rPr>
+        <w:t>dimrangeT=dimF</w:t>
+      </w:r>
+      <w:r>
+        <w:rPr>
+          <w:rFonts w:eastAsia="" w:cs="等线" w:ascii="等线" w:hAnsi="等线" w:asciiTheme="minorHAnsi" w:cstheme="minorBidi" w:eastAsiaTheme="minorEastAsia" w:hAnsiTheme="minorHAnsi"/>
+          <w:b/>
+          <w:bCs/>
+          <w:caps w:val="false"/>
+          <w:smallCaps w:val="false"/>
+          <w:color w:val="auto"/>
+          <w:spacing w:val="75"/>
+          <w:kern w:val="2"/>
+          <w:sz w:val="24"/>
+          <w:szCs w:val="24"/>
+          <w:vertAlign w:val="superscript"/>
+          <w:lang w:val="en-US" w:eastAsia="zh-CN" w:bidi="ar-SA"/>
+        </w:rPr>
+        <w:t>5</w:t>
+      </w:r>
+      <w:r>
+        <w:rPr>
+          <w:rFonts w:eastAsia="" w:cs="等线" w:ascii="等线" w:hAnsi="等线" w:asciiTheme="minorHAnsi" w:cstheme="minorBidi" w:eastAsiaTheme="minorEastAsia" w:hAnsiTheme="minorHAnsi"/>
+          <w:b/>
+          <w:bCs/>
+          <w:caps w:val="false"/>
+          <w:smallCaps w:val="false"/>
+          <w:color w:val="auto"/>
+          <w:spacing w:val="75"/>
+          <w:kern w:val="2"/>
+          <w:position w:val="0"/>
+          <w:sz w:val="24"/>
+          <w:sz w:val="24"/>
+          <w:szCs w:val="24"/>
+          <w:vertAlign w:val="baseline"/>
+          <w:lang w:val="en-US" w:eastAsia="zh-CN" w:bidi="ar-SA"/>
+        </w:rPr>
+        <w:t>-dimnullT=5-2=3,</w:t>
+      </w:r>
+      <w:r>
+        <w:rPr>
+          <w:rFonts w:ascii="等线" w:hAnsi="等线" w:cs="等线" w:eastAsia="" w:asciiTheme="minorHAnsi" w:cstheme="minorBidi" w:eastAsiaTheme="minorEastAsia" w:hAnsiTheme="minorHAnsi"/>
+          <w:b/>
+          <w:bCs/>
+          <w:caps w:val="false"/>
+          <w:smallCaps w:val="false"/>
+          <w:color w:val="auto"/>
+          <w:spacing w:val="75"/>
+          <w:kern w:val="2"/>
+          <w:position w:val="0"/>
+          <w:sz w:val="24"/>
+          <w:sz w:val="24"/>
+          <w:szCs w:val="24"/>
+          <w:vertAlign w:val="baseline"/>
+          <w:lang w:val="en-US" w:eastAsia="zh-CN" w:bidi="ar-SA"/>
+        </w:rPr>
+        <w:t>因为</w:t>
+      </w:r>
+      <w:r>
+        <w:rPr>
+          <w:rFonts w:eastAsia="" w:cs="等线" w:ascii="等线" w:hAnsi="等线" w:asciiTheme="minorHAnsi" w:cstheme="minorBidi" w:eastAsiaTheme="minorEastAsia" w:hAnsiTheme="minorHAnsi"/>
+          <w:b/>
+          <w:bCs/>
+          <w:caps w:val="false"/>
+          <w:smallCaps w:val="false"/>
+          <w:color w:val="auto"/>
+          <w:spacing w:val="75"/>
+          <w:kern w:val="2"/>
+          <w:position w:val="0"/>
+          <w:sz w:val="24"/>
+          <w:sz w:val="24"/>
+          <w:szCs w:val="24"/>
+          <w:vertAlign w:val="baseline"/>
+          <w:lang w:val="en-US" w:eastAsia="zh-CN" w:bidi="ar-SA"/>
+        </w:rPr>
+        <w:t>rangeT</w:t>
+      </w:r>
+      <w:r>
+        <w:rPr>
+          <w:rFonts w:eastAsia="" w:cs="等线" w:ascii="等线" w:hAnsi="等线" w:asciiTheme="minorHAnsi" w:cstheme="minorBidi" w:eastAsiaTheme="minorEastAsia" w:hAnsiTheme="minorHAnsi"/>
+          <w:b/>
+          <w:bCs/>
+          <w:caps w:val="false"/>
+          <w:smallCaps w:val="false"/>
+          <w:color w:val="auto"/>
+          <w:spacing w:val="75"/>
+          <w:kern w:val="2"/>
+          <w:position w:val="0"/>
+          <w:sz w:val="24"/>
+          <w:sz w:val="24"/>
+          <w:szCs w:val="24"/>
+          <w:vertAlign w:val="baseline"/>
+          <w:lang w:val="en-US" w:eastAsia="zh-CN" w:bidi="ar-SA"/>
+        </w:rPr>
+        <w:t>⊂</w:t>
+      </w:r>
+      <w:r>
+        <w:rPr>
+          <w:rFonts w:eastAsia="" w:cs="等线" w:ascii="等线" w:hAnsi="等线" w:asciiTheme="minorHAnsi" w:cstheme="minorBidi" w:eastAsiaTheme="minorEastAsia" w:hAnsiTheme="minorHAnsi"/>
+          <w:b/>
+          <w:bCs/>
+          <w:caps w:val="false"/>
+          <w:smallCaps w:val="false"/>
+          <w:color w:val="auto"/>
+          <w:spacing w:val="75"/>
+          <w:kern w:val="2"/>
+          <w:position w:val="0"/>
+          <w:sz w:val="24"/>
+          <w:sz w:val="24"/>
+          <w:szCs w:val="24"/>
+          <w:vertAlign w:val="baseline"/>
+          <w:lang w:val="en-US" w:eastAsia="zh-CN" w:bidi="ar-SA"/>
+        </w:rPr>
+        <w:t>F</w:t>
+      </w:r>
+      <w:r>
+        <w:rPr>
+          <w:rFonts w:eastAsia="" w:cs="等线" w:ascii="等线" w:hAnsi="等线" w:asciiTheme="minorHAnsi" w:cstheme="minorBidi" w:eastAsiaTheme="minorEastAsia" w:hAnsiTheme="minorHAnsi"/>
+          <w:b/>
+          <w:bCs/>
+          <w:caps w:val="false"/>
+          <w:smallCaps w:val="false"/>
+          <w:color w:val="auto"/>
+          <w:spacing w:val="75"/>
+          <w:kern w:val="2"/>
+          <w:sz w:val="24"/>
+          <w:szCs w:val="24"/>
+          <w:vertAlign w:val="superscript"/>
+          <w:lang w:val="en-US" w:eastAsia="zh-CN" w:bidi="ar-SA"/>
+        </w:rPr>
+        <w:t>2</w:t>
+      </w:r>
+      <w:r>
+        <w:rPr>
+          <w:rFonts w:ascii="等线" w:hAnsi="等线" w:cs="等线" w:eastAsia="" w:asciiTheme="minorHAnsi" w:cstheme="minorBidi" w:eastAsiaTheme="minorEastAsia" w:hAnsiTheme="minorHAnsi"/>
+          <w:b/>
+          <w:bCs/>
+          <w:caps w:val="false"/>
+          <w:smallCaps w:val="false"/>
+          <w:color w:val="auto"/>
+          <w:spacing w:val="75"/>
+          <w:kern w:val="2"/>
+          <w:position w:val="0"/>
+          <w:sz w:val="24"/>
+          <w:sz w:val="24"/>
+          <w:szCs w:val="24"/>
+          <w:vertAlign w:val="baseline"/>
+          <w:lang w:val="en-US" w:eastAsia="zh-CN" w:bidi="ar-SA"/>
+        </w:rPr>
+        <w:t>，所以</w:t>
+      </w:r>
+      <w:r>
+        <w:rPr>
+          <w:rFonts w:eastAsia="" w:cs="等线" w:ascii="等线" w:hAnsi="等线" w:asciiTheme="minorHAnsi" w:cstheme="minorBidi" w:eastAsiaTheme="minorEastAsia" w:hAnsiTheme="minorHAnsi"/>
+          <w:b/>
+          <w:bCs/>
+          <w:caps w:val="false"/>
+          <w:smallCaps w:val="false"/>
+          <w:color w:val="auto"/>
+          <w:spacing w:val="75"/>
+          <w:kern w:val="2"/>
+          <w:position w:val="0"/>
+          <w:sz w:val="24"/>
+          <w:sz w:val="24"/>
+          <w:szCs w:val="24"/>
+          <w:vertAlign w:val="baseline"/>
+          <w:lang w:val="en-US" w:eastAsia="zh-CN" w:bidi="ar-SA"/>
+        </w:rPr>
+        <w:t>dimrangeT≤2,dimrangeT=3</w:t>
+      </w:r>
+      <w:r>
+        <w:rPr>
+          <w:rFonts w:ascii="等线" w:hAnsi="等线" w:cs="等线" w:eastAsia="" w:asciiTheme="minorHAnsi" w:cstheme="minorBidi" w:eastAsiaTheme="minorEastAsia" w:hAnsiTheme="minorHAnsi"/>
+          <w:b/>
+          <w:bCs/>
+          <w:caps w:val="false"/>
+          <w:smallCaps w:val="false"/>
+          <w:color w:val="auto"/>
+          <w:spacing w:val="75"/>
+          <w:kern w:val="2"/>
+          <w:position w:val="0"/>
+          <w:sz w:val="24"/>
+          <w:sz w:val="24"/>
+          <w:szCs w:val="24"/>
+          <w:vertAlign w:val="baseline"/>
+          <w:lang w:val="en-US" w:eastAsia="zh-CN" w:bidi="ar-SA"/>
+        </w:rPr>
+        <w:t>矛盾，所以原命题得证。</w:t>
+      </w:r>
+    </w:p>
+    <w:p>
+      <w:pPr>
+        <w:pStyle w:val="PreformattedText"/>
+        <w:widowControl w:val="false"/>
+        <w:suppressAutoHyphens w:val="true"/>
+        <w:bidi w:val="0"/>
+        <w:jc w:val="both"/>
+        <w:rPr>
+          <w:color w:val="auto"/>
+        </w:rPr>
+      </w:pPr>
+      <w:r>
+        <w:rPr>
+          <w:rFonts w:ascii="等线" w:hAnsi="等线" w:cs="等线" w:eastAsia="" w:asciiTheme="minorHAnsi" w:cstheme="minorBidi" w:eastAsiaTheme="minorEastAsia" w:hAnsiTheme="minorHAnsi"/>
+          <w:b/>
+          <w:bCs/>
+          <w:caps w:val="false"/>
+          <w:smallCaps w:val="false"/>
+          <w:color w:val="auto"/>
+          <w:spacing w:val="75"/>
+          <w:kern w:val="2"/>
+          <w:position w:val="0"/>
+          <w:sz w:val="24"/>
+          <w:sz w:val="24"/>
+          <w:szCs w:val="24"/>
+          <w:vertAlign w:val="baseline"/>
+          <w:lang w:val="en-US" w:eastAsia="zh-CN" w:bidi="ar-SA"/>
+        </w:rPr>
+        <w:t>从</w:t>
+      </w:r>
+      <w:r>
+        <w:rPr>
+          <w:rFonts w:eastAsia="" w:cs="等线" w:ascii="等线" w:hAnsi="等线" w:asciiTheme="minorHAnsi" w:cstheme="minorBidi" w:eastAsiaTheme="minorEastAsia" w:hAnsiTheme="minorHAnsi"/>
+          <w:b/>
+          <w:bCs/>
+          <w:caps w:val="false"/>
+          <w:smallCaps w:val="false"/>
+          <w:color w:val="auto"/>
+          <w:spacing w:val="75"/>
+          <w:kern w:val="2"/>
+          <w:position w:val="0"/>
+          <w:sz w:val="24"/>
+          <w:sz w:val="24"/>
+          <w:szCs w:val="24"/>
+          <w:vertAlign w:val="baseline"/>
+          <w:lang w:val="en-US" w:eastAsia="zh-CN" w:bidi="ar-SA"/>
+        </w:rPr>
+        <w:t>9</w:t>
+      </w:r>
+      <w:r>
+        <w:rPr>
+          <w:rFonts w:ascii="等线" w:hAnsi="等线" w:cs="等线" w:eastAsia="" w:asciiTheme="minorHAnsi" w:cstheme="minorBidi" w:eastAsiaTheme="minorEastAsia" w:hAnsiTheme="minorHAnsi"/>
+          <w:b/>
+          <w:bCs/>
+          <w:caps w:val="false"/>
+          <w:smallCaps w:val="false"/>
+          <w:color w:val="auto"/>
+          <w:spacing w:val="75"/>
+          <w:kern w:val="2"/>
+          <w:position w:val="0"/>
+          <w:sz w:val="24"/>
+          <w:sz w:val="24"/>
+          <w:szCs w:val="24"/>
+          <w:vertAlign w:val="baseline"/>
+          <w:lang w:val="en-US" w:eastAsia="zh-CN" w:bidi="ar-SA"/>
+        </w:rPr>
+        <w:t>和</w:t>
+      </w:r>
+      <w:r>
+        <w:rPr>
+          <w:rFonts w:eastAsia="" w:cs="等线" w:ascii="等线" w:hAnsi="等线" w:asciiTheme="minorHAnsi" w:cstheme="minorBidi" w:eastAsiaTheme="minorEastAsia" w:hAnsiTheme="minorHAnsi"/>
+          <w:b/>
+          <w:bCs/>
+          <w:caps w:val="false"/>
+          <w:smallCaps w:val="false"/>
+          <w:color w:val="auto"/>
+          <w:spacing w:val="75"/>
+          <w:kern w:val="2"/>
+          <w:position w:val="0"/>
+          <w:sz w:val="24"/>
+          <w:sz w:val="24"/>
+          <w:szCs w:val="24"/>
+          <w:vertAlign w:val="baseline"/>
+          <w:lang w:val="en-US" w:eastAsia="zh-CN" w:bidi="ar-SA"/>
+        </w:rPr>
+        <w:t>10</w:t>
+      </w:r>
+      <w:r>
+        <w:rPr>
+          <w:rFonts w:ascii="等线" w:hAnsi="等线" w:cs="等线" w:eastAsia="" w:asciiTheme="minorHAnsi" w:cstheme="minorBidi" w:eastAsiaTheme="minorEastAsia" w:hAnsiTheme="minorHAnsi"/>
+          <w:b/>
+          <w:bCs/>
+          <w:caps w:val="false"/>
+          <w:smallCaps w:val="false"/>
+          <w:color w:val="auto"/>
+          <w:spacing w:val="75"/>
+          <w:kern w:val="2"/>
+          <w:position w:val="0"/>
+          <w:sz w:val="24"/>
+          <w:sz w:val="24"/>
+          <w:szCs w:val="24"/>
+          <w:vertAlign w:val="baseline"/>
+          <w:lang w:val="en-US" w:eastAsia="zh-CN" w:bidi="ar-SA"/>
+        </w:rPr>
+        <w:t>总结出一个误区，总觉得</w:t>
+      </w:r>
+      <w:r>
+        <w:rPr>
+          <w:rFonts w:eastAsia="" w:cs="等线" w:ascii="等线" w:hAnsi="等线" w:asciiTheme="minorHAnsi" w:cstheme="minorBidi" w:eastAsiaTheme="minorEastAsia" w:hAnsiTheme="minorHAnsi"/>
+          <w:b/>
+          <w:bCs/>
+          <w:caps w:val="false"/>
+          <w:smallCaps w:val="false"/>
+          <w:color w:val="auto"/>
+          <w:spacing w:val="75"/>
+          <w:kern w:val="2"/>
+          <w:position w:val="0"/>
+          <w:sz w:val="24"/>
+          <w:sz w:val="24"/>
+          <w:szCs w:val="24"/>
+          <w:vertAlign w:val="baseline"/>
+          <w:lang w:val="en-US" w:eastAsia="zh-CN" w:bidi="ar-SA"/>
+        </w:rPr>
+        <w:t>F</w:t>
+      </w:r>
+      <w:r>
+        <w:rPr>
+          <w:rFonts w:eastAsia="" w:cs="等线" w:ascii="等线" w:hAnsi="等线" w:asciiTheme="minorHAnsi" w:cstheme="minorBidi" w:eastAsiaTheme="minorEastAsia" w:hAnsiTheme="minorHAnsi"/>
+          <w:b/>
+          <w:bCs/>
+          <w:caps w:val="false"/>
+          <w:smallCaps w:val="false"/>
+          <w:color w:val="auto"/>
+          <w:spacing w:val="75"/>
+          <w:kern w:val="2"/>
+          <w:sz w:val="24"/>
+          <w:szCs w:val="24"/>
+          <w:vertAlign w:val="superscript"/>
+          <w:lang w:val="en-US" w:eastAsia="zh-CN" w:bidi="ar-SA"/>
+        </w:rPr>
+        <w:t>n</w:t>
+      </w:r>
+      <w:r>
+        <w:rPr>
+          <w:rFonts w:ascii="等线" w:hAnsi="等线" w:cs="等线" w:eastAsia="" w:asciiTheme="minorHAnsi" w:cstheme="minorBidi" w:eastAsiaTheme="minorEastAsia" w:hAnsiTheme="minorHAnsi"/>
+          <w:b/>
+          <w:bCs/>
+          <w:caps w:val="false"/>
+          <w:smallCaps w:val="false"/>
+          <w:color w:val="auto"/>
+          <w:spacing w:val="75"/>
+          <w:kern w:val="2"/>
+          <w:position w:val="0"/>
+          <w:sz w:val="24"/>
+          <w:sz w:val="24"/>
+          <w:szCs w:val="24"/>
+          <w:vertAlign w:val="baseline"/>
+          <w:lang w:val="en-US" w:eastAsia="zh-CN" w:bidi="ar-SA"/>
+        </w:rPr>
+        <w:t>的子空间的维数一定是</w:t>
+      </w:r>
+      <w:r>
+        <w:rPr>
+          <w:rFonts w:eastAsia="" w:cs="等线" w:ascii="等线" w:hAnsi="等线" w:asciiTheme="minorHAnsi" w:cstheme="minorBidi" w:eastAsiaTheme="minorEastAsia" w:hAnsiTheme="minorHAnsi"/>
+          <w:b/>
+          <w:bCs/>
+          <w:caps w:val="false"/>
+          <w:smallCaps w:val="false"/>
+          <w:color w:val="auto"/>
+          <w:spacing w:val="75"/>
+          <w:kern w:val="2"/>
+          <w:position w:val="0"/>
+          <w:sz w:val="24"/>
+          <w:sz w:val="24"/>
+          <w:szCs w:val="24"/>
+          <w:vertAlign w:val="baseline"/>
+          <w:lang w:val="en-US" w:eastAsia="zh-CN" w:bidi="ar-SA"/>
+        </w:rPr>
+        <w:t>n</w:t>
+      </w:r>
+      <w:r>
+        <w:rPr>
+          <w:rFonts w:ascii="等线" w:hAnsi="等线" w:cs="等线" w:eastAsia="" w:asciiTheme="minorHAnsi" w:cstheme="minorBidi" w:eastAsiaTheme="minorEastAsia" w:hAnsiTheme="minorHAnsi"/>
+          <w:b/>
+          <w:bCs/>
+          <w:caps w:val="false"/>
+          <w:smallCaps w:val="false"/>
+          <w:color w:val="auto"/>
+          <w:spacing w:val="75"/>
+          <w:kern w:val="2"/>
+          <w:position w:val="0"/>
+          <w:sz w:val="24"/>
+          <w:sz w:val="24"/>
+          <w:szCs w:val="24"/>
+          <w:vertAlign w:val="baseline"/>
+          <w:lang w:val="en-US" w:eastAsia="zh-CN" w:bidi="ar-SA"/>
+        </w:rPr>
+        <w:t>。例如</w:t>
+      </w:r>
+      <w:r>
+        <w:rPr>
+          <w:rFonts w:eastAsia="" w:cs="等线" w:ascii="等线" w:hAnsi="等线" w:asciiTheme="minorHAnsi" w:cstheme="minorBidi" w:eastAsiaTheme="minorEastAsia" w:hAnsiTheme="minorHAnsi"/>
+          <w:b/>
+          <w:bCs/>
+          <w:caps w:val="false"/>
+          <w:smallCaps w:val="false"/>
+          <w:color w:val="auto"/>
+          <w:spacing w:val="75"/>
+          <w:kern w:val="2"/>
+          <w:position w:val="0"/>
+          <w:sz w:val="24"/>
+          <w:sz w:val="24"/>
+          <w:szCs w:val="24"/>
+          <w:vertAlign w:val="baseline"/>
+          <w:lang w:val="en-US" w:eastAsia="zh-CN" w:bidi="ar-SA"/>
+        </w:rPr>
+        <w:t>((1,0,0,0,0),(0,1,0,0,0),(0,0,1,0,0),(0,0,0,1,0),(0,0,0,0,1))</w:t>
+      </w:r>
+      <w:r>
+        <w:rPr>
+          <w:rFonts w:ascii="等线" w:hAnsi="等线" w:cs="等线" w:eastAsia="" w:asciiTheme="minorHAnsi" w:cstheme="minorBidi" w:eastAsiaTheme="minorEastAsia" w:hAnsiTheme="minorHAnsi"/>
+          <w:b/>
+          <w:bCs/>
+          <w:caps w:val="false"/>
+          <w:smallCaps w:val="false"/>
+          <w:color w:val="auto"/>
+          <w:spacing w:val="75"/>
+          <w:kern w:val="2"/>
+          <w:position w:val="0"/>
+          <w:sz w:val="24"/>
+          <w:sz w:val="24"/>
+          <w:szCs w:val="24"/>
+          <w:vertAlign w:val="baseline"/>
+          <w:lang w:val="en-US" w:eastAsia="zh-CN" w:bidi="ar-SA"/>
+        </w:rPr>
+        <w:t>是</w:t>
+      </w:r>
+      <w:r>
+        <w:rPr>
+          <w:rFonts w:eastAsia="" w:cs="等线" w:ascii="等线" w:hAnsi="等线" w:asciiTheme="minorHAnsi" w:cstheme="minorBidi" w:eastAsiaTheme="minorEastAsia" w:hAnsiTheme="minorHAnsi"/>
+          <w:b/>
+          <w:bCs/>
+          <w:caps w:val="false"/>
+          <w:smallCaps w:val="false"/>
+          <w:color w:val="auto"/>
+          <w:spacing w:val="75"/>
+          <w:kern w:val="2"/>
+          <w:position w:val="0"/>
+          <w:sz w:val="24"/>
+          <w:sz w:val="24"/>
+          <w:szCs w:val="24"/>
+          <w:vertAlign w:val="baseline"/>
+          <w:lang w:val="en-US" w:eastAsia="zh-CN" w:bidi="ar-SA"/>
+        </w:rPr>
+        <w:t>F5</w:t>
+      </w:r>
+      <w:r>
+        <w:rPr>
+          <w:rFonts w:ascii="等线" w:hAnsi="等线" w:cs="等线" w:eastAsia="" w:asciiTheme="minorHAnsi" w:cstheme="minorBidi" w:eastAsiaTheme="minorEastAsia" w:hAnsiTheme="minorHAnsi"/>
+          <w:b/>
+          <w:bCs/>
+          <w:caps w:val="false"/>
+          <w:smallCaps w:val="false"/>
+          <w:color w:val="auto"/>
+          <w:spacing w:val="75"/>
+          <w:kern w:val="2"/>
+          <w:position w:val="0"/>
+          <w:sz w:val="24"/>
+          <w:sz w:val="24"/>
+          <w:szCs w:val="24"/>
+          <w:vertAlign w:val="baseline"/>
+          <w:lang w:val="en-US" w:eastAsia="zh-CN" w:bidi="ar-SA"/>
+        </w:rPr>
+        <w:t>的一个基（标准基），但考虑一种情况就是假设</w:t>
+      </w:r>
+      <w:r>
+        <w:rPr>
+          <w:rFonts w:eastAsia="" w:cs="等线" w:ascii="等线" w:hAnsi="等线" w:asciiTheme="minorHAnsi" w:cstheme="minorBidi" w:eastAsiaTheme="minorEastAsia" w:hAnsiTheme="minorHAnsi"/>
+          <w:b/>
+          <w:bCs/>
+          <w:caps w:val="false"/>
+          <w:smallCaps w:val="false"/>
+          <w:color w:val="auto"/>
+          <w:spacing w:val="75"/>
+          <w:kern w:val="2"/>
+          <w:position w:val="0"/>
+          <w:sz w:val="24"/>
+          <w:sz w:val="24"/>
+          <w:szCs w:val="24"/>
+          <w:vertAlign w:val="baseline"/>
+          <w:lang w:val="en-US" w:eastAsia="zh-CN" w:bidi="ar-SA"/>
+        </w:rPr>
+        <w:t>F</w:t>
+      </w:r>
+      <w:r>
+        <w:rPr>
+          <w:rFonts w:eastAsia="" w:cs="等线" w:ascii="等线" w:hAnsi="等线" w:asciiTheme="minorHAnsi" w:cstheme="minorBidi" w:eastAsiaTheme="minorEastAsia" w:hAnsiTheme="minorHAnsi"/>
+          <w:b/>
+          <w:bCs/>
+          <w:caps w:val="false"/>
+          <w:smallCaps w:val="false"/>
+          <w:color w:val="auto"/>
+          <w:spacing w:val="75"/>
+          <w:kern w:val="2"/>
+          <w:sz w:val="24"/>
+          <w:szCs w:val="24"/>
+          <w:vertAlign w:val="superscript"/>
+          <w:lang w:val="en-US" w:eastAsia="zh-CN" w:bidi="ar-SA"/>
+        </w:rPr>
+        <w:t>5</w:t>
+      </w:r>
+      <w:r>
+        <w:rPr>
+          <w:rFonts w:ascii="等线" w:hAnsi="等线" w:cs="等线" w:eastAsia="" w:asciiTheme="minorHAnsi" w:cstheme="minorBidi" w:eastAsiaTheme="minorEastAsia" w:hAnsiTheme="minorHAnsi"/>
+          <w:b/>
+          <w:bCs/>
+          <w:caps w:val="false"/>
+          <w:smallCaps w:val="false"/>
+          <w:color w:val="auto"/>
+          <w:spacing w:val="75"/>
+          <w:kern w:val="2"/>
+          <w:position w:val="0"/>
+          <w:sz w:val="24"/>
+          <w:sz w:val="24"/>
+          <w:szCs w:val="24"/>
+          <w:vertAlign w:val="baseline"/>
+          <w:lang w:val="en-US" w:eastAsia="zh-CN" w:bidi="ar-SA"/>
+        </w:rPr>
+        <w:t>的一个子空间</w:t>
+      </w:r>
+      <w:r>
+        <w:rPr>
+          <w:rFonts w:eastAsia="" w:cs="等线" w:ascii="等线" w:hAnsi="等线" w:asciiTheme="minorHAnsi" w:cstheme="minorBidi" w:eastAsiaTheme="minorEastAsia" w:hAnsiTheme="minorHAnsi"/>
+          <w:b/>
+          <w:bCs/>
+          <w:caps w:val="false"/>
+          <w:smallCaps w:val="false"/>
+          <w:color w:val="auto"/>
+          <w:spacing w:val="75"/>
+          <w:kern w:val="2"/>
+          <w:position w:val="0"/>
+          <w:sz w:val="24"/>
+          <w:sz w:val="24"/>
+          <w:szCs w:val="24"/>
+          <w:vertAlign w:val="baseline"/>
+          <w:lang w:val="en-US" w:eastAsia="zh-CN" w:bidi="ar-SA"/>
+        </w:rPr>
+        <w:t>{(x</w:t>
+      </w:r>
+      <w:r>
+        <w:rPr>
+          <w:rFonts w:eastAsia="" w:cs="等线" w:ascii="等线" w:hAnsi="等线" w:asciiTheme="minorHAnsi" w:cstheme="minorBidi" w:eastAsiaTheme="minorEastAsia" w:hAnsiTheme="minorHAnsi"/>
+          <w:b/>
+          <w:bCs/>
+          <w:caps w:val="false"/>
+          <w:smallCaps w:val="false"/>
+          <w:color w:val="auto"/>
+          <w:spacing w:val="75"/>
+          <w:kern w:val="2"/>
+          <w:sz w:val="24"/>
+          <w:szCs w:val="24"/>
+          <w:vertAlign w:val="subscript"/>
+          <w:lang w:val="en-US" w:eastAsia="zh-CN" w:bidi="ar-SA"/>
+        </w:rPr>
+        <w:t>1</w:t>
+      </w:r>
+      <w:r>
+        <w:rPr>
+          <w:rFonts w:eastAsia="" w:cs="等线" w:ascii="等线" w:hAnsi="等线" w:asciiTheme="minorHAnsi" w:cstheme="minorBidi" w:eastAsiaTheme="minorEastAsia" w:hAnsiTheme="minorHAnsi"/>
+          <w:b/>
+          <w:bCs/>
+          <w:caps w:val="false"/>
+          <w:smallCaps w:val="false"/>
+          <w:color w:val="auto"/>
+          <w:spacing w:val="75"/>
+          <w:kern w:val="2"/>
+          <w:position w:val="0"/>
+          <w:sz w:val="24"/>
+          <w:sz w:val="24"/>
+          <w:szCs w:val="24"/>
+          <w:vertAlign w:val="baseline"/>
+          <w:lang w:val="en-US" w:eastAsia="zh-CN" w:bidi="ar-SA"/>
+        </w:rPr>
+        <w:t>,x</w:t>
+      </w:r>
+      <w:r>
+        <w:rPr>
+          <w:rFonts w:eastAsia="" w:cs="等线" w:ascii="等线" w:hAnsi="等线" w:asciiTheme="minorHAnsi" w:cstheme="minorBidi" w:eastAsiaTheme="minorEastAsia" w:hAnsiTheme="minorHAnsi"/>
+          <w:b/>
+          <w:bCs/>
+          <w:caps w:val="false"/>
+          <w:smallCaps w:val="false"/>
+          <w:color w:val="auto"/>
+          <w:spacing w:val="75"/>
+          <w:kern w:val="2"/>
+          <w:sz w:val="24"/>
+          <w:szCs w:val="24"/>
+          <w:vertAlign w:val="subscript"/>
+          <w:lang w:val="en-US" w:eastAsia="zh-CN" w:bidi="ar-SA"/>
+        </w:rPr>
+        <w:t>2</w:t>
+      </w:r>
+      <w:r>
+        <w:rPr>
+          <w:rFonts w:eastAsia="" w:cs="等线" w:ascii="等线" w:hAnsi="等线" w:asciiTheme="minorHAnsi" w:cstheme="minorBidi" w:eastAsiaTheme="minorEastAsia" w:hAnsiTheme="minorHAnsi"/>
+          <w:b/>
+          <w:bCs/>
+          <w:caps w:val="false"/>
+          <w:smallCaps w:val="false"/>
+          <w:color w:val="auto"/>
+          <w:spacing w:val="75"/>
+          <w:kern w:val="2"/>
+          <w:position w:val="0"/>
+          <w:sz w:val="24"/>
+          <w:sz w:val="24"/>
+          <w:szCs w:val="24"/>
+          <w:vertAlign w:val="baseline"/>
+          <w:lang w:val="en-US" w:eastAsia="zh-CN" w:bidi="ar-SA"/>
+        </w:rPr>
+        <w:t>,x</w:t>
+      </w:r>
+      <w:r>
+        <w:rPr>
+          <w:rFonts w:eastAsia="" w:cs="等线" w:ascii="等线" w:hAnsi="等线" w:asciiTheme="minorHAnsi" w:cstheme="minorBidi" w:eastAsiaTheme="minorEastAsia" w:hAnsiTheme="minorHAnsi"/>
+          <w:b/>
+          <w:bCs/>
+          <w:caps w:val="false"/>
+          <w:smallCaps w:val="false"/>
+          <w:color w:val="auto"/>
+          <w:spacing w:val="75"/>
+          <w:kern w:val="2"/>
+          <w:sz w:val="24"/>
+          <w:szCs w:val="24"/>
+          <w:vertAlign w:val="subscript"/>
+          <w:lang w:val="en-US" w:eastAsia="zh-CN" w:bidi="ar-SA"/>
+        </w:rPr>
+        <w:t>3</w:t>
+      </w:r>
+      <w:r>
+        <w:rPr>
+          <w:rFonts w:eastAsia="" w:cs="等线" w:ascii="等线" w:hAnsi="等线" w:asciiTheme="minorHAnsi" w:cstheme="minorBidi" w:eastAsiaTheme="minorEastAsia" w:hAnsiTheme="minorHAnsi"/>
+          <w:b/>
+          <w:bCs/>
+          <w:caps w:val="false"/>
+          <w:smallCaps w:val="false"/>
+          <w:color w:val="auto"/>
+          <w:spacing w:val="75"/>
+          <w:kern w:val="2"/>
+          <w:position w:val="0"/>
+          <w:sz w:val="24"/>
+          <w:sz w:val="24"/>
+          <w:szCs w:val="24"/>
+          <w:vertAlign w:val="baseline"/>
+          <w:lang w:val="en-US" w:eastAsia="zh-CN" w:bidi="ar-SA"/>
+        </w:rPr>
+        <w:t>,0,0)∈F</w:t>
+      </w:r>
+      <w:r>
+        <w:rPr>
+          <w:rFonts w:eastAsia="" w:cs="等线" w:ascii="等线" w:hAnsi="等线" w:asciiTheme="minorHAnsi" w:cstheme="minorBidi" w:eastAsiaTheme="minorEastAsia" w:hAnsiTheme="minorHAnsi"/>
+          <w:b/>
+          <w:bCs/>
+          <w:caps w:val="false"/>
+          <w:smallCaps w:val="false"/>
+          <w:color w:val="auto"/>
+          <w:spacing w:val="75"/>
+          <w:kern w:val="2"/>
+          <w:sz w:val="24"/>
+          <w:szCs w:val="24"/>
+          <w:vertAlign w:val="superscript"/>
+          <w:lang w:val="en-US" w:eastAsia="zh-CN" w:bidi="ar-SA"/>
+        </w:rPr>
+        <w:t>5</w:t>
+      </w:r>
+      <w:r>
+        <w:rPr>
+          <w:rFonts w:eastAsia="" w:cs="等线" w:ascii="等线" w:hAnsi="等线" w:asciiTheme="minorHAnsi" w:cstheme="minorBidi" w:eastAsiaTheme="minorEastAsia" w:hAnsiTheme="minorHAnsi"/>
+          <w:b/>
+          <w:bCs/>
+          <w:caps w:val="false"/>
+          <w:smallCaps w:val="false"/>
+          <w:color w:val="auto"/>
+          <w:spacing w:val="75"/>
+          <w:kern w:val="2"/>
+          <w:position w:val="0"/>
+          <w:sz w:val="24"/>
+          <w:sz w:val="24"/>
+          <w:szCs w:val="24"/>
+          <w:vertAlign w:val="baseline"/>
+          <w:lang w:val="en-US" w:eastAsia="zh-CN" w:bidi="ar-SA"/>
+        </w:rPr>
+        <w:t>},</w:t>
+      </w:r>
+      <w:r>
+        <w:rPr>
+          <w:rFonts w:ascii="等线" w:hAnsi="等线" w:cs="等线" w:eastAsia="" w:asciiTheme="minorHAnsi" w:cstheme="minorBidi" w:eastAsiaTheme="minorEastAsia" w:hAnsiTheme="minorHAnsi"/>
+          <w:b/>
+          <w:bCs/>
+          <w:caps w:val="false"/>
+          <w:smallCaps w:val="false"/>
+          <w:color w:val="auto"/>
+          <w:spacing w:val="75"/>
+          <w:kern w:val="2"/>
+          <w:position w:val="0"/>
+          <w:sz w:val="24"/>
+          <w:sz w:val="24"/>
+          <w:szCs w:val="24"/>
+          <w:vertAlign w:val="baseline"/>
+          <w:lang w:val="en-US" w:eastAsia="zh-CN" w:bidi="ar-SA"/>
+        </w:rPr>
+        <w:t>他的维数是</w:t>
+      </w:r>
+      <w:r>
+        <w:rPr>
+          <w:rFonts w:eastAsia="" w:cs="等线" w:ascii="等线" w:hAnsi="等线" w:asciiTheme="minorHAnsi" w:cstheme="minorBidi" w:eastAsiaTheme="minorEastAsia" w:hAnsiTheme="minorHAnsi"/>
+          <w:b/>
+          <w:bCs/>
+          <w:caps w:val="false"/>
+          <w:smallCaps w:val="false"/>
+          <w:color w:val="auto"/>
+          <w:spacing w:val="75"/>
+          <w:kern w:val="2"/>
+          <w:position w:val="0"/>
+          <w:sz w:val="24"/>
+          <w:sz w:val="24"/>
+          <w:szCs w:val="24"/>
+          <w:vertAlign w:val="baseline"/>
+          <w:lang w:val="en-US" w:eastAsia="zh-CN" w:bidi="ar-SA"/>
+        </w:rPr>
+        <w:t>3≤5.</w:t>
       </w:r>
     </w:p>
     <w:p>
@@ -8298,7 +12821,7 @@
         <w:docPartGallery w:val="Page Numbers (Bottom of Page)"/>
         <w:docPartUnique w:val="true"/>
       </w:docPartObj>
-      <w:id w:val="471249847"/>
+      <w:id w:val="863199600"/>
     </w:sdtPr>
     <w:sdtContent>
       <w:p>

</xml_diff>

<commit_message>
practice12 of chapter3 is being proved
</commit_message>
<xml_diff>
--- a/线性代数应该这样学课后习题.docx
+++ b/线性代数应该这样学课后习题.docx
@@ -17886,7 +17886,432 @@
           <w:vertAlign w:val="baseline"/>
           <w:lang w:val="en-US" w:eastAsia="zh-CN" w:bidi="ar-SA"/>
         </w:rPr>
-        <w:t>再证必要性。设</w:t>
+        <w:t>再证必要性。先构造函数</w:t>
+      </w:r>
+      <w:r>
+        <w:rPr>
+          <w:rFonts w:eastAsia="" w:cs="等线" w:ascii="等线" w:hAnsi="等线" w:asciiTheme="minorHAnsi" w:cstheme="minorBidi" w:eastAsiaTheme="minorEastAsia" w:hAnsiTheme="minorHAnsi"/>
+          <w:b/>
+          <w:bCs/>
+          <w:caps w:val="false"/>
+          <w:smallCaps w:val="false"/>
+          <w:color w:val="auto"/>
+          <w:spacing w:val="75"/>
+          <w:kern w:val="2"/>
+          <w:position w:val="0"/>
+          <w:sz w:val="24"/>
+          <w:sz w:val="24"/>
+          <w:szCs w:val="24"/>
+          <w:vertAlign w:val="baseline"/>
+          <w:lang w:val="en-US" w:eastAsia="zh-CN" w:bidi="ar-SA"/>
+        </w:rPr>
+        <w:t>T:V→W.</w:t>
+      </w:r>
+      <w:r>
+        <w:rPr>
+          <w:rFonts w:ascii="等线" w:hAnsi="等线" w:cs="等线" w:eastAsia="" w:asciiTheme="minorHAnsi" w:cstheme="minorBidi" w:eastAsiaTheme="minorEastAsia" w:hAnsiTheme="minorHAnsi"/>
+          <w:b/>
+          <w:bCs/>
+          <w:caps w:val="false"/>
+          <w:smallCaps w:val="false"/>
+          <w:color w:val="auto"/>
+          <w:spacing w:val="75"/>
+          <w:kern w:val="2"/>
+          <w:position w:val="0"/>
+          <w:sz w:val="24"/>
+          <w:sz w:val="24"/>
+          <w:szCs w:val="24"/>
+          <w:vertAlign w:val="baseline"/>
+          <w:lang w:val="en-US" w:eastAsia="zh-CN" w:bidi="ar-SA"/>
+        </w:rPr>
+        <w:t>假设</w:t>
+      </w:r>
+      <w:r>
+        <w:rPr>
+          <w:rFonts w:eastAsia="" w:cs="等线" w:ascii="等线" w:hAnsi="等线" w:asciiTheme="minorHAnsi" w:cstheme="minorBidi" w:eastAsiaTheme="minorEastAsia" w:hAnsiTheme="minorHAnsi"/>
+          <w:b/>
+          <w:bCs/>
+          <w:caps w:val="false"/>
+          <w:smallCaps w:val="false"/>
+          <w:color w:val="auto"/>
+          <w:spacing w:val="75"/>
+          <w:kern w:val="2"/>
+          <w:position w:val="0"/>
+          <w:sz w:val="24"/>
+          <w:sz w:val="24"/>
+          <w:szCs w:val="24"/>
+          <w:vertAlign w:val="baseline"/>
+          <w:lang w:val="en-US" w:eastAsia="zh-CN" w:bidi="ar-SA"/>
+        </w:rPr>
+        <w:t>(v</w:t>
+      </w:r>
+      <w:r>
+        <w:rPr>
+          <w:rFonts w:eastAsia="" w:cs="等线" w:ascii="等线" w:hAnsi="等线" w:asciiTheme="minorHAnsi" w:cstheme="minorBidi" w:eastAsiaTheme="minorEastAsia" w:hAnsiTheme="minorHAnsi"/>
+          <w:b/>
+          <w:bCs/>
+          <w:caps w:val="false"/>
+          <w:smallCaps w:val="false"/>
+          <w:color w:val="auto"/>
+          <w:spacing w:val="75"/>
+          <w:kern w:val="2"/>
+          <w:sz w:val="24"/>
+          <w:szCs w:val="24"/>
+          <w:vertAlign w:val="subscript"/>
+          <w:lang w:val="en-US" w:eastAsia="zh-CN" w:bidi="ar-SA"/>
+        </w:rPr>
+        <w:t>1</w:t>
+      </w:r>
+      <w:r>
+        <w:rPr>
+          <w:rFonts w:eastAsia="" w:cs="等线" w:ascii="等线" w:hAnsi="等线" w:asciiTheme="minorHAnsi" w:cstheme="minorBidi" w:eastAsiaTheme="minorEastAsia" w:hAnsiTheme="minorHAnsi"/>
+          <w:b/>
+          <w:bCs/>
+          <w:caps w:val="false"/>
+          <w:smallCaps w:val="false"/>
+          <w:color w:val="auto"/>
+          <w:spacing w:val="75"/>
+          <w:kern w:val="2"/>
+          <w:position w:val="0"/>
+          <w:sz w:val="24"/>
+          <w:sz w:val="24"/>
+          <w:szCs w:val="24"/>
+          <w:vertAlign w:val="baseline"/>
+          <w:lang w:val="en-US" w:eastAsia="zh-CN" w:bidi="ar-SA"/>
+        </w:rPr>
+        <w:t>,v</w:t>
+      </w:r>
+      <w:r>
+        <w:rPr>
+          <w:rFonts w:eastAsia="" w:cs="等线" w:ascii="等线" w:hAnsi="等线" w:asciiTheme="minorHAnsi" w:cstheme="minorBidi" w:eastAsiaTheme="minorEastAsia" w:hAnsiTheme="minorHAnsi"/>
+          <w:b/>
+          <w:bCs/>
+          <w:caps w:val="false"/>
+          <w:smallCaps w:val="false"/>
+          <w:color w:val="auto"/>
+          <w:spacing w:val="75"/>
+          <w:kern w:val="2"/>
+          <w:sz w:val="24"/>
+          <w:szCs w:val="24"/>
+          <w:vertAlign w:val="subscript"/>
+          <w:lang w:val="en-US" w:eastAsia="zh-CN" w:bidi="ar-SA"/>
+        </w:rPr>
+        <w:t>2</w:t>
+      </w:r>
+      <w:r>
+        <w:rPr>
+          <w:rFonts w:eastAsia="" w:cs="等线" w:ascii="等线" w:hAnsi="等线" w:asciiTheme="minorHAnsi" w:cstheme="minorBidi" w:eastAsiaTheme="minorEastAsia" w:hAnsiTheme="minorHAnsi"/>
+          <w:b/>
+          <w:bCs/>
+          <w:caps w:val="false"/>
+          <w:smallCaps w:val="false"/>
+          <w:color w:val="auto"/>
+          <w:spacing w:val="75"/>
+          <w:kern w:val="2"/>
+          <w:position w:val="0"/>
+          <w:sz w:val="24"/>
+          <w:sz w:val="24"/>
+          <w:szCs w:val="24"/>
+          <w:vertAlign w:val="baseline"/>
+          <w:lang w:val="en-US" w:eastAsia="zh-CN" w:bidi="ar-SA"/>
+        </w:rPr>
+        <w:t>,…</w:t>
+      </w:r>
+      <w:r>
+        <w:rPr>
+          <w:rFonts w:eastAsia="" w:cs="等线" w:ascii="等线" w:hAnsi="等线" w:asciiTheme="minorHAnsi" w:cstheme="minorBidi" w:eastAsiaTheme="minorEastAsia" w:hAnsiTheme="minorHAnsi"/>
+          <w:b/>
+          <w:bCs/>
+          <w:caps w:val="false"/>
+          <w:smallCaps w:val="false"/>
+          <w:color w:val="auto"/>
+          <w:spacing w:val="75"/>
+          <w:kern w:val="2"/>
+          <w:position w:val="0"/>
+          <w:sz w:val="24"/>
+          <w:sz w:val="24"/>
+          <w:szCs w:val="24"/>
+          <w:vertAlign w:val="baseline"/>
+          <w:lang w:val="en-US" w:eastAsia="zh-CN" w:bidi="ar-SA"/>
+        </w:rPr>
+        <w:t>,v</w:t>
+      </w:r>
+      <w:r>
+        <w:rPr>
+          <w:rFonts w:eastAsia="" w:cs="等线" w:ascii="等线" w:hAnsi="等线" w:asciiTheme="minorHAnsi" w:cstheme="minorBidi" w:eastAsiaTheme="minorEastAsia" w:hAnsiTheme="minorHAnsi"/>
+          <w:b/>
+          <w:bCs/>
+          <w:caps w:val="false"/>
+          <w:smallCaps w:val="false"/>
+          <w:color w:val="auto"/>
+          <w:spacing w:val="75"/>
+          <w:kern w:val="2"/>
+          <w:sz w:val="24"/>
+          <w:szCs w:val="24"/>
+          <w:vertAlign w:val="subscript"/>
+          <w:lang w:val="en-US" w:eastAsia="zh-CN" w:bidi="ar-SA"/>
+        </w:rPr>
+        <w:t>n</w:t>
+      </w:r>
+      <w:r>
+        <w:rPr>
+          <w:rFonts w:eastAsia="" w:cs="等线" w:ascii="等线" w:hAnsi="等线" w:asciiTheme="minorHAnsi" w:cstheme="minorBidi" w:eastAsiaTheme="minorEastAsia" w:hAnsiTheme="minorHAnsi"/>
+          <w:b/>
+          <w:bCs/>
+          <w:caps w:val="false"/>
+          <w:smallCaps w:val="false"/>
+          <w:color w:val="auto"/>
+          <w:spacing w:val="75"/>
+          <w:kern w:val="2"/>
+          <w:position w:val="0"/>
+          <w:sz w:val="24"/>
+          <w:sz w:val="24"/>
+          <w:szCs w:val="24"/>
+          <w:vertAlign w:val="baseline"/>
+          <w:lang w:val="en-US" w:eastAsia="zh-CN" w:bidi="ar-SA"/>
+        </w:rPr>
+        <w:t>)</w:t>
+      </w:r>
+      <w:r>
+        <w:rPr>
+          <w:rFonts w:ascii="等线" w:hAnsi="等线" w:cs="等线" w:eastAsia="" w:asciiTheme="minorHAnsi" w:cstheme="minorBidi" w:eastAsiaTheme="minorEastAsia" w:hAnsiTheme="minorHAnsi"/>
+          <w:b/>
+          <w:bCs/>
+          <w:caps w:val="false"/>
+          <w:smallCaps w:val="false"/>
+          <w:color w:val="auto"/>
+          <w:spacing w:val="75"/>
+          <w:kern w:val="2"/>
+          <w:position w:val="0"/>
+          <w:sz w:val="24"/>
+          <w:sz w:val="24"/>
+          <w:szCs w:val="24"/>
+          <w:vertAlign w:val="baseline"/>
+          <w:lang w:val="en-US" w:eastAsia="zh-CN" w:bidi="ar-SA"/>
+        </w:rPr>
+        <w:t>是</w:t>
+      </w:r>
+      <w:r>
+        <w:rPr>
+          <w:rFonts w:eastAsia="" w:cs="等线" w:ascii="等线" w:hAnsi="等线" w:asciiTheme="minorHAnsi" w:cstheme="minorBidi" w:eastAsiaTheme="minorEastAsia" w:hAnsiTheme="minorHAnsi"/>
+          <w:b/>
+          <w:bCs/>
+          <w:caps w:val="false"/>
+          <w:smallCaps w:val="false"/>
+          <w:color w:val="auto"/>
+          <w:spacing w:val="75"/>
+          <w:kern w:val="2"/>
+          <w:position w:val="0"/>
+          <w:sz w:val="24"/>
+          <w:sz w:val="24"/>
+          <w:szCs w:val="24"/>
+          <w:vertAlign w:val="baseline"/>
+          <w:lang w:val="en-US" w:eastAsia="zh-CN" w:bidi="ar-SA"/>
+        </w:rPr>
+        <w:t>V</w:t>
+      </w:r>
+      <w:r>
+        <w:rPr>
+          <w:rFonts w:ascii="等线" w:hAnsi="等线" w:cs="等线" w:eastAsia="" w:asciiTheme="minorHAnsi" w:cstheme="minorBidi" w:eastAsiaTheme="minorEastAsia" w:hAnsiTheme="minorHAnsi"/>
+          <w:b/>
+          <w:bCs/>
+          <w:caps w:val="false"/>
+          <w:smallCaps w:val="false"/>
+          <w:color w:val="auto"/>
+          <w:spacing w:val="75"/>
+          <w:kern w:val="2"/>
+          <w:position w:val="0"/>
+          <w:sz w:val="24"/>
+          <w:sz w:val="24"/>
+          <w:szCs w:val="24"/>
+          <w:vertAlign w:val="baseline"/>
+          <w:lang w:val="en-US" w:eastAsia="zh-CN" w:bidi="ar-SA"/>
+        </w:rPr>
+        <w:t>的一个基，</w:t>
+      </w:r>
+      <w:r>
+        <w:rPr>
+          <w:rFonts w:eastAsia="" w:cs="等线" w:ascii="等线" w:hAnsi="等线" w:asciiTheme="minorHAnsi" w:cstheme="minorBidi" w:eastAsiaTheme="minorEastAsia" w:hAnsiTheme="minorHAnsi"/>
+          <w:b/>
+          <w:bCs/>
+          <w:caps w:val="false"/>
+          <w:smallCaps w:val="false"/>
+          <w:color w:val="auto"/>
+          <w:spacing w:val="75"/>
+          <w:kern w:val="2"/>
+          <w:position w:val="0"/>
+          <w:sz w:val="24"/>
+          <w:sz w:val="24"/>
+          <w:szCs w:val="24"/>
+          <w:vertAlign w:val="baseline"/>
+          <w:lang w:val="en-US" w:eastAsia="zh-CN" w:bidi="ar-SA"/>
+        </w:rPr>
+        <w:t>(w</w:t>
+      </w:r>
+      <w:r>
+        <w:rPr>
+          <w:rFonts w:eastAsia="" w:cs="等线" w:ascii="等线" w:hAnsi="等线" w:asciiTheme="minorHAnsi" w:cstheme="minorBidi" w:eastAsiaTheme="minorEastAsia" w:hAnsiTheme="minorHAnsi"/>
+          <w:b/>
+          <w:bCs/>
+          <w:caps w:val="false"/>
+          <w:smallCaps w:val="false"/>
+          <w:color w:val="auto"/>
+          <w:spacing w:val="75"/>
+          <w:kern w:val="2"/>
+          <w:sz w:val="24"/>
+          <w:szCs w:val="24"/>
+          <w:vertAlign w:val="subscript"/>
+          <w:lang w:val="en-US" w:eastAsia="zh-CN" w:bidi="ar-SA"/>
+        </w:rPr>
+        <w:t>1</w:t>
+      </w:r>
+      <w:r>
+        <w:rPr>
+          <w:rFonts w:eastAsia="" w:cs="等线" w:ascii="等线" w:hAnsi="等线" w:asciiTheme="minorHAnsi" w:cstheme="minorBidi" w:eastAsiaTheme="minorEastAsia" w:hAnsiTheme="minorHAnsi"/>
+          <w:b/>
+          <w:bCs/>
+          <w:caps w:val="false"/>
+          <w:smallCaps w:val="false"/>
+          <w:color w:val="auto"/>
+          <w:spacing w:val="75"/>
+          <w:kern w:val="2"/>
+          <w:position w:val="0"/>
+          <w:sz w:val="24"/>
+          <w:sz w:val="24"/>
+          <w:szCs w:val="24"/>
+          <w:vertAlign w:val="baseline"/>
+          <w:lang w:val="en-US" w:eastAsia="zh-CN" w:bidi="ar-SA"/>
+        </w:rPr>
+        <w:t>,w</w:t>
+      </w:r>
+      <w:r>
+        <w:rPr>
+          <w:rFonts w:eastAsia="" w:cs="等线" w:ascii="等线" w:hAnsi="等线" w:asciiTheme="minorHAnsi" w:cstheme="minorBidi" w:eastAsiaTheme="minorEastAsia" w:hAnsiTheme="minorHAnsi"/>
+          <w:b/>
+          <w:bCs/>
+          <w:caps w:val="false"/>
+          <w:smallCaps w:val="false"/>
+          <w:color w:val="auto"/>
+          <w:spacing w:val="75"/>
+          <w:kern w:val="2"/>
+          <w:sz w:val="24"/>
+          <w:szCs w:val="24"/>
+          <w:vertAlign w:val="subscript"/>
+          <w:lang w:val="en-US" w:eastAsia="zh-CN" w:bidi="ar-SA"/>
+        </w:rPr>
+        <w:t>2</w:t>
+      </w:r>
+      <w:r>
+        <w:rPr>
+          <w:rFonts w:eastAsia="" w:cs="等线" w:ascii="等线" w:hAnsi="等线" w:asciiTheme="minorHAnsi" w:cstheme="minorBidi" w:eastAsiaTheme="minorEastAsia" w:hAnsiTheme="minorHAnsi"/>
+          <w:b/>
+          <w:bCs/>
+          <w:caps w:val="false"/>
+          <w:smallCaps w:val="false"/>
+          <w:color w:val="auto"/>
+          <w:spacing w:val="75"/>
+          <w:kern w:val="2"/>
+          <w:position w:val="0"/>
+          <w:sz w:val="24"/>
+          <w:sz w:val="24"/>
+          <w:szCs w:val="24"/>
+          <w:vertAlign w:val="baseline"/>
+          <w:lang w:val="en-US" w:eastAsia="zh-CN" w:bidi="ar-SA"/>
+        </w:rPr>
+        <w:t>,…,w</w:t>
+      </w:r>
+      <w:r>
+        <w:rPr>
+          <w:rFonts w:eastAsia="" w:cs="等线" w:ascii="等线" w:hAnsi="等线" w:asciiTheme="minorHAnsi" w:cstheme="minorBidi" w:eastAsiaTheme="minorEastAsia" w:hAnsiTheme="minorHAnsi"/>
+          <w:b/>
+          <w:bCs/>
+          <w:caps w:val="false"/>
+          <w:smallCaps w:val="false"/>
+          <w:color w:val="auto"/>
+          <w:spacing w:val="75"/>
+          <w:kern w:val="2"/>
+          <w:sz w:val="24"/>
+          <w:szCs w:val="24"/>
+          <w:vertAlign w:val="subscript"/>
+          <w:lang w:val="en-US" w:eastAsia="zh-CN" w:bidi="ar-SA"/>
+        </w:rPr>
+        <w:t>n</w:t>
+      </w:r>
+      <w:r>
+        <w:rPr>
+          <w:rFonts w:eastAsia="" w:cs="等线" w:ascii="等线" w:hAnsi="等线" w:asciiTheme="minorHAnsi" w:cstheme="minorBidi" w:eastAsiaTheme="minorEastAsia" w:hAnsiTheme="minorHAnsi"/>
+          <w:b/>
+          <w:bCs/>
+          <w:caps w:val="false"/>
+          <w:smallCaps w:val="false"/>
+          <w:color w:val="auto"/>
+          <w:spacing w:val="75"/>
+          <w:kern w:val="2"/>
+          <w:position w:val="0"/>
+          <w:sz w:val="24"/>
+          <w:sz w:val="24"/>
+          <w:szCs w:val="24"/>
+          <w:vertAlign w:val="baseline"/>
+          <w:lang w:val="en-US" w:eastAsia="zh-CN" w:bidi="ar-SA"/>
+        </w:rPr>
+        <w:t>)</w:t>
+      </w:r>
+      <w:r>
+        <w:rPr>
+          <w:rFonts w:ascii="等线" w:hAnsi="等线" w:cs="等线" w:eastAsia="" w:asciiTheme="minorHAnsi" w:cstheme="minorBidi" w:eastAsiaTheme="minorEastAsia" w:hAnsiTheme="minorHAnsi"/>
+          <w:b/>
+          <w:bCs/>
+          <w:caps w:val="false"/>
+          <w:smallCaps w:val="false"/>
+          <w:color w:val="auto"/>
+          <w:spacing w:val="75"/>
+          <w:kern w:val="2"/>
+          <w:position w:val="0"/>
+          <w:sz w:val="24"/>
+          <w:sz w:val="24"/>
+          <w:szCs w:val="24"/>
+          <w:vertAlign w:val="baseline"/>
+          <w:lang w:val="en-US" w:eastAsia="zh-CN" w:bidi="ar-SA"/>
+        </w:rPr>
+        <w:t>是</w:t>
+      </w:r>
+      <w:r>
+        <w:rPr>
+          <w:rFonts w:eastAsia="" w:cs="等线" w:ascii="等线" w:hAnsi="等线" w:asciiTheme="minorHAnsi" w:cstheme="minorBidi" w:eastAsiaTheme="minorEastAsia" w:hAnsiTheme="minorHAnsi"/>
+          <w:b/>
+          <w:bCs/>
+          <w:caps w:val="false"/>
+          <w:smallCaps w:val="false"/>
+          <w:color w:val="auto"/>
+          <w:spacing w:val="75"/>
+          <w:kern w:val="2"/>
+          <w:position w:val="0"/>
+          <w:sz w:val="24"/>
+          <w:sz w:val="24"/>
+          <w:szCs w:val="24"/>
+          <w:vertAlign w:val="baseline"/>
+          <w:lang w:val="en-US" w:eastAsia="zh-CN" w:bidi="ar-SA"/>
+        </w:rPr>
+        <w:t>W</w:t>
+      </w:r>
+      <w:r>
+        <w:rPr>
+          <w:rFonts w:ascii="等线" w:hAnsi="等线" w:cs="等线" w:eastAsia="" w:asciiTheme="minorHAnsi" w:cstheme="minorBidi" w:eastAsiaTheme="minorEastAsia" w:hAnsiTheme="minorHAnsi"/>
+          <w:b/>
+          <w:bCs/>
+          <w:caps w:val="false"/>
+          <w:smallCaps w:val="false"/>
+          <w:color w:val="auto"/>
+          <w:spacing w:val="75"/>
+          <w:kern w:val="2"/>
+          <w:position w:val="0"/>
+          <w:sz w:val="24"/>
+          <w:sz w:val="24"/>
+          <w:szCs w:val="24"/>
+          <w:vertAlign w:val="baseline"/>
+          <w:lang w:val="en-US" w:eastAsia="zh-CN" w:bidi="ar-SA"/>
+        </w:rPr>
+        <w:t>中任意指定的一组向量，定义</w:t>
       </w:r>
       <w:r>
         <w:rPr>
@@ -17924,6 +18349,4420 @@
           <w:vertAlign w:val="baseline"/>
           <w:lang w:val="en-US" w:eastAsia="zh-CN" w:bidi="ar-SA"/>
         </w:rPr>
+        <w:t>如下：</w:t>
+      </w:r>
+      <w:r>
+        <w:rPr>
+          <w:rFonts w:eastAsia="" w:cs="等线" w:ascii="等线" w:hAnsi="等线" w:asciiTheme="minorHAnsi" w:cstheme="minorBidi" w:eastAsiaTheme="minorEastAsia" w:hAnsiTheme="minorHAnsi"/>
+          <w:b/>
+          <w:bCs/>
+          <w:caps w:val="false"/>
+          <w:smallCaps w:val="false"/>
+          <w:color w:val="auto"/>
+          <w:spacing w:val="75"/>
+          <w:kern w:val="2"/>
+          <w:position w:val="0"/>
+          <w:sz w:val="24"/>
+          <w:sz w:val="24"/>
+          <w:szCs w:val="24"/>
+          <w:vertAlign w:val="baseline"/>
+          <w:lang w:val="en-US" w:eastAsia="zh-CN" w:bidi="ar-SA"/>
+        </w:rPr>
+        <w:t>T(a</w:t>
+      </w:r>
+      <w:r>
+        <w:rPr>
+          <w:rFonts w:eastAsia="" w:cs="等线" w:ascii="等线" w:hAnsi="等线" w:asciiTheme="minorHAnsi" w:cstheme="minorBidi" w:eastAsiaTheme="minorEastAsia" w:hAnsiTheme="minorHAnsi"/>
+          <w:b/>
+          <w:bCs/>
+          <w:caps w:val="false"/>
+          <w:smallCaps w:val="false"/>
+          <w:color w:val="auto"/>
+          <w:spacing w:val="75"/>
+          <w:kern w:val="2"/>
+          <w:sz w:val="24"/>
+          <w:szCs w:val="24"/>
+          <w:vertAlign w:val="subscript"/>
+          <w:lang w:val="en-US" w:eastAsia="zh-CN" w:bidi="ar-SA"/>
+        </w:rPr>
+        <w:t>1</w:t>
+      </w:r>
+      <w:r>
+        <w:rPr>
+          <w:rFonts w:eastAsia="" w:cs="等线" w:ascii="等线" w:hAnsi="等线" w:asciiTheme="minorHAnsi" w:cstheme="minorBidi" w:eastAsiaTheme="minorEastAsia" w:hAnsiTheme="minorHAnsi"/>
+          <w:b/>
+          <w:bCs/>
+          <w:caps w:val="false"/>
+          <w:smallCaps w:val="false"/>
+          <w:color w:val="auto"/>
+          <w:spacing w:val="75"/>
+          <w:kern w:val="2"/>
+          <w:position w:val="0"/>
+          <w:sz w:val="24"/>
+          <w:sz w:val="24"/>
+          <w:szCs w:val="24"/>
+          <w:vertAlign w:val="baseline"/>
+          <w:lang w:val="en-US" w:eastAsia="zh-CN" w:bidi="ar-SA"/>
+        </w:rPr>
+        <w:t>v</w:t>
+      </w:r>
+      <w:r>
+        <w:rPr>
+          <w:rFonts w:eastAsia="" w:cs="等线" w:ascii="等线" w:hAnsi="等线" w:asciiTheme="minorHAnsi" w:cstheme="minorBidi" w:eastAsiaTheme="minorEastAsia" w:hAnsiTheme="minorHAnsi"/>
+          <w:b/>
+          <w:bCs/>
+          <w:caps w:val="false"/>
+          <w:smallCaps w:val="false"/>
+          <w:color w:val="auto"/>
+          <w:spacing w:val="75"/>
+          <w:kern w:val="2"/>
+          <w:sz w:val="24"/>
+          <w:szCs w:val="24"/>
+          <w:vertAlign w:val="subscript"/>
+          <w:lang w:val="en-US" w:eastAsia="zh-CN" w:bidi="ar-SA"/>
+        </w:rPr>
+        <w:t>1</w:t>
+      </w:r>
+      <w:r>
+        <w:rPr>
+          <w:rFonts w:eastAsia="" w:cs="等线" w:ascii="等线" w:hAnsi="等线" w:asciiTheme="minorHAnsi" w:cstheme="minorBidi" w:eastAsiaTheme="minorEastAsia" w:hAnsiTheme="minorHAnsi"/>
+          <w:b/>
+          <w:bCs/>
+          <w:caps w:val="false"/>
+          <w:smallCaps w:val="false"/>
+          <w:color w:val="auto"/>
+          <w:spacing w:val="75"/>
+          <w:kern w:val="2"/>
+          <w:position w:val="0"/>
+          <w:sz w:val="24"/>
+          <w:sz w:val="24"/>
+          <w:szCs w:val="24"/>
+          <w:vertAlign w:val="baseline"/>
+          <w:lang w:val="en-US" w:eastAsia="zh-CN" w:bidi="ar-SA"/>
+        </w:rPr>
+        <w:t>+a</w:t>
+      </w:r>
+      <w:r>
+        <w:rPr>
+          <w:rFonts w:eastAsia="" w:cs="等线" w:ascii="等线" w:hAnsi="等线" w:asciiTheme="minorHAnsi" w:cstheme="minorBidi" w:eastAsiaTheme="minorEastAsia" w:hAnsiTheme="minorHAnsi"/>
+          <w:b/>
+          <w:bCs/>
+          <w:caps w:val="false"/>
+          <w:smallCaps w:val="false"/>
+          <w:color w:val="auto"/>
+          <w:spacing w:val="75"/>
+          <w:kern w:val="2"/>
+          <w:sz w:val="24"/>
+          <w:szCs w:val="24"/>
+          <w:vertAlign w:val="subscript"/>
+          <w:lang w:val="en-US" w:eastAsia="zh-CN" w:bidi="ar-SA"/>
+        </w:rPr>
+        <w:t>2</w:t>
+      </w:r>
+      <w:r>
+        <w:rPr>
+          <w:rFonts w:eastAsia="" w:cs="等线" w:ascii="等线" w:hAnsi="等线" w:asciiTheme="minorHAnsi" w:cstheme="minorBidi" w:eastAsiaTheme="minorEastAsia" w:hAnsiTheme="minorHAnsi"/>
+          <w:b/>
+          <w:bCs/>
+          <w:caps w:val="false"/>
+          <w:smallCaps w:val="false"/>
+          <w:color w:val="auto"/>
+          <w:spacing w:val="75"/>
+          <w:kern w:val="2"/>
+          <w:position w:val="0"/>
+          <w:sz w:val="24"/>
+          <w:sz w:val="24"/>
+          <w:szCs w:val="24"/>
+          <w:vertAlign w:val="baseline"/>
+          <w:lang w:val="en-US" w:eastAsia="zh-CN" w:bidi="ar-SA"/>
+        </w:rPr>
+        <w:t>v</w:t>
+      </w:r>
+      <w:r>
+        <w:rPr>
+          <w:rFonts w:eastAsia="" w:cs="等线" w:ascii="等线" w:hAnsi="等线" w:asciiTheme="minorHAnsi" w:cstheme="minorBidi" w:eastAsiaTheme="minorEastAsia" w:hAnsiTheme="minorHAnsi"/>
+          <w:b/>
+          <w:bCs/>
+          <w:caps w:val="false"/>
+          <w:smallCaps w:val="false"/>
+          <w:color w:val="auto"/>
+          <w:spacing w:val="75"/>
+          <w:kern w:val="2"/>
+          <w:sz w:val="24"/>
+          <w:szCs w:val="24"/>
+          <w:vertAlign w:val="subscript"/>
+          <w:lang w:val="en-US" w:eastAsia="zh-CN" w:bidi="ar-SA"/>
+        </w:rPr>
+        <w:t>2</w:t>
+      </w:r>
+      <w:r>
+        <w:rPr>
+          <w:rFonts w:eastAsia="" w:cs="等线" w:ascii="等线" w:hAnsi="等线" w:asciiTheme="minorHAnsi" w:cstheme="minorBidi" w:eastAsiaTheme="minorEastAsia" w:hAnsiTheme="minorHAnsi"/>
+          <w:b/>
+          <w:bCs/>
+          <w:caps w:val="false"/>
+          <w:smallCaps w:val="false"/>
+          <w:color w:val="auto"/>
+          <w:spacing w:val="75"/>
+          <w:kern w:val="2"/>
+          <w:position w:val="0"/>
+          <w:sz w:val="24"/>
+          <w:sz w:val="24"/>
+          <w:szCs w:val="24"/>
+          <w:vertAlign w:val="baseline"/>
+          <w:lang w:val="en-US" w:eastAsia="zh-CN" w:bidi="ar-SA"/>
+        </w:rPr>
+        <w:t>+…+a</w:t>
+      </w:r>
+      <w:r>
+        <w:rPr>
+          <w:rFonts w:eastAsia="" w:cs="等线" w:ascii="等线" w:hAnsi="等线" w:asciiTheme="minorHAnsi" w:cstheme="minorBidi" w:eastAsiaTheme="minorEastAsia" w:hAnsiTheme="minorHAnsi"/>
+          <w:b/>
+          <w:bCs/>
+          <w:caps w:val="false"/>
+          <w:smallCaps w:val="false"/>
+          <w:color w:val="auto"/>
+          <w:spacing w:val="75"/>
+          <w:kern w:val="2"/>
+          <w:sz w:val="24"/>
+          <w:szCs w:val="24"/>
+          <w:vertAlign w:val="subscript"/>
+          <w:lang w:val="en-US" w:eastAsia="zh-CN" w:bidi="ar-SA"/>
+        </w:rPr>
+        <w:t>n</w:t>
+      </w:r>
+      <w:r>
+        <w:rPr>
+          <w:rFonts w:eastAsia="" w:cs="等线" w:ascii="等线" w:hAnsi="等线" w:asciiTheme="minorHAnsi" w:cstheme="minorBidi" w:eastAsiaTheme="minorEastAsia" w:hAnsiTheme="minorHAnsi"/>
+          <w:b/>
+          <w:bCs/>
+          <w:caps w:val="false"/>
+          <w:smallCaps w:val="false"/>
+          <w:color w:val="auto"/>
+          <w:spacing w:val="75"/>
+          <w:kern w:val="2"/>
+          <w:position w:val="0"/>
+          <w:sz w:val="24"/>
+          <w:sz w:val="24"/>
+          <w:szCs w:val="24"/>
+          <w:vertAlign w:val="baseline"/>
+          <w:lang w:val="en-US" w:eastAsia="zh-CN" w:bidi="ar-SA"/>
+        </w:rPr>
+        <w:t>v</w:t>
+      </w:r>
+      <w:r>
+        <w:rPr>
+          <w:rFonts w:eastAsia="" w:cs="等线" w:ascii="等线" w:hAnsi="等线" w:asciiTheme="minorHAnsi" w:cstheme="minorBidi" w:eastAsiaTheme="minorEastAsia" w:hAnsiTheme="minorHAnsi"/>
+          <w:b/>
+          <w:bCs/>
+          <w:caps w:val="false"/>
+          <w:smallCaps w:val="false"/>
+          <w:color w:val="auto"/>
+          <w:spacing w:val="75"/>
+          <w:kern w:val="2"/>
+          <w:sz w:val="24"/>
+          <w:szCs w:val="24"/>
+          <w:vertAlign w:val="subscript"/>
+          <w:lang w:val="en-US" w:eastAsia="zh-CN" w:bidi="ar-SA"/>
+        </w:rPr>
+        <w:t>n</w:t>
+      </w:r>
+      <w:r>
+        <w:rPr>
+          <w:rFonts w:eastAsia="" w:cs="等线" w:ascii="等线" w:hAnsi="等线" w:asciiTheme="minorHAnsi" w:cstheme="minorBidi" w:eastAsiaTheme="minorEastAsia" w:hAnsiTheme="minorHAnsi"/>
+          <w:b/>
+          <w:bCs/>
+          <w:caps w:val="false"/>
+          <w:smallCaps w:val="false"/>
+          <w:color w:val="auto"/>
+          <w:spacing w:val="75"/>
+          <w:kern w:val="2"/>
+          <w:position w:val="0"/>
+          <w:sz w:val="24"/>
+          <w:sz w:val="24"/>
+          <w:szCs w:val="24"/>
+          <w:vertAlign w:val="baseline"/>
+          <w:lang w:val="en-US" w:eastAsia="zh-CN" w:bidi="ar-SA"/>
+        </w:rPr>
+        <w:t>)= a</w:t>
+      </w:r>
+      <w:r>
+        <w:rPr>
+          <w:rFonts w:eastAsia="" w:cs="等线" w:ascii="等线" w:hAnsi="等线" w:asciiTheme="minorHAnsi" w:cstheme="minorBidi" w:eastAsiaTheme="minorEastAsia" w:hAnsiTheme="minorHAnsi"/>
+          <w:b/>
+          <w:bCs/>
+          <w:caps w:val="false"/>
+          <w:smallCaps w:val="false"/>
+          <w:color w:val="auto"/>
+          <w:spacing w:val="75"/>
+          <w:kern w:val="2"/>
+          <w:sz w:val="24"/>
+          <w:szCs w:val="24"/>
+          <w:vertAlign w:val="subscript"/>
+          <w:lang w:val="en-US" w:eastAsia="zh-CN" w:bidi="ar-SA"/>
+        </w:rPr>
+        <w:t>1</w:t>
+      </w:r>
+      <w:r>
+        <w:rPr>
+          <w:rFonts w:eastAsia="" w:cs="等线" w:ascii="等线" w:hAnsi="等线" w:asciiTheme="minorHAnsi" w:cstheme="minorBidi" w:eastAsiaTheme="minorEastAsia" w:hAnsiTheme="minorHAnsi"/>
+          <w:b/>
+          <w:bCs/>
+          <w:caps w:val="false"/>
+          <w:smallCaps w:val="false"/>
+          <w:color w:val="auto"/>
+          <w:spacing w:val="75"/>
+          <w:kern w:val="2"/>
+          <w:position w:val="0"/>
+          <w:sz w:val="24"/>
+          <w:sz w:val="24"/>
+          <w:szCs w:val="24"/>
+          <w:vertAlign w:val="baseline"/>
+          <w:lang w:val="en-US" w:eastAsia="zh-CN" w:bidi="ar-SA"/>
+        </w:rPr>
+        <w:t>w</w:t>
+      </w:r>
+      <w:r>
+        <w:rPr>
+          <w:rFonts w:eastAsia="" w:cs="等线" w:ascii="等线" w:hAnsi="等线" w:asciiTheme="minorHAnsi" w:cstheme="minorBidi" w:eastAsiaTheme="minorEastAsia" w:hAnsiTheme="minorHAnsi"/>
+          <w:b/>
+          <w:bCs/>
+          <w:caps w:val="false"/>
+          <w:smallCaps w:val="false"/>
+          <w:color w:val="auto"/>
+          <w:spacing w:val="75"/>
+          <w:kern w:val="2"/>
+          <w:sz w:val="24"/>
+          <w:szCs w:val="24"/>
+          <w:vertAlign w:val="subscript"/>
+          <w:lang w:val="en-US" w:eastAsia="zh-CN" w:bidi="ar-SA"/>
+        </w:rPr>
+        <w:t>1</w:t>
+      </w:r>
+      <w:r>
+        <w:rPr>
+          <w:rFonts w:eastAsia="" w:cs="等线" w:ascii="等线" w:hAnsi="等线" w:asciiTheme="minorHAnsi" w:cstheme="minorBidi" w:eastAsiaTheme="minorEastAsia" w:hAnsiTheme="minorHAnsi"/>
+          <w:b/>
+          <w:bCs/>
+          <w:caps w:val="false"/>
+          <w:smallCaps w:val="false"/>
+          <w:color w:val="auto"/>
+          <w:spacing w:val="75"/>
+          <w:kern w:val="2"/>
+          <w:position w:val="0"/>
+          <w:sz w:val="24"/>
+          <w:sz w:val="24"/>
+          <w:szCs w:val="24"/>
+          <w:vertAlign w:val="baseline"/>
+          <w:lang w:val="en-US" w:eastAsia="zh-CN" w:bidi="ar-SA"/>
+        </w:rPr>
+        <w:t>+a</w:t>
+      </w:r>
+      <w:r>
+        <w:rPr>
+          <w:rFonts w:eastAsia="" w:cs="等线" w:ascii="等线" w:hAnsi="等线" w:asciiTheme="minorHAnsi" w:cstheme="minorBidi" w:eastAsiaTheme="minorEastAsia" w:hAnsiTheme="minorHAnsi"/>
+          <w:b/>
+          <w:bCs/>
+          <w:caps w:val="false"/>
+          <w:smallCaps w:val="false"/>
+          <w:color w:val="auto"/>
+          <w:spacing w:val="75"/>
+          <w:kern w:val="2"/>
+          <w:sz w:val="24"/>
+          <w:szCs w:val="24"/>
+          <w:vertAlign w:val="subscript"/>
+          <w:lang w:val="en-US" w:eastAsia="zh-CN" w:bidi="ar-SA"/>
+        </w:rPr>
+        <w:t>2</w:t>
+      </w:r>
+      <w:r>
+        <w:rPr>
+          <w:rFonts w:eastAsia="" w:cs="等线" w:ascii="等线" w:hAnsi="等线" w:asciiTheme="minorHAnsi" w:cstheme="minorBidi" w:eastAsiaTheme="minorEastAsia" w:hAnsiTheme="minorHAnsi"/>
+          <w:b/>
+          <w:bCs/>
+          <w:caps w:val="false"/>
+          <w:smallCaps w:val="false"/>
+          <w:color w:val="auto"/>
+          <w:spacing w:val="75"/>
+          <w:kern w:val="2"/>
+          <w:position w:val="0"/>
+          <w:sz w:val="24"/>
+          <w:sz w:val="24"/>
+          <w:szCs w:val="24"/>
+          <w:vertAlign w:val="baseline"/>
+          <w:lang w:val="en-US" w:eastAsia="zh-CN" w:bidi="ar-SA"/>
+        </w:rPr>
+        <w:t>w</w:t>
+      </w:r>
+      <w:r>
+        <w:rPr>
+          <w:rFonts w:eastAsia="" w:cs="等线" w:ascii="等线" w:hAnsi="等线" w:asciiTheme="minorHAnsi" w:cstheme="minorBidi" w:eastAsiaTheme="minorEastAsia" w:hAnsiTheme="minorHAnsi"/>
+          <w:b/>
+          <w:bCs/>
+          <w:caps w:val="false"/>
+          <w:smallCaps w:val="false"/>
+          <w:color w:val="auto"/>
+          <w:spacing w:val="75"/>
+          <w:kern w:val="2"/>
+          <w:sz w:val="24"/>
+          <w:szCs w:val="24"/>
+          <w:vertAlign w:val="subscript"/>
+          <w:lang w:val="en-US" w:eastAsia="zh-CN" w:bidi="ar-SA"/>
+        </w:rPr>
+        <w:t>2</w:t>
+      </w:r>
+      <w:r>
+        <w:rPr>
+          <w:rFonts w:eastAsia="" w:cs="等线" w:ascii="等线" w:hAnsi="等线" w:asciiTheme="minorHAnsi" w:cstheme="minorBidi" w:eastAsiaTheme="minorEastAsia" w:hAnsiTheme="minorHAnsi"/>
+          <w:b/>
+          <w:bCs/>
+          <w:caps w:val="false"/>
+          <w:smallCaps w:val="false"/>
+          <w:color w:val="auto"/>
+          <w:spacing w:val="75"/>
+          <w:kern w:val="2"/>
+          <w:position w:val="0"/>
+          <w:sz w:val="24"/>
+          <w:sz w:val="24"/>
+          <w:szCs w:val="24"/>
+          <w:vertAlign w:val="baseline"/>
+          <w:lang w:val="en-US" w:eastAsia="zh-CN" w:bidi="ar-SA"/>
+        </w:rPr>
+        <w:t>+…+a</w:t>
+      </w:r>
+      <w:r>
+        <w:rPr>
+          <w:rFonts w:eastAsia="" w:cs="等线" w:ascii="等线" w:hAnsi="等线" w:asciiTheme="minorHAnsi" w:cstheme="minorBidi" w:eastAsiaTheme="minorEastAsia" w:hAnsiTheme="minorHAnsi"/>
+          <w:b/>
+          <w:bCs/>
+          <w:caps w:val="false"/>
+          <w:smallCaps w:val="false"/>
+          <w:color w:val="auto"/>
+          <w:spacing w:val="75"/>
+          <w:kern w:val="2"/>
+          <w:sz w:val="24"/>
+          <w:szCs w:val="24"/>
+          <w:vertAlign w:val="subscript"/>
+          <w:lang w:val="en-US" w:eastAsia="zh-CN" w:bidi="ar-SA"/>
+        </w:rPr>
+        <w:t>n</w:t>
+      </w:r>
+      <w:r>
+        <w:rPr>
+          <w:rFonts w:eastAsia="" w:cs="等线" w:ascii="等线" w:hAnsi="等线" w:asciiTheme="minorHAnsi" w:cstheme="minorBidi" w:eastAsiaTheme="minorEastAsia" w:hAnsiTheme="minorHAnsi"/>
+          <w:b/>
+          <w:bCs/>
+          <w:caps w:val="false"/>
+          <w:smallCaps w:val="false"/>
+          <w:color w:val="auto"/>
+          <w:spacing w:val="75"/>
+          <w:kern w:val="2"/>
+          <w:position w:val="0"/>
+          <w:sz w:val="24"/>
+          <w:sz w:val="24"/>
+          <w:szCs w:val="24"/>
+          <w:vertAlign w:val="baseline"/>
+          <w:lang w:val="en-US" w:eastAsia="zh-CN" w:bidi="ar-SA"/>
+        </w:rPr>
+        <w:t>w</w:t>
+      </w:r>
+      <w:r>
+        <w:rPr>
+          <w:rFonts w:eastAsia="" w:cs="等线" w:ascii="等线" w:hAnsi="等线" w:asciiTheme="minorHAnsi" w:cstheme="minorBidi" w:eastAsiaTheme="minorEastAsia" w:hAnsiTheme="minorHAnsi"/>
+          <w:b/>
+          <w:bCs/>
+          <w:caps w:val="false"/>
+          <w:smallCaps w:val="false"/>
+          <w:color w:val="auto"/>
+          <w:spacing w:val="75"/>
+          <w:kern w:val="2"/>
+          <w:sz w:val="24"/>
+          <w:szCs w:val="24"/>
+          <w:vertAlign w:val="subscript"/>
+          <w:lang w:val="en-US" w:eastAsia="zh-CN" w:bidi="ar-SA"/>
+        </w:rPr>
+        <w:t>n</w:t>
+      </w:r>
+      <w:r>
+        <w:rPr>
+          <w:rFonts w:ascii="等线" w:hAnsi="等线" w:cs="等线" w:eastAsia="" w:asciiTheme="minorHAnsi" w:cstheme="minorBidi" w:eastAsiaTheme="minorEastAsia" w:hAnsiTheme="minorHAnsi"/>
+          <w:b/>
+          <w:bCs/>
+          <w:caps w:val="false"/>
+          <w:smallCaps w:val="false"/>
+          <w:color w:val="auto"/>
+          <w:spacing w:val="75"/>
+          <w:kern w:val="2"/>
+          <w:position w:val="0"/>
+          <w:sz w:val="24"/>
+          <w:sz w:val="24"/>
+          <w:szCs w:val="24"/>
+          <w:vertAlign w:val="baseline"/>
+          <w:lang w:val="en-US" w:eastAsia="zh-CN" w:bidi="ar-SA"/>
+        </w:rPr>
+        <w:t>，其中</w:t>
+      </w:r>
+      <w:r>
+        <w:rPr>
+          <w:rFonts w:eastAsia="" w:cs="等线" w:ascii="等线" w:hAnsi="等线" w:asciiTheme="minorHAnsi" w:cstheme="minorBidi" w:eastAsiaTheme="minorEastAsia" w:hAnsiTheme="minorHAnsi"/>
+          <w:b/>
+          <w:bCs/>
+          <w:caps w:val="false"/>
+          <w:smallCaps w:val="false"/>
+          <w:color w:val="auto"/>
+          <w:spacing w:val="75"/>
+          <w:kern w:val="2"/>
+          <w:position w:val="0"/>
+          <w:sz w:val="24"/>
+          <w:sz w:val="24"/>
+          <w:szCs w:val="24"/>
+          <w:vertAlign w:val="baseline"/>
+          <w:lang w:val="en-US" w:eastAsia="zh-CN" w:bidi="ar-SA"/>
+        </w:rPr>
+        <w:t>a</w:t>
+      </w:r>
+      <w:r>
+        <w:rPr>
+          <w:rFonts w:eastAsia="" w:cs="等线" w:ascii="等线" w:hAnsi="等线" w:asciiTheme="minorHAnsi" w:cstheme="minorBidi" w:eastAsiaTheme="minorEastAsia" w:hAnsiTheme="minorHAnsi"/>
+          <w:b/>
+          <w:bCs/>
+          <w:caps w:val="false"/>
+          <w:smallCaps w:val="false"/>
+          <w:color w:val="auto"/>
+          <w:spacing w:val="75"/>
+          <w:kern w:val="2"/>
+          <w:sz w:val="24"/>
+          <w:szCs w:val="24"/>
+          <w:vertAlign w:val="subscript"/>
+          <w:lang w:val="en-US" w:eastAsia="zh-CN" w:bidi="ar-SA"/>
+        </w:rPr>
+        <w:t>1</w:t>
+      </w:r>
+      <w:r>
+        <w:rPr>
+          <w:rFonts w:eastAsia="" w:cs="等线" w:ascii="等线" w:hAnsi="等线" w:asciiTheme="minorHAnsi" w:cstheme="minorBidi" w:eastAsiaTheme="minorEastAsia" w:hAnsiTheme="minorHAnsi"/>
+          <w:b/>
+          <w:bCs/>
+          <w:caps w:val="false"/>
+          <w:smallCaps w:val="false"/>
+          <w:color w:val="auto"/>
+          <w:spacing w:val="75"/>
+          <w:kern w:val="2"/>
+          <w:position w:val="0"/>
+          <w:sz w:val="24"/>
+          <w:sz w:val="24"/>
+          <w:szCs w:val="24"/>
+          <w:vertAlign w:val="baseline"/>
+          <w:lang w:val="en-US" w:eastAsia="zh-CN" w:bidi="ar-SA"/>
+        </w:rPr>
+        <w:t>,a</w:t>
+      </w:r>
+      <w:r>
+        <w:rPr>
+          <w:rFonts w:eastAsia="" w:cs="等线" w:ascii="等线" w:hAnsi="等线" w:asciiTheme="minorHAnsi" w:cstheme="minorBidi" w:eastAsiaTheme="minorEastAsia" w:hAnsiTheme="minorHAnsi"/>
+          <w:b/>
+          <w:bCs/>
+          <w:caps w:val="false"/>
+          <w:smallCaps w:val="false"/>
+          <w:color w:val="auto"/>
+          <w:spacing w:val="75"/>
+          <w:kern w:val="2"/>
+          <w:sz w:val="24"/>
+          <w:szCs w:val="24"/>
+          <w:vertAlign w:val="subscript"/>
+          <w:lang w:val="en-US" w:eastAsia="zh-CN" w:bidi="ar-SA"/>
+        </w:rPr>
+        <w:t>2</w:t>
+      </w:r>
+      <w:r>
+        <w:rPr>
+          <w:rFonts w:eastAsia="" w:cs="等线" w:ascii="等线" w:hAnsi="等线" w:asciiTheme="minorHAnsi" w:cstheme="minorBidi" w:eastAsiaTheme="minorEastAsia" w:hAnsiTheme="minorHAnsi"/>
+          <w:b/>
+          <w:bCs/>
+          <w:caps w:val="false"/>
+          <w:smallCaps w:val="false"/>
+          <w:color w:val="auto"/>
+          <w:spacing w:val="75"/>
+          <w:kern w:val="2"/>
+          <w:position w:val="0"/>
+          <w:sz w:val="24"/>
+          <w:sz w:val="24"/>
+          <w:szCs w:val="24"/>
+          <w:vertAlign w:val="baseline"/>
+          <w:lang w:val="en-US" w:eastAsia="zh-CN" w:bidi="ar-SA"/>
+        </w:rPr>
+        <w:t>,…,a</w:t>
+      </w:r>
+      <w:r>
+        <w:rPr>
+          <w:rFonts w:eastAsia="" w:cs="等线" w:ascii="等线" w:hAnsi="等线" w:asciiTheme="minorHAnsi" w:cstheme="minorBidi" w:eastAsiaTheme="minorEastAsia" w:hAnsiTheme="minorHAnsi"/>
+          <w:b/>
+          <w:bCs/>
+          <w:caps w:val="false"/>
+          <w:smallCaps w:val="false"/>
+          <w:color w:val="auto"/>
+          <w:spacing w:val="75"/>
+          <w:kern w:val="2"/>
+          <w:sz w:val="24"/>
+          <w:szCs w:val="24"/>
+          <w:vertAlign w:val="subscript"/>
+          <w:lang w:val="en-US" w:eastAsia="zh-CN" w:bidi="ar-SA"/>
+        </w:rPr>
+        <w:t>n</w:t>
+      </w:r>
+      <w:r>
+        <w:rPr>
+          <w:rFonts w:eastAsia="" w:cs="等线" w:ascii="等线" w:hAnsi="等线" w:asciiTheme="minorHAnsi" w:cstheme="minorBidi" w:eastAsiaTheme="minorEastAsia" w:hAnsiTheme="minorHAnsi"/>
+          <w:b/>
+          <w:bCs/>
+          <w:caps w:val="false"/>
+          <w:smallCaps w:val="false"/>
+          <w:color w:val="auto"/>
+          <w:spacing w:val="75"/>
+          <w:kern w:val="2"/>
+          <w:position w:val="0"/>
+          <w:sz w:val="24"/>
+          <w:sz w:val="24"/>
+          <w:szCs w:val="24"/>
+          <w:vertAlign w:val="baseline"/>
+          <w:lang w:val="en-US" w:eastAsia="zh-CN" w:bidi="ar-SA"/>
+        </w:rPr>
+        <w:t>∈F</w:t>
+      </w:r>
+      <w:r>
+        <w:rPr>
+          <w:rFonts w:ascii="等线" w:hAnsi="等线" w:cs="等线" w:eastAsia="" w:asciiTheme="minorHAnsi" w:cstheme="minorBidi" w:eastAsiaTheme="minorEastAsia" w:hAnsiTheme="minorHAnsi"/>
+          <w:b/>
+          <w:bCs/>
+          <w:caps w:val="false"/>
+          <w:smallCaps w:val="false"/>
+          <w:color w:val="auto"/>
+          <w:spacing w:val="75"/>
+          <w:kern w:val="2"/>
+          <w:position w:val="0"/>
+          <w:sz w:val="24"/>
+          <w:sz w:val="24"/>
+          <w:szCs w:val="24"/>
+          <w:vertAlign w:val="baseline"/>
+          <w:lang w:val="en-US" w:eastAsia="zh-CN" w:bidi="ar-SA"/>
+        </w:rPr>
+        <w:t>，则</w:t>
+      </w:r>
+      <w:r>
+        <w:rPr>
+          <w:rFonts w:eastAsia="" w:cs="等线" w:ascii="等线" w:hAnsi="等线" w:asciiTheme="minorHAnsi" w:cstheme="minorBidi" w:eastAsiaTheme="minorEastAsia" w:hAnsiTheme="minorHAnsi"/>
+          <w:b/>
+          <w:bCs/>
+          <w:caps w:val="false"/>
+          <w:smallCaps w:val="false"/>
+          <w:color w:val="auto"/>
+          <w:spacing w:val="75"/>
+          <w:kern w:val="2"/>
+          <w:position w:val="0"/>
+          <w:sz w:val="24"/>
+          <w:sz w:val="24"/>
+          <w:szCs w:val="24"/>
+          <w:vertAlign w:val="baseline"/>
+          <w:lang w:val="en-US" w:eastAsia="zh-CN" w:bidi="ar-SA"/>
+        </w:rPr>
+        <w:t>dimV=n.</w:t>
+      </w:r>
+      <w:r>
+        <w:rPr>
+          <w:rFonts w:ascii="等线" w:hAnsi="等线" w:cs="等线" w:eastAsia="" w:asciiTheme="minorHAnsi" w:cstheme="minorBidi" w:eastAsiaTheme="minorEastAsia" w:hAnsiTheme="minorHAnsi"/>
+          <w:b/>
+          <w:bCs/>
+          <w:caps w:val="false"/>
+          <w:smallCaps w:val="false"/>
+          <w:color w:val="auto"/>
+          <w:spacing w:val="75"/>
+          <w:kern w:val="2"/>
+          <w:position w:val="0"/>
+          <w:sz w:val="24"/>
+          <w:sz w:val="24"/>
+          <w:szCs w:val="24"/>
+          <w:vertAlign w:val="baseline"/>
+          <w:lang w:val="en-US" w:eastAsia="zh-CN" w:bidi="ar-SA"/>
+        </w:rPr>
+        <w:t>现在证明</w:t>
+      </w:r>
+      <w:r>
+        <w:rPr>
+          <w:rFonts w:eastAsia="" w:cs="等线" w:ascii="等线" w:hAnsi="等线" w:asciiTheme="minorHAnsi" w:cstheme="minorBidi" w:eastAsiaTheme="minorEastAsia" w:hAnsiTheme="minorHAnsi"/>
+          <w:b/>
+          <w:bCs/>
+          <w:caps w:val="false"/>
+          <w:smallCaps w:val="false"/>
+          <w:color w:val="auto"/>
+          <w:spacing w:val="75"/>
+          <w:kern w:val="2"/>
+          <w:position w:val="0"/>
+          <w:sz w:val="24"/>
+          <w:sz w:val="24"/>
+          <w:szCs w:val="24"/>
+          <w:vertAlign w:val="baseline"/>
+          <w:lang w:val="en-US" w:eastAsia="zh-CN" w:bidi="ar-SA"/>
+        </w:rPr>
+        <w:t>T</w:t>
+      </w:r>
+      <w:r>
+        <w:rPr>
+          <w:rFonts w:ascii="等线" w:hAnsi="等线" w:cs="等线" w:eastAsia="" w:asciiTheme="minorHAnsi" w:cstheme="minorBidi" w:eastAsiaTheme="minorEastAsia" w:hAnsiTheme="minorHAnsi"/>
+          <w:b/>
+          <w:bCs/>
+          <w:caps w:val="false"/>
+          <w:smallCaps w:val="false"/>
+          <w:color w:val="auto"/>
+          <w:spacing w:val="75"/>
+          <w:kern w:val="2"/>
+          <w:position w:val="0"/>
+          <w:sz w:val="24"/>
+          <w:sz w:val="24"/>
+          <w:szCs w:val="24"/>
+          <w:vertAlign w:val="baseline"/>
+          <w:lang w:val="en-US" w:eastAsia="zh-CN" w:bidi="ar-SA"/>
+        </w:rPr>
+        <w:t>是线性的。假设</w:t>
+      </w:r>
+      <w:r>
+        <w:rPr>
+          <w:rFonts w:eastAsia="" w:cs="等线" w:ascii="等线" w:hAnsi="等线" w:asciiTheme="minorHAnsi" w:cstheme="minorBidi" w:eastAsiaTheme="minorEastAsia" w:hAnsiTheme="minorHAnsi"/>
+          <w:b/>
+          <w:bCs/>
+          <w:caps w:val="false"/>
+          <w:smallCaps w:val="false"/>
+          <w:color w:val="auto"/>
+          <w:spacing w:val="75"/>
+          <w:kern w:val="2"/>
+          <w:position w:val="0"/>
+          <w:sz w:val="24"/>
+          <w:sz w:val="24"/>
+          <w:szCs w:val="24"/>
+          <w:vertAlign w:val="baseline"/>
+          <w:lang w:val="en-US" w:eastAsia="zh-CN" w:bidi="ar-SA"/>
+        </w:rPr>
+        <w:t>v</w:t>
+      </w:r>
+      <w:r>
+        <w:rPr>
+          <w:rFonts w:ascii="等线" w:hAnsi="等线" w:cs="等线" w:eastAsia="" w:asciiTheme="minorHAnsi" w:cstheme="minorBidi" w:eastAsiaTheme="minorEastAsia" w:hAnsiTheme="minorHAnsi"/>
+          <w:b/>
+          <w:bCs/>
+          <w:caps w:val="false"/>
+          <w:smallCaps w:val="false"/>
+          <w:color w:val="auto"/>
+          <w:spacing w:val="75"/>
+          <w:kern w:val="2"/>
+          <w:position w:val="0"/>
+          <w:sz w:val="24"/>
+          <w:sz w:val="24"/>
+          <w:szCs w:val="24"/>
+          <w:vertAlign w:val="baseline"/>
+          <w:lang w:val="en-US" w:eastAsia="zh-CN" w:bidi="ar-SA"/>
+        </w:rPr>
+        <w:t>，</w:t>
+      </w:r>
+      <w:r>
+        <w:rPr>
+          <w:rFonts w:eastAsia="" w:cs="等线" w:ascii="等线" w:hAnsi="等线" w:asciiTheme="minorHAnsi" w:cstheme="minorBidi" w:eastAsiaTheme="minorEastAsia" w:hAnsiTheme="minorHAnsi"/>
+          <w:b/>
+          <w:bCs/>
+          <w:caps w:val="false"/>
+          <w:smallCaps w:val="false"/>
+          <w:color w:val="auto"/>
+          <w:spacing w:val="75"/>
+          <w:kern w:val="2"/>
+          <w:position w:val="0"/>
+          <w:sz w:val="24"/>
+          <w:sz w:val="24"/>
+          <w:szCs w:val="24"/>
+          <w:vertAlign w:val="baseline"/>
+          <w:lang w:val="en-US" w:eastAsia="zh-CN" w:bidi="ar-SA"/>
+        </w:rPr>
+        <w:t>u∈V</w:t>
+      </w:r>
+      <w:r>
+        <w:rPr>
+          <w:rFonts w:ascii="等线" w:hAnsi="等线" w:cs="等线" w:eastAsia="" w:asciiTheme="minorHAnsi" w:cstheme="minorBidi" w:eastAsiaTheme="minorEastAsia" w:hAnsiTheme="minorHAnsi"/>
+          <w:b/>
+          <w:bCs/>
+          <w:caps w:val="false"/>
+          <w:smallCaps w:val="false"/>
+          <w:color w:val="auto"/>
+          <w:spacing w:val="75"/>
+          <w:kern w:val="2"/>
+          <w:position w:val="0"/>
+          <w:sz w:val="24"/>
+          <w:sz w:val="24"/>
+          <w:szCs w:val="24"/>
+          <w:vertAlign w:val="baseline"/>
+          <w:lang w:val="en-US" w:eastAsia="zh-CN" w:bidi="ar-SA"/>
+        </w:rPr>
+        <w:t>，则存在一组</w:t>
+      </w:r>
+      <w:r>
+        <w:rPr>
+          <w:rFonts w:eastAsia="" w:cs="等线" w:ascii="等线" w:hAnsi="等线" w:asciiTheme="minorHAnsi" w:cstheme="minorBidi" w:eastAsiaTheme="minorEastAsia" w:hAnsiTheme="minorHAnsi"/>
+          <w:b/>
+          <w:bCs/>
+          <w:caps w:val="false"/>
+          <w:smallCaps w:val="false"/>
+          <w:color w:val="auto"/>
+          <w:spacing w:val="75"/>
+          <w:kern w:val="2"/>
+          <w:position w:val="0"/>
+          <w:sz w:val="24"/>
+          <w:sz w:val="24"/>
+          <w:szCs w:val="24"/>
+          <w:vertAlign w:val="baseline"/>
+          <w:lang w:val="en-US" w:eastAsia="zh-CN" w:bidi="ar-SA"/>
+        </w:rPr>
+        <w:t>b</w:t>
+      </w:r>
+      <w:r>
+        <w:rPr>
+          <w:rFonts w:eastAsia="" w:cs="等线" w:ascii="等线" w:hAnsi="等线" w:asciiTheme="minorHAnsi" w:cstheme="minorBidi" w:eastAsiaTheme="minorEastAsia" w:hAnsiTheme="minorHAnsi"/>
+          <w:b/>
+          <w:bCs/>
+          <w:caps w:val="false"/>
+          <w:smallCaps w:val="false"/>
+          <w:color w:val="auto"/>
+          <w:spacing w:val="75"/>
+          <w:kern w:val="2"/>
+          <w:sz w:val="24"/>
+          <w:szCs w:val="24"/>
+          <w:vertAlign w:val="subscript"/>
+          <w:lang w:val="en-US" w:eastAsia="zh-CN" w:bidi="ar-SA"/>
+        </w:rPr>
+        <w:t>1</w:t>
+      </w:r>
+      <w:r>
+        <w:rPr>
+          <w:rFonts w:eastAsia="" w:cs="等线" w:ascii="等线" w:hAnsi="等线" w:asciiTheme="minorHAnsi" w:cstheme="minorBidi" w:eastAsiaTheme="minorEastAsia" w:hAnsiTheme="minorHAnsi"/>
+          <w:b/>
+          <w:bCs/>
+          <w:caps w:val="false"/>
+          <w:smallCaps w:val="false"/>
+          <w:color w:val="auto"/>
+          <w:spacing w:val="75"/>
+          <w:kern w:val="2"/>
+          <w:position w:val="0"/>
+          <w:sz w:val="24"/>
+          <w:sz w:val="24"/>
+          <w:szCs w:val="24"/>
+          <w:vertAlign w:val="baseline"/>
+          <w:lang w:val="en-US" w:eastAsia="zh-CN" w:bidi="ar-SA"/>
+        </w:rPr>
+        <w:t>,b</w:t>
+      </w:r>
+      <w:r>
+        <w:rPr>
+          <w:rFonts w:eastAsia="" w:cs="等线" w:ascii="等线" w:hAnsi="等线" w:asciiTheme="minorHAnsi" w:cstheme="minorBidi" w:eastAsiaTheme="minorEastAsia" w:hAnsiTheme="minorHAnsi"/>
+          <w:b/>
+          <w:bCs/>
+          <w:caps w:val="false"/>
+          <w:smallCaps w:val="false"/>
+          <w:color w:val="auto"/>
+          <w:spacing w:val="75"/>
+          <w:kern w:val="2"/>
+          <w:sz w:val="24"/>
+          <w:szCs w:val="24"/>
+          <w:vertAlign w:val="subscript"/>
+          <w:lang w:val="en-US" w:eastAsia="zh-CN" w:bidi="ar-SA"/>
+        </w:rPr>
+        <w:t>2</w:t>
+      </w:r>
+      <w:r>
+        <w:rPr>
+          <w:rFonts w:eastAsia="" w:cs="等线" w:ascii="等线" w:hAnsi="等线" w:asciiTheme="minorHAnsi" w:cstheme="minorBidi" w:eastAsiaTheme="minorEastAsia" w:hAnsiTheme="minorHAnsi"/>
+          <w:b/>
+          <w:bCs/>
+          <w:caps w:val="false"/>
+          <w:smallCaps w:val="false"/>
+          <w:color w:val="auto"/>
+          <w:spacing w:val="75"/>
+          <w:kern w:val="2"/>
+          <w:position w:val="0"/>
+          <w:sz w:val="24"/>
+          <w:sz w:val="24"/>
+          <w:szCs w:val="24"/>
+          <w:vertAlign w:val="baseline"/>
+          <w:lang w:val="en-US" w:eastAsia="zh-CN" w:bidi="ar-SA"/>
+        </w:rPr>
+        <w:t>,…,b</w:t>
+      </w:r>
+      <w:r>
+        <w:rPr>
+          <w:rFonts w:eastAsia="" w:cs="等线" w:ascii="等线" w:hAnsi="等线" w:asciiTheme="minorHAnsi" w:cstheme="minorBidi" w:eastAsiaTheme="minorEastAsia" w:hAnsiTheme="minorHAnsi"/>
+          <w:b/>
+          <w:bCs/>
+          <w:caps w:val="false"/>
+          <w:smallCaps w:val="false"/>
+          <w:color w:val="auto"/>
+          <w:spacing w:val="75"/>
+          <w:kern w:val="2"/>
+          <w:sz w:val="24"/>
+          <w:szCs w:val="24"/>
+          <w:vertAlign w:val="subscript"/>
+          <w:lang w:val="en-US" w:eastAsia="zh-CN" w:bidi="ar-SA"/>
+        </w:rPr>
+        <w:t>n</w:t>
+      </w:r>
+      <w:r>
+        <w:rPr>
+          <w:rFonts w:ascii="等线" w:hAnsi="等线" w:cs="等线" w:eastAsia="" w:asciiTheme="minorHAnsi" w:cstheme="minorBidi" w:eastAsiaTheme="minorEastAsia" w:hAnsiTheme="minorHAnsi"/>
+          <w:b/>
+          <w:bCs/>
+          <w:caps w:val="false"/>
+          <w:smallCaps w:val="false"/>
+          <w:color w:val="auto"/>
+          <w:spacing w:val="75"/>
+          <w:kern w:val="2"/>
+          <w:position w:val="0"/>
+          <w:sz w:val="24"/>
+          <w:sz w:val="24"/>
+          <w:szCs w:val="24"/>
+          <w:vertAlign w:val="baseline"/>
+          <w:lang w:val="en-US" w:eastAsia="zh-CN" w:bidi="ar-SA"/>
+        </w:rPr>
+        <w:t>和</w:t>
+      </w:r>
+      <w:r>
+        <w:rPr>
+          <w:rFonts w:eastAsia="" w:cs="等线" w:ascii="等线" w:hAnsi="等线" w:asciiTheme="minorHAnsi" w:cstheme="minorBidi" w:eastAsiaTheme="minorEastAsia" w:hAnsiTheme="minorHAnsi"/>
+          <w:b/>
+          <w:bCs/>
+          <w:caps w:val="false"/>
+          <w:smallCaps w:val="false"/>
+          <w:color w:val="auto"/>
+          <w:spacing w:val="75"/>
+          <w:kern w:val="2"/>
+          <w:position w:val="0"/>
+          <w:sz w:val="24"/>
+          <w:sz w:val="24"/>
+          <w:szCs w:val="24"/>
+          <w:vertAlign w:val="baseline"/>
+          <w:lang w:val="en-US" w:eastAsia="zh-CN" w:bidi="ar-SA"/>
+        </w:rPr>
+        <w:t>c</w:t>
+      </w:r>
+      <w:r>
+        <w:rPr>
+          <w:rFonts w:eastAsia="" w:cs="等线" w:ascii="等线" w:hAnsi="等线" w:asciiTheme="minorHAnsi" w:cstheme="minorBidi" w:eastAsiaTheme="minorEastAsia" w:hAnsiTheme="minorHAnsi"/>
+          <w:b/>
+          <w:bCs/>
+          <w:caps w:val="false"/>
+          <w:smallCaps w:val="false"/>
+          <w:color w:val="auto"/>
+          <w:spacing w:val="75"/>
+          <w:kern w:val="2"/>
+          <w:sz w:val="24"/>
+          <w:szCs w:val="24"/>
+          <w:vertAlign w:val="subscript"/>
+          <w:lang w:val="en-US" w:eastAsia="zh-CN" w:bidi="ar-SA"/>
+        </w:rPr>
+        <w:t>1</w:t>
+      </w:r>
+      <w:r>
+        <w:rPr>
+          <w:rFonts w:eastAsia="" w:cs="等线" w:ascii="等线" w:hAnsi="等线" w:asciiTheme="minorHAnsi" w:cstheme="minorBidi" w:eastAsiaTheme="minorEastAsia" w:hAnsiTheme="minorHAnsi"/>
+          <w:b/>
+          <w:bCs/>
+          <w:caps w:val="false"/>
+          <w:smallCaps w:val="false"/>
+          <w:color w:val="auto"/>
+          <w:spacing w:val="75"/>
+          <w:kern w:val="2"/>
+          <w:position w:val="0"/>
+          <w:sz w:val="24"/>
+          <w:sz w:val="24"/>
+          <w:szCs w:val="24"/>
+          <w:vertAlign w:val="baseline"/>
+          <w:lang w:val="en-US" w:eastAsia="zh-CN" w:bidi="ar-SA"/>
+        </w:rPr>
+        <w:t>,c</w:t>
+      </w:r>
+      <w:r>
+        <w:rPr>
+          <w:rFonts w:eastAsia="" w:cs="等线" w:ascii="等线" w:hAnsi="等线" w:asciiTheme="minorHAnsi" w:cstheme="minorBidi" w:eastAsiaTheme="minorEastAsia" w:hAnsiTheme="minorHAnsi"/>
+          <w:b/>
+          <w:bCs/>
+          <w:caps w:val="false"/>
+          <w:smallCaps w:val="false"/>
+          <w:color w:val="auto"/>
+          <w:spacing w:val="75"/>
+          <w:kern w:val="2"/>
+          <w:sz w:val="24"/>
+          <w:szCs w:val="24"/>
+          <w:vertAlign w:val="subscript"/>
+          <w:lang w:val="en-US" w:eastAsia="zh-CN" w:bidi="ar-SA"/>
+        </w:rPr>
+        <w:t>2</w:t>
+      </w:r>
+      <w:r>
+        <w:rPr>
+          <w:rFonts w:eastAsia="" w:cs="等线" w:ascii="等线" w:hAnsi="等线" w:asciiTheme="minorHAnsi" w:cstheme="minorBidi" w:eastAsiaTheme="minorEastAsia" w:hAnsiTheme="minorHAnsi"/>
+          <w:b/>
+          <w:bCs/>
+          <w:caps w:val="false"/>
+          <w:smallCaps w:val="false"/>
+          <w:color w:val="auto"/>
+          <w:spacing w:val="75"/>
+          <w:kern w:val="2"/>
+          <w:position w:val="0"/>
+          <w:sz w:val="24"/>
+          <w:sz w:val="24"/>
+          <w:szCs w:val="24"/>
+          <w:vertAlign w:val="baseline"/>
+          <w:lang w:val="en-US" w:eastAsia="zh-CN" w:bidi="ar-SA"/>
+        </w:rPr>
+        <w:t>,…,c</w:t>
+      </w:r>
+      <w:r>
+        <w:rPr>
+          <w:rFonts w:eastAsia="" w:cs="等线" w:ascii="等线" w:hAnsi="等线" w:asciiTheme="minorHAnsi" w:cstheme="minorBidi" w:eastAsiaTheme="minorEastAsia" w:hAnsiTheme="minorHAnsi"/>
+          <w:b/>
+          <w:bCs/>
+          <w:caps w:val="false"/>
+          <w:smallCaps w:val="false"/>
+          <w:color w:val="auto"/>
+          <w:spacing w:val="75"/>
+          <w:kern w:val="2"/>
+          <w:sz w:val="24"/>
+          <w:szCs w:val="24"/>
+          <w:vertAlign w:val="subscript"/>
+          <w:lang w:val="en-US" w:eastAsia="zh-CN" w:bidi="ar-SA"/>
+        </w:rPr>
+        <w:t>n</w:t>
+      </w:r>
+      <w:r>
+        <w:rPr>
+          <w:rFonts w:eastAsia="" w:cs="等线" w:ascii="等线" w:hAnsi="等线" w:asciiTheme="minorHAnsi" w:cstheme="minorBidi" w:eastAsiaTheme="minorEastAsia" w:hAnsiTheme="minorHAnsi"/>
+          <w:b/>
+          <w:bCs/>
+          <w:caps w:val="false"/>
+          <w:smallCaps w:val="false"/>
+          <w:color w:val="auto"/>
+          <w:spacing w:val="75"/>
+          <w:kern w:val="2"/>
+          <w:position w:val="0"/>
+          <w:sz w:val="24"/>
+          <w:sz w:val="24"/>
+          <w:szCs w:val="24"/>
+          <w:vertAlign w:val="baseline"/>
+          <w:lang w:val="en-US" w:eastAsia="zh-CN" w:bidi="ar-SA"/>
+        </w:rPr>
+        <w:t>∈F</w:t>
+      </w:r>
+      <w:r>
+        <w:rPr>
+          <w:rFonts w:ascii="等线" w:hAnsi="等线" w:cs="等线" w:eastAsia="" w:asciiTheme="minorHAnsi" w:cstheme="minorBidi" w:eastAsiaTheme="minorEastAsia" w:hAnsiTheme="minorHAnsi"/>
+          <w:b/>
+          <w:bCs/>
+          <w:caps w:val="false"/>
+          <w:smallCaps w:val="false"/>
+          <w:color w:val="auto"/>
+          <w:spacing w:val="75"/>
+          <w:kern w:val="2"/>
+          <w:position w:val="0"/>
+          <w:sz w:val="24"/>
+          <w:sz w:val="24"/>
+          <w:szCs w:val="24"/>
+          <w:vertAlign w:val="baseline"/>
+          <w:lang w:val="en-US" w:eastAsia="zh-CN" w:bidi="ar-SA"/>
+        </w:rPr>
+        <w:t>使得</w:t>
+      </w:r>
+      <w:r>
+        <w:rPr>
+          <w:rFonts w:eastAsia="" w:cs="等线" w:ascii="等线" w:hAnsi="等线" w:asciiTheme="minorHAnsi" w:cstheme="minorBidi" w:eastAsiaTheme="minorEastAsia" w:hAnsiTheme="minorHAnsi"/>
+          <w:b/>
+          <w:bCs/>
+          <w:caps w:val="false"/>
+          <w:smallCaps w:val="false"/>
+          <w:color w:val="auto"/>
+          <w:spacing w:val="75"/>
+          <w:kern w:val="2"/>
+          <w:position w:val="0"/>
+          <w:sz w:val="24"/>
+          <w:sz w:val="24"/>
+          <w:szCs w:val="24"/>
+          <w:vertAlign w:val="baseline"/>
+          <w:lang w:val="en-US" w:eastAsia="zh-CN" w:bidi="ar-SA"/>
+        </w:rPr>
+        <w:t>v= b</w:t>
+      </w:r>
+      <w:r>
+        <w:rPr>
+          <w:rFonts w:eastAsia="" w:cs="等线" w:ascii="等线" w:hAnsi="等线" w:asciiTheme="minorHAnsi" w:cstheme="minorBidi" w:eastAsiaTheme="minorEastAsia" w:hAnsiTheme="minorHAnsi"/>
+          <w:b/>
+          <w:bCs/>
+          <w:caps w:val="false"/>
+          <w:smallCaps w:val="false"/>
+          <w:color w:val="auto"/>
+          <w:spacing w:val="75"/>
+          <w:kern w:val="2"/>
+          <w:sz w:val="24"/>
+          <w:szCs w:val="24"/>
+          <w:vertAlign w:val="subscript"/>
+          <w:lang w:val="en-US" w:eastAsia="zh-CN" w:bidi="ar-SA"/>
+        </w:rPr>
+        <w:t>1</w:t>
+      </w:r>
+      <w:r>
+        <w:rPr>
+          <w:rFonts w:eastAsia="" w:cs="等线" w:ascii="等线" w:hAnsi="等线" w:asciiTheme="minorHAnsi" w:cstheme="minorBidi" w:eastAsiaTheme="minorEastAsia" w:hAnsiTheme="minorHAnsi"/>
+          <w:b/>
+          <w:bCs/>
+          <w:caps w:val="false"/>
+          <w:smallCaps w:val="false"/>
+          <w:color w:val="auto"/>
+          <w:spacing w:val="75"/>
+          <w:kern w:val="2"/>
+          <w:position w:val="0"/>
+          <w:sz w:val="24"/>
+          <w:sz w:val="24"/>
+          <w:szCs w:val="24"/>
+          <w:vertAlign w:val="baseline"/>
+          <w:lang w:val="en-US" w:eastAsia="zh-CN" w:bidi="ar-SA"/>
+        </w:rPr>
+        <w:t>v</w:t>
+      </w:r>
+      <w:r>
+        <w:rPr>
+          <w:rFonts w:eastAsia="" w:cs="等线" w:ascii="等线" w:hAnsi="等线" w:asciiTheme="minorHAnsi" w:cstheme="minorBidi" w:eastAsiaTheme="minorEastAsia" w:hAnsiTheme="minorHAnsi"/>
+          <w:b/>
+          <w:bCs/>
+          <w:caps w:val="false"/>
+          <w:smallCaps w:val="false"/>
+          <w:color w:val="auto"/>
+          <w:spacing w:val="75"/>
+          <w:kern w:val="2"/>
+          <w:sz w:val="24"/>
+          <w:szCs w:val="24"/>
+          <w:vertAlign w:val="subscript"/>
+          <w:lang w:val="en-US" w:eastAsia="zh-CN" w:bidi="ar-SA"/>
+        </w:rPr>
+        <w:t>1</w:t>
+      </w:r>
+      <w:r>
+        <w:rPr>
+          <w:rFonts w:eastAsia="" w:cs="等线" w:ascii="等线" w:hAnsi="等线" w:asciiTheme="minorHAnsi" w:cstheme="minorBidi" w:eastAsiaTheme="minorEastAsia" w:hAnsiTheme="minorHAnsi"/>
+          <w:b/>
+          <w:bCs/>
+          <w:caps w:val="false"/>
+          <w:smallCaps w:val="false"/>
+          <w:color w:val="auto"/>
+          <w:spacing w:val="75"/>
+          <w:kern w:val="2"/>
+          <w:position w:val="0"/>
+          <w:sz w:val="24"/>
+          <w:sz w:val="24"/>
+          <w:szCs w:val="24"/>
+          <w:vertAlign w:val="baseline"/>
+          <w:lang w:val="en-US" w:eastAsia="zh-CN" w:bidi="ar-SA"/>
+        </w:rPr>
+        <w:t>+b</w:t>
+      </w:r>
+      <w:r>
+        <w:rPr>
+          <w:rFonts w:eastAsia="" w:cs="等线" w:ascii="等线" w:hAnsi="等线" w:asciiTheme="minorHAnsi" w:cstheme="minorBidi" w:eastAsiaTheme="minorEastAsia" w:hAnsiTheme="minorHAnsi"/>
+          <w:b/>
+          <w:bCs/>
+          <w:caps w:val="false"/>
+          <w:smallCaps w:val="false"/>
+          <w:color w:val="auto"/>
+          <w:spacing w:val="75"/>
+          <w:kern w:val="2"/>
+          <w:sz w:val="24"/>
+          <w:szCs w:val="24"/>
+          <w:vertAlign w:val="subscript"/>
+          <w:lang w:val="en-US" w:eastAsia="zh-CN" w:bidi="ar-SA"/>
+        </w:rPr>
+        <w:t>2</w:t>
+      </w:r>
+      <w:r>
+        <w:rPr>
+          <w:rFonts w:eastAsia="" w:cs="等线" w:ascii="等线" w:hAnsi="等线" w:asciiTheme="minorHAnsi" w:cstheme="minorBidi" w:eastAsiaTheme="minorEastAsia" w:hAnsiTheme="minorHAnsi"/>
+          <w:b/>
+          <w:bCs/>
+          <w:caps w:val="false"/>
+          <w:smallCaps w:val="false"/>
+          <w:color w:val="auto"/>
+          <w:spacing w:val="75"/>
+          <w:kern w:val="2"/>
+          <w:position w:val="0"/>
+          <w:sz w:val="24"/>
+          <w:sz w:val="24"/>
+          <w:szCs w:val="24"/>
+          <w:vertAlign w:val="baseline"/>
+          <w:lang w:val="en-US" w:eastAsia="zh-CN" w:bidi="ar-SA"/>
+        </w:rPr>
+        <w:t>v</w:t>
+      </w:r>
+      <w:r>
+        <w:rPr>
+          <w:rFonts w:eastAsia="" w:cs="等线" w:ascii="等线" w:hAnsi="等线" w:asciiTheme="minorHAnsi" w:cstheme="minorBidi" w:eastAsiaTheme="minorEastAsia" w:hAnsiTheme="minorHAnsi"/>
+          <w:b/>
+          <w:bCs/>
+          <w:caps w:val="false"/>
+          <w:smallCaps w:val="false"/>
+          <w:color w:val="auto"/>
+          <w:spacing w:val="75"/>
+          <w:kern w:val="2"/>
+          <w:sz w:val="24"/>
+          <w:szCs w:val="24"/>
+          <w:vertAlign w:val="subscript"/>
+          <w:lang w:val="en-US" w:eastAsia="zh-CN" w:bidi="ar-SA"/>
+        </w:rPr>
+        <w:t>2</w:t>
+      </w:r>
+      <w:r>
+        <w:rPr>
+          <w:rFonts w:eastAsia="" w:cs="等线" w:ascii="等线" w:hAnsi="等线" w:asciiTheme="minorHAnsi" w:cstheme="minorBidi" w:eastAsiaTheme="minorEastAsia" w:hAnsiTheme="minorHAnsi"/>
+          <w:b/>
+          <w:bCs/>
+          <w:caps w:val="false"/>
+          <w:smallCaps w:val="false"/>
+          <w:color w:val="auto"/>
+          <w:spacing w:val="75"/>
+          <w:kern w:val="2"/>
+          <w:position w:val="0"/>
+          <w:sz w:val="24"/>
+          <w:sz w:val="24"/>
+          <w:szCs w:val="24"/>
+          <w:vertAlign w:val="baseline"/>
+          <w:lang w:val="en-US" w:eastAsia="zh-CN" w:bidi="ar-SA"/>
+        </w:rPr>
+        <w:t>+…+b</w:t>
+      </w:r>
+      <w:r>
+        <w:rPr>
+          <w:rFonts w:eastAsia="" w:cs="等线" w:ascii="等线" w:hAnsi="等线" w:asciiTheme="minorHAnsi" w:cstheme="minorBidi" w:eastAsiaTheme="minorEastAsia" w:hAnsiTheme="minorHAnsi"/>
+          <w:b/>
+          <w:bCs/>
+          <w:caps w:val="false"/>
+          <w:smallCaps w:val="false"/>
+          <w:color w:val="auto"/>
+          <w:spacing w:val="75"/>
+          <w:kern w:val="2"/>
+          <w:sz w:val="24"/>
+          <w:szCs w:val="24"/>
+          <w:vertAlign w:val="subscript"/>
+          <w:lang w:val="en-US" w:eastAsia="zh-CN" w:bidi="ar-SA"/>
+        </w:rPr>
+        <w:t>n</w:t>
+      </w:r>
+      <w:r>
+        <w:rPr>
+          <w:rFonts w:eastAsia="" w:cs="等线" w:ascii="等线" w:hAnsi="等线" w:asciiTheme="minorHAnsi" w:cstheme="minorBidi" w:eastAsiaTheme="minorEastAsia" w:hAnsiTheme="minorHAnsi"/>
+          <w:b/>
+          <w:bCs/>
+          <w:caps w:val="false"/>
+          <w:smallCaps w:val="false"/>
+          <w:color w:val="auto"/>
+          <w:spacing w:val="75"/>
+          <w:kern w:val="2"/>
+          <w:position w:val="0"/>
+          <w:sz w:val="24"/>
+          <w:sz w:val="24"/>
+          <w:szCs w:val="24"/>
+          <w:vertAlign w:val="baseline"/>
+          <w:lang w:val="en-US" w:eastAsia="zh-CN" w:bidi="ar-SA"/>
+        </w:rPr>
+        <w:t>v</w:t>
+      </w:r>
+      <w:r>
+        <w:rPr>
+          <w:rFonts w:eastAsia="" w:cs="等线" w:ascii="等线" w:hAnsi="等线" w:asciiTheme="minorHAnsi" w:cstheme="minorBidi" w:eastAsiaTheme="minorEastAsia" w:hAnsiTheme="minorHAnsi"/>
+          <w:b/>
+          <w:bCs/>
+          <w:caps w:val="false"/>
+          <w:smallCaps w:val="false"/>
+          <w:color w:val="auto"/>
+          <w:spacing w:val="75"/>
+          <w:kern w:val="2"/>
+          <w:sz w:val="24"/>
+          <w:szCs w:val="24"/>
+          <w:vertAlign w:val="subscript"/>
+          <w:lang w:val="en-US" w:eastAsia="zh-CN" w:bidi="ar-SA"/>
+        </w:rPr>
+        <w:t>n</w:t>
+      </w:r>
+      <w:r>
+        <w:rPr>
+          <w:rFonts w:eastAsia="" w:cs="等线" w:ascii="等线" w:hAnsi="等线" w:asciiTheme="minorHAnsi" w:cstheme="minorBidi" w:eastAsiaTheme="minorEastAsia" w:hAnsiTheme="minorHAnsi"/>
+          <w:b/>
+          <w:bCs/>
+          <w:caps w:val="false"/>
+          <w:smallCaps w:val="false"/>
+          <w:color w:val="auto"/>
+          <w:spacing w:val="75"/>
+          <w:kern w:val="2"/>
+          <w:position w:val="0"/>
+          <w:sz w:val="24"/>
+          <w:sz w:val="24"/>
+          <w:szCs w:val="24"/>
+          <w:vertAlign w:val="baseline"/>
+          <w:lang w:val="en-US" w:eastAsia="zh-CN" w:bidi="ar-SA"/>
+        </w:rPr>
+        <w:t>=b</w:t>
+      </w:r>
+      <w:r>
+        <w:rPr>
+          <w:rFonts w:eastAsia="" w:cs="等线" w:ascii="等线" w:hAnsi="等线" w:asciiTheme="minorHAnsi" w:cstheme="minorBidi" w:eastAsiaTheme="minorEastAsia" w:hAnsiTheme="minorHAnsi"/>
+          <w:b/>
+          <w:bCs/>
+          <w:caps w:val="false"/>
+          <w:smallCaps w:val="false"/>
+          <w:color w:val="auto"/>
+          <w:spacing w:val="75"/>
+          <w:kern w:val="2"/>
+          <w:sz w:val="24"/>
+          <w:szCs w:val="24"/>
+          <w:vertAlign w:val="subscript"/>
+          <w:lang w:val="en-US" w:eastAsia="zh-CN" w:bidi="ar-SA"/>
+        </w:rPr>
+        <w:t>1</w:t>
+      </w:r>
+      <w:r>
+        <w:rPr>
+          <w:rFonts w:eastAsia="" w:cs="等线" w:ascii="等线" w:hAnsi="等线" w:asciiTheme="minorHAnsi" w:cstheme="minorBidi" w:eastAsiaTheme="minorEastAsia" w:hAnsiTheme="minorHAnsi"/>
+          <w:b/>
+          <w:bCs/>
+          <w:caps w:val="false"/>
+          <w:smallCaps w:val="false"/>
+          <w:color w:val="auto"/>
+          <w:spacing w:val="75"/>
+          <w:kern w:val="2"/>
+          <w:position w:val="0"/>
+          <w:sz w:val="24"/>
+          <w:sz w:val="24"/>
+          <w:szCs w:val="24"/>
+          <w:vertAlign w:val="baseline"/>
+          <w:lang w:val="en-US" w:eastAsia="zh-CN" w:bidi="ar-SA"/>
+        </w:rPr>
+        <w:t>w</w:t>
+      </w:r>
+      <w:r>
+        <w:rPr>
+          <w:rFonts w:eastAsia="" w:cs="等线" w:ascii="等线" w:hAnsi="等线" w:asciiTheme="minorHAnsi" w:cstheme="minorBidi" w:eastAsiaTheme="minorEastAsia" w:hAnsiTheme="minorHAnsi"/>
+          <w:b/>
+          <w:bCs/>
+          <w:caps w:val="false"/>
+          <w:smallCaps w:val="false"/>
+          <w:color w:val="auto"/>
+          <w:spacing w:val="75"/>
+          <w:kern w:val="2"/>
+          <w:sz w:val="24"/>
+          <w:szCs w:val="24"/>
+          <w:vertAlign w:val="subscript"/>
+          <w:lang w:val="en-US" w:eastAsia="zh-CN" w:bidi="ar-SA"/>
+        </w:rPr>
+        <w:t>1</w:t>
+      </w:r>
+      <w:r>
+        <w:rPr>
+          <w:rFonts w:eastAsia="" w:cs="等线" w:ascii="等线" w:hAnsi="等线" w:asciiTheme="minorHAnsi" w:cstheme="minorBidi" w:eastAsiaTheme="minorEastAsia" w:hAnsiTheme="minorHAnsi"/>
+          <w:b/>
+          <w:bCs/>
+          <w:caps w:val="false"/>
+          <w:smallCaps w:val="false"/>
+          <w:color w:val="auto"/>
+          <w:spacing w:val="75"/>
+          <w:kern w:val="2"/>
+          <w:position w:val="0"/>
+          <w:sz w:val="24"/>
+          <w:sz w:val="24"/>
+          <w:szCs w:val="24"/>
+          <w:vertAlign w:val="baseline"/>
+          <w:lang w:val="en-US" w:eastAsia="zh-CN" w:bidi="ar-SA"/>
+        </w:rPr>
+        <w:t>+b</w:t>
+      </w:r>
+      <w:r>
+        <w:rPr>
+          <w:rFonts w:eastAsia="" w:cs="等线" w:ascii="等线" w:hAnsi="等线" w:asciiTheme="minorHAnsi" w:cstheme="minorBidi" w:eastAsiaTheme="minorEastAsia" w:hAnsiTheme="minorHAnsi"/>
+          <w:b/>
+          <w:bCs/>
+          <w:caps w:val="false"/>
+          <w:smallCaps w:val="false"/>
+          <w:color w:val="auto"/>
+          <w:spacing w:val="75"/>
+          <w:kern w:val="2"/>
+          <w:sz w:val="24"/>
+          <w:szCs w:val="24"/>
+          <w:vertAlign w:val="subscript"/>
+          <w:lang w:val="en-US" w:eastAsia="zh-CN" w:bidi="ar-SA"/>
+        </w:rPr>
+        <w:t>2</w:t>
+      </w:r>
+      <w:r>
+        <w:rPr>
+          <w:rFonts w:eastAsia="" w:cs="等线" w:ascii="等线" w:hAnsi="等线" w:asciiTheme="minorHAnsi" w:cstheme="minorBidi" w:eastAsiaTheme="minorEastAsia" w:hAnsiTheme="minorHAnsi"/>
+          <w:b/>
+          <w:bCs/>
+          <w:caps w:val="false"/>
+          <w:smallCaps w:val="false"/>
+          <w:color w:val="auto"/>
+          <w:spacing w:val="75"/>
+          <w:kern w:val="2"/>
+          <w:position w:val="0"/>
+          <w:sz w:val="24"/>
+          <w:sz w:val="24"/>
+          <w:szCs w:val="24"/>
+          <w:vertAlign w:val="baseline"/>
+          <w:lang w:val="en-US" w:eastAsia="zh-CN" w:bidi="ar-SA"/>
+        </w:rPr>
+        <w:t>w</w:t>
+      </w:r>
+      <w:r>
+        <w:rPr>
+          <w:rFonts w:eastAsia="" w:cs="等线" w:ascii="等线" w:hAnsi="等线" w:asciiTheme="minorHAnsi" w:cstheme="minorBidi" w:eastAsiaTheme="minorEastAsia" w:hAnsiTheme="minorHAnsi"/>
+          <w:b/>
+          <w:bCs/>
+          <w:caps w:val="false"/>
+          <w:smallCaps w:val="false"/>
+          <w:color w:val="auto"/>
+          <w:spacing w:val="75"/>
+          <w:kern w:val="2"/>
+          <w:sz w:val="24"/>
+          <w:szCs w:val="24"/>
+          <w:vertAlign w:val="subscript"/>
+          <w:lang w:val="en-US" w:eastAsia="zh-CN" w:bidi="ar-SA"/>
+        </w:rPr>
+        <w:t>2</w:t>
+      </w:r>
+      <w:r>
+        <w:rPr>
+          <w:rFonts w:eastAsia="" w:cs="等线" w:ascii="等线" w:hAnsi="等线" w:asciiTheme="minorHAnsi" w:cstheme="minorBidi" w:eastAsiaTheme="minorEastAsia" w:hAnsiTheme="minorHAnsi"/>
+          <w:b/>
+          <w:bCs/>
+          <w:caps w:val="false"/>
+          <w:smallCaps w:val="false"/>
+          <w:color w:val="auto"/>
+          <w:spacing w:val="75"/>
+          <w:kern w:val="2"/>
+          <w:position w:val="0"/>
+          <w:sz w:val="24"/>
+          <w:sz w:val="24"/>
+          <w:szCs w:val="24"/>
+          <w:vertAlign w:val="baseline"/>
+          <w:lang w:val="en-US" w:eastAsia="zh-CN" w:bidi="ar-SA"/>
+        </w:rPr>
+        <w:t>+…+b</w:t>
+      </w:r>
+      <w:r>
+        <w:rPr>
+          <w:rFonts w:eastAsia="" w:cs="等线" w:ascii="等线" w:hAnsi="等线" w:asciiTheme="minorHAnsi" w:cstheme="minorBidi" w:eastAsiaTheme="minorEastAsia" w:hAnsiTheme="minorHAnsi"/>
+          <w:b/>
+          <w:bCs/>
+          <w:caps w:val="false"/>
+          <w:smallCaps w:val="false"/>
+          <w:color w:val="auto"/>
+          <w:spacing w:val="75"/>
+          <w:kern w:val="2"/>
+          <w:sz w:val="24"/>
+          <w:szCs w:val="24"/>
+          <w:vertAlign w:val="subscript"/>
+          <w:lang w:val="en-US" w:eastAsia="zh-CN" w:bidi="ar-SA"/>
+        </w:rPr>
+        <w:t>n</w:t>
+      </w:r>
+      <w:r>
+        <w:rPr>
+          <w:rFonts w:eastAsia="" w:cs="等线" w:ascii="等线" w:hAnsi="等线" w:asciiTheme="minorHAnsi" w:cstheme="minorBidi" w:eastAsiaTheme="minorEastAsia" w:hAnsiTheme="minorHAnsi"/>
+          <w:b/>
+          <w:bCs/>
+          <w:caps w:val="false"/>
+          <w:smallCaps w:val="false"/>
+          <w:color w:val="auto"/>
+          <w:spacing w:val="75"/>
+          <w:kern w:val="2"/>
+          <w:position w:val="0"/>
+          <w:sz w:val="24"/>
+          <w:sz w:val="24"/>
+          <w:szCs w:val="24"/>
+          <w:vertAlign w:val="baseline"/>
+          <w:lang w:val="en-US" w:eastAsia="zh-CN" w:bidi="ar-SA"/>
+        </w:rPr>
+        <w:t>w</w:t>
+      </w:r>
+      <w:r>
+        <w:rPr>
+          <w:rFonts w:eastAsia="" w:cs="等线" w:ascii="等线" w:hAnsi="等线" w:asciiTheme="minorHAnsi" w:cstheme="minorBidi" w:eastAsiaTheme="minorEastAsia" w:hAnsiTheme="minorHAnsi"/>
+          <w:b/>
+          <w:bCs/>
+          <w:caps w:val="false"/>
+          <w:smallCaps w:val="false"/>
+          <w:color w:val="auto"/>
+          <w:spacing w:val="75"/>
+          <w:kern w:val="2"/>
+          <w:sz w:val="24"/>
+          <w:szCs w:val="24"/>
+          <w:vertAlign w:val="subscript"/>
+          <w:lang w:val="en-US" w:eastAsia="zh-CN" w:bidi="ar-SA"/>
+        </w:rPr>
+        <w:t>n</w:t>
+      </w:r>
+      <w:r>
+        <w:rPr>
+          <w:rFonts w:eastAsia="" w:cs="等线" w:ascii="等线" w:hAnsi="等线" w:asciiTheme="minorHAnsi" w:cstheme="minorBidi" w:eastAsiaTheme="minorEastAsia" w:hAnsiTheme="minorHAnsi"/>
+          <w:b/>
+          <w:bCs/>
+          <w:caps w:val="false"/>
+          <w:smallCaps w:val="false"/>
+          <w:color w:val="auto"/>
+          <w:spacing w:val="75"/>
+          <w:kern w:val="2"/>
+          <w:position w:val="0"/>
+          <w:sz w:val="24"/>
+          <w:sz w:val="24"/>
+          <w:szCs w:val="24"/>
+          <w:vertAlign w:val="baseline"/>
+          <w:lang w:val="en-US" w:eastAsia="zh-CN" w:bidi="ar-SA"/>
+        </w:rPr>
+        <w:t>,u=c</w:t>
+      </w:r>
+      <w:r>
+        <w:rPr>
+          <w:rFonts w:eastAsia="" w:cs="等线" w:ascii="等线" w:hAnsi="等线" w:asciiTheme="minorHAnsi" w:cstheme="minorBidi" w:eastAsiaTheme="minorEastAsia" w:hAnsiTheme="minorHAnsi"/>
+          <w:b/>
+          <w:bCs/>
+          <w:caps w:val="false"/>
+          <w:smallCaps w:val="false"/>
+          <w:color w:val="auto"/>
+          <w:spacing w:val="75"/>
+          <w:kern w:val="2"/>
+          <w:sz w:val="24"/>
+          <w:szCs w:val="24"/>
+          <w:vertAlign w:val="subscript"/>
+          <w:lang w:val="en-US" w:eastAsia="zh-CN" w:bidi="ar-SA"/>
+        </w:rPr>
+        <w:t>1</w:t>
+      </w:r>
+      <w:r>
+        <w:rPr>
+          <w:rFonts w:eastAsia="" w:cs="等线" w:ascii="等线" w:hAnsi="等线" w:asciiTheme="minorHAnsi" w:cstheme="minorBidi" w:eastAsiaTheme="minorEastAsia" w:hAnsiTheme="minorHAnsi"/>
+          <w:b/>
+          <w:bCs/>
+          <w:caps w:val="false"/>
+          <w:smallCaps w:val="false"/>
+          <w:color w:val="auto"/>
+          <w:spacing w:val="75"/>
+          <w:kern w:val="2"/>
+          <w:position w:val="0"/>
+          <w:sz w:val="24"/>
+          <w:sz w:val="24"/>
+          <w:szCs w:val="24"/>
+          <w:vertAlign w:val="baseline"/>
+          <w:lang w:val="en-US" w:eastAsia="zh-CN" w:bidi="ar-SA"/>
+        </w:rPr>
+        <w:t>v</w:t>
+      </w:r>
+      <w:r>
+        <w:rPr>
+          <w:rFonts w:eastAsia="" w:cs="等线" w:ascii="等线" w:hAnsi="等线" w:asciiTheme="minorHAnsi" w:cstheme="minorBidi" w:eastAsiaTheme="minorEastAsia" w:hAnsiTheme="minorHAnsi"/>
+          <w:b/>
+          <w:bCs/>
+          <w:caps w:val="false"/>
+          <w:smallCaps w:val="false"/>
+          <w:color w:val="auto"/>
+          <w:spacing w:val="75"/>
+          <w:kern w:val="2"/>
+          <w:sz w:val="24"/>
+          <w:szCs w:val="24"/>
+          <w:vertAlign w:val="subscript"/>
+          <w:lang w:val="en-US" w:eastAsia="zh-CN" w:bidi="ar-SA"/>
+        </w:rPr>
+        <w:t>1</w:t>
+      </w:r>
+      <w:r>
+        <w:rPr>
+          <w:rFonts w:eastAsia="" w:cs="等线" w:ascii="等线" w:hAnsi="等线" w:asciiTheme="minorHAnsi" w:cstheme="minorBidi" w:eastAsiaTheme="minorEastAsia" w:hAnsiTheme="minorHAnsi"/>
+          <w:b/>
+          <w:bCs/>
+          <w:caps w:val="false"/>
+          <w:smallCaps w:val="false"/>
+          <w:color w:val="auto"/>
+          <w:spacing w:val="75"/>
+          <w:kern w:val="2"/>
+          <w:position w:val="0"/>
+          <w:sz w:val="24"/>
+          <w:sz w:val="24"/>
+          <w:szCs w:val="24"/>
+          <w:vertAlign w:val="baseline"/>
+          <w:lang w:val="en-US" w:eastAsia="zh-CN" w:bidi="ar-SA"/>
+        </w:rPr>
+        <w:t>+c</w:t>
+      </w:r>
+      <w:r>
+        <w:rPr>
+          <w:rFonts w:eastAsia="" w:cs="等线" w:ascii="等线" w:hAnsi="等线" w:asciiTheme="minorHAnsi" w:cstheme="minorBidi" w:eastAsiaTheme="minorEastAsia" w:hAnsiTheme="minorHAnsi"/>
+          <w:b/>
+          <w:bCs/>
+          <w:caps w:val="false"/>
+          <w:smallCaps w:val="false"/>
+          <w:color w:val="auto"/>
+          <w:spacing w:val="75"/>
+          <w:kern w:val="2"/>
+          <w:sz w:val="24"/>
+          <w:szCs w:val="24"/>
+          <w:vertAlign w:val="subscript"/>
+          <w:lang w:val="en-US" w:eastAsia="zh-CN" w:bidi="ar-SA"/>
+        </w:rPr>
+        <w:t>2</w:t>
+      </w:r>
+      <w:r>
+        <w:rPr>
+          <w:rFonts w:eastAsia="" w:cs="等线" w:ascii="等线" w:hAnsi="等线" w:asciiTheme="minorHAnsi" w:cstheme="minorBidi" w:eastAsiaTheme="minorEastAsia" w:hAnsiTheme="minorHAnsi"/>
+          <w:b/>
+          <w:bCs/>
+          <w:caps w:val="false"/>
+          <w:smallCaps w:val="false"/>
+          <w:color w:val="auto"/>
+          <w:spacing w:val="75"/>
+          <w:kern w:val="2"/>
+          <w:position w:val="0"/>
+          <w:sz w:val="24"/>
+          <w:sz w:val="24"/>
+          <w:szCs w:val="24"/>
+          <w:vertAlign w:val="baseline"/>
+          <w:lang w:val="en-US" w:eastAsia="zh-CN" w:bidi="ar-SA"/>
+        </w:rPr>
+        <w:t>v</w:t>
+      </w:r>
+      <w:r>
+        <w:rPr>
+          <w:rFonts w:eastAsia="" w:cs="等线" w:ascii="等线" w:hAnsi="等线" w:asciiTheme="minorHAnsi" w:cstheme="minorBidi" w:eastAsiaTheme="minorEastAsia" w:hAnsiTheme="minorHAnsi"/>
+          <w:b/>
+          <w:bCs/>
+          <w:caps w:val="false"/>
+          <w:smallCaps w:val="false"/>
+          <w:color w:val="auto"/>
+          <w:spacing w:val="75"/>
+          <w:kern w:val="2"/>
+          <w:sz w:val="24"/>
+          <w:szCs w:val="24"/>
+          <w:vertAlign w:val="subscript"/>
+          <w:lang w:val="en-US" w:eastAsia="zh-CN" w:bidi="ar-SA"/>
+        </w:rPr>
+        <w:t>2</w:t>
+      </w:r>
+      <w:r>
+        <w:rPr>
+          <w:rFonts w:eastAsia="" w:cs="等线" w:ascii="等线" w:hAnsi="等线" w:asciiTheme="minorHAnsi" w:cstheme="minorBidi" w:eastAsiaTheme="minorEastAsia" w:hAnsiTheme="minorHAnsi"/>
+          <w:b/>
+          <w:bCs/>
+          <w:caps w:val="false"/>
+          <w:smallCaps w:val="false"/>
+          <w:color w:val="auto"/>
+          <w:spacing w:val="75"/>
+          <w:kern w:val="2"/>
+          <w:position w:val="0"/>
+          <w:sz w:val="24"/>
+          <w:sz w:val="24"/>
+          <w:szCs w:val="24"/>
+          <w:vertAlign w:val="baseline"/>
+          <w:lang w:val="en-US" w:eastAsia="zh-CN" w:bidi="ar-SA"/>
+        </w:rPr>
+        <w:t>+…+c</w:t>
+      </w:r>
+      <w:r>
+        <w:rPr>
+          <w:rFonts w:eastAsia="" w:cs="等线" w:ascii="等线" w:hAnsi="等线" w:asciiTheme="minorHAnsi" w:cstheme="minorBidi" w:eastAsiaTheme="minorEastAsia" w:hAnsiTheme="minorHAnsi"/>
+          <w:b/>
+          <w:bCs/>
+          <w:caps w:val="false"/>
+          <w:smallCaps w:val="false"/>
+          <w:color w:val="auto"/>
+          <w:spacing w:val="75"/>
+          <w:kern w:val="2"/>
+          <w:sz w:val="24"/>
+          <w:szCs w:val="24"/>
+          <w:vertAlign w:val="subscript"/>
+          <w:lang w:val="en-US" w:eastAsia="zh-CN" w:bidi="ar-SA"/>
+        </w:rPr>
+        <w:t>n</w:t>
+      </w:r>
+      <w:r>
+        <w:rPr>
+          <w:rFonts w:eastAsia="" w:cs="等线" w:ascii="等线" w:hAnsi="等线" w:asciiTheme="minorHAnsi" w:cstheme="minorBidi" w:eastAsiaTheme="minorEastAsia" w:hAnsiTheme="minorHAnsi"/>
+          <w:b/>
+          <w:bCs/>
+          <w:caps w:val="false"/>
+          <w:smallCaps w:val="false"/>
+          <w:color w:val="auto"/>
+          <w:spacing w:val="75"/>
+          <w:kern w:val="2"/>
+          <w:position w:val="0"/>
+          <w:sz w:val="24"/>
+          <w:sz w:val="24"/>
+          <w:szCs w:val="24"/>
+          <w:vertAlign w:val="baseline"/>
+          <w:lang w:val="en-US" w:eastAsia="zh-CN" w:bidi="ar-SA"/>
+        </w:rPr>
+        <w:t>v</w:t>
+      </w:r>
+      <w:r>
+        <w:rPr>
+          <w:rFonts w:eastAsia="" w:cs="等线" w:ascii="等线" w:hAnsi="等线" w:asciiTheme="minorHAnsi" w:cstheme="minorBidi" w:eastAsiaTheme="minorEastAsia" w:hAnsiTheme="minorHAnsi"/>
+          <w:b/>
+          <w:bCs/>
+          <w:caps w:val="false"/>
+          <w:smallCaps w:val="false"/>
+          <w:color w:val="auto"/>
+          <w:spacing w:val="75"/>
+          <w:kern w:val="2"/>
+          <w:sz w:val="24"/>
+          <w:szCs w:val="24"/>
+          <w:vertAlign w:val="subscript"/>
+          <w:lang w:val="en-US" w:eastAsia="zh-CN" w:bidi="ar-SA"/>
+        </w:rPr>
+        <w:t>n</w:t>
+      </w:r>
+      <w:r>
+        <w:rPr>
+          <w:rFonts w:eastAsia="" w:cs="等线" w:ascii="等线" w:hAnsi="等线" w:asciiTheme="minorHAnsi" w:cstheme="minorBidi" w:eastAsiaTheme="minorEastAsia" w:hAnsiTheme="minorHAnsi"/>
+          <w:b/>
+          <w:bCs/>
+          <w:caps w:val="false"/>
+          <w:smallCaps w:val="false"/>
+          <w:color w:val="auto"/>
+          <w:spacing w:val="75"/>
+          <w:kern w:val="2"/>
+          <w:position w:val="0"/>
+          <w:sz w:val="24"/>
+          <w:sz w:val="24"/>
+          <w:szCs w:val="24"/>
+          <w:vertAlign w:val="baseline"/>
+          <w:lang w:val="en-US" w:eastAsia="zh-CN" w:bidi="ar-SA"/>
+        </w:rPr>
+        <w:t>=c</w:t>
+      </w:r>
+      <w:r>
+        <w:rPr>
+          <w:rFonts w:eastAsia="" w:cs="等线" w:ascii="等线" w:hAnsi="等线" w:asciiTheme="minorHAnsi" w:cstheme="minorBidi" w:eastAsiaTheme="minorEastAsia" w:hAnsiTheme="minorHAnsi"/>
+          <w:b/>
+          <w:bCs/>
+          <w:caps w:val="false"/>
+          <w:smallCaps w:val="false"/>
+          <w:color w:val="auto"/>
+          <w:spacing w:val="75"/>
+          <w:kern w:val="2"/>
+          <w:sz w:val="24"/>
+          <w:szCs w:val="24"/>
+          <w:vertAlign w:val="subscript"/>
+          <w:lang w:val="en-US" w:eastAsia="zh-CN" w:bidi="ar-SA"/>
+        </w:rPr>
+        <w:t>1</w:t>
+      </w:r>
+      <w:r>
+        <w:rPr>
+          <w:rFonts w:eastAsia="" w:cs="等线" w:ascii="等线" w:hAnsi="等线" w:asciiTheme="minorHAnsi" w:cstheme="minorBidi" w:eastAsiaTheme="minorEastAsia" w:hAnsiTheme="minorHAnsi"/>
+          <w:b/>
+          <w:bCs/>
+          <w:caps w:val="false"/>
+          <w:smallCaps w:val="false"/>
+          <w:color w:val="auto"/>
+          <w:spacing w:val="75"/>
+          <w:kern w:val="2"/>
+          <w:position w:val="0"/>
+          <w:sz w:val="24"/>
+          <w:sz w:val="24"/>
+          <w:szCs w:val="24"/>
+          <w:vertAlign w:val="baseline"/>
+          <w:lang w:val="en-US" w:eastAsia="zh-CN" w:bidi="ar-SA"/>
+        </w:rPr>
+        <w:t>w</w:t>
+      </w:r>
+      <w:r>
+        <w:rPr>
+          <w:rFonts w:eastAsia="" w:cs="等线" w:ascii="等线" w:hAnsi="等线" w:asciiTheme="minorHAnsi" w:cstheme="minorBidi" w:eastAsiaTheme="minorEastAsia" w:hAnsiTheme="minorHAnsi"/>
+          <w:b/>
+          <w:bCs/>
+          <w:caps w:val="false"/>
+          <w:smallCaps w:val="false"/>
+          <w:color w:val="auto"/>
+          <w:spacing w:val="75"/>
+          <w:kern w:val="2"/>
+          <w:sz w:val="24"/>
+          <w:szCs w:val="24"/>
+          <w:vertAlign w:val="subscript"/>
+          <w:lang w:val="en-US" w:eastAsia="zh-CN" w:bidi="ar-SA"/>
+        </w:rPr>
+        <w:t>1</w:t>
+      </w:r>
+      <w:r>
+        <w:rPr>
+          <w:rFonts w:eastAsia="" w:cs="等线" w:ascii="等线" w:hAnsi="等线" w:asciiTheme="minorHAnsi" w:cstheme="minorBidi" w:eastAsiaTheme="minorEastAsia" w:hAnsiTheme="minorHAnsi"/>
+          <w:b/>
+          <w:bCs/>
+          <w:caps w:val="false"/>
+          <w:smallCaps w:val="false"/>
+          <w:color w:val="auto"/>
+          <w:spacing w:val="75"/>
+          <w:kern w:val="2"/>
+          <w:position w:val="0"/>
+          <w:sz w:val="24"/>
+          <w:sz w:val="24"/>
+          <w:szCs w:val="24"/>
+          <w:vertAlign w:val="baseline"/>
+          <w:lang w:val="en-US" w:eastAsia="zh-CN" w:bidi="ar-SA"/>
+        </w:rPr>
+        <w:t>+c</w:t>
+      </w:r>
+      <w:r>
+        <w:rPr>
+          <w:rFonts w:eastAsia="" w:cs="等线" w:ascii="等线" w:hAnsi="等线" w:asciiTheme="minorHAnsi" w:cstheme="minorBidi" w:eastAsiaTheme="minorEastAsia" w:hAnsiTheme="minorHAnsi"/>
+          <w:b/>
+          <w:bCs/>
+          <w:caps w:val="false"/>
+          <w:smallCaps w:val="false"/>
+          <w:color w:val="auto"/>
+          <w:spacing w:val="75"/>
+          <w:kern w:val="2"/>
+          <w:sz w:val="24"/>
+          <w:szCs w:val="24"/>
+          <w:vertAlign w:val="subscript"/>
+          <w:lang w:val="en-US" w:eastAsia="zh-CN" w:bidi="ar-SA"/>
+        </w:rPr>
+        <w:t>2</w:t>
+      </w:r>
+      <w:r>
+        <w:rPr>
+          <w:rFonts w:eastAsia="" w:cs="等线" w:ascii="等线" w:hAnsi="等线" w:asciiTheme="minorHAnsi" w:cstheme="minorBidi" w:eastAsiaTheme="minorEastAsia" w:hAnsiTheme="minorHAnsi"/>
+          <w:b/>
+          <w:bCs/>
+          <w:caps w:val="false"/>
+          <w:smallCaps w:val="false"/>
+          <w:color w:val="auto"/>
+          <w:spacing w:val="75"/>
+          <w:kern w:val="2"/>
+          <w:position w:val="0"/>
+          <w:sz w:val="24"/>
+          <w:sz w:val="24"/>
+          <w:szCs w:val="24"/>
+          <w:vertAlign w:val="baseline"/>
+          <w:lang w:val="en-US" w:eastAsia="zh-CN" w:bidi="ar-SA"/>
+        </w:rPr>
+        <w:t>w</w:t>
+      </w:r>
+      <w:r>
+        <w:rPr>
+          <w:rFonts w:eastAsia="" w:cs="等线" w:ascii="等线" w:hAnsi="等线" w:asciiTheme="minorHAnsi" w:cstheme="minorBidi" w:eastAsiaTheme="minorEastAsia" w:hAnsiTheme="minorHAnsi"/>
+          <w:b/>
+          <w:bCs/>
+          <w:caps w:val="false"/>
+          <w:smallCaps w:val="false"/>
+          <w:color w:val="auto"/>
+          <w:spacing w:val="75"/>
+          <w:kern w:val="2"/>
+          <w:sz w:val="24"/>
+          <w:szCs w:val="24"/>
+          <w:vertAlign w:val="subscript"/>
+          <w:lang w:val="en-US" w:eastAsia="zh-CN" w:bidi="ar-SA"/>
+        </w:rPr>
+        <w:t>2</w:t>
+      </w:r>
+      <w:r>
+        <w:rPr>
+          <w:rFonts w:eastAsia="" w:cs="等线" w:ascii="等线" w:hAnsi="等线" w:asciiTheme="minorHAnsi" w:cstheme="minorBidi" w:eastAsiaTheme="minorEastAsia" w:hAnsiTheme="minorHAnsi"/>
+          <w:b/>
+          <w:bCs/>
+          <w:caps w:val="false"/>
+          <w:smallCaps w:val="false"/>
+          <w:color w:val="auto"/>
+          <w:spacing w:val="75"/>
+          <w:kern w:val="2"/>
+          <w:position w:val="0"/>
+          <w:sz w:val="24"/>
+          <w:sz w:val="24"/>
+          <w:szCs w:val="24"/>
+          <w:vertAlign w:val="baseline"/>
+          <w:lang w:val="en-US" w:eastAsia="zh-CN" w:bidi="ar-SA"/>
+        </w:rPr>
+        <w:t>+…+c</w:t>
+      </w:r>
+      <w:r>
+        <w:rPr>
+          <w:rFonts w:eastAsia="" w:cs="等线" w:ascii="等线" w:hAnsi="等线" w:asciiTheme="minorHAnsi" w:cstheme="minorBidi" w:eastAsiaTheme="minorEastAsia" w:hAnsiTheme="minorHAnsi"/>
+          <w:b/>
+          <w:bCs/>
+          <w:caps w:val="false"/>
+          <w:smallCaps w:val="false"/>
+          <w:color w:val="auto"/>
+          <w:spacing w:val="75"/>
+          <w:kern w:val="2"/>
+          <w:sz w:val="24"/>
+          <w:szCs w:val="24"/>
+          <w:vertAlign w:val="subscript"/>
+          <w:lang w:val="en-US" w:eastAsia="zh-CN" w:bidi="ar-SA"/>
+        </w:rPr>
+        <w:t>n</w:t>
+      </w:r>
+      <w:r>
+        <w:rPr>
+          <w:rFonts w:eastAsia="" w:cs="等线" w:ascii="等线" w:hAnsi="等线" w:asciiTheme="minorHAnsi" w:cstheme="minorBidi" w:eastAsiaTheme="minorEastAsia" w:hAnsiTheme="minorHAnsi"/>
+          <w:b/>
+          <w:bCs/>
+          <w:caps w:val="false"/>
+          <w:smallCaps w:val="false"/>
+          <w:color w:val="auto"/>
+          <w:spacing w:val="75"/>
+          <w:kern w:val="2"/>
+          <w:position w:val="0"/>
+          <w:sz w:val="24"/>
+          <w:sz w:val="24"/>
+          <w:szCs w:val="24"/>
+          <w:vertAlign w:val="baseline"/>
+          <w:lang w:val="en-US" w:eastAsia="zh-CN" w:bidi="ar-SA"/>
+        </w:rPr>
+        <w:t>w</w:t>
+      </w:r>
+      <w:r>
+        <w:rPr>
+          <w:rFonts w:eastAsia="" w:cs="等线" w:ascii="等线" w:hAnsi="等线" w:asciiTheme="minorHAnsi" w:cstheme="minorBidi" w:eastAsiaTheme="minorEastAsia" w:hAnsiTheme="minorHAnsi"/>
+          <w:b/>
+          <w:bCs/>
+          <w:caps w:val="false"/>
+          <w:smallCaps w:val="false"/>
+          <w:color w:val="auto"/>
+          <w:spacing w:val="75"/>
+          <w:kern w:val="2"/>
+          <w:sz w:val="24"/>
+          <w:szCs w:val="24"/>
+          <w:vertAlign w:val="subscript"/>
+          <w:lang w:val="en-US" w:eastAsia="zh-CN" w:bidi="ar-SA"/>
+        </w:rPr>
+        <w:t>n</w:t>
+      </w:r>
+      <w:r>
+        <w:rPr>
+          <w:rFonts w:eastAsia="" w:cs="等线" w:ascii="等线" w:hAnsi="等线" w:asciiTheme="minorHAnsi" w:cstheme="minorBidi" w:eastAsiaTheme="minorEastAsia" w:hAnsiTheme="minorHAnsi"/>
+          <w:b/>
+          <w:bCs/>
+          <w:caps w:val="false"/>
+          <w:smallCaps w:val="false"/>
+          <w:color w:val="auto"/>
+          <w:spacing w:val="75"/>
+          <w:kern w:val="2"/>
+          <w:position w:val="0"/>
+          <w:sz w:val="24"/>
+          <w:sz w:val="24"/>
+          <w:szCs w:val="24"/>
+          <w:vertAlign w:val="baseline"/>
+          <w:lang w:val="en-US" w:eastAsia="zh-CN" w:bidi="ar-SA"/>
+        </w:rPr>
+        <w:t>,T(u+v)=T(b</w:t>
+      </w:r>
+      <w:r>
+        <w:rPr>
+          <w:rFonts w:eastAsia="" w:cs="等线" w:ascii="等线" w:hAnsi="等线" w:asciiTheme="minorHAnsi" w:cstheme="minorBidi" w:eastAsiaTheme="minorEastAsia" w:hAnsiTheme="minorHAnsi"/>
+          <w:b/>
+          <w:bCs/>
+          <w:caps w:val="false"/>
+          <w:smallCaps w:val="false"/>
+          <w:color w:val="auto"/>
+          <w:spacing w:val="75"/>
+          <w:kern w:val="2"/>
+          <w:sz w:val="24"/>
+          <w:szCs w:val="24"/>
+          <w:vertAlign w:val="subscript"/>
+          <w:lang w:val="en-US" w:eastAsia="zh-CN" w:bidi="ar-SA"/>
+        </w:rPr>
+        <w:t>1</w:t>
+      </w:r>
+      <w:r>
+        <w:rPr>
+          <w:rFonts w:eastAsia="" w:cs="等线" w:ascii="等线" w:hAnsi="等线" w:asciiTheme="minorHAnsi" w:cstheme="minorBidi" w:eastAsiaTheme="minorEastAsia" w:hAnsiTheme="minorHAnsi"/>
+          <w:b/>
+          <w:bCs/>
+          <w:caps w:val="false"/>
+          <w:smallCaps w:val="false"/>
+          <w:color w:val="auto"/>
+          <w:spacing w:val="75"/>
+          <w:kern w:val="2"/>
+          <w:position w:val="0"/>
+          <w:sz w:val="24"/>
+          <w:sz w:val="24"/>
+          <w:szCs w:val="24"/>
+          <w:vertAlign w:val="baseline"/>
+          <w:lang w:val="en-US" w:eastAsia="zh-CN" w:bidi="ar-SA"/>
+        </w:rPr>
+        <w:t>v</w:t>
+      </w:r>
+      <w:r>
+        <w:rPr>
+          <w:rFonts w:eastAsia="" w:cs="等线" w:ascii="等线" w:hAnsi="等线" w:asciiTheme="minorHAnsi" w:cstheme="minorBidi" w:eastAsiaTheme="minorEastAsia" w:hAnsiTheme="minorHAnsi"/>
+          <w:b/>
+          <w:bCs/>
+          <w:caps w:val="false"/>
+          <w:smallCaps w:val="false"/>
+          <w:color w:val="auto"/>
+          <w:spacing w:val="75"/>
+          <w:kern w:val="2"/>
+          <w:sz w:val="24"/>
+          <w:szCs w:val="24"/>
+          <w:vertAlign w:val="subscript"/>
+          <w:lang w:val="en-US" w:eastAsia="zh-CN" w:bidi="ar-SA"/>
+        </w:rPr>
+        <w:t>1</w:t>
+      </w:r>
+      <w:r>
+        <w:rPr>
+          <w:rFonts w:eastAsia="" w:cs="等线" w:ascii="等线" w:hAnsi="等线" w:asciiTheme="minorHAnsi" w:cstheme="minorBidi" w:eastAsiaTheme="minorEastAsia" w:hAnsiTheme="minorHAnsi"/>
+          <w:b/>
+          <w:bCs/>
+          <w:caps w:val="false"/>
+          <w:smallCaps w:val="false"/>
+          <w:color w:val="auto"/>
+          <w:spacing w:val="75"/>
+          <w:kern w:val="2"/>
+          <w:position w:val="0"/>
+          <w:sz w:val="24"/>
+          <w:sz w:val="24"/>
+          <w:szCs w:val="24"/>
+          <w:vertAlign w:val="baseline"/>
+          <w:lang w:val="en-US" w:eastAsia="zh-CN" w:bidi="ar-SA"/>
+        </w:rPr>
+        <w:t>+b</w:t>
+      </w:r>
+      <w:r>
+        <w:rPr>
+          <w:rFonts w:eastAsia="" w:cs="等线" w:ascii="等线" w:hAnsi="等线" w:asciiTheme="minorHAnsi" w:cstheme="minorBidi" w:eastAsiaTheme="minorEastAsia" w:hAnsiTheme="minorHAnsi"/>
+          <w:b/>
+          <w:bCs/>
+          <w:caps w:val="false"/>
+          <w:smallCaps w:val="false"/>
+          <w:color w:val="auto"/>
+          <w:spacing w:val="75"/>
+          <w:kern w:val="2"/>
+          <w:sz w:val="24"/>
+          <w:szCs w:val="24"/>
+          <w:vertAlign w:val="subscript"/>
+          <w:lang w:val="en-US" w:eastAsia="zh-CN" w:bidi="ar-SA"/>
+        </w:rPr>
+        <w:t>2</w:t>
+      </w:r>
+      <w:r>
+        <w:rPr>
+          <w:rFonts w:eastAsia="" w:cs="等线" w:ascii="等线" w:hAnsi="等线" w:asciiTheme="minorHAnsi" w:cstheme="minorBidi" w:eastAsiaTheme="minorEastAsia" w:hAnsiTheme="minorHAnsi"/>
+          <w:b/>
+          <w:bCs/>
+          <w:caps w:val="false"/>
+          <w:smallCaps w:val="false"/>
+          <w:color w:val="auto"/>
+          <w:spacing w:val="75"/>
+          <w:kern w:val="2"/>
+          <w:position w:val="0"/>
+          <w:sz w:val="24"/>
+          <w:sz w:val="24"/>
+          <w:szCs w:val="24"/>
+          <w:vertAlign w:val="baseline"/>
+          <w:lang w:val="en-US" w:eastAsia="zh-CN" w:bidi="ar-SA"/>
+        </w:rPr>
+        <w:t>v</w:t>
+      </w:r>
+      <w:r>
+        <w:rPr>
+          <w:rFonts w:eastAsia="" w:cs="等线" w:ascii="等线" w:hAnsi="等线" w:asciiTheme="minorHAnsi" w:cstheme="minorBidi" w:eastAsiaTheme="minorEastAsia" w:hAnsiTheme="minorHAnsi"/>
+          <w:b/>
+          <w:bCs/>
+          <w:caps w:val="false"/>
+          <w:smallCaps w:val="false"/>
+          <w:color w:val="auto"/>
+          <w:spacing w:val="75"/>
+          <w:kern w:val="2"/>
+          <w:sz w:val="24"/>
+          <w:szCs w:val="24"/>
+          <w:vertAlign w:val="subscript"/>
+          <w:lang w:val="en-US" w:eastAsia="zh-CN" w:bidi="ar-SA"/>
+        </w:rPr>
+        <w:t>2</w:t>
+      </w:r>
+      <w:r>
+        <w:rPr>
+          <w:rFonts w:eastAsia="" w:cs="等线" w:ascii="等线" w:hAnsi="等线" w:asciiTheme="minorHAnsi" w:cstheme="minorBidi" w:eastAsiaTheme="minorEastAsia" w:hAnsiTheme="minorHAnsi"/>
+          <w:b/>
+          <w:bCs/>
+          <w:caps w:val="false"/>
+          <w:smallCaps w:val="false"/>
+          <w:color w:val="auto"/>
+          <w:spacing w:val="75"/>
+          <w:kern w:val="2"/>
+          <w:position w:val="0"/>
+          <w:sz w:val="24"/>
+          <w:sz w:val="24"/>
+          <w:szCs w:val="24"/>
+          <w:vertAlign w:val="baseline"/>
+          <w:lang w:val="en-US" w:eastAsia="zh-CN" w:bidi="ar-SA"/>
+        </w:rPr>
+        <w:t>+…+b</w:t>
+      </w:r>
+      <w:r>
+        <w:rPr>
+          <w:rFonts w:eastAsia="" w:cs="等线" w:ascii="等线" w:hAnsi="等线" w:asciiTheme="minorHAnsi" w:cstheme="minorBidi" w:eastAsiaTheme="minorEastAsia" w:hAnsiTheme="minorHAnsi"/>
+          <w:b/>
+          <w:bCs/>
+          <w:caps w:val="false"/>
+          <w:smallCaps w:val="false"/>
+          <w:color w:val="auto"/>
+          <w:spacing w:val="75"/>
+          <w:kern w:val="2"/>
+          <w:sz w:val="24"/>
+          <w:szCs w:val="24"/>
+          <w:vertAlign w:val="subscript"/>
+          <w:lang w:val="en-US" w:eastAsia="zh-CN" w:bidi="ar-SA"/>
+        </w:rPr>
+        <w:t>n</w:t>
+      </w:r>
+      <w:r>
+        <w:rPr>
+          <w:rFonts w:eastAsia="" w:cs="等线" w:ascii="等线" w:hAnsi="等线" w:asciiTheme="minorHAnsi" w:cstheme="minorBidi" w:eastAsiaTheme="minorEastAsia" w:hAnsiTheme="minorHAnsi"/>
+          <w:b/>
+          <w:bCs/>
+          <w:caps w:val="false"/>
+          <w:smallCaps w:val="false"/>
+          <w:color w:val="auto"/>
+          <w:spacing w:val="75"/>
+          <w:kern w:val="2"/>
+          <w:position w:val="0"/>
+          <w:sz w:val="24"/>
+          <w:sz w:val="24"/>
+          <w:szCs w:val="24"/>
+          <w:vertAlign w:val="baseline"/>
+          <w:lang w:val="en-US" w:eastAsia="zh-CN" w:bidi="ar-SA"/>
+        </w:rPr>
+        <w:t>v</w:t>
+      </w:r>
+      <w:r>
+        <w:rPr>
+          <w:rFonts w:eastAsia="" w:cs="等线" w:ascii="等线" w:hAnsi="等线" w:asciiTheme="minorHAnsi" w:cstheme="minorBidi" w:eastAsiaTheme="minorEastAsia" w:hAnsiTheme="minorHAnsi"/>
+          <w:b/>
+          <w:bCs/>
+          <w:caps w:val="false"/>
+          <w:smallCaps w:val="false"/>
+          <w:color w:val="auto"/>
+          <w:spacing w:val="75"/>
+          <w:kern w:val="2"/>
+          <w:sz w:val="24"/>
+          <w:szCs w:val="24"/>
+          <w:vertAlign w:val="subscript"/>
+          <w:lang w:val="en-US" w:eastAsia="zh-CN" w:bidi="ar-SA"/>
+        </w:rPr>
+        <w:t>n</w:t>
+      </w:r>
+      <w:r>
+        <w:rPr>
+          <w:rFonts w:eastAsia="" w:cs="等线" w:ascii="等线" w:hAnsi="等线" w:asciiTheme="minorHAnsi" w:cstheme="minorBidi" w:eastAsiaTheme="minorEastAsia" w:hAnsiTheme="minorHAnsi"/>
+          <w:b/>
+          <w:bCs/>
+          <w:caps w:val="false"/>
+          <w:smallCaps w:val="false"/>
+          <w:color w:val="auto"/>
+          <w:spacing w:val="75"/>
+          <w:kern w:val="2"/>
+          <w:position w:val="0"/>
+          <w:sz w:val="24"/>
+          <w:sz w:val="24"/>
+          <w:szCs w:val="24"/>
+          <w:vertAlign w:val="baseline"/>
+          <w:lang w:val="en-US" w:eastAsia="zh-CN" w:bidi="ar-SA"/>
+        </w:rPr>
+        <w:t>+c</w:t>
+      </w:r>
+      <w:r>
+        <w:rPr>
+          <w:rFonts w:eastAsia="" w:cs="等线" w:ascii="等线" w:hAnsi="等线" w:asciiTheme="minorHAnsi" w:cstheme="minorBidi" w:eastAsiaTheme="minorEastAsia" w:hAnsiTheme="minorHAnsi"/>
+          <w:b/>
+          <w:bCs/>
+          <w:caps w:val="false"/>
+          <w:smallCaps w:val="false"/>
+          <w:color w:val="auto"/>
+          <w:spacing w:val="75"/>
+          <w:kern w:val="2"/>
+          <w:sz w:val="24"/>
+          <w:szCs w:val="24"/>
+          <w:vertAlign w:val="subscript"/>
+          <w:lang w:val="en-US" w:eastAsia="zh-CN" w:bidi="ar-SA"/>
+        </w:rPr>
+        <w:t>1</w:t>
+      </w:r>
+      <w:r>
+        <w:rPr>
+          <w:rFonts w:eastAsia="" w:cs="等线" w:ascii="等线" w:hAnsi="等线" w:asciiTheme="minorHAnsi" w:cstheme="minorBidi" w:eastAsiaTheme="minorEastAsia" w:hAnsiTheme="minorHAnsi"/>
+          <w:b/>
+          <w:bCs/>
+          <w:caps w:val="false"/>
+          <w:smallCaps w:val="false"/>
+          <w:color w:val="auto"/>
+          <w:spacing w:val="75"/>
+          <w:kern w:val="2"/>
+          <w:position w:val="0"/>
+          <w:sz w:val="24"/>
+          <w:sz w:val="24"/>
+          <w:szCs w:val="24"/>
+          <w:vertAlign w:val="baseline"/>
+          <w:lang w:val="en-US" w:eastAsia="zh-CN" w:bidi="ar-SA"/>
+        </w:rPr>
+        <w:t>v</w:t>
+      </w:r>
+      <w:r>
+        <w:rPr>
+          <w:rFonts w:eastAsia="" w:cs="等线" w:ascii="等线" w:hAnsi="等线" w:asciiTheme="minorHAnsi" w:cstheme="minorBidi" w:eastAsiaTheme="minorEastAsia" w:hAnsiTheme="minorHAnsi"/>
+          <w:b/>
+          <w:bCs/>
+          <w:caps w:val="false"/>
+          <w:smallCaps w:val="false"/>
+          <w:color w:val="auto"/>
+          <w:spacing w:val="75"/>
+          <w:kern w:val="2"/>
+          <w:sz w:val="24"/>
+          <w:szCs w:val="24"/>
+          <w:vertAlign w:val="subscript"/>
+          <w:lang w:val="en-US" w:eastAsia="zh-CN" w:bidi="ar-SA"/>
+        </w:rPr>
+        <w:t>1</w:t>
+      </w:r>
+      <w:r>
+        <w:rPr>
+          <w:rFonts w:eastAsia="" w:cs="等线" w:ascii="等线" w:hAnsi="等线" w:asciiTheme="minorHAnsi" w:cstheme="minorBidi" w:eastAsiaTheme="minorEastAsia" w:hAnsiTheme="minorHAnsi"/>
+          <w:b/>
+          <w:bCs/>
+          <w:caps w:val="false"/>
+          <w:smallCaps w:val="false"/>
+          <w:color w:val="auto"/>
+          <w:spacing w:val="75"/>
+          <w:kern w:val="2"/>
+          <w:position w:val="0"/>
+          <w:sz w:val="24"/>
+          <w:sz w:val="24"/>
+          <w:szCs w:val="24"/>
+          <w:vertAlign w:val="baseline"/>
+          <w:lang w:val="en-US" w:eastAsia="zh-CN" w:bidi="ar-SA"/>
+        </w:rPr>
+        <w:t>+c</w:t>
+      </w:r>
+      <w:r>
+        <w:rPr>
+          <w:rFonts w:eastAsia="" w:cs="等线" w:ascii="等线" w:hAnsi="等线" w:asciiTheme="minorHAnsi" w:cstheme="minorBidi" w:eastAsiaTheme="minorEastAsia" w:hAnsiTheme="minorHAnsi"/>
+          <w:b/>
+          <w:bCs/>
+          <w:caps w:val="false"/>
+          <w:smallCaps w:val="false"/>
+          <w:color w:val="auto"/>
+          <w:spacing w:val="75"/>
+          <w:kern w:val="2"/>
+          <w:sz w:val="24"/>
+          <w:szCs w:val="24"/>
+          <w:vertAlign w:val="subscript"/>
+          <w:lang w:val="en-US" w:eastAsia="zh-CN" w:bidi="ar-SA"/>
+        </w:rPr>
+        <w:t>2</w:t>
+      </w:r>
+      <w:r>
+        <w:rPr>
+          <w:rFonts w:eastAsia="" w:cs="等线" w:ascii="等线" w:hAnsi="等线" w:asciiTheme="minorHAnsi" w:cstheme="minorBidi" w:eastAsiaTheme="minorEastAsia" w:hAnsiTheme="minorHAnsi"/>
+          <w:b/>
+          <w:bCs/>
+          <w:caps w:val="false"/>
+          <w:smallCaps w:val="false"/>
+          <w:color w:val="auto"/>
+          <w:spacing w:val="75"/>
+          <w:kern w:val="2"/>
+          <w:position w:val="0"/>
+          <w:sz w:val="24"/>
+          <w:sz w:val="24"/>
+          <w:szCs w:val="24"/>
+          <w:vertAlign w:val="baseline"/>
+          <w:lang w:val="en-US" w:eastAsia="zh-CN" w:bidi="ar-SA"/>
+        </w:rPr>
+        <w:t>v</w:t>
+      </w:r>
+      <w:r>
+        <w:rPr>
+          <w:rFonts w:eastAsia="" w:cs="等线" w:ascii="等线" w:hAnsi="等线" w:asciiTheme="minorHAnsi" w:cstheme="minorBidi" w:eastAsiaTheme="minorEastAsia" w:hAnsiTheme="minorHAnsi"/>
+          <w:b/>
+          <w:bCs/>
+          <w:caps w:val="false"/>
+          <w:smallCaps w:val="false"/>
+          <w:color w:val="auto"/>
+          <w:spacing w:val="75"/>
+          <w:kern w:val="2"/>
+          <w:sz w:val="24"/>
+          <w:szCs w:val="24"/>
+          <w:vertAlign w:val="subscript"/>
+          <w:lang w:val="en-US" w:eastAsia="zh-CN" w:bidi="ar-SA"/>
+        </w:rPr>
+        <w:t>2</w:t>
+      </w:r>
+      <w:r>
+        <w:rPr>
+          <w:rFonts w:eastAsia="" w:cs="等线" w:ascii="等线" w:hAnsi="等线" w:asciiTheme="minorHAnsi" w:cstheme="minorBidi" w:eastAsiaTheme="minorEastAsia" w:hAnsiTheme="minorHAnsi"/>
+          <w:b/>
+          <w:bCs/>
+          <w:caps w:val="false"/>
+          <w:smallCaps w:val="false"/>
+          <w:color w:val="auto"/>
+          <w:spacing w:val="75"/>
+          <w:kern w:val="2"/>
+          <w:position w:val="0"/>
+          <w:sz w:val="24"/>
+          <w:sz w:val="24"/>
+          <w:szCs w:val="24"/>
+          <w:vertAlign w:val="baseline"/>
+          <w:lang w:val="en-US" w:eastAsia="zh-CN" w:bidi="ar-SA"/>
+        </w:rPr>
+        <w:t>+…+c</w:t>
+      </w:r>
+      <w:r>
+        <w:rPr>
+          <w:rFonts w:eastAsia="" w:cs="等线" w:ascii="等线" w:hAnsi="等线" w:asciiTheme="minorHAnsi" w:cstheme="minorBidi" w:eastAsiaTheme="minorEastAsia" w:hAnsiTheme="minorHAnsi"/>
+          <w:b/>
+          <w:bCs/>
+          <w:caps w:val="false"/>
+          <w:smallCaps w:val="false"/>
+          <w:color w:val="auto"/>
+          <w:spacing w:val="75"/>
+          <w:kern w:val="2"/>
+          <w:sz w:val="24"/>
+          <w:szCs w:val="24"/>
+          <w:vertAlign w:val="subscript"/>
+          <w:lang w:val="en-US" w:eastAsia="zh-CN" w:bidi="ar-SA"/>
+        </w:rPr>
+        <w:t>n</w:t>
+      </w:r>
+      <w:r>
+        <w:rPr>
+          <w:rFonts w:eastAsia="" w:cs="等线" w:ascii="等线" w:hAnsi="等线" w:asciiTheme="minorHAnsi" w:cstheme="minorBidi" w:eastAsiaTheme="minorEastAsia" w:hAnsiTheme="minorHAnsi"/>
+          <w:b/>
+          <w:bCs/>
+          <w:caps w:val="false"/>
+          <w:smallCaps w:val="false"/>
+          <w:color w:val="auto"/>
+          <w:spacing w:val="75"/>
+          <w:kern w:val="2"/>
+          <w:position w:val="0"/>
+          <w:sz w:val="24"/>
+          <w:sz w:val="24"/>
+          <w:szCs w:val="24"/>
+          <w:vertAlign w:val="baseline"/>
+          <w:lang w:val="en-US" w:eastAsia="zh-CN" w:bidi="ar-SA"/>
+        </w:rPr>
+        <w:t>v</w:t>
+      </w:r>
+      <w:r>
+        <w:rPr>
+          <w:rFonts w:eastAsia="" w:cs="等线" w:ascii="等线" w:hAnsi="等线" w:asciiTheme="minorHAnsi" w:cstheme="minorBidi" w:eastAsiaTheme="minorEastAsia" w:hAnsiTheme="minorHAnsi"/>
+          <w:b/>
+          <w:bCs/>
+          <w:caps w:val="false"/>
+          <w:smallCaps w:val="false"/>
+          <w:color w:val="auto"/>
+          <w:spacing w:val="75"/>
+          <w:kern w:val="2"/>
+          <w:sz w:val="24"/>
+          <w:szCs w:val="24"/>
+          <w:vertAlign w:val="subscript"/>
+          <w:lang w:val="en-US" w:eastAsia="zh-CN" w:bidi="ar-SA"/>
+        </w:rPr>
+        <w:t>n</w:t>
+      </w:r>
+      <w:r>
+        <w:rPr>
+          <w:rFonts w:eastAsia="" w:cs="等线" w:ascii="等线" w:hAnsi="等线" w:asciiTheme="minorHAnsi" w:cstheme="minorBidi" w:eastAsiaTheme="minorEastAsia" w:hAnsiTheme="minorHAnsi"/>
+          <w:b/>
+          <w:bCs/>
+          <w:caps w:val="false"/>
+          <w:smallCaps w:val="false"/>
+          <w:color w:val="auto"/>
+          <w:spacing w:val="75"/>
+          <w:kern w:val="2"/>
+          <w:position w:val="0"/>
+          <w:sz w:val="24"/>
+          <w:sz w:val="24"/>
+          <w:szCs w:val="24"/>
+          <w:vertAlign w:val="baseline"/>
+          <w:lang w:val="en-US" w:eastAsia="zh-CN" w:bidi="ar-SA"/>
+        </w:rPr>
+        <w:t>)=T((b</w:t>
+      </w:r>
+      <w:r>
+        <w:rPr>
+          <w:rFonts w:eastAsia="" w:cs="等线" w:ascii="等线" w:hAnsi="等线" w:asciiTheme="minorHAnsi" w:cstheme="minorBidi" w:eastAsiaTheme="minorEastAsia" w:hAnsiTheme="minorHAnsi"/>
+          <w:b/>
+          <w:bCs/>
+          <w:caps w:val="false"/>
+          <w:smallCaps w:val="false"/>
+          <w:color w:val="auto"/>
+          <w:spacing w:val="75"/>
+          <w:kern w:val="2"/>
+          <w:sz w:val="24"/>
+          <w:szCs w:val="24"/>
+          <w:vertAlign w:val="subscript"/>
+          <w:lang w:val="en-US" w:eastAsia="zh-CN" w:bidi="ar-SA"/>
+        </w:rPr>
+        <w:t>1</w:t>
+      </w:r>
+      <w:r>
+        <w:rPr>
+          <w:rFonts w:eastAsia="" w:cs="等线" w:ascii="等线" w:hAnsi="等线" w:asciiTheme="minorHAnsi" w:cstheme="minorBidi" w:eastAsiaTheme="minorEastAsia" w:hAnsiTheme="minorHAnsi"/>
+          <w:b/>
+          <w:bCs/>
+          <w:caps w:val="false"/>
+          <w:smallCaps w:val="false"/>
+          <w:color w:val="auto"/>
+          <w:spacing w:val="75"/>
+          <w:kern w:val="2"/>
+          <w:position w:val="0"/>
+          <w:sz w:val="24"/>
+          <w:sz w:val="24"/>
+          <w:szCs w:val="24"/>
+          <w:vertAlign w:val="baseline"/>
+          <w:lang w:val="en-US" w:eastAsia="zh-CN" w:bidi="ar-SA"/>
+        </w:rPr>
+        <w:t>+c</w:t>
+      </w:r>
+      <w:r>
+        <w:rPr>
+          <w:rFonts w:eastAsia="" w:cs="等线" w:ascii="等线" w:hAnsi="等线" w:asciiTheme="minorHAnsi" w:cstheme="minorBidi" w:eastAsiaTheme="minorEastAsia" w:hAnsiTheme="minorHAnsi"/>
+          <w:b/>
+          <w:bCs/>
+          <w:caps w:val="false"/>
+          <w:smallCaps w:val="false"/>
+          <w:color w:val="auto"/>
+          <w:spacing w:val="75"/>
+          <w:kern w:val="2"/>
+          <w:sz w:val="24"/>
+          <w:szCs w:val="24"/>
+          <w:vertAlign w:val="subscript"/>
+          <w:lang w:val="en-US" w:eastAsia="zh-CN" w:bidi="ar-SA"/>
+        </w:rPr>
+        <w:t>1</w:t>
+      </w:r>
+      <w:r>
+        <w:rPr>
+          <w:rFonts w:eastAsia="" w:cs="等线" w:ascii="等线" w:hAnsi="等线" w:asciiTheme="minorHAnsi" w:cstheme="minorBidi" w:eastAsiaTheme="minorEastAsia" w:hAnsiTheme="minorHAnsi"/>
+          <w:b/>
+          <w:bCs/>
+          <w:caps w:val="false"/>
+          <w:smallCaps w:val="false"/>
+          <w:color w:val="auto"/>
+          <w:spacing w:val="75"/>
+          <w:kern w:val="2"/>
+          <w:position w:val="0"/>
+          <w:sz w:val="24"/>
+          <w:sz w:val="24"/>
+          <w:szCs w:val="24"/>
+          <w:vertAlign w:val="baseline"/>
+          <w:lang w:val="en-US" w:eastAsia="zh-CN" w:bidi="ar-SA"/>
+        </w:rPr>
+        <w:t>)v</w:t>
+      </w:r>
+      <w:r>
+        <w:rPr>
+          <w:rFonts w:eastAsia="" w:cs="等线" w:ascii="等线" w:hAnsi="等线" w:asciiTheme="minorHAnsi" w:cstheme="minorBidi" w:eastAsiaTheme="minorEastAsia" w:hAnsiTheme="minorHAnsi"/>
+          <w:b/>
+          <w:bCs/>
+          <w:caps w:val="false"/>
+          <w:smallCaps w:val="false"/>
+          <w:color w:val="auto"/>
+          <w:spacing w:val="75"/>
+          <w:kern w:val="2"/>
+          <w:sz w:val="24"/>
+          <w:szCs w:val="24"/>
+          <w:vertAlign w:val="subscript"/>
+          <w:lang w:val="en-US" w:eastAsia="zh-CN" w:bidi="ar-SA"/>
+        </w:rPr>
+        <w:t>1</w:t>
+      </w:r>
+      <w:r>
+        <w:rPr>
+          <w:rFonts w:eastAsia="" w:cs="等线" w:ascii="等线" w:hAnsi="等线" w:asciiTheme="minorHAnsi" w:cstheme="minorBidi" w:eastAsiaTheme="minorEastAsia" w:hAnsiTheme="minorHAnsi"/>
+          <w:b/>
+          <w:bCs/>
+          <w:caps w:val="false"/>
+          <w:smallCaps w:val="false"/>
+          <w:color w:val="auto"/>
+          <w:spacing w:val="75"/>
+          <w:kern w:val="2"/>
+          <w:position w:val="0"/>
+          <w:sz w:val="24"/>
+          <w:sz w:val="24"/>
+          <w:szCs w:val="24"/>
+          <w:vertAlign w:val="baseline"/>
+          <w:lang w:val="en-US" w:eastAsia="zh-CN" w:bidi="ar-SA"/>
+        </w:rPr>
+        <w:t>+(b</w:t>
+      </w:r>
+      <w:r>
+        <w:rPr>
+          <w:rFonts w:eastAsia="" w:cs="等线" w:ascii="等线" w:hAnsi="等线" w:asciiTheme="minorHAnsi" w:cstheme="minorBidi" w:eastAsiaTheme="minorEastAsia" w:hAnsiTheme="minorHAnsi"/>
+          <w:b/>
+          <w:bCs/>
+          <w:caps w:val="false"/>
+          <w:smallCaps w:val="false"/>
+          <w:color w:val="auto"/>
+          <w:spacing w:val="75"/>
+          <w:kern w:val="2"/>
+          <w:sz w:val="24"/>
+          <w:szCs w:val="24"/>
+          <w:vertAlign w:val="subscript"/>
+          <w:lang w:val="en-US" w:eastAsia="zh-CN" w:bidi="ar-SA"/>
+        </w:rPr>
+        <w:t>2</w:t>
+      </w:r>
+      <w:r>
+        <w:rPr>
+          <w:rFonts w:eastAsia="" w:cs="等线" w:ascii="等线" w:hAnsi="等线" w:asciiTheme="minorHAnsi" w:cstheme="minorBidi" w:eastAsiaTheme="minorEastAsia" w:hAnsiTheme="minorHAnsi"/>
+          <w:b/>
+          <w:bCs/>
+          <w:caps w:val="false"/>
+          <w:smallCaps w:val="false"/>
+          <w:color w:val="auto"/>
+          <w:spacing w:val="75"/>
+          <w:kern w:val="2"/>
+          <w:position w:val="0"/>
+          <w:sz w:val="24"/>
+          <w:sz w:val="24"/>
+          <w:szCs w:val="24"/>
+          <w:vertAlign w:val="baseline"/>
+          <w:lang w:val="en-US" w:eastAsia="zh-CN" w:bidi="ar-SA"/>
+        </w:rPr>
+        <w:t>+c</w:t>
+      </w:r>
+      <w:r>
+        <w:rPr>
+          <w:rFonts w:eastAsia="" w:cs="等线" w:ascii="等线" w:hAnsi="等线" w:asciiTheme="minorHAnsi" w:cstheme="minorBidi" w:eastAsiaTheme="minorEastAsia" w:hAnsiTheme="minorHAnsi"/>
+          <w:b/>
+          <w:bCs/>
+          <w:caps w:val="false"/>
+          <w:smallCaps w:val="false"/>
+          <w:color w:val="auto"/>
+          <w:spacing w:val="75"/>
+          <w:kern w:val="2"/>
+          <w:sz w:val="24"/>
+          <w:szCs w:val="24"/>
+          <w:vertAlign w:val="subscript"/>
+          <w:lang w:val="en-US" w:eastAsia="zh-CN" w:bidi="ar-SA"/>
+        </w:rPr>
+        <w:t>2</w:t>
+      </w:r>
+      <w:r>
+        <w:rPr>
+          <w:rFonts w:eastAsia="" w:cs="等线" w:ascii="等线" w:hAnsi="等线" w:asciiTheme="minorHAnsi" w:cstheme="minorBidi" w:eastAsiaTheme="minorEastAsia" w:hAnsiTheme="minorHAnsi"/>
+          <w:b/>
+          <w:bCs/>
+          <w:caps w:val="false"/>
+          <w:smallCaps w:val="false"/>
+          <w:color w:val="auto"/>
+          <w:spacing w:val="75"/>
+          <w:kern w:val="2"/>
+          <w:position w:val="0"/>
+          <w:sz w:val="24"/>
+          <w:sz w:val="24"/>
+          <w:szCs w:val="24"/>
+          <w:vertAlign w:val="baseline"/>
+          <w:lang w:val="en-US" w:eastAsia="zh-CN" w:bidi="ar-SA"/>
+        </w:rPr>
+        <w:t>)v</w:t>
+      </w:r>
+      <w:r>
+        <w:rPr>
+          <w:rFonts w:eastAsia="" w:cs="等线" w:ascii="等线" w:hAnsi="等线" w:asciiTheme="minorHAnsi" w:cstheme="minorBidi" w:eastAsiaTheme="minorEastAsia" w:hAnsiTheme="minorHAnsi"/>
+          <w:b/>
+          <w:bCs/>
+          <w:caps w:val="false"/>
+          <w:smallCaps w:val="false"/>
+          <w:color w:val="auto"/>
+          <w:spacing w:val="75"/>
+          <w:kern w:val="2"/>
+          <w:sz w:val="24"/>
+          <w:szCs w:val="24"/>
+          <w:vertAlign w:val="subscript"/>
+          <w:lang w:val="en-US" w:eastAsia="zh-CN" w:bidi="ar-SA"/>
+        </w:rPr>
+        <w:t>2</w:t>
+      </w:r>
+      <w:r>
+        <w:rPr>
+          <w:rFonts w:eastAsia="" w:cs="等线" w:ascii="等线" w:hAnsi="等线" w:asciiTheme="minorHAnsi" w:cstheme="minorBidi" w:eastAsiaTheme="minorEastAsia" w:hAnsiTheme="minorHAnsi"/>
+          <w:b/>
+          <w:bCs/>
+          <w:caps w:val="false"/>
+          <w:smallCaps w:val="false"/>
+          <w:color w:val="auto"/>
+          <w:spacing w:val="75"/>
+          <w:kern w:val="2"/>
+          <w:position w:val="0"/>
+          <w:sz w:val="24"/>
+          <w:sz w:val="24"/>
+          <w:szCs w:val="24"/>
+          <w:vertAlign w:val="baseline"/>
+          <w:lang w:val="en-US" w:eastAsia="zh-CN" w:bidi="ar-SA"/>
+        </w:rPr>
+        <w:t>+…+(b</w:t>
+      </w:r>
+      <w:r>
+        <w:rPr>
+          <w:rFonts w:eastAsia="" w:cs="等线" w:ascii="等线" w:hAnsi="等线" w:asciiTheme="minorHAnsi" w:cstheme="minorBidi" w:eastAsiaTheme="minorEastAsia" w:hAnsiTheme="minorHAnsi"/>
+          <w:b/>
+          <w:bCs/>
+          <w:caps w:val="false"/>
+          <w:smallCaps w:val="false"/>
+          <w:color w:val="auto"/>
+          <w:spacing w:val="75"/>
+          <w:kern w:val="2"/>
+          <w:sz w:val="24"/>
+          <w:szCs w:val="24"/>
+          <w:vertAlign w:val="subscript"/>
+          <w:lang w:val="en-US" w:eastAsia="zh-CN" w:bidi="ar-SA"/>
+        </w:rPr>
+        <w:t>n</w:t>
+      </w:r>
+      <w:r>
+        <w:rPr>
+          <w:rFonts w:eastAsia="" w:cs="等线" w:ascii="等线" w:hAnsi="等线" w:asciiTheme="minorHAnsi" w:cstheme="minorBidi" w:eastAsiaTheme="minorEastAsia" w:hAnsiTheme="minorHAnsi"/>
+          <w:b/>
+          <w:bCs/>
+          <w:caps w:val="false"/>
+          <w:smallCaps w:val="false"/>
+          <w:color w:val="auto"/>
+          <w:spacing w:val="75"/>
+          <w:kern w:val="2"/>
+          <w:position w:val="0"/>
+          <w:sz w:val="24"/>
+          <w:sz w:val="24"/>
+          <w:szCs w:val="24"/>
+          <w:vertAlign w:val="baseline"/>
+          <w:lang w:val="en-US" w:eastAsia="zh-CN" w:bidi="ar-SA"/>
+        </w:rPr>
+        <w:t>+c</w:t>
+      </w:r>
+      <w:r>
+        <w:rPr>
+          <w:rFonts w:eastAsia="" w:cs="等线" w:ascii="等线" w:hAnsi="等线" w:asciiTheme="minorHAnsi" w:cstheme="minorBidi" w:eastAsiaTheme="minorEastAsia" w:hAnsiTheme="minorHAnsi"/>
+          <w:b/>
+          <w:bCs/>
+          <w:caps w:val="false"/>
+          <w:smallCaps w:val="false"/>
+          <w:color w:val="auto"/>
+          <w:spacing w:val="75"/>
+          <w:kern w:val="2"/>
+          <w:sz w:val="24"/>
+          <w:szCs w:val="24"/>
+          <w:vertAlign w:val="subscript"/>
+          <w:lang w:val="en-US" w:eastAsia="zh-CN" w:bidi="ar-SA"/>
+        </w:rPr>
+        <w:t>n</w:t>
+      </w:r>
+      <w:r>
+        <w:rPr>
+          <w:rFonts w:eastAsia="" w:cs="等线" w:ascii="等线" w:hAnsi="等线" w:asciiTheme="minorHAnsi" w:cstheme="minorBidi" w:eastAsiaTheme="minorEastAsia" w:hAnsiTheme="minorHAnsi"/>
+          <w:b/>
+          <w:bCs/>
+          <w:caps w:val="false"/>
+          <w:smallCaps w:val="false"/>
+          <w:color w:val="auto"/>
+          <w:spacing w:val="75"/>
+          <w:kern w:val="2"/>
+          <w:position w:val="0"/>
+          <w:sz w:val="24"/>
+          <w:sz w:val="24"/>
+          <w:szCs w:val="24"/>
+          <w:vertAlign w:val="baseline"/>
+          <w:lang w:val="en-US" w:eastAsia="zh-CN" w:bidi="ar-SA"/>
+        </w:rPr>
+        <w:t>)v</w:t>
+      </w:r>
+      <w:r>
+        <w:rPr>
+          <w:rFonts w:eastAsia="" w:cs="等线" w:ascii="等线" w:hAnsi="等线" w:asciiTheme="minorHAnsi" w:cstheme="minorBidi" w:eastAsiaTheme="minorEastAsia" w:hAnsiTheme="minorHAnsi"/>
+          <w:b/>
+          <w:bCs/>
+          <w:caps w:val="false"/>
+          <w:smallCaps w:val="false"/>
+          <w:color w:val="auto"/>
+          <w:spacing w:val="75"/>
+          <w:kern w:val="2"/>
+          <w:sz w:val="24"/>
+          <w:szCs w:val="24"/>
+          <w:vertAlign w:val="subscript"/>
+          <w:lang w:val="en-US" w:eastAsia="zh-CN" w:bidi="ar-SA"/>
+        </w:rPr>
+        <w:t>n</w:t>
+      </w:r>
+      <w:r>
+        <w:rPr>
+          <w:rFonts w:eastAsia="" w:cs="等线" w:ascii="等线" w:hAnsi="等线" w:asciiTheme="minorHAnsi" w:cstheme="minorBidi" w:eastAsiaTheme="minorEastAsia" w:hAnsiTheme="minorHAnsi"/>
+          <w:b/>
+          <w:bCs/>
+          <w:caps w:val="false"/>
+          <w:smallCaps w:val="false"/>
+          <w:color w:val="auto"/>
+          <w:spacing w:val="75"/>
+          <w:kern w:val="2"/>
+          <w:position w:val="0"/>
+          <w:sz w:val="24"/>
+          <w:sz w:val="24"/>
+          <w:szCs w:val="24"/>
+          <w:vertAlign w:val="baseline"/>
+          <w:lang w:val="en-US" w:eastAsia="zh-CN" w:bidi="ar-SA"/>
+        </w:rPr>
+        <w:t>)=(b</w:t>
+      </w:r>
+      <w:r>
+        <w:rPr>
+          <w:rFonts w:eastAsia="" w:cs="等线" w:ascii="等线" w:hAnsi="等线" w:asciiTheme="minorHAnsi" w:cstheme="minorBidi" w:eastAsiaTheme="minorEastAsia" w:hAnsiTheme="minorHAnsi"/>
+          <w:b/>
+          <w:bCs/>
+          <w:caps w:val="false"/>
+          <w:smallCaps w:val="false"/>
+          <w:color w:val="auto"/>
+          <w:spacing w:val="75"/>
+          <w:kern w:val="2"/>
+          <w:sz w:val="24"/>
+          <w:szCs w:val="24"/>
+          <w:vertAlign w:val="subscript"/>
+          <w:lang w:val="en-US" w:eastAsia="zh-CN" w:bidi="ar-SA"/>
+        </w:rPr>
+        <w:t>1</w:t>
+      </w:r>
+      <w:r>
+        <w:rPr>
+          <w:rFonts w:eastAsia="" w:cs="等线" w:ascii="等线" w:hAnsi="等线" w:asciiTheme="minorHAnsi" w:cstheme="minorBidi" w:eastAsiaTheme="minorEastAsia" w:hAnsiTheme="minorHAnsi"/>
+          <w:b/>
+          <w:bCs/>
+          <w:caps w:val="false"/>
+          <w:smallCaps w:val="false"/>
+          <w:color w:val="auto"/>
+          <w:spacing w:val="75"/>
+          <w:kern w:val="2"/>
+          <w:position w:val="0"/>
+          <w:sz w:val="24"/>
+          <w:sz w:val="24"/>
+          <w:szCs w:val="24"/>
+          <w:vertAlign w:val="baseline"/>
+          <w:lang w:val="en-US" w:eastAsia="zh-CN" w:bidi="ar-SA"/>
+        </w:rPr>
+        <w:t>+c</w:t>
+      </w:r>
+      <w:r>
+        <w:rPr>
+          <w:rFonts w:eastAsia="" w:cs="等线" w:ascii="等线" w:hAnsi="等线" w:asciiTheme="minorHAnsi" w:cstheme="minorBidi" w:eastAsiaTheme="minorEastAsia" w:hAnsiTheme="minorHAnsi"/>
+          <w:b/>
+          <w:bCs/>
+          <w:caps w:val="false"/>
+          <w:smallCaps w:val="false"/>
+          <w:color w:val="auto"/>
+          <w:spacing w:val="75"/>
+          <w:kern w:val="2"/>
+          <w:sz w:val="24"/>
+          <w:szCs w:val="24"/>
+          <w:vertAlign w:val="subscript"/>
+          <w:lang w:val="en-US" w:eastAsia="zh-CN" w:bidi="ar-SA"/>
+        </w:rPr>
+        <w:t>1</w:t>
+      </w:r>
+      <w:r>
+        <w:rPr>
+          <w:rFonts w:eastAsia="" w:cs="等线" w:ascii="等线" w:hAnsi="等线" w:asciiTheme="minorHAnsi" w:cstheme="minorBidi" w:eastAsiaTheme="minorEastAsia" w:hAnsiTheme="minorHAnsi"/>
+          <w:b/>
+          <w:bCs/>
+          <w:caps w:val="false"/>
+          <w:smallCaps w:val="false"/>
+          <w:color w:val="auto"/>
+          <w:spacing w:val="75"/>
+          <w:kern w:val="2"/>
+          <w:position w:val="0"/>
+          <w:sz w:val="24"/>
+          <w:sz w:val="24"/>
+          <w:szCs w:val="24"/>
+          <w:vertAlign w:val="baseline"/>
+          <w:lang w:val="en-US" w:eastAsia="zh-CN" w:bidi="ar-SA"/>
+        </w:rPr>
+        <w:t>)w</w:t>
+      </w:r>
+      <w:r>
+        <w:rPr>
+          <w:rFonts w:eastAsia="" w:cs="等线" w:ascii="等线" w:hAnsi="等线" w:asciiTheme="minorHAnsi" w:cstheme="minorBidi" w:eastAsiaTheme="minorEastAsia" w:hAnsiTheme="minorHAnsi"/>
+          <w:b/>
+          <w:bCs/>
+          <w:caps w:val="false"/>
+          <w:smallCaps w:val="false"/>
+          <w:color w:val="auto"/>
+          <w:spacing w:val="75"/>
+          <w:kern w:val="2"/>
+          <w:sz w:val="24"/>
+          <w:szCs w:val="24"/>
+          <w:vertAlign w:val="subscript"/>
+          <w:lang w:val="en-US" w:eastAsia="zh-CN" w:bidi="ar-SA"/>
+        </w:rPr>
+        <w:t>1</w:t>
+      </w:r>
+      <w:r>
+        <w:rPr>
+          <w:rFonts w:eastAsia="" w:cs="等线" w:ascii="等线" w:hAnsi="等线" w:asciiTheme="minorHAnsi" w:cstheme="minorBidi" w:eastAsiaTheme="minorEastAsia" w:hAnsiTheme="minorHAnsi"/>
+          <w:b/>
+          <w:bCs/>
+          <w:caps w:val="false"/>
+          <w:smallCaps w:val="false"/>
+          <w:color w:val="auto"/>
+          <w:spacing w:val="75"/>
+          <w:kern w:val="2"/>
+          <w:position w:val="0"/>
+          <w:sz w:val="24"/>
+          <w:sz w:val="24"/>
+          <w:szCs w:val="24"/>
+          <w:vertAlign w:val="baseline"/>
+          <w:lang w:val="en-US" w:eastAsia="zh-CN" w:bidi="ar-SA"/>
+        </w:rPr>
+        <w:t>+(b</w:t>
+      </w:r>
+      <w:r>
+        <w:rPr>
+          <w:rFonts w:eastAsia="" w:cs="等线" w:ascii="等线" w:hAnsi="等线" w:asciiTheme="minorHAnsi" w:cstheme="minorBidi" w:eastAsiaTheme="minorEastAsia" w:hAnsiTheme="minorHAnsi"/>
+          <w:b/>
+          <w:bCs/>
+          <w:caps w:val="false"/>
+          <w:smallCaps w:val="false"/>
+          <w:color w:val="auto"/>
+          <w:spacing w:val="75"/>
+          <w:kern w:val="2"/>
+          <w:sz w:val="24"/>
+          <w:szCs w:val="24"/>
+          <w:vertAlign w:val="subscript"/>
+          <w:lang w:val="en-US" w:eastAsia="zh-CN" w:bidi="ar-SA"/>
+        </w:rPr>
+        <w:t>2</w:t>
+      </w:r>
+      <w:r>
+        <w:rPr>
+          <w:rFonts w:eastAsia="" w:cs="等线" w:ascii="等线" w:hAnsi="等线" w:asciiTheme="minorHAnsi" w:cstheme="minorBidi" w:eastAsiaTheme="minorEastAsia" w:hAnsiTheme="minorHAnsi"/>
+          <w:b/>
+          <w:bCs/>
+          <w:caps w:val="false"/>
+          <w:smallCaps w:val="false"/>
+          <w:color w:val="auto"/>
+          <w:spacing w:val="75"/>
+          <w:kern w:val="2"/>
+          <w:position w:val="0"/>
+          <w:sz w:val="24"/>
+          <w:sz w:val="24"/>
+          <w:szCs w:val="24"/>
+          <w:vertAlign w:val="baseline"/>
+          <w:lang w:val="en-US" w:eastAsia="zh-CN" w:bidi="ar-SA"/>
+        </w:rPr>
+        <w:t>+c</w:t>
+      </w:r>
+      <w:r>
+        <w:rPr>
+          <w:rFonts w:eastAsia="" w:cs="等线" w:ascii="等线" w:hAnsi="等线" w:asciiTheme="minorHAnsi" w:cstheme="minorBidi" w:eastAsiaTheme="minorEastAsia" w:hAnsiTheme="minorHAnsi"/>
+          <w:b/>
+          <w:bCs/>
+          <w:caps w:val="false"/>
+          <w:smallCaps w:val="false"/>
+          <w:color w:val="auto"/>
+          <w:spacing w:val="75"/>
+          <w:kern w:val="2"/>
+          <w:sz w:val="24"/>
+          <w:szCs w:val="24"/>
+          <w:vertAlign w:val="subscript"/>
+          <w:lang w:val="en-US" w:eastAsia="zh-CN" w:bidi="ar-SA"/>
+        </w:rPr>
+        <w:t>2</w:t>
+      </w:r>
+      <w:r>
+        <w:rPr>
+          <w:rFonts w:eastAsia="" w:cs="等线" w:ascii="等线" w:hAnsi="等线" w:asciiTheme="minorHAnsi" w:cstheme="minorBidi" w:eastAsiaTheme="minorEastAsia" w:hAnsiTheme="minorHAnsi"/>
+          <w:b/>
+          <w:bCs/>
+          <w:caps w:val="false"/>
+          <w:smallCaps w:val="false"/>
+          <w:color w:val="auto"/>
+          <w:spacing w:val="75"/>
+          <w:kern w:val="2"/>
+          <w:position w:val="0"/>
+          <w:sz w:val="24"/>
+          <w:sz w:val="24"/>
+          <w:szCs w:val="24"/>
+          <w:vertAlign w:val="baseline"/>
+          <w:lang w:val="en-US" w:eastAsia="zh-CN" w:bidi="ar-SA"/>
+        </w:rPr>
+        <w:t>)w</w:t>
+      </w:r>
+      <w:r>
+        <w:rPr>
+          <w:rFonts w:eastAsia="" w:cs="等线" w:ascii="等线" w:hAnsi="等线" w:asciiTheme="minorHAnsi" w:cstheme="minorBidi" w:eastAsiaTheme="minorEastAsia" w:hAnsiTheme="minorHAnsi"/>
+          <w:b/>
+          <w:bCs/>
+          <w:caps w:val="false"/>
+          <w:smallCaps w:val="false"/>
+          <w:color w:val="auto"/>
+          <w:spacing w:val="75"/>
+          <w:kern w:val="2"/>
+          <w:sz w:val="24"/>
+          <w:szCs w:val="24"/>
+          <w:vertAlign w:val="subscript"/>
+          <w:lang w:val="en-US" w:eastAsia="zh-CN" w:bidi="ar-SA"/>
+        </w:rPr>
+        <w:t>2</w:t>
+      </w:r>
+      <w:r>
+        <w:rPr>
+          <w:rFonts w:eastAsia="" w:cs="等线" w:ascii="等线" w:hAnsi="等线" w:asciiTheme="minorHAnsi" w:cstheme="minorBidi" w:eastAsiaTheme="minorEastAsia" w:hAnsiTheme="minorHAnsi"/>
+          <w:b/>
+          <w:bCs/>
+          <w:caps w:val="false"/>
+          <w:smallCaps w:val="false"/>
+          <w:color w:val="auto"/>
+          <w:spacing w:val="75"/>
+          <w:kern w:val="2"/>
+          <w:position w:val="0"/>
+          <w:sz w:val="24"/>
+          <w:sz w:val="24"/>
+          <w:szCs w:val="24"/>
+          <w:vertAlign w:val="baseline"/>
+          <w:lang w:val="en-US" w:eastAsia="zh-CN" w:bidi="ar-SA"/>
+        </w:rPr>
+        <w:t>+…+(b</w:t>
+      </w:r>
+      <w:r>
+        <w:rPr>
+          <w:rFonts w:eastAsia="" w:cs="等线" w:ascii="等线" w:hAnsi="等线" w:asciiTheme="minorHAnsi" w:cstheme="minorBidi" w:eastAsiaTheme="minorEastAsia" w:hAnsiTheme="minorHAnsi"/>
+          <w:b/>
+          <w:bCs/>
+          <w:caps w:val="false"/>
+          <w:smallCaps w:val="false"/>
+          <w:color w:val="auto"/>
+          <w:spacing w:val="75"/>
+          <w:kern w:val="2"/>
+          <w:sz w:val="24"/>
+          <w:szCs w:val="24"/>
+          <w:vertAlign w:val="subscript"/>
+          <w:lang w:val="en-US" w:eastAsia="zh-CN" w:bidi="ar-SA"/>
+        </w:rPr>
+        <w:t>n</w:t>
+      </w:r>
+      <w:r>
+        <w:rPr>
+          <w:rFonts w:eastAsia="" w:cs="等线" w:ascii="等线" w:hAnsi="等线" w:asciiTheme="minorHAnsi" w:cstheme="minorBidi" w:eastAsiaTheme="minorEastAsia" w:hAnsiTheme="minorHAnsi"/>
+          <w:b/>
+          <w:bCs/>
+          <w:caps w:val="false"/>
+          <w:smallCaps w:val="false"/>
+          <w:color w:val="auto"/>
+          <w:spacing w:val="75"/>
+          <w:kern w:val="2"/>
+          <w:position w:val="0"/>
+          <w:sz w:val="24"/>
+          <w:sz w:val="24"/>
+          <w:szCs w:val="24"/>
+          <w:vertAlign w:val="baseline"/>
+          <w:lang w:val="en-US" w:eastAsia="zh-CN" w:bidi="ar-SA"/>
+        </w:rPr>
+        <w:t>+c</w:t>
+      </w:r>
+      <w:r>
+        <w:rPr>
+          <w:rFonts w:eastAsia="" w:cs="等线" w:ascii="等线" w:hAnsi="等线" w:asciiTheme="minorHAnsi" w:cstheme="minorBidi" w:eastAsiaTheme="minorEastAsia" w:hAnsiTheme="minorHAnsi"/>
+          <w:b/>
+          <w:bCs/>
+          <w:caps w:val="false"/>
+          <w:smallCaps w:val="false"/>
+          <w:color w:val="auto"/>
+          <w:spacing w:val="75"/>
+          <w:kern w:val="2"/>
+          <w:sz w:val="24"/>
+          <w:szCs w:val="24"/>
+          <w:vertAlign w:val="subscript"/>
+          <w:lang w:val="en-US" w:eastAsia="zh-CN" w:bidi="ar-SA"/>
+        </w:rPr>
+        <w:t>n</w:t>
+      </w:r>
+      <w:r>
+        <w:rPr>
+          <w:rFonts w:eastAsia="" w:cs="等线" w:ascii="等线" w:hAnsi="等线" w:asciiTheme="minorHAnsi" w:cstheme="minorBidi" w:eastAsiaTheme="minorEastAsia" w:hAnsiTheme="minorHAnsi"/>
+          <w:b/>
+          <w:bCs/>
+          <w:caps w:val="false"/>
+          <w:smallCaps w:val="false"/>
+          <w:color w:val="auto"/>
+          <w:spacing w:val="75"/>
+          <w:kern w:val="2"/>
+          <w:position w:val="0"/>
+          <w:sz w:val="24"/>
+          <w:sz w:val="24"/>
+          <w:szCs w:val="24"/>
+          <w:vertAlign w:val="baseline"/>
+          <w:lang w:val="en-US" w:eastAsia="zh-CN" w:bidi="ar-SA"/>
+        </w:rPr>
+        <w:t>)w</w:t>
+      </w:r>
+      <w:r>
+        <w:rPr>
+          <w:rFonts w:eastAsia="" w:cs="等线" w:ascii="等线" w:hAnsi="等线" w:asciiTheme="minorHAnsi" w:cstheme="minorBidi" w:eastAsiaTheme="minorEastAsia" w:hAnsiTheme="minorHAnsi"/>
+          <w:b/>
+          <w:bCs/>
+          <w:caps w:val="false"/>
+          <w:smallCaps w:val="false"/>
+          <w:color w:val="auto"/>
+          <w:spacing w:val="75"/>
+          <w:kern w:val="2"/>
+          <w:sz w:val="24"/>
+          <w:szCs w:val="24"/>
+          <w:vertAlign w:val="subscript"/>
+          <w:lang w:val="en-US" w:eastAsia="zh-CN" w:bidi="ar-SA"/>
+        </w:rPr>
+        <w:t>n</w:t>
+      </w:r>
+      <w:r>
+        <w:rPr>
+          <w:rFonts w:eastAsia="" w:cs="等线" w:ascii="等线" w:hAnsi="等线" w:asciiTheme="minorHAnsi" w:cstheme="minorBidi" w:eastAsiaTheme="minorEastAsia" w:hAnsiTheme="minorHAnsi"/>
+          <w:b/>
+          <w:bCs/>
+          <w:caps w:val="false"/>
+          <w:smallCaps w:val="false"/>
+          <w:color w:val="auto"/>
+          <w:spacing w:val="75"/>
+          <w:kern w:val="2"/>
+          <w:position w:val="0"/>
+          <w:sz w:val="24"/>
+          <w:sz w:val="24"/>
+          <w:szCs w:val="24"/>
+          <w:vertAlign w:val="baseline"/>
+          <w:lang w:val="en-US" w:eastAsia="zh-CN" w:bidi="ar-SA"/>
+        </w:rPr>
+        <w:t>=b</w:t>
+      </w:r>
+      <w:r>
+        <w:rPr>
+          <w:rFonts w:eastAsia="" w:cs="等线" w:ascii="等线" w:hAnsi="等线" w:asciiTheme="minorHAnsi" w:cstheme="minorBidi" w:eastAsiaTheme="minorEastAsia" w:hAnsiTheme="minorHAnsi"/>
+          <w:b/>
+          <w:bCs/>
+          <w:caps w:val="false"/>
+          <w:smallCaps w:val="false"/>
+          <w:color w:val="auto"/>
+          <w:spacing w:val="75"/>
+          <w:kern w:val="2"/>
+          <w:sz w:val="24"/>
+          <w:szCs w:val="24"/>
+          <w:vertAlign w:val="subscript"/>
+          <w:lang w:val="en-US" w:eastAsia="zh-CN" w:bidi="ar-SA"/>
+        </w:rPr>
+        <w:t>1</w:t>
+      </w:r>
+      <w:r>
+        <w:rPr>
+          <w:rFonts w:eastAsia="" w:cs="等线" w:ascii="等线" w:hAnsi="等线" w:asciiTheme="minorHAnsi" w:cstheme="minorBidi" w:eastAsiaTheme="minorEastAsia" w:hAnsiTheme="minorHAnsi"/>
+          <w:b/>
+          <w:bCs/>
+          <w:caps w:val="false"/>
+          <w:smallCaps w:val="false"/>
+          <w:color w:val="auto"/>
+          <w:spacing w:val="75"/>
+          <w:kern w:val="2"/>
+          <w:position w:val="0"/>
+          <w:sz w:val="24"/>
+          <w:sz w:val="24"/>
+          <w:szCs w:val="24"/>
+          <w:vertAlign w:val="baseline"/>
+          <w:lang w:val="en-US" w:eastAsia="zh-CN" w:bidi="ar-SA"/>
+        </w:rPr>
+        <w:t>w</w:t>
+      </w:r>
+      <w:r>
+        <w:rPr>
+          <w:rFonts w:eastAsia="" w:cs="等线" w:ascii="等线" w:hAnsi="等线" w:asciiTheme="minorHAnsi" w:cstheme="minorBidi" w:eastAsiaTheme="minorEastAsia" w:hAnsiTheme="minorHAnsi"/>
+          <w:b/>
+          <w:bCs/>
+          <w:caps w:val="false"/>
+          <w:smallCaps w:val="false"/>
+          <w:color w:val="auto"/>
+          <w:spacing w:val="75"/>
+          <w:kern w:val="2"/>
+          <w:sz w:val="24"/>
+          <w:szCs w:val="24"/>
+          <w:vertAlign w:val="subscript"/>
+          <w:lang w:val="en-US" w:eastAsia="zh-CN" w:bidi="ar-SA"/>
+        </w:rPr>
+        <w:t>1</w:t>
+      </w:r>
+      <w:r>
+        <w:rPr>
+          <w:rFonts w:eastAsia="" w:cs="等线" w:ascii="等线" w:hAnsi="等线" w:asciiTheme="minorHAnsi" w:cstheme="minorBidi" w:eastAsiaTheme="minorEastAsia" w:hAnsiTheme="minorHAnsi"/>
+          <w:b/>
+          <w:bCs/>
+          <w:caps w:val="false"/>
+          <w:smallCaps w:val="false"/>
+          <w:color w:val="auto"/>
+          <w:spacing w:val="75"/>
+          <w:kern w:val="2"/>
+          <w:position w:val="0"/>
+          <w:sz w:val="24"/>
+          <w:sz w:val="24"/>
+          <w:szCs w:val="24"/>
+          <w:vertAlign w:val="baseline"/>
+          <w:lang w:val="en-US" w:eastAsia="zh-CN" w:bidi="ar-SA"/>
+        </w:rPr>
+        <w:t>+b</w:t>
+      </w:r>
+      <w:r>
+        <w:rPr>
+          <w:rFonts w:eastAsia="" w:cs="等线" w:ascii="等线" w:hAnsi="等线" w:asciiTheme="minorHAnsi" w:cstheme="minorBidi" w:eastAsiaTheme="minorEastAsia" w:hAnsiTheme="minorHAnsi"/>
+          <w:b/>
+          <w:bCs/>
+          <w:caps w:val="false"/>
+          <w:smallCaps w:val="false"/>
+          <w:color w:val="auto"/>
+          <w:spacing w:val="75"/>
+          <w:kern w:val="2"/>
+          <w:sz w:val="24"/>
+          <w:szCs w:val="24"/>
+          <w:vertAlign w:val="subscript"/>
+          <w:lang w:val="en-US" w:eastAsia="zh-CN" w:bidi="ar-SA"/>
+        </w:rPr>
+        <w:t>2</w:t>
+      </w:r>
+      <w:r>
+        <w:rPr>
+          <w:rFonts w:eastAsia="" w:cs="等线" w:ascii="等线" w:hAnsi="等线" w:asciiTheme="minorHAnsi" w:cstheme="minorBidi" w:eastAsiaTheme="minorEastAsia" w:hAnsiTheme="minorHAnsi"/>
+          <w:b/>
+          <w:bCs/>
+          <w:caps w:val="false"/>
+          <w:smallCaps w:val="false"/>
+          <w:color w:val="auto"/>
+          <w:spacing w:val="75"/>
+          <w:kern w:val="2"/>
+          <w:position w:val="0"/>
+          <w:sz w:val="24"/>
+          <w:sz w:val="24"/>
+          <w:szCs w:val="24"/>
+          <w:vertAlign w:val="baseline"/>
+          <w:lang w:val="en-US" w:eastAsia="zh-CN" w:bidi="ar-SA"/>
+        </w:rPr>
+        <w:t>w</w:t>
+      </w:r>
+      <w:r>
+        <w:rPr>
+          <w:rFonts w:eastAsia="" w:cs="等线" w:ascii="等线" w:hAnsi="等线" w:asciiTheme="minorHAnsi" w:cstheme="minorBidi" w:eastAsiaTheme="minorEastAsia" w:hAnsiTheme="minorHAnsi"/>
+          <w:b/>
+          <w:bCs/>
+          <w:caps w:val="false"/>
+          <w:smallCaps w:val="false"/>
+          <w:color w:val="auto"/>
+          <w:spacing w:val="75"/>
+          <w:kern w:val="2"/>
+          <w:sz w:val="24"/>
+          <w:szCs w:val="24"/>
+          <w:vertAlign w:val="subscript"/>
+          <w:lang w:val="en-US" w:eastAsia="zh-CN" w:bidi="ar-SA"/>
+        </w:rPr>
+        <w:t>2</w:t>
+      </w:r>
+      <w:r>
+        <w:rPr>
+          <w:rFonts w:eastAsia="" w:cs="等线" w:ascii="等线" w:hAnsi="等线" w:asciiTheme="minorHAnsi" w:cstheme="minorBidi" w:eastAsiaTheme="minorEastAsia" w:hAnsiTheme="minorHAnsi"/>
+          <w:b/>
+          <w:bCs/>
+          <w:caps w:val="false"/>
+          <w:smallCaps w:val="false"/>
+          <w:color w:val="auto"/>
+          <w:spacing w:val="75"/>
+          <w:kern w:val="2"/>
+          <w:position w:val="0"/>
+          <w:sz w:val="24"/>
+          <w:sz w:val="24"/>
+          <w:szCs w:val="24"/>
+          <w:vertAlign w:val="baseline"/>
+          <w:lang w:val="en-US" w:eastAsia="zh-CN" w:bidi="ar-SA"/>
+        </w:rPr>
+        <w:t>+…+b</w:t>
+      </w:r>
+      <w:r>
+        <w:rPr>
+          <w:rFonts w:eastAsia="" w:cs="等线" w:ascii="等线" w:hAnsi="等线" w:asciiTheme="minorHAnsi" w:cstheme="minorBidi" w:eastAsiaTheme="minorEastAsia" w:hAnsiTheme="minorHAnsi"/>
+          <w:b/>
+          <w:bCs/>
+          <w:caps w:val="false"/>
+          <w:smallCaps w:val="false"/>
+          <w:color w:val="auto"/>
+          <w:spacing w:val="75"/>
+          <w:kern w:val="2"/>
+          <w:sz w:val="24"/>
+          <w:szCs w:val="24"/>
+          <w:vertAlign w:val="subscript"/>
+          <w:lang w:val="en-US" w:eastAsia="zh-CN" w:bidi="ar-SA"/>
+        </w:rPr>
+        <w:t>n</w:t>
+      </w:r>
+      <w:r>
+        <w:rPr>
+          <w:rFonts w:eastAsia="" w:cs="等线" w:ascii="等线" w:hAnsi="等线" w:asciiTheme="minorHAnsi" w:cstheme="minorBidi" w:eastAsiaTheme="minorEastAsia" w:hAnsiTheme="minorHAnsi"/>
+          <w:b/>
+          <w:bCs/>
+          <w:caps w:val="false"/>
+          <w:smallCaps w:val="false"/>
+          <w:color w:val="auto"/>
+          <w:spacing w:val="75"/>
+          <w:kern w:val="2"/>
+          <w:position w:val="0"/>
+          <w:sz w:val="24"/>
+          <w:sz w:val="24"/>
+          <w:szCs w:val="24"/>
+          <w:vertAlign w:val="baseline"/>
+          <w:lang w:val="en-US" w:eastAsia="zh-CN" w:bidi="ar-SA"/>
+        </w:rPr>
+        <w:t>w</w:t>
+      </w:r>
+      <w:r>
+        <w:rPr>
+          <w:rFonts w:eastAsia="" w:cs="等线" w:ascii="等线" w:hAnsi="等线" w:asciiTheme="minorHAnsi" w:cstheme="minorBidi" w:eastAsiaTheme="minorEastAsia" w:hAnsiTheme="minorHAnsi"/>
+          <w:b/>
+          <w:bCs/>
+          <w:caps w:val="false"/>
+          <w:smallCaps w:val="false"/>
+          <w:color w:val="auto"/>
+          <w:spacing w:val="75"/>
+          <w:kern w:val="2"/>
+          <w:sz w:val="24"/>
+          <w:szCs w:val="24"/>
+          <w:vertAlign w:val="subscript"/>
+          <w:lang w:val="en-US" w:eastAsia="zh-CN" w:bidi="ar-SA"/>
+        </w:rPr>
+        <w:t>n</w:t>
+      </w:r>
+      <w:r>
+        <w:rPr>
+          <w:rFonts w:eastAsia="" w:cs="等线" w:ascii="等线" w:hAnsi="等线" w:asciiTheme="minorHAnsi" w:cstheme="minorBidi" w:eastAsiaTheme="minorEastAsia" w:hAnsiTheme="minorHAnsi"/>
+          <w:b/>
+          <w:bCs/>
+          <w:caps w:val="false"/>
+          <w:smallCaps w:val="false"/>
+          <w:color w:val="auto"/>
+          <w:spacing w:val="75"/>
+          <w:kern w:val="2"/>
+          <w:position w:val="0"/>
+          <w:sz w:val="24"/>
+          <w:sz w:val="24"/>
+          <w:szCs w:val="24"/>
+          <w:vertAlign w:val="baseline"/>
+          <w:lang w:val="en-US" w:eastAsia="zh-CN" w:bidi="ar-SA"/>
+        </w:rPr>
+        <w:t>+c</w:t>
+      </w:r>
+      <w:r>
+        <w:rPr>
+          <w:rFonts w:eastAsia="" w:cs="等线" w:ascii="等线" w:hAnsi="等线" w:asciiTheme="minorHAnsi" w:cstheme="minorBidi" w:eastAsiaTheme="minorEastAsia" w:hAnsiTheme="minorHAnsi"/>
+          <w:b/>
+          <w:bCs/>
+          <w:caps w:val="false"/>
+          <w:smallCaps w:val="false"/>
+          <w:color w:val="auto"/>
+          <w:spacing w:val="75"/>
+          <w:kern w:val="2"/>
+          <w:sz w:val="24"/>
+          <w:szCs w:val="24"/>
+          <w:vertAlign w:val="subscript"/>
+          <w:lang w:val="en-US" w:eastAsia="zh-CN" w:bidi="ar-SA"/>
+        </w:rPr>
+        <w:t>1</w:t>
+      </w:r>
+      <w:r>
+        <w:rPr>
+          <w:rFonts w:eastAsia="" w:cs="等线" w:ascii="等线" w:hAnsi="等线" w:asciiTheme="minorHAnsi" w:cstheme="minorBidi" w:eastAsiaTheme="minorEastAsia" w:hAnsiTheme="minorHAnsi"/>
+          <w:b/>
+          <w:bCs/>
+          <w:caps w:val="false"/>
+          <w:smallCaps w:val="false"/>
+          <w:color w:val="auto"/>
+          <w:spacing w:val="75"/>
+          <w:kern w:val="2"/>
+          <w:position w:val="0"/>
+          <w:sz w:val="24"/>
+          <w:sz w:val="24"/>
+          <w:szCs w:val="24"/>
+          <w:vertAlign w:val="baseline"/>
+          <w:lang w:val="en-US" w:eastAsia="zh-CN" w:bidi="ar-SA"/>
+        </w:rPr>
+        <w:t>w</w:t>
+      </w:r>
+      <w:r>
+        <w:rPr>
+          <w:rFonts w:eastAsia="" w:cs="等线" w:ascii="等线" w:hAnsi="等线" w:asciiTheme="minorHAnsi" w:cstheme="minorBidi" w:eastAsiaTheme="minorEastAsia" w:hAnsiTheme="minorHAnsi"/>
+          <w:b/>
+          <w:bCs/>
+          <w:caps w:val="false"/>
+          <w:smallCaps w:val="false"/>
+          <w:color w:val="auto"/>
+          <w:spacing w:val="75"/>
+          <w:kern w:val="2"/>
+          <w:sz w:val="24"/>
+          <w:szCs w:val="24"/>
+          <w:vertAlign w:val="subscript"/>
+          <w:lang w:val="en-US" w:eastAsia="zh-CN" w:bidi="ar-SA"/>
+        </w:rPr>
+        <w:t>1</w:t>
+      </w:r>
+      <w:r>
+        <w:rPr>
+          <w:rFonts w:eastAsia="" w:cs="等线" w:ascii="等线" w:hAnsi="等线" w:asciiTheme="minorHAnsi" w:cstheme="minorBidi" w:eastAsiaTheme="minorEastAsia" w:hAnsiTheme="minorHAnsi"/>
+          <w:b/>
+          <w:bCs/>
+          <w:caps w:val="false"/>
+          <w:smallCaps w:val="false"/>
+          <w:color w:val="auto"/>
+          <w:spacing w:val="75"/>
+          <w:kern w:val="2"/>
+          <w:position w:val="0"/>
+          <w:sz w:val="24"/>
+          <w:sz w:val="24"/>
+          <w:szCs w:val="24"/>
+          <w:vertAlign w:val="baseline"/>
+          <w:lang w:val="en-US" w:eastAsia="zh-CN" w:bidi="ar-SA"/>
+        </w:rPr>
+        <w:t>+c</w:t>
+      </w:r>
+      <w:r>
+        <w:rPr>
+          <w:rFonts w:eastAsia="" w:cs="等线" w:ascii="等线" w:hAnsi="等线" w:asciiTheme="minorHAnsi" w:cstheme="minorBidi" w:eastAsiaTheme="minorEastAsia" w:hAnsiTheme="minorHAnsi"/>
+          <w:b/>
+          <w:bCs/>
+          <w:caps w:val="false"/>
+          <w:smallCaps w:val="false"/>
+          <w:color w:val="auto"/>
+          <w:spacing w:val="75"/>
+          <w:kern w:val="2"/>
+          <w:sz w:val="24"/>
+          <w:szCs w:val="24"/>
+          <w:vertAlign w:val="subscript"/>
+          <w:lang w:val="en-US" w:eastAsia="zh-CN" w:bidi="ar-SA"/>
+        </w:rPr>
+        <w:t>2</w:t>
+      </w:r>
+      <w:r>
+        <w:rPr>
+          <w:rFonts w:eastAsia="" w:cs="等线" w:ascii="等线" w:hAnsi="等线" w:asciiTheme="minorHAnsi" w:cstheme="minorBidi" w:eastAsiaTheme="minorEastAsia" w:hAnsiTheme="minorHAnsi"/>
+          <w:b/>
+          <w:bCs/>
+          <w:caps w:val="false"/>
+          <w:smallCaps w:val="false"/>
+          <w:color w:val="auto"/>
+          <w:spacing w:val="75"/>
+          <w:kern w:val="2"/>
+          <w:position w:val="0"/>
+          <w:sz w:val="24"/>
+          <w:sz w:val="24"/>
+          <w:szCs w:val="24"/>
+          <w:vertAlign w:val="baseline"/>
+          <w:lang w:val="en-US" w:eastAsia="zh-CN" w:bidi="ar-SA"/>
+        </w:rPr>
+        <w:t>w</w:t>
+      </w:r>
+      <w:r>
+        <w:rPr>
+          <w:rFonts w:eastAsia="" w:cs="等线" w:ascii="等线" w:hAnsi="等线" w:asciiTheme="minorHAnsi" w:cstheme="minorBidi" w:eastAsiaTheme="minorEastAsia" w:hAnsiTheme="minorHAnsi"/>
+          <w:b/>
+          <w:bCs/>
+          <w:caps w:val="false"/>
+          <w:smallCaps w:val="false"/>
+          <w:color w:val="auto"/>
+          <w:spacing w:val="75"/>
+          <w:kern w:val="2"/>
+          <w:sz w:val="24"/>
+          <w:szCs w:val="24"/>
+          <w:vertAlign w:val="subscript"/>
+          <w:lang w:val="en-US" w:eastAsia="zh-CN" w:bidi="ar-SA"/>
+        </w:rPr>
+        <w:t>2</w:t>
+      </w:r>
+      <w:r>
+        <w:rPr>
+          <w:rFonts w:eastAsia="" w:cs="等线" w:ascii="等线" w:hAnsi="等线" w:asciiTheme="minorHAnsi" w:cstheme="minorBidi" w:eastAsiaTheme="minorEastAsia" w:hAnsiTheme="minorHAnsi"/>
+          <w:b/>
+          <w:bCs/>
+          <w:caps w:val="false"/>
+          <w:smallCaps w:val="false"/>
+          <w:color w:val="auto"/>
+          <w:spacing w:val="75"/>
+          <w:kern w:val="2"/>
+          <w:position w:val="0"/>
+          <w:sz w:val="24"/>
+          <w:sz w:val="24"/>
+          <w:szCs w:val="24"/>
+          <w:vertAlign w:val="baseline"/>
+          <w:lang w:val="en-US" w:eastAsia="zh-CN" w:bidi="ar-SA"/>
+        </w:rPr>
+        <w:t>+…+c</w:t>
+      </w:r>
+      <w:r>
+        <w:rPr>
+          <w:rFonts w:eastAsia="" w:cs="等线" w:ascii="等线" w:hAnsi="等线" w:asciiTheme="minorHAnsi" w:cstheme="minorBidi" w:eastAsiaTheme="minorEastAsia" w:hAnsiTheme="minorHAnsi"/>
+          <w:b/>
+          <w:bCs/>
+          <w:caps w:val="false"/>
+          <w:smallCaps w:val="false"/>
+          <w:color w:val="auto"/>
+          <w:spacing w:val="75"/>
+          <w:kern w:val="2"/>
+          <w:sz w:val="24"/>
+          <w:szCs w:val="24"/>
+          <w:vertAlign w:val="subscript"/>
+          <w:lang w:val="en-US" w:eastAsia="zh-CN" w:bidi="ar-SA"/>
+        </w:rPr>
+        <w:t>n</w:t>
+      </w:r>
+      <w:r>
+        <w:rPr>
+          <w:rFonts w:eastAsia="" w:cs="等线" w:ascii="等线" w:hAnsi="等线" w:asciiTheme="minorHAnsi" w:cstheme="minorBidi" w:eastAsiaTheme="minorEastAsia" w:hAnsiTheme="minorHAnsi"/>
+          <w:b/>
+          <w:bCs/>
+          <w:caps w:val="false"/>
+          <w:smallCaps w:val="false"/>
+          <w:color w:val="auto"/>
+          <w:spacing w:val="75"/>
+          <w:kern w:val="2"/>
+          <w:position w:val="0"/>
+          <w:sz w:val="24"/>
+          <w:sz w:val="24"/>
+          <w:szCs w:val="24"/>
+          <w:vertAlign w:val="baseline"/>
+          <w:lang w:val="en-US" w:eastAsia="zh-CN" w:bidi="ar-SA"/>
+        </w:rPr>
+        <w:t>w</w:t>
+      </w:r>
+      <w:r>
+        <w:rPr>
+          <w:rFonts w:eastAsia="" w:cs="等线" w:ascii="等线" w:hAnsi="等线" w:asciiTheme="minorHAnsi" w:cstheme="minorBidi" w:eastAsiaTheme="minorEastAsia" w:hAnsiTheme="minorHAnsi"/>
+          <w:b/>
+          <w:bCs/>
+          <w:caps w:val="false"/>
+          <w:smallCaps w:val="false"/>
+          <w:color w:val="auto"/>
+          <w:spacing w:val="75"/>
+          <w:kern w:val="2"/>
+          <w:sz w:val="24"/>
+          <w:szCs w:val="24"/>
+          <w:vertAlign w:val="subscript"/>
+          <w:lang w:val="en-US" w:eastAsia="zh-CN" w:bidi="ar-SA"/>
+        </w:rPr>
+        <w:t>n</w:t>
+      </w:r>
+      <w:r>
+        <w:rPr>
+          <w:rFonts w:eastAsia="" w:cs="等线" w:ascii="等线" w:hAnsi="等线" w:asciiTheme="minorHAnsi" w:cstheme="minorBidi" w:eastAsiaTheme="minorEastAsia" w:hAnsiTheme="minorHAnsi"/>
+          <w:b/>
+          <w:bCs/>
+          <w:caps w:val="false"/>
+          <w:smallCaps w:val="false"/>
+          <w:color w:val="auto"/>
+          <w:spacing w:val="75"/>
+          <w:kern w:val="2"/>
+          <w:position w:val="0"/>
+          <w:sz w:val="24"/>
+          <w:sz w:val="24"/>
+          <w:szCs w:val="24"/>
+          <w:vertAlign w:val="baseline"/>
+          <w:lang w:val="en-US" w:eastAsia="zh-CN" w:bidi="ar-SA"/>
+        </w:rPr>
+        <w:t>=Tu+Tv,</w:t>
+      </w:r>
+      <w:r>
+        <w:rPr>
+          <w:rFonts w:ascii="等线" w:hAnsi="等线" w:cs="等线" w:eastAsia="" w:asciiTheme="minorHAnsi" w:cstheme="minorBidi" w:eastAsiaTheme="minorEastAsia" w:hAnsiTheme="minorHAnsi"/>
+          <w:b/>
+          <w:bCs/>
+          <w:caps w:val="false"/>
+          <w:smallCaps w:val="false"/>
+          <w:color w:val="auto"/>
+          <w:spacing w:val="75"/>
+          <w:kern w:val="2"/>
+          <w:position w:val="0"/>
+          <w:sz w:val="24"/>
+          <w:sz w:val="24"/>
+          <w:szCs w:val="24"/>
+          <w:vertAlign w:val="baseline"/>
+          <w:lang w:val="en-US" w:eastAsia="zh-CN" w:bidi="ar-SA"/>
+        </w:rPr>
+        <w:t>加性满足；假设</w:t>
+      </w:r>
+      <w:r>
+        <w:rPr>
+          <w:rFonts w:eastAsia="" w:cs="等线" w:ascii="等线" w:hAnsi="等线" w:asciiTheme="minorHAnsi" w:cstheme="minorBidi" w:eastAsiaTheme="minorEastAsia" w:hAnsiTheme="minorHAnsi"/>
+          <w:b/>
+          <w:bCs/>
+          <w:caps w:val="false"/>
+          <w:smallCaps w:val="false"/>
+          <w:color w:val="auto"/>
+          <w:spacing w:val="75"/>
+          <w:kern w:val="2"/>
+          <w:position w:val="0"/>
+          <w:sz w:val="24"/>
+          <w:sz w:val="24"/>
+          <w:szCs w:val="24"/>
+          <w:vertAlign w:val="baseline"/>
+          <w:lang w:val="en-US" w:eastAsia="zh-CN" w:bidi="ar-SA"/>
+        </w:rPr>
+        <w:t>a∈F,</w:t>
+      </w:r>
+      <w:r>
+        <w:rPr>
+          <w:rFonts w:ascii="等线" w:hAnsi="等线" w:cs="等线" w:eastAsia="" w:asciiTheme="minorHAnsi" w:cstheme="minorBidi" w:eastAsiaTheme="minorEastAsia" w:hAnsiTheme="minorHAnsi"/>
+          <w:b/>
+          <w:bCs/>
+          <w:caps w:val="false"/>
+          <w:smallCaps w:val="false"/>
+          <w:color w:val="auto"/>
+          <w:spacing w:val="75"/>
+          <w:kern w:val="2"/>
+          <w:position w:val="0"/>
+          <w:sz w:val="24"/>
+          <w:sz w:val="24"/>
+          <w:szCs w:val="24"/>
+          <w:vertAlign w:val="baseline"/>
+          <w:lang w:val="en-US" w:eastAsia="zh-CN" w:bidi="ar-SA"/>
+        </w:rPr>
+        <w:t>则</w:t>
+      </w:r>
+      <w:r>
+        <w:rPr>
+          <w:rFonts w:eastAsia="" w:cs="等线" w:ascii="等线" w:hAnsi="等线" w:asciiTheme="minorHAnsi" w:cstheme="minorBidi" w:eastAsiaTheme="minorEastAsia" w:hAnsiTheme="minorHAnsi"/>
+          <w:b/>
+          <w:bCs/>
+          <w:caps w:val="false"/>
+          <w:smallCaps w:val="false"/>
+          <w:color w:val="auto"/>
+          <w:spacing w:val="75"/>
+          <w:kern w:val="2"/>
+          <w:position w:val="0"/>
+          <w:sz w:val="24"/>
+          <w:sz w:val="24"/>
+          <w:szCs w:val="24"/>
+          <w:vertAlign w:val="baseline"/>
+          <w:lang w:val="en-US" w:eastAsia="zh-CN" w:bidi="ar-SA"/>
+        </w:rPr>
+        <w:t>T(av)=T(a(b</w:t>
+      </w:r>
+      <w:r>
+        <w:rPr>
+          <w:rFonts w:eastAsia="" w:cs="等线" w:ascii="等线" w:hAnsi="等线" w:asciiTheme="minorHAnsi" w:cstheme="minorBidi" w:eastAsiaTheme="minorEastAsia" w:hAnsiTheme="minorHAnsi"/>
+          <w:b/>
+          <w:bCs/>
+          <w:caps w:val="false"/>
+          <w:smallCaps w:val="false"/>
+          <w:color w:val="auto"/>
+          <w:spacing w:val="75"/>
+          <w:kern w:val="2"/>
+          <w:sz w:val="24"/>
+          <w:szCs w:val="24"/>
+          <w:vertAlign w:val="subscript"/>
+          <w:lang w:val="en-US" w:eastAsia="zh-CN" w:bidi="ar-SA"/>
+        </w:rPr>
+        <w:t>1</w:t>
+      </w:r>
+      <w:r>
+        <w:rPr>
+          <w:rFonts w:eastAsia="" w:cs="等线" w:ascii="等线" w:hAnsi="等线" w:asciiTheme="minorHAnsi" w:cstheme="minorBidi" w:eastAsiaTheme="minorEastAsia" w:hAnsiTheme="minorHAnsi"/>
+          <w:b/>
+          <w:bCs/>
+          <w:caps w:val="false"/>
+          <w:smallCaps w:val="false"/>
+          <w:color w:val="auto"/>
+          <w:spacing w:val="75"/>
+          <w:kern w:val="2"/>
+          <w:position w:val="0"/>
+          <w:sz w:val="24"/>
+          <w:sz w:val="24"/>
+          <w:szCs w:val="24"/>
+          <w:vertAlign w:val="baseline"/>
+          <w:lang w:val="en-US" w:eastAsia="zh-CN" w:bidi="ar-SA"/>
+        </w:rPr>
+        <w:t>v</w:t>
+      </w:r>
+      <w:r>
+        <w:rPr>
+          <w:rFonts w:eastAsia="" w:cs="等线" w:ascii="等线" w:hAnsi="等线" w:asciiTheme="minorHAnsi" w:cstheme="minorBidi" w:eastAsiaTheme="minorEastAsia" w:hAnsiTheme="minorHAnsi"/>
+          <w:b/>
+          <w:bCs/>
+          <w:caps w:val="false"/>
+          <w:smallCaps w:val="false"/>
+          <w:color w:val="auto"/>
+          <w:spacing w:val="75"/>
+          <w:kern w:val="2"/>
+          <w:sz w:val="24"/>
+          <w:szCs w:val="24"/>
+          <w:vertAlign w:val="subscript"/>
+          <w:lang w:val="en-US" w:eastAsia="zh-CN" w:bidi="ar-SA"/>
+        </w:rPr>
+        <w:t>1</w:t>
+      </w:r>
+      <w:r>
+        <w:rPr>
+          <w:rFonts w:eastAsia="" w:cs="等线" w:ascii="等线" w:hAnsi="等线" w:asciiTheme="minorHAnsi" w:cstheme="minorBidi" w:eastAsiaTheme="minorEastAsia" w:hAnsiTheme="minorHAnsi"/>
+          <w:b/>
+          <w:bCs/>
+          <w:caps w:val="false"/>
+          <w:smallCaps w:val="false"/>
+          <w:color w:val="auto"/>
+          <w:spacing w:val="75"/>
+          <w:kern w:val="2"/>
+          <w:position w:val="0"/>
+          <w:sz w:val="24"/>
+          <w:sz w:val="24"/>
+          <w:szCs w:val="24"/>
+          <w:vertAlign w:val="baseline"/>
+          <w:lang w:val="en-US" w:eastAsia="zh-CN" w:bidi="ar-SA"/>
+        </w:rPr>
+        <w:t>+b</w:t>
+      </w:r>
+      <w:r>
+        <w:rPr>
+          <w:rFonts w:eastAsia="" w:cs="等线" w:ascii="等线" w:hAnsi="等线" w:asciiTheme="minorHAnsi" w:cstheme="minorBidi" w:eastAsiaTheme="minorEastAsia" w:hAnsiTheme="minorHAnsi"/>
+          <w:b/>
+          <w:bCs/>
+          <w:caps w:val="false"/>
+          <w:smallCaps w:val="false"/>
+          <w:color w:val="auto"/>
+          <w:spacing w:val="75"/>
+          <w:kern w:val="2"/>
+          <w:sz w:val="24"/>
+          <w:szCs w:val="24"/>
+          <w:vertAlign w:val="subscript"/>
+          <w:lang w:val="en-US" w:eastAsia="zh-CN" w:bidi="ar-SA"/>
+        </w:rPr>
+        <w:t>2</w:t>
+      </w:r>
+      <w:r>
+        <w:rPr>
+          <w:rFonts w:eastAsia="" w:cs="等线" w:ascii="等线" w:hAnsi="等线" w:asciiTheme="minorHAnsi" w:cstheme="minorBidi" w:eastAsiaTheme="minorEastAsia" w:hAnsiTheme="minorHAnsi"/>
+          <w:b/>
+          <w:bCs/>
+          <w:caps w:val="false"/>
+          <w:smallCaps w:val="false"/>
+          <w:color w:val="auto"/>
+          <w:spacing w:val="75"/>
+          <w:kern w:val="2"/>
+          <w:position w:val="0"/>
+          <w:sz w:val="24"/>
+          <w:sz w:val="24"/>
+          <w:szCs w:val="24"/>
+          <w:vertAlign w:val="baseline"/>
+          <w:lang w:val="en-US" w:eastAsia="zh-CN" w:bidi="ar-SA"/>
+        </w:rPr>
+        <w:t>v</w:t>
+      </w:r>
+      <w:r>
+        <w:rPr>
+          <w:rFonts w:eastAsia="" w:cs="等线" w:ascii="等线" w:hAnsi="等线" w:asciiTheme="minorHAnsi" w:cstheme="minorBidi" w:eastAsiaTheme="minorEastAsia" w:hAnsiTheme="minorHAnsi"/>
+          <w:b/>
+          <w:bCs/>
+          <w:caps w:val="false"/>
+          <w:smallCaps w:val="false"/>
+          <w:color w:val="auto"/>
+          <w:spacing w:val="75"/>
+          <w:kern w:val="2"/>
+          <w:sz w:val="24"/>
+          <w:szCs w:val="24"/>
+          <w:vertAlign w:val="subscript"/>
+          <w:lang w:val="en-US" w:eastAsia="zh-CN" w:bidi="ar-SA"/>
+        </w:rPr>
+        <w:t>2</w:t>
+      </w:r>
+      <w:r>
+        <w:rPr>
+          <w:rFonts w:eastAsia="" w:cs="等线" w:ascii="等线" w:hAnsi="等线" w:asciiTheme="minorHAnsi" w:cstheme="minorBidi" w:eastAsiaTheme="minorEastAsia" w:hAnsiTheme="minorHAnsi"/>
+          <w:b/>
+          <w:bCs/>
+          <w:caps w:val="false"/>
+          <w:smallCaps w:val="false"/>
+          <w:color w:val="auto"/>
+          <w:spacing w:val="75"/>
+          <w:kern w:val="2"/>
+          <w:position w:val="0"/>
+          <w:sz w:val="24"/>
+          <w:sz w:val="24"/>
+          <w:szCs w:val="24"/>
+          <w:vertAlign w:val="baseline"/>
+          <w:lang w:val="en-US" w:eastAsia="zh-CN" w:bidi="ar-SA"/>
+        </w:rPr>
+        <w:t>+…+b</w:t>
+      </w:r>
+      <w:r>
+        <w:rPr>
+          <w:rFonts w:eastAsia="" w:cs="等线" w:ascii="等线" w:hAnsi="等线" w:asciiTheme="minorHAnsi" w:cstheme="minorBidi" w:eastAsiaTheme="minorEastAsia" w:hAnsiTheme="minorHAnsi"/>
+          <w:b/>
+          <w:bCs/>
+          <w:caps w:val="false"/>
+          <w:smallCaps w:val="false"/>
+          <w:color w:val="auto"/>
+          <w:spacing w:val="75"/>
+          <w:kern w:val="2"/>
+          <w:sz w:val="24"/>
+          <w:szCs w:val="24"/>
+          <w:vertAlign w:val="subscript"/>
+          <w:lang w:val="en-US" w:eastAsia="zh-CN" w:bidi="ar-SA"/>
+        </w:rPr>
+        <w:t>n</w:t>
+      </w:r>
+      <w:r>
+        <w:rPr>
+          <w:rFonts w:eastAsia="" w:cs="等线" w:ascii="等线" w:hAnsi="等线" w:asciiTheme="minorHAnsi" w:cstheme="minorBidi" w:eastAsiaTheme="minorEastAsia" w:hAnsiTheme="minorHAnsi"/>
+          <w:b/>
+          <w:bCs/>
+          <w:caps w:val="false"/>
+          <w:smallCaps w:val="false"/>
+          <w:color w:val="auto"/>
+          <w:spacing w:val="75"/>
+          <w:kern w:val="2"/>
+          <w:position w:val="0"/>
+          <w:sz w:val="24"/>
+          <w:sz w:val="24"/>
+          <w:szCs w:val="24"/>
+          <w:vertAlign w:val="baseline"/>
+          <w:lang w:val="en-US" w:eastAsia="zh-CN" w:bidi="ar-SA"/>
+        </w:rPr>
+        <w:t>v</w:t>
+      </w:r>
+      <w:r>
+        <w:rPr>
+          <w:rFonts w:eastAsia="" w:cs="等线" w:ascii="等线" w:hAnsi="等线" w:asciiTheme="minorHAnsi" w:cstheme="minorBidi" w:eastAsiaTheme="minorEastAsia" w:hAnsiTheme="minorHAnsi"/>
+          <w:b/>
+          <w:bCs/>
+          <w:caps w:val="false"/>
+          <w:smallCaps w:val="false"/>
+          <w:color w:val="auto"/>
+          <w:spacing w:val="75"/>
+          <w:kern w:val="2"/>
+          <w:sz w:val="24"/>
+          <w:szCs w:val="24"/>
+          <w:vertAlign w:val="subscript"/>
+          <w:lang w:val="en-US" w:eastAsia="zh-CN" w:bidi="ar-SA"/>
+        </w:rPr>
+        <w:t>n</w:t>
+      </w:r>
+      <w:r>
+        <w:rPr>
+          <w:rFonts w:eastAsia="" w:cs="等线" w:ascii="等线" w:hAnsi="等线" w:asciiTheme="minorHAnsi" w:cstheme="minorBidi" w:eastAsiaTheme="minorEastAsia" w:hAnsiTheme="minorHAnsi"/>
+          <w:b/>
+          <w:bCs/>
+          <w:caps w:val="false"/>
+          <w:smallCaps w:val="false"/>
+          <w:color w:val="auto"/>
+          <w:spacing w:val="75"/>
+          <w:kern w:val="2"/>
+          <w:position w:val="0"/>
+          <w:sz w:val="24"/>
+          <w:sz w:val="24"/>
+          <w:szCs w:val="24"/>
+          <w:vertAlign w:val="baseline"/>
+          <w:lang w:val="en-US" w:eastAsia="zh-CN" w:bidi="ar-SA"/>
+        </w:rPr>
+        <w:t>))=T(ab</w:t>
+      </w:r>
+      <w:r>
+        <w:rPr>
+          <w:rFonts w:eastAsia="" w:cs="等线" w:ascii="等线" w:hAnsi="等线" w:asciiTheme="minorHAnsi" w:cstheme="minorBidi" w:eastAsiaTheme="minorEastAsia" w:hAnsiTheme="minorHAnsi"/>
+          <w:b/>
+          <w:bCs/>
+          <w:caps w:val="false"/>
+          <w:smallCaps w:val="false"/>
+          <w:color w:val="auto"/>
+          <w:spacing w:val="75"/>
+          <w:kern w:val="2"/>
+          <w:sz w:val="24"/>
+          <w:szCs w:val="24"/>
+          <w:vertAlign w:val="subscript"/>
+          <w:lang w:val="en-US" w:eastAsia="zh-CN" w:bidi="ar-SA"/>
+        </w:rPr>
+        <w:t>1</w:t>
+      </w:r>
+      <w:r>
+        <w:rPr>
+          <w:rFonts w:eastAsia="" w:cs="等线" w:ascii="等线" w:hAnsi="等线" w:asciiTheme="minorHAnsi" w:cstheme="minorBidi" w:eastAsiaTheme="minorEastAsia" w:hAnsiTheme="minorHAnsi"/>
+          <w:b/>
+          <w:bCs/>
+          <w:caps w:val="false"/>
+          <w:smallCaps w:val="false"/>
+          <w:color w:val="auto"/>
+          <w:spacing w:val="75"/>
+          <w:kern w:val="2"/>
+          <w:position w:val="0"/>
+          <w:sz w:val="24"/>
+          <w:sz w:val="24"/>
+          <w:szCs w:val="24"/>
+          <w:vertAlign w:val="baseline"/>
+          <w:lang w:val="en-US" w:eastAsia="zh-CN" w:bidi="ar-SA"/>
+        </w:rPr>
+        <w:t>v</w:t>
+      </w:r>
+      <w:r>
+        <w:rPr>
+          <w:rFonts w:eastAsia="" w:cs="等线" w:ascii="等线" w:hAnsi="等线" w:asciiTheme="minorHAnsi" w:cstheme="minorBidi" w:eastAsiaTheme="minorEastAsia" w:hAnsiTheme="minorHAnsi"/>
+          <w:b/>
+          <w:bCs/>
+          <w:caps w:val="false"/>
+          <w:smallCaps w:val="false"/>
+          <w:color w:val="auto"/>
+          <w:spacing w:val="75"/>
+          <w:kern w:val="2"/>
+          <w:sz w:val="24"/>
+          <w:szCs w:val="24"/>
+          <w:vertAlign w:val="subscript"/>
+          <w:lang w:val="en-US" w:eastAsia="zh-CN" w:bidi="ar-SA"/>
+        </w:rPr>
+        <w:t>1</w:t>
+      </w:r>
+      <w:r>
+        <w:rPr>
+          <w:rFonts w:eastAsia="" w:cs="等线" w:ascii="等线" w:hAnsi="等线" w:asciiTheme="minorHAnsi" w:cstheme="minorBidi" w:eastAsiaTheme="minorEastAsia" w:hAnsiTheme="minorHAnsi"/>
+          <w:b/>
+          <w:bCs/>
+          <w:caps w:val="false"/>
+          <w:smallCaps w:val="false"/>
+          <w:color w:val="auto"/>
+          <w:spacing w:val="75"/>
+          <w:kern w:val="2"/>
+          <w:position w:val="0"/>
+          <w:sz w:val="24"/>
+          <w:sz w:val="24"/>
+          <w:szCs w:val="24"/>
+          <w:vertAlign w:val="baseline"/>
+          <w:lang w:val="en-US" w:eastAsia="zh-CN" w:bidi="ar-SA"/>
+        </w:rPr>
+        <w:t>+ab</w:t>
+      </w:r>
+      <w:r>
+        <w:rPr>
+          <w:rFonts w:eastAsia="" w:cs="等线" w:ascii="等线" w:hAnsi="等线" w:asciiTheme="minorHAnsi" w:cstheme="minorBidi" w:eastAsiaTheme="minorEastAsia" w:hAnsiTheme="minorHAnsi"/>
+          <w:b/>
+          <w:bCs/>
+          <w:caps w:val="false"/>
+          <w:smallCaps w:val="false"/>
+          <w:color w:val="auto"/>
+          <w:spacing w:val="75"/>
+          <w:kern w:val="2"/>
+          <w:sz w:val="24"/>
+          <w:szCs w:val="24"/>
+          <w:vertAlign w:val="subscript"/>
+          <w:lang w:val="en-US" w:eastAsia="zh-CN" w:bidi="ar-SA"/>
+        </w:rPr>
+        <w:t>2</w:t>
+      </w:r>
+      <w:r>
+        <w:rPr>
+          <w:rFonts w:eastAsia="" w:cs="等线" w:ascii="等线" w:hAnsi="等线" w:asciiTheme="minorHAnsi" w:cstheme="minorBidi" w:eastAsiaTheme="minorEastAsia" w:hAnsiTheme="minorHAnsi"/>
+          <w:b/>
+          <w:bCs/>
+          <w:caps w:val="false"/>
+          <w:smallCaps w:val="false"/>
+          <w:color w:val="auto"/>
+          <w:spacing w:val="75"/>
+          <w:kern w:val="2"/>
+          <w:position w:val="0"/>
+          <w:sz w:val="24"/>
+          <w:sz w:val="24"/>
+          <w:szCs w:val="24"/>
+          <w:vertAlign w:val="baseline"/>
+          <w:lang w:val="en-US" w:eastAsia="zh-CN" w:bidi="ar-SA"/>
+        </w:rPr>
+        <w:t>v</w:t>
+      </w:r>
+      <w:r>
+        <w:rPr>
+          <w:rFonts w:eastAsia="" w:cs="等线" w:ascii="等线" w:hAnsi="等线" w:asciiTheme="minorHAnsi" w:cstheme="minorBidi" w:eastAsiaTheme="minorEastAsia" w:hAnsiTheme="minorHAnsi"/>
+          <w:b/>
+          <w:bCs/>
+          <w:caps w:val="false"/>
+          <w:smallCaps w:val="false"/>
+          <w:color w:val="auto"/>
+          <w:spacing w:val="75"/>
+          <w:kern w:val="2"/>
+          <w:sz w:val="24"/>
+          <w:szCs w:val="24"/>
+          <w:vertAlign w:val="subscript"/>
+          <w:lang w:val="en-US" w:eastAsia="zh-CN" w:bidi="ar-SA"/>
+        </w:rPr>
+        <w:t>2</w:t>
+      </w:r>
+      <w:r>
+        <w:rPr>
+          <w:rFonts w:eastAsia="" w:cs="等线" w:ascii="等线" w:hAnsi="等线" w:asciiTheme="minorHAnsi" w:cstheme="minorBidi" w:eastAsiaTheme="minorEastAsia" w:hAnsiTheme="minorHAnsi"/>
+          <w:b/>
+          <w:bCs/>
+          <w:caps w:val="false"/>
+          <w:smallCaps w:val="false"/>
+          <w:color w:val="auto"/>
+          <w:spacing w:val="75"/>
+          <w:kern w:val="2"/>
+          <w:position w:val="0"/>
+          <w:sz w:val="24"/>
+          <w:sz w:val="24"/>
+          <w:szCs w:val="24"/>
+          <w:vertAlign w:val="baseline"/>
+          <w:lang w:val="en-US" w:eastAsia="zh-CN" w:bidi="ar-SA"/>
+        </w:rPr>
+        <w:t>+…+ab</w:t>
+      </w:r>
+      <w:r>
+        <w:rPr>
+          <w:rFonts w:eastAsia="" w:cs="等线" w:ascii="等线" w:hAnsi="等线" w:asciiTheme="minorHAnsi" w:cstheme="minorBidi" w:eastAsiaTheme="minorEastAsia" w:hAnsiTheme="minorHAnsi"/>
+          <w:b/>
+          <w:bCs/>
+          <w:caps w:val="false"/>
+          <w:smallCaps w:val="false"/>
+          <w:color w:val="auto"/>
+          <w:spacing w:val="75"/>
+          <w:kern w:val="2"/>
+          <w:sz w:val="24"/>
+          <w:szCs w:val="24"/>
+          <w:vertAlign w:val="subscript"/>
+          <w:lang w:val="en-US" w:eastAsia="zh-CN" w:bidi="ar-SA"/>
+        </w:rPr>
+        <w:t>n</w:t>
+      </w:r>
+      <w:r>
+        <w:rPr>
+          <w:rFonts w:eastAsia="" w:cs="等线" w:ascii="等线" w:hAnsi="等线" w:asciiTheme="minorHAnsi" w:cstheme="minorBidi" w:eastAsiaTheme="minorEastAsia" w:hAnsiTheme="minorHAnsi"/>
+          <w:b/>
+          <w:bCs/>
+          <w:caps w:val="false"/>
+          <w:smallCaps w:val="false"/>
+          <w:color w:val="auto"/>
+          <w:spacing w:val="75"/>
+          <w:kern w:val="2"/>
+          <w:position w:val="0"/>
+          <w:sz w:val="24"/>
+          <w:sz w:val="24"/>
+          <w:szCs w:val="24"/>
+          <w:vertAlign w:val="baseline"/>
+          <w:lang w:val="en-US" w:eastAsia="zh-CN" w:bidi="ar-SA"/>
+        </w:rPr>
+        <w:t>v</w:t>
+      </w:r>
+      <w:r>
+        <w:rPr>
+          <w:rFonts w:eastAsia="" w:cs="等线" w:ascii="等线" w:hAnsi="等线" w:asciiTheme="minorHAnsi" w:cstheme="minorBidi" w:eastAsiaTheme="minorEastAsia" w:hAnsiTheme="minorHAnsi"/>
+          <w:b/>
+          <w:bCs/>
+          <w:caps w:val="false"/>
+          <w:smallCaps w:val="false"/>
+          <w:color w:val="auto"/>
+          <w:spacing w:val="75"/>
+          <w:kern w:val="2"/>
+          <w:sz w:val="24"/>
+          <w:szCs w:val="24"/>
+          <w:vertAlign w:val="subscript"/>
+          <w:lang w:val="en-US" w:eastAsia="zh-CN" w:bidi="ar-SA"/>
+        </w:rPr>
+        <w:t>n</w:t>
+      </w:r>
+      <w:r>
+        <w:rPr>
+          <w:rFonts w:eastAsia="" w:cs="等线" w:ascii="等线" w:hAnsi="等线" w:asciiTheme="minorHAnsi" w:cstheme="minorBidi" w:eastAsiaTheme="minorEastAsia" w:hAnsiTheme="minorHAnsi"/>
+          <w:b/>
+          <w:bCs/>
+          <w:caps w:val="false"/>
+          <w:smallCaps w:val="false"/>
+          <w:color w:val="auto"/>
+          <w:spacing w:val="75"/>
+          <w:kern w:val="2"/>
+          <w:position w:val="0"/>
+          <w:sz w:val="24"/>
+          <w:sz w:val="24"/>
+          <w:szCs w:val="24"/>
+          <w:vertAlign w:val="baseline"/>
+          <w:lang w:val="en-US" w:eastAsia="zh-CN" w:bidi="ar-SA"/>
+        </w:rPr>
+        <w:t>)= ab</w:t>
+      </w:r>
+      <w:r>
+        <w:rPr>
+          <w:rFonts w:eastAsia="" w:cs="等线" w:ascii="等线" w:hAnsi="等线" w:asciiTheme="minorHAnsi" w:cstheme="minorBidi" w:eastAsiaTheme="minorEastAsia" w:hAnsiTheme="minorHAnsi"/>
+          <w:b/>
+          <w:bCs/>
+          <w:caps w:val="false"/>
+          <w:smallCaps w:val="false"/>
+          <w:color w:val="auto"/>
+          <w:spacing w:val="75"/>
+          <w:kern w:val="2"/>
+          <w:sz w:val="24"/>
+          <w:szCs w:val="24"/>
+          <w:vertAlign w:val="subscript"/>
+          <w:lang w:val="en-US" w:eastAsia="zh-CN" w:bidi="ar-SA"/>
+        </w:rPr>
+        <w:t>1</w:t>
+      </w:r>
+      <w:r>
+        <w:rPr>
+          <w:rFonts w:eastAsia="" w:cs="等线" w:ascii="等线" w:hAnsi="等线" w:asciiTheme="minorHAnsi" w:cstheme="minorBidi" w:eastAsiaTheme="minorEastAsia" w:hAnsiTheme="minorHAnsi"/>
+          <w:b/>
+          <w:bCs/>
+          <w:caps w:val="false"/>
+          <w:smallCaps w:val="false"/>
+          <w:color w:val="auto"/>
+          <w:spacing w:val="75"/>
+          <w:kern w:val="2"/>
+          <w:position w:val="0"/>
+          <w:sz w:val="24"/>
+          <w:sz w:val="24"/>
+          <w:szCs w:val="24"/>
+          <w:vertAlign w:val="baseline"/>
+          <w:lang w:val="en-US" w:eastAsia="zh-CN" w:bidi="ar-SA"/>
+        </w:rPr>
+        <w:t>w</w:t>
+      </w:r>
+      <w:r>
+        <w:rPr>
+          <w:rFonts w:eastAsia="" w:cs="等线" w:ascii="等线" w:hAnsi="等线" w:asciiTheme="minorHAnsi" w:cstheme="minorBidi" w:eastAsiaTheme="minorEastAsia" w:hAnsiTheme="minorHAnsi"/>
+          <w:b/>
+          <w:bCs/>
+          <w:caps w:val="false"/>
+          <w:smallCaps w:val="false"/>
+          <w:color w:val="auto"/>
+          <w:spacing w:val="75"/>
+          <w:kern w:val="2"/>
+          <w:sz w:val="24"/>
+          <w:szCs w:val="24"/>
+          <w:vertAlign w:val="subscript"/>
+          <w:lang w:val="en-US" w:eastAsia="zh-CN" w:bidi="ar-SA"/>
+        </w:rPr>
+        <w:t>1</w:t>
+      </w:r>
+      <w:r>
+        <w:rPr>
+          <w:rFonts w:eastAsia="" w:cs="等线" w:ascii="等线" w:hAnsi="等线" w:asciiTheme="minorHAnsi" w:cstheme="minorBidi" w:eastAsiaTheme="minorEastAsia" w:hAnsiTheme="minorHAnsi"/>
+          <w:b/>
+          <w:bCs/>
+          <w:caps w:val="false"/>
+          <w:smallCaps w:val="false"/>
+          <w:color w:val="auto"/>
+          <w:spacing w:val="75"/>
+          <w:kern w:val="2"/>
+          <w:position w:val="0"/>
+          <w:sz w:val="24"/>
+          <w:sz w:val="24"/>
+          <w:szCs w:val="24"/>
+          <w:vertAlign w:val="baseline"/>
+          <w:lang w:val="en-US" w:eastAsia="zh-CN" w:bidi="ar-SA"/>
+        </w:rPr>
+        <w:t>+ab</w:t>
+      </w:r>
+      <w:r>
+        <w:rPr>
+          <w:rFonts w:eastAsia="" w:cs="等线" w:ascii="等线" w:hAnsi="等线" w:asciiTheme="minorHAnsi" w:cstheme="minorBidi" w:eastAsiaTheme="minorEastAsia" w:hAnsiTheme="minorHAnsi"/>
+          <w:b/>
+          <w:bCs/>
+          <w:caps w:val="false"/>
+          <w:smallCaps w:val="false"/>
+          <w:color w:val="auto"/>
+          <w:spacing w:val="75"/>
+          <w:kern w:val="2"/>
+          <w:sz w:val="24"/>
+          <w:szCs w:val="24"/>
+          <w:vertAlign w:val="subscript"/>
+          <w:lang w:val="en-US" w:eastAsia="zh-CN" w:bidi="ar-SA"/>
+        </w:rPr>
+        <w:t>2</w:t>
+      </w:r>
+      <w:r>
+        <w:rPr>
+          <w:rFonts w:eastAsia="" w:cs="等线" w:ascii="等线" w:hAnsi="等线" w:asciiTheme="minorHAnsi" w:cstheme="minorBidi" w:eastAsiaTheme="minorEastAsia" w:hAnsiTheme="minorHAnsi"/>
+          <w:b/>
+          <w:bCs/>
+          <w:caps w:val="false"/>
+          <w:smallCaps w:val="false"/>
+          <w:color w:val="auto"/>
+          <w:spacing w:val="75"/>
+          <w:kern w:val="2"/>
+          <w:position w:val="0"/>
+          <w:sz w:val="24"/>
+          <w:sz w:val="24"/>
+          <w:szCs w:val="24"/>
+          <w:vertAlign w:val="baseline"/>
+          <w:lang w:val="en-US" w:eastAsia="zh-CN" w:bidi="ar-SA"/>
+        </w:rPr>
+        <w:t>w</w:t>
+      </w:r>
+      <w:r>
+        <w:rPr>
+          <w:rFonts w:eastAsia="" w:cs="等线" w:ascii="等线" w:hAnsi="等线" w:asciiTheme="minorHAnsi" w:cstheme="minorBidi" w:eastAsiaTheme="minorEastAsia" w:hAnsiTheme="minorHAnsi"/>
+          <w:b/>
+          <w:bCs/>
+          <w:caps w:val="false"/>
+          <w:smallCaps w:val="false"/>
+          <w:color w:val="auto"/>
+          <w:spacing w:val="75"/>
+          <w:kern w:val="2"/>
+          <w:sz w:val="24"/>
+          <w:szCs w:val="24"/>
+          <w:vertAlign w:val="subscript"/>
+          <w:lang w:val="en-US" w:eastAsia="zh-CN" w:bidi="ar-SA"/>
+        </w:rPr>
+        <w:t>2</w:t>
+      </w:r>
+      <w:r>
+        <w:rPr>
+          <w:rFonts w:eastAsia="" w:cs="等线" w:ascii="等线" w:hAnsi="等线" w:asciiTheme="minorHAnsi" w:cstheme="minorBidi" w:eastAsiaTheme="minorEastAsia" w:hAnsiTheme="minorHAnsi"/>
+          <w:b/>
+          <w:bCs/>
+          <w:caps w:val="false"/>
+          <w:smallCaps w:val="false"/>
+          <w:color w:val="auto"/>
+          <w:spacing w:val="75"/>
+          <w:kern w:val="2"/>
+          <w:position w:val="0"/>
+          <w:sz w:val="24"/>
+          <w:sz w:val="24"/>
+          <w:szCs w:val="24"/>
+          <w:vertAlign w:val="baseline"/>
+          <w:lang w:val="en-US" w:eastAsia="zh-CN" w:bidi="ar-SA"/>
+        </w:rPr>
+        <w:t>+…+ab</w:t>
+      </w:r>
+      <w:r>
+        <w:rPr>
+          <w:rFonts w:eastAsia="" w:cs="等线" w:ascii="等线" w:hAnsi="等线" w:asciiTheme="minorHAnsi" w:cstheme="minorBidi" w:eastAsiaTheme="minorEastAsia" w:hAnsiTheme="minorHAnsi"/>
+          <w:b/>
+          <w:bCs/>
+          <w:caps w:val="false"/>
+          <w:smallCaps w:val="false"/>
+          <w:color w:val="auto"/>
+          <w:spacing w:val="75"/>
+          <w:kern w:val="2"/>
+          <w:sz w:val="24"/>
+          <w:szCs w:val="24"/>
+          <w:vertAlign w:val="subscript"/>
+          <w:lang w:val="en-US" w:eastAsia="zh-CN" w:bidi="ar-SA"/>
+        </w:rPr>
+        <w:t>n</w:t>
+      </w:r>
+      <w:r>
+        <w:rPr>
+          <w:rFonts w:eastAsia="" w:cs="等线" w:ascii="等线" w:hAnsi="等线" w:asciiTheme="minorHAnsi" w:cstheme="minorBidi" w:eastAsiaTheme="minorEastAsia" w:hAnsiTheme="minorHAnsi"/>
+          <w:b/>
+          <w:bCs/>
+          <w:caps w:val="false"/>
+          <w:smallCaps w:val="false"/>
+          <w:color w:val="auto"/>
+          <w:spacing w:val="75"/>
+          <w:kern w:val="2"/>
+          <w:position w:val="0"/>
+          <w:sz w:val="24"/>
+          <w:sz w:val="24"/>
+          <w:szCs w:val="24"/>
+          <w:vertAlign w:val="baseline"/>
+          <w:lang w:val="en-US" w:eastAsia="zh-CN" w:bidi="ar-SA"/>
+        </w:rPr>
+        <w:t>w</w:t>
+      </w:r>
+      <w:r>
+        <w:rPr>
+          <w:rFonts w:eastAsia="" w:cs="等线" w:ascii="等线" w:hAnsi="等线" w:asciiTheme="minorHAnsi" w:cstheme="minorBidi" w:eastAsiaTheme="minorEastAsia" w:hAnsiTheme="minorHAnsi"/>
+          <w:b/>
+          <w:bCs/>
+          <w:caps w:val="false"/>
+          <w:smallCaps w:val="false"/>
+          <w:color w:val="auto"/>
+          <w:spacing w:val="75"/>
+          <w:kern w:val="2"/>
+          <w:sz w:val="24"/>
+          <w:szCs w:val="24"/>
+          <w:vertAlign w:val="subscript"/>
+          <w:lang w:val="en-US" w:eastAsia="zh-CN" w:bidi="ar-SA"/>
+        </w:rPr>
+        <w:t>n</w:t>
+      </w:r>
+      <w:r>
+        <w:rPr>
+          <w:rFonts w:eastAsia="" w:cs="等线" w:ascii="等线" w:hAnsi="等线" w:asciiTheme="minorHAnsi" w:cstheme="minorBidi" w:eastAsiaTheme="minorEastAsia" w:hAnsiTheme="minorHAnsi"/>
+          <w:b/>
+          <w:bCs/>
+          <w:caps w:val="false"/>
+          <w:smallCaps w:val="false"/>
+          <w:color w:val="auto"/>
+          <w:spacing w:val="75"/>
+          <w:kern w:val="2"/>
+          <w:position w:val="0"/>
+          <w:sz w:val="24"/>
+          <w:sz w:val="24"/>
+          <w:szCs w:val="24"/>
+          <w:vertAlign w:val="baseline"/>
+          <w:lang w:val="en-US" w:eastAsia="zh-CN" w:bidi="ar-SA"/>
+        </w:rPr>
+        <w:t>=a(b</w:t>
+      </w:r>
+      <w:r>
+        <w:rPr>
+          <w:rFonts w:eastAsia="" w:cs="等线" w:ascii="等线" w:hAnsi="等线" w:asciiTheme="minorHAnsi" w:cstheme="minorBidi" w:eastAsiaTheme="minorEastAsia" w:hAnsiTheme="minorHAnsi"/>
+          <w:b/>
+          <w:bCs/>
+          <w:caps w:val="false"/>
+          <w:smallCaps w:val="false"/>
+          <w:color w:val="auto"/>
+          <w:spacing w:val="75"/>
+          <w:kern w:val="2"/>
+          <w:sz w:val="24"/>
+          <w:szCs w:val="24"/>
+          <w:vertAlign w:val="subscript"/>
+          <w:lang w:val="en-US" w:eastAsia="zh-CN" w:bidi="ar-SA"/>
+        </w:rPr>
+        <w:t>1</w:t>
+      </w:r>
+      <w:r>
+        <w:rPr>
+          <w:rFonts w:eastAsia="" w:cs="等线" w:ascii="等线" w:hAnsi="等线" w:asciiTheme="minorHAnsi" w:cstheme="minorBidi" w:eastAsiaTheme="minorEastAsia" w:hAnsiTheme="minorHAnsi"/>
+          <w:b/>
+          <w:bCs/>
+          <w:caps w:val="false"/>
+          <w:smallCaps w:val="false"/>
+          <w:color w:val="auto"/>
+          <w:spacing w:val="75"/>
+          <w:kern w:val="2"/>
+          <w:position w:val="0"/>
+          <w:sz w:val="24"/>
+          <w:sz w:val="24"/>
+          <w:szCs w:val="24"/>
+          <w:vertAlign w:val="baseline"/>
+          <w:lang w:val="en-US" w:eastAsia="zh-CN" w:bidi="ar-SA"/>
+        </w:rPr>
+        <w:t>w</w:t>
+      </w:r>
+      <w:r>
+        <w:rPr>
+          <w:rFonts w:eastAsia="" w:cs="等线" w:ascii="等线" w:hAnsi="等线" w:asciiTheme="minorHAnsi" w:cstheme="minorBidi" w:eastAsiaTheme="minorEastAsia" w:hAnsiTheme="minorHAnsi"/>
+          <w:b/>
+          <w:bCs/>
+          <w:caps w:val="false"/>
+          <w:smallCaps w:val="false"/>
+          <w:color w:val="auto"/>
+          <w:spacing w:val="75"/>
+          <w:kern w:val="2"/>
+          <w:sz w:val="24"/>
+          <w:szCs w:val="24"/>
+          <w:vertAlign w:val="subscript"/>
+          <w:lang w:val="en-US" w:eastAsia="zh-CN" w:bidi="ar-SA"/>
+        </w:rPr>
+        <w:t>1</w:t>
+      </w:r>
+      <w:r>
+        <w:rPr>
+          <w:rFonts w:eastAsia="" w:cs="等线" w:ascii="等线" w:hAnsi="等线" w:asciiTheme="minorHAnsi" w:cstheme="minorBidi" w:eastAsiaTheme="minorEastAsia" w:hAnsiTheme="minorHAnsi"/>
+          <w:b/>
+          <w:bCs/>
+          <w:caps w:val="false"/>
+          <w:smallCaps w:val="false"/>
+          <w:color w:val="auto"/>
+          <w:spacing w:val="75"/>
+          <w:kern w:val="2"/>
+          <w:position w:val="0"/>
+          <w:sz w:val="24"/>
+          <w:sz w:val="24"/>
+          <w:szCs w:val="24"/>
+          <w:vertAlign w:val="baseline"/>
+          <w:lang w:val="en-US" w:eastAsia="zh-CN" w:bidi="ar-SA"/>
+        </w:rPr>
+        <w:t>+b</w:t>
+      </w:r>
+      <w:r>
+        <w:rPr>
+          <w:rFonts w:eastAsia="" w:cs="等线" w:ascii="等线" w:hAnsi="等线" w:asciiTheme="minorHAnsi" w:cstheme="minorBidi" w:eastAsiaTheme="minorEastAsia" w:hAnsiTheme="minorHAnsi"/>
+          <w:b/>
+          <w:bCs/>
+          <w:caps w:val="false"/>
+          <w:smallCaps w:val="false"/>
+          <w:color w:val="auto"/>
+          <w:spacing w:val="75"/>
+          <w:kern w:val="2"/>
+          <w:sz w:val="24"/>
+          <w:szCs w:val="24"/>
+          <w:vertAlign w:val="subscript"/>
+          <w:lang w:val="en-US" w:eastAsia="zh-CN" w:bidi="ar-SA"/>
+        </w:rPr>
+        <w:t>2</w:t>
+      </w:r>
+      <w:r>
+        <w:rPr>
+          <w:rFonts w:eastAsia="" w:cs="等线" w:ascii="等线" w:hAnsi="等线" w:asciiTheme="minorHAnsi" w:cstheme="minorBidi" w:eastAsiaTheme="minorEastAsia" w:hAnsiTheme="minorHAnsi"/>
+          <w:b/>
+          <w:bCs/>
+          <w:caps w:val="false"/>
+          <w:smallCaps w:val="false"/>
+          <w:color w:val="auto"/>
+          <w:spacing w:val="75"/>
+          <w:kern w:val="2"/>
+          <w:position w:val="0"/>
+          <w:sz w:val="24"/>
+          <w:sz w:val="24"/>
+          <w:szCs w:val="24"/>
+          <w:vertAlign w:val="baseline"/>
+          <w:lang w:val="en-US" w:eastAsia="zh-CN" w:bidi="ar-SA"/>
+        </w:rPr>
+        <w:t>w</w:t>
+      </w:r>
+      <w:r>
+        <w:rPr>
+          <w:rFonts w:eastAsia="" w:cs="等线" w:ascii="等线" w:hAnsi="等线" w:asciiTheme="minorHAnsi" w:cstheme="minorBidi" w:eastAsiaTheme="minorEastAsia" w:hAnsiTheme="minorHAnsi"/>
+          <w:b/>
+          <w:bCs/>
+          <w:caps w:val="false"/>
+          <w:smallCaps w:val="false"/>
+          <w:color w:val="auto"/>
+          <w:spacing w:val="75"/>
+          <w:kern w:val="2"/>
+          <w:sz w:val="24"/>
+          <w:szCs w:val="24"/>
+          <w:vertAlign w:val="subscript"/>
+          <w:lang w:val="en-US" w:eastAsia="zh-CN" w:bidi="ar-SA"/>
+        </w:rPr>
+        <w:t>2</w:t>
+      </w:r>
+      <w:r>
+        <w:rPr>
+          <w:rFonts w:eastAsia="" w:cs="等线" w:ascii="等线" w:hAnsi="等线" w:asciiTheme="minorHAnsi" w:cstheme="minorBidi" w:eastAsiaTheme="minorEastAsia" w:hAnsiTheme="minorHAnsi"/>
+          <w:b/>
+          <w:bCs/>
+          <w:caps w:val="false"/>
+          <w:smallCaps w:val="false"/>
+          <w:color w:val="auto"/>
+          <w:spacing w:val="75"/>
+          <w:kern w:val="2"/>
+          <w:position w:val="0"/>
+          <w:sz w:val="24"/>
+          <w:sz w:val="24"/>
+          <w:szCs w:val="24"/>
+          <w:vertAlign w:val="baseline"/>
+          <w:lang w:val="en-US" w:eastAsia="zh-CN" w:bidi="ar-SA"/>
+        </w:rPr>
+        <w:t>+…+b</w:t>
+      </w:r>
+      <w:r>
+        <w:rPr>
+          <w:rFonts w:eastAsia="" w:cs="等线" w:ascii="等线" w:hAnsi="等线" w:asciiTheme="minorHAnsi" w:cstheme="minorBidi" w:eastAsiaTheme="minorEastAsia" w:hAnsiTheme="minorHAnsi"/>
+          <w:b/>
+          <w:bCs/>
+          <w:caps w:val="false"/>
+          <w:smallCaps w:val="false"/>
+          <w:color w:val="auto"/>
+          <w:spacing w:val="75"/>
+          <w:kern w:val="2"/>
+          <w:sz w:val="24"/>
+          <w:szCs w:val="24"/>
+          <w:vertAlign w:val="subscript"/>
+          <w:lang w:val="en-US" w:eastAsia="zh-CN" w:bidi="ar-SA"/>
+        </w:rPr>
+        <w:t>n</w:t>
+      </w:r>
+      <w:r>
+        <w:rPr>
+          <w:rFonts w:eastAsia="" w:cs="等线" w:ascii="等线" w:hAnsi="等线" w:asciiTheme="minorHAnsi" w:cstheme="minorBidi" w:eastAsiaTheme="minorEastAsia" w:hAnsiTheme="minorHAnsi"/>
+          <w:b/>
+          <w:bCs/>
+          <w:caps w:val="false"/>
+          <w:smallCaps w:val="false"/>
+          <w:color w:val="auto"/>
+          <w:spacing w:val="75"/>
+          <w:kern w:val="2"/>
+          <w:position w:val="0"/>
+          <w:sz w:val="24"/>
+          <w:sz w:val="24"/>
+          <w:szCs w:val="24"/>
+          <w:vertAlign w:val="baseline"/>
+          <w:lang w:val="en-US" w:eastAsia="zh-CN" w:bidi="ar-SA"/>
+        </w:rPr>
+        <w:t>w</w:t>
+      </w:r>
+      <w:r>
+        <w:rPr>
+          <w:rFonts w:eastAsia="" w:cs="等线" w:ascii="等线" w:hAnsi="等线" w:asciiTheme="minorHAnsi" w:cstheme="minorBidi" w:eastAsiaTheme="minorEastAsia" w:hAnsiTheme="minorHAnsi"/>
+          <w:b/>
+          <w:bCs/>
+          <w:caps w:val="false"/>
+          <w:smallCaps w:val="false"/>
+          <w:color w:val="auto"/>
+          <w:spacing w:val="75"/>
+          <w:kern w:val="2"/>
+          <w:sz w:val="24"/>
+          <w:szCs w:val="24"/>
+          <w:vertAlign w:val="subscript"/>
+          <w:lang w:val="en-US" w:eastAsia="zh-CN" w:bidi="ar-SA"/>
+        </w:rPr>
+        <w:t>n</w:t>
+      </w:r>
+      <w:r>
+        <w:rPr>
+          <w:rFonts w:eastAsia="" w:cs="等线" w:ascii="等线" w:hAnsi="等线" w:asciiTheme="minorHAnsi" w:cstheme="minorBidi" w:eastAsiaTheme="minorEastAsia" w:hAnsiTheme="minorHAnsi"/>
+          <w:b/>
+          <w:bCs/>
+          <w:caps w:val="false"/>
+          <w:smallCaps w:val="false"/>
+          <w:color w:val="auto"/>
+          <w:spacing w:val="75"/>
+          <w:kern w:val="2"/>
+          <w:position w:val="0"/>
+          <w:sz w:val="24"/>
+          <w:sz w:val="24"/>
+          <w:szCs w:val="24"/>
+          <w:vertAlign w:val="baseline"/>
+          <w:lang w:val="en-US" w:eastAsia="zh-CN" w:bidi="ar-SA"/>
+        </w:rPr>
+        <w:t>)=aTv,</w:t>
+      </w:r>
+      <w:r>
+        <w:rPr>
+          <w:rFonts w:ascii="等线" w:hAnsi="等线" w:cs="等线" w:eastAsia="" w:asciiTheme="minorHAnsi" w:cstheme="minorBidi" w:eastAsiaTheme="minorEastAsia" w:hAnsiTheme="minorHAnsi"/>
+          <w:b/>
+          <w:bCs/>
+          <w:caps w:val="false"/>
+          <w:smallCaps w:val="false"/>
+          <w:color w:val="auto"/>
+          <w:spacing w:val="75"/>
+          <w:kern w:val="2"/>
+          <w:position w:val="0"/>
+          <w:sz w:val="24"/>
+          <w:sz w:val="24"/>
+          <w:szCs w:val="24"/>
+          <w:vertAlign w:val="baseline"/>
+          <w:lang w:val="en-US" w:eastAsia="zh-CN" w:bidi="ar-SA"/>
+        </w:rPr>
+        <w:t>齐性满足，所以</w:t>
+      </w:r>
+      <w:r>
+        <w:rPr>
+          <w:rFonts w:eastAsia="" w:cs="等线" w:ascii="等线" w:hAnsi="等线" w:asciiTheme="minorHAnsi" w:cstheme="minorBidi" w:eastAsiaTheme="minorEastAsia" w:hAnsiTheme="minorHAnsi"/>
+          <w:b/>
+          <w:bCs/>
+          <w:caps w:val="false"/>
+          <w:smallCaps w:val="false"/>
+          <w:color w:val="auto"/>
+          <w:spacing w:val="75"/>
+          <w:kern w:val="2"/>
+          <w:position w:val="0"/>
+          <w:sz w:val="24"/>
+          <w:sz w:val="24"/>
+          <w:szCs w:val="24"/>
+          <w:vertAlign w:val="baseline"/>
+          <w:lang w:val="en-US" w:eastAsia="zh-CN" w:bidi="ar-SA"/>
+        </w:rPr>
+        <w:t>T</w:t>
+      </w:r>
+      <w:r>
+        <w:rPr>
+          <w:rFonts w:ascii="等线" w:hAnsi="等线" w:cs="等线" w:eastAsia="" w:asciiTheme="minorHAnsi" w:cstheme="minorBidi" w:eastAsiaTheme="minorEastAsia" w:hAnsiTheme="minorHAnsi"/>
+          <w:b/>
+          <w:bCs/>
+          <w:caps w:val="false"/>
+          <w:smallCaps w:val="false"/>
+          <w:color w:val="auto"/>
+          <w:spacing w:val="75"/>
+          <w:kern w:val="2"/>
+          <w:position w:val="0"/>
+          <w:sz w:val="24"/>
+          <w:sz w:val="24"/>
+          <w:szCs w:val="24"/>
+          <w:vertAlign w:val="baseline"/>
+          <w:lang w:val="en-US" w:eastAsia="zh-CN" w:bidi="ar-SA"/>
+        </w:rPr>
         <w:t>是</w:t>
       </w:r>
       <w:r>
@@ -18000,45 +22839,7 @@
           <w:vertAlign w:val="baseline"/>
           <w:lang w:val="en-US" w:eastAsia="zh-CN" w:bidi="ar-SA"/>
         </w:rPr>
-        <w:t>的映射，先证明</w:t>
-      </w:r>
-      <w:r>
-        <w:rPr>
-          <w:rFonts w:eastAsia="" w:cs="等线" w:ascii="等线" w:hAnsi="等线" w:asciiTheme="minorHAnsi" w:cstheme="minorBidi" w:eastAsiaTheme="minorEastAsia" w:hAnsiTheme="minorHAnsi"/>
-          <w:b/>
-          <w:bCs/>
-          <w:caps w:val="false"/>
-          <w:smallCaps w:val="false"/>
-          <w:color w:val="auto"/>
-          <w:spacing w:val="75"/>
-          <w:kern w:val="2"/>
-          <w:position w:val="0"/>
-          <w:sz w:val="24"/>
-          <w:sz w:val="24"/>
-          <w:szCs w:val="24"/>
-          <w:vertAlign w:val="baseline"/>
-          <w:lang w:val="en-US" w:eastAsia="zh-CN" w:bidi="ar-SA"/>
-        </w:rPr>
-        <w:t>T</w:t>
-      </w:r>
-      <w:r>
-        <w:rPr>
-          <w:rFonts w:ascii="等线" w:hAnsi="等线" w:cs="等线" w:eastAsia="" w:asciiTheme="minorHAnsi" w:cstheme="minorBidi" w:eastAsiaTheme="minorEastAsia" w:hAnsiTheme="minorHAnsi"/>
-          <w:b/>
-          <w:bCs/>
-          <w:caps w:val="false"/>
-          <w:smallCaps w:val="false"/>
-          <w:color w:val="auto"/>
-          <w:spacing w:val="75"/>
-          <w:kern w:val="2"/>
-          <w:position w:val="0"/>
-          <w:sz w:val="24"/>
-          <w:sz w:val="24"/>
-          <w:szCs w:val="24"/>
-          <w:vertAlign w:val="baseline"/>
-          <w:lang w:val="en-US" w:eastAsia="zh-CN" w:bidi="ar-SA"/>
-        </w:rPr>
-        <w:t xml:space="preserve">是线性的。 </w:t>
+        <w:t>的线性映射；下面证明他是满的。</w:t>
       </w:r>
     </w:p>
     <w:sectPr>
@@ -18063,7 +22864,7 @@
         <w:docPartGallery w:val="Page Numbers (Bottom of Page)"/>
         <w:docPartUnique w:val="true"/>
       </w:docPartObj>
-      <w:id w:val="1174856990"/>
+      <w:id w:val="1491293817"/>
     </w:sdtPr>
     <w:sdtContent>
       <w:p>

</xml_diff>